<commit_message>
gioi thieu (bao cao)
</commit_message>
<xml_diff>
--- a/BaoCaoNhom/FinalReport/Final Report.docx
+++ b/BaoCaoNhom/FinalReport/Final Report.docx
@@ -62,7 +62,6 @@
                     <w:dataBinding w:prefixMappings="xmlns:ns0='http://schemas.openxmlformats.org/officeDocument/2006/extended-properties'" w:xpath="/ns0:Properties[1]/ns0:Company[1]" w:storeItemID="{6668398D-A668-4E3E-A5EB-62B293D839F1}"/>
                     <w:text/>
                   </w:sdtPr>
-                  <w:sdtEndPr/>
                   <w:sdtContent>
                     <w:r>
                       <w:rPr>
@@ -96,7 +95,6 @@
                   <w:dataBinding w:prefixMappings="xmlns:ns0='http://schemas.openxmlformats.org/package/2006/metadata/core-properties' xmlns:ns1='http://purl.org/dc/elements/1.1/'" w:xpath="/ns0:coreProperties[1]/ns1:title[1]" w:storeItemID="{6C3C8BC8-F283-45AE-878A-BAB7291924A1}"/>
                   <w:text/>
                 </w:sdtPr>
-                <w:sdtEndPr/>
                 <w:sdtContent>
                   <w:p>
                     <w:pPr>
@@ -136,7 +134,6 @@
                 <w:dataBinding w:prefixMappings="xmlns:ns0='http://schemas.openxmlformats.org/package/2006/metadata/core-properties' xmlns:ns1='http://purl.org/dc/elements/1.1/'" w:xpath="/ns0:coreProperties[1]/ns1:subject[1]" w:storeItemID="{6C3C8BC8-F283-45AE-878A-BAB7291924A1}"/>
                 <w:text/>
               </w:sdtPr>
-              <w:sdtEndPr/>
               <w:sdtContent>
                 <w:tc>
                   <w:tcPr>
@@ -202,7 +199,6 @@
                   <w:dataBinding w:prefixMappings="xmlns:ns0='http://schemas.openxmlformats.org/package/2006/metadata/core-properties' xmlns:ns1='http://purl.org/dc/elements/1.1/'" w:xpath="/ns0:coreProperties[1]/ns1:creator[1]" w:storeItemID="{6C3C8BC8-F283-45AE-878A-BAB7291924A1}"/>
                   <w:text/>
                 </w:sdtPr>
-                <w:sdtEndPr/>
                 <w:sdtContent>
                   <w:p>
                     <w:pPr>
@@ -227,9 +223,6 @@
                   </w:rPr>
                   <w:alias w:val="Date"/>
                   <w:id w:val="13406932"/>
-                  <w:placeholder>
-                    <w:docPart w:val="ABC492B226024F7481E7E1CBEA523FA1"/>
-                  </w:placeholder>
                   <w:dataBinding w:prefixMappings="xmlns:ns0='http://schemas.microsoft.com/office/2006/coverPageProps'" w:xpath="/ns0:CoverPageProperties[1]/ns0:PublishDate[1]" w:storeItemID="{55AF091B-3C7A-41E3-B477-F2FDAA23CFDA}"/>
                   <w:date w:fullDate="2012-01-01T00:00:00Z">
                     <w:dateFormat w:val="M/d/yyyy"/>
@@ -238,7 +231,6 @@
                     <w:calendar w:val="gregorian"/>
                   </w:date>
                 </w:sdtPr>
-                <w:sdtEndPr/>
                 <w:sdtContent>
                   <w:p>
                     <w:pPr>
@@ -276,12 +268,19 @@
             <w:br w:type="page"/>
           </w:r>
         </w:p>
-        <w:bookmarkStart w:id="0" w:name="_GoBack" w:displacedByCustomXml="next"/>
-        <w:bookmarkEnd w:id="0" w:displacedByCustomXml="next"/>
       </w:sdtContent>
     </w:sdt>
     <w:sdt>
       <w:sdtPr>
+        <w:rPr>
+          <w:rFonts w:ascii="Times New Roman" w:eastAsia="PMingLiU" w:hAnsi="Times New Roman" w:cs="Times New Roman"/>
+          <w:b w:val="0"/>
+          <w:bCs w:val="0"/>
+          <w:color w:val="auto"/>
+          <w:sz w:val="24"/>
+          <w:szCs w:val="24"/>
+          <w:lang w:eastAsia="zh-TW"/>
+        </w:rPr>
         <w:id w:val="565227228"/>
         <w:docPartObj>
           <w:docPartGallery w:val="Table of Contents"/>
@@ -290,12 +289,7 @@
       </w:sdtPr>
       <w:sdtEndPr>
         <w:rPr>
-          <w:rFonts w:ascii="Times New Roman" w:eastAsia="PMingLiU" w:hAnsi="Times New Roman" w:cs="Times New Roman"/>
           <w:noProof/>
-          <w:color w:val="auto"/>
-          <w:sz w:val="24"/>
-          <w:szCs w:val="24"/>
-          <w:lang w:eastAsia="zh-TW"/>
         </w:rPr>
       </w:sdtEndPr>
       <w:sdtContent>
@@ -4372,13 +4366,14 @@
           <w:ilvl w:val="0"/>
           <w:numId w:val="3"/>
         </w:numPr>
-      </w:pPr>
-      <w:bookmarkStart w:id="1" w:name="_Toc341906586"/>
+        <w:ind w:left="270" w:hanging="270"/>
+      </w:pPr>
+      <w:bookmarkStart w:id="0" w:name="_Toc341906586"/>
       <w:r>
         <w:lastRenderedPageBreak/>
         <w:t>Giới thiệu</w:t>
       </w:r>
-      <w:bookmarkEnd w:id="1"/>
+      <w:bookmarkEnd w:id="0"/>
     </w:p>
     <w:p>
       <w:pPr>
@@ -4388,30 +4383,262 @@
           <w:numId w:val="4"/>
         </w:numPr>
       </w:pPr>
-      <w:bookmarkStart w:id="2" w:name="_Toc341906587"/>
+      <w:bookmarkStart w:id="1" w:name="_Toc341906587"/>
       <w:r>
         <w:t>Mô tả project</w:t>
       </w:r>
+      <w:bookmarkEnd w:id="1"/>
+    </w:p>
+    <w:p>
+      <w:pPr>
+        <w:ind w:left="360" w:firstLine="360"/>
+      </w:pPr>
+      <w:r>
+        <w:t>Crazy Lib là một hệ thống quản lý mượn – trả sách cho thư viện do nhóm Crazy thiết kế và xây dựng. Hệ thống được xây dựng trên nền tảng Web giúp người dùng thư viện trong việc tra cứu và mượn trả sách trong thư viện. Bên cạnh đó nó cũng giúp cho thủ thư dễ dàng hơn trong việc quản lý.</w:t>
+      </w:r>
+    </w:p>
+    <w:p>
+      <w:pPr>
+        <w:ind w:left="360" w:firstLine="360"/>
+      </w:pPr>
+    </w:p>
+    <w:p>
+      <w:pPr>
+        <w:pStyle w:val="Time-13"/>
+        <w:ind w:left="360" w:firstLine="360"/>
+        <w:jc w:val="both"/>
+        <w:rPr>
+          <w:sz w:val="24"/>
+          <w:szCs w:val="24"/>
+        </w:rPr>
+      </w:pPr>
+      <w:r>
+        <w:rPr>
+          <w:sz w:val="24"/>
+          <w:szCs w:val="24"/>
+        </w:rPr>
+        <w:t xml:space="preserve">CrazyLib được thiết kế </w:t>
+      </w:r>
+      <w:r>
+        <w:rPr>
+          <w:sz w:val="24"/>
+          <w:szCs w:val="24"/>
+        </w:rPr>
+        <w:t xml:space="preserve">chạy trên server hỗ trợ Ruby on Rails, MySql. Hệ thống cho phép quản lý số lượng lớn sách trong thư viện cũng như các thành viên có thể mượn/trả sách </w:t>
+      </w:r>
+      <w:r>
+        <w:rPr>
+          <w:sz w:val="24"/>
+          <w:szCs w:val="24"/>
+        </w:rPr>
+        <w:t>qua</w:t>
+      </w:r>
+      <w:r>
+        <w:rPr>
+          <w:sz w:val="24"/>
+          <w:szCs w:val="24"/>
+        </w:rPr>
+        <w:t xml:space="preserve"> hệ thống này. </w:t>
+      </w:r>
+      <w:r>
+        <w:rPr>
+          <w:sz w:val="24"/>
+          <w:szCs w:val="24"/>
+        </w:rPr>
+        <w:t xml:space="preserve">Crazy Lib </w:t>
+      </w:r>
+      <w:r>
+        <w:rPr>
+          <w:sz w:val="24"/>
+          <w:szCs w:val="24"/>
+        </w:rPr>
+        <w:t>được thể hiện trên</w:t>
+      </w:r>
+      <w:r>
+        <w:rPr>
+          <w:sz w:val="24"/>
+          <w:szCs w:val="24"/>
+        </w:rPr>
+        <w:t xml:space="preserve"> một website có nhiều chức năng nhằm phục vụ quá trình kiểm s</w:t>
+      </w:r>
+      <w:r>
+        <w:rPr>
+          <w:sz w:val="24"/>
+          <w:szCs w:val="24"/>
+        </w:rPr>
+        <w:t>oát và quản lý mượn/trả sách của</w:t>
+      </w:r>
+      <w:r>
+        <w:rPr>
+          <w:sz w:val="24"/>
+          <w:szCs w:val="24"/>
+        </w:rPr>
+        <w:t xml:space="preserve"> thư viện.</w:t>
+      </w:r>
+    </w:p>
+    <w:p>
+      <w:pPr>
+        <w:pStyle w:val="Heading2"/>
+        <w:numPr>
+          <w:ilvl w:val="0"/>
+          <w:numId w:val="4"/>
+        </w:numPr>
+      </w:pPr>
+      <w:bookmarkStart w:id="2" w:name="_Toc341906588"/>
+      <w:r>
+        <w:t>Scrope</w:t>
+      </w:r>
       <w:bookmarkEnd w:id="2"/>
     </w:p>
     <w:p>
       <w:r>
-        <w:t xml:space="preserve">Crazy Lib </w:t>
-      </w:r>
-      <w:proofErr w:type="gramStart"/>
-      <w:r>
-        <w:t>là  bla</w:t>
-      </w:r>
-      <w:proofErr w:type="gramEnd"/>
-      <w:r>
-        <w:t xml:space="preserve"> blab la bla</w:t>
-      </w:r>
-    </w:p>
-    <w:p>
-      <w:r>
-        <w:t>Mô tả project, bao gồm đặc tả input và output</w:t>
-      </w:r>
-    </w:p>
+        <w:t xml:space="preserve"> </w:t>
+      </w:r>
+      <w:r>
+        <w:tab/>
+      </w:r>
+      <w:bookmarkStart w:id="3" w:name="_GoBack"/>
+      <w:bookmarkEnd w:id="3"/>
+    </w:p>
+    <w:p>
+      <w:pPr>
+        <w:pStyle w:val="Heading1"/>
+        <w:numPr>
+          <w:ilvl w:val="0"/>
+          <w:numId w:val="3"/>
+        </w:numPr>
+        <w:ind w:left="270" w:hanging="270"/>
+      </w:pPr>
+      <w:bookmarkStart w:id="4" w:name="_Toc341906589"/>
+      <w:r>
+        <w:t>Lý thuyết nền tảng</w:t>
+      </w:r>
+      <w:bookmarkEnd w:id="4"/>
+    </w:p>
+    <w:p>
+      <w:pPr>
+        <w:pStyle w:val="Heading2"/>
+        <w:numPr>
+          <w:ilvl w:val="0"/>
+          <w:numId w:val="5"/>
+        </w:numPr>
+      </w:pPr>
+      <w:bookmarkStart w:id="5" w:name="_Toc341906590"/>
+      <w:r>
+        <w:t>Html, css, javascript</w:t>
+      </w:r>
+      <w:bookmarkEnd w:id="5"/>
+    </w:p>
+    <w:p>
+      <w:pPr>
+        <w:pStyle w:val="Heading3"/>
+        <w:numPr>
+          <w:ilvl w:val="0"/>
+          <w:numId w:val="6"/>
+        </w:numPr>
+      </w:pPr>
+      <w:bookmarkStart w:id="6" w:name="_Toc341906591"/>
+      <w:r>
+        <w:t>HTML</w:t>
+      </w:r>
+      <w:bookmarkEnd w:id="6"/>
+    </w:p>
+    <w:p/>
+    <w:p>
+      <w:pPr>
+        <w:pStyle w:val="Heading3"/>
+        <w:numPr>
+          <w:ilvl w:val="0"/>
+          <w:numId w:val="6"/>
+        </w:numPr>
+      </w:pPr>
+      <w:bookmarkStart w:id="7" w:name="_Toc341906592"/>
+      <w:r>
+        <w:t>CSS</w:t>
+      </w:r>
+      <w:bookmarkEnd w:id="7"/>
+    </w:p>
+    <w:p/>
+    <w:p>
+      <w:pPr>
+        <w:pStyle w:val="Heading3"/>
+        <w:numPr>
+          <w:ilvl w:val="0"/>
+          <w:numId w:val="6"/>
+        </w:numPr>
+      </w:pPr>
+      <w:bookmarkStart w:id="8" w:name="_Toc341906593"/>
+      <w:r>
+        <w:t>Javascript</w:t>
+      </w:r>
+      <w:bookmarkEnd w:id="8"/>
+    </w:p>
+    <w:p/>
+    <w:p>
+      <w:pPr>
+        <w:pStyle w:val="Heading2"/>
+        <w:numPr>
+          <w:ilvl w:val="0"/>
+          <w:numId w:val="5"/>
+        </w:numPr>
+      </w:pPr>
+      <w:bookmarkStart w:id="9" w:name="_Toc341906594"/>
+      <w:r>
+        <w:t>Ruby</w:t>
+      </w:r>
+      <w:bookmarkEnd w:id="9"/>
+    </w:p>
+    <w:p/>
+    <w:p>
+      <w:pPr>
+        <w:pStyle w:val="Heading2"/>
+        <w:numPr>
+          <w:ilvl w:val="0"/>
+          <w:numId w:val="5"/>
+        </w:numPr>
+      </w:pPr>
+      <w:bookmarkStart w:id="10" w:name="_Toc341906595"/>
+      <w:r>
+        <w:t>Ruby on Rails</w:t>
+      </w:r>
+      <w:bookmarkEnd w:id="10"/>
+    </w:p>
+    <w:p/>
+    <w:p>
+      <w:pPr>
+        <w:pStyle w:val="Heading2"/>
+        <w:numPr>
+          <w:ilvl w:val="0"/>
+          <w:numId w:val="5"/>
+        </w:numPr>
+      </w:pPr>
+      <w:bookmarkStart w:id="11" w:name="_Toc341906596"/>
+      <w:r>
+        <w:t>Các gem cho rails</w:t>
+      </w:r>
+      <w:bookmarkEnd w:id="11"/>
+    </w:p>
+    <w:p>
+      <w:pPr>
+        <w:pStyle w:val="Heading3"/>
+        <w:numPr>
+          <w:ilvl w:val="0"/>
+          <w:numId w:val="7"/>
+        </w:numPr>
+      </w:pPr>
+      <w:bookmarkStart w:id="12" w:name="_Toc341906597"/>
+      <w:r>
+        <w:t>Devise</w:t>
+      </w:r>
+      <w:bookmarkEnd w:id="12"/>
+    </w:p>
+    <w:p>
+      <w:r>
+        <w:t xml:space="preserve">Bla blab la </w:t>
+      </w:r>
+    </w:p>
+    <w:p/>
+    <w:p/>
     <w:p>
       <w:pPr>
         <w:pStyle w:val="ListParagraph"/>
@@ -4421,35 +4648,14 @@
         </w:numPr>
       </w:pPr>
       <w:r>
-        <w:t>Scope của project</w:t>
-      </w:r>
-    </w:p>
-    <w:p>
-      <w:pPr>
-        <w:pStyle w:val="Heading2"/>
-        <w:numPr>
-          <w:ilvl w:val="0"/>
-          <w:numId w:val="4"/>
-        </w:numPr>
-      </w:pPr>
-      <w:bookmarkStart w:id="3" w:name="_Toc341906588"/>
-      <w:r>
-        <w:t>Scrope</w:t>
-      </w:r>
-      <w:bookmarkEnd w:id="3"/>
-    </w:p>
-    <w:p>
-      <w:r>
-        <w:t xml:space="preserve">Phạm </w:t>
-      </w:r>
-      <w:proofErr w:type="gramStart"/>
-      <w:r>
-        <w:t>vi</w:t>
-      </w:r>
-      <w:proofErr w:type="gramEnd"/>
-      <w:r>
-        <w:t xml:space="preserve"> của project blab la bla</w:t>
-      </w:r>
+        <w:t>Tóm tắt các bài báo/chương sách đã đọc, theo cách các em hiểu. Đưa thêm các ví dụ minh hoạ nếu có</w:t>
+      </w:r>
+    </w:p>
+    <w:p>
+      <w:pPr>
+        <w:pStyle w:val="ListParagraph"/>
+        <w:ind w:left="1440"/>
+      </w:pPr>
     </w:p>
     <w:p>
       <w:pPr>
@@ -4459,172 +4665,9 @@
           <w:numId w:val="3"/>
         </w:numPr>
       </w:pPr>
-      <w:bookmarkStart w:id="4" w:name="_Toc341906589"/>
-      <w:r>
-        <w:t>Lý thuyết nền tảng</w:t>
-      </w:r>
-      <w:bookmarkEnd w:id="4"/>
-    </w:p>
-    <w:p>
-      <w:pPr>
-        <w:pStyle w:val="Heading2"/>
-        <w:numPr>
-          <w:ilvl w:val="0"/>
-          <w:numId w:val="5"/>
-        </w:numPr>
-      </w:pPr>
-      <w:bookmarkStart w:id="5" w:name="_Toc341906590"/>
-      <w:r>
-        <w:t>Html, css, javascript</w:t>
-      </w:r>
-      <w:bookmarkEnd w:id="5"/>
-    </w:p>
-    <w:p>
-      <w:pPr>
-        <w:pStyle w:val="Heading3"/>
-        <w:numPr>
-          <w:ilvl w:val="0"/>
-          <w:numId w:val="6"/>
-        </w:numPr>
-      </w:pPr>
-      <w:bookmarkStart w:id="6" w:name="_Toc341906591"/>
-      <w:r>
-        <w:t>HTML</w:t>
-      </w:r>
-      <w:bookmarkEnd w:id="6"/>
-    </w:p>
-    <w:p/>
-    <w:p>
-      <w:pPr>
-        <w:pStyle w:val="Heading3"/>
-        <w:numPr>
-          <w:ilvl w:val="0"/>
-          <w:numId w:val="6"/>
-        </w:numPr>
-      </w:pPr>
-      <w:bookmarkStart w:id="7" w:name="_Toc341906592"/>
-      <w:r>
-        <w:t>CSS</w:t>
-      </w:r>
-      <w:bookmarkEnd w:id="7"/>
-    </w:p>
-    <w:p/>
-    <w:p>
-      <w:pPr>
-        <w:pStyle w:val="Heading3"/>
-        <w:numPr>
-          <w:ilvl w:val="0"/>
-          <w:numId w:val="6"/>
-        </w:numPr>
-      </w:pPr>
-      <w:bookmarkStart w:id="8" w:name="_Toc341906593"/>
-      <w:r>
-        <w:t>Javascript</w:t>
-      </w:r>
-      <w:bookmarkEnd w:id="8"/>
-    </w:p>
-    <w:p/>
-    <w:p>
-      <w:pPr>
-        <w:pStyle w:val="Heading2"/>
-        <w:numPr>
-          <w:ilvl w:val="0"/>
-          <w:numId w:val="5"/>
-        </w:numPr>
-      </w:pPr>
-      <w:bookmarkStart w:id="9" w:name="_Toc341906594"/>
-      <w:r>
-        <w:t>Ruby</w:t>
-      </w:r>
-      <w:bookmarkEnd w:id="9"/>
-    </w:p>
-    <w:p/>
-    <w:p>
-      <w:pPr>
-        <w:pStyle w:val="Heading2"/>
-        <w:numPr>
-          <w:ilvl w:val="0"/>
-          <w:numId w:val="5"/>
-        </w:numPr>
-      </w:pPr>
-      <w:bookmarkStart w:id="10" w:name="_Toc341906595"/>
-      <w:r>
-        <w:t>Ruby on Rails</w:t>
-      </w:r>
-      <w:bookmarkEnd w:id="10"/>
-    </w:p>
-    <w:p/>
-    <w:p>
-      <w:pPr>
-        <w:pStyle w:val="Heading2"/>
-        <w:numPr>
-          <w:ilvl w:val="0"/>
-          <w:numId w:val="5"/>
-        </w:numPr>
-      </w:pPr>
-      <w:bookmarkStart w:id="11" w:name="_Toc341906596"/>
-      <w:r>
-        <w:t>Các gem cho rails</w:t>
-      </w:r>
-      <w:bookmarkEnd w:id="11"/>
-    </w:p>
-    <w:p>
-      <w:pPr>
-        <w:pStyle w:val="Heading3"/>
-        <w:numPr>
-          <w:ilvl w:val="0"/>
-          <w:numId w:val="7"/>
-        </w:numPr>
-      </w:pPr>
-      <w:bookmarkStart w:id="12" w:name="_Toc341906597"/>
-      <w:r>
-        <w:t>Devise</w:t>
-      </w:r>
-      <w:bookmarkEnd w:id="12"/>
-    </w:p>
-    <w:p>
-      <w:r>
-        <w:t xml:space="preserve">Bla blab la </w:t>
-      </w:r>
-    </w:p>
-    <w:p/>
-    <w:p/>
-    <w:p>
-      <w:pPr>
-        <w:pStyle w:val="ListParagraph"/>
-        <w:numPr>
-          <w:ilvl w:val="0"/>
-          <w:numId w:val="2"/>
-        </w:numPr>
-      </w:pPr>
-      <w:r>
-        <w:t xml:space="preserve">Tóm tắt các bài báo/chương sách đã đọc, </w:t>
-      </w:r>
-      <w:proofErr w:type="gramStart"/>
-      <w:r>
-        <w:t>theo</w:t>
-      </w:r>
-      <w:proofErr w:type="gramEnd"/>
-      <w:r>
-        <w:t xml:space="preserve"> cách các em hiểu. Đưa thêm các ví dụ minh hoạ nếu có</w:t>
-      </w:r>
-    </w:p>
-    <w:p>
-      <w:pPr>
-        <w:pStyle w:val="ListParagraph"/>
-        <w:ind w:left="1440"/>
-      </w:pPr>
-    </w:p>
-    <w:p>
-      <w:pPr>
-        <w:pStyle w:val="Heading1"/>
-        <w:numPr>
-          <w:ilvl w:val="0"/>
-          <w:numId w:val="3"/>
-        </w:numPr>
-      </w:pPr>
       <w:bookmarkStart w:id="13" w:name="_Toc341906598"/>
       <w:r>
+        <w:lastRenderedPageBreak/>
         <w:t>Nhật ký làm việc</w:t>
       </w:r>
       <w:bookmarkEnd w:id="13"/>
@@ -4872,7 +4915,6 @@
           </w:tcPr>
           <w:p>
             <w:r>
-              <w:lastRenderedPageBreak/>
               <w:t>6</w:t>
             </w:r>
           </w:p>
@@ -5310,9 +5352,10 @@
       <w:r>
         <w:rPr>
           <w:noProof/>
+          <w:lang w:eastAsia="en-US"/>
         </w:rPr>
         <w:drawing>
-          <wp:inline distT="0" distB="0" distL="0" distR="0" wp14:anchorId="31F01949" wp14:editId="6306D611">
+          <wp:inline distT="0" distB="0" distL="0" distR="0" wp14:anchorId="0F28F4AA" wp14:editId="313EE697">
             <wp:extent cx="5943600" cy="4309745"/>
             <wp:effectExtent l="0" t="0" r="0" b="0"/>
             <wp:docPr id="13" name="Picture 13"/>
@@ -5372,14 +5415,14 @@
         <w:spacing w:line="259" w:lineRule="auto"/>
       </w:pPr>
       <w:bookmarkStart w:id="17" w:name="_Toc339050852"/>
-      <w:bookmarkStart w:id="18" w:name="OLE_LINK9"/>
-      <w:bookmarkStart w:id="19" w:name="OLE_LINK10"/>
-      <w:bookmarkStart w:id="20" w:name="_Toc341906602"/>
+      <w:bookmarkStart w:id="18" w:name="_Toc341906602"/>
+      <w:bookmarkStart w:id="19" w:name="OLE_LINK9"/>
+      <w:bookmarkStart w:id="20" w:name="OLE_LINK10"/>
       <w:r>
         <w:t>Homepage</w:t>
       </w:r>
       <w:bookmarkEnd w:id="17"/>
-      <w:bookmarkEnd w:id="20"/>
+      <w:bookmarkEnd w:id="18"/>
     </w:p>
     <w:p>
       <w:r>
@@ -5387,32 +5430,14 @@
       </w:r>
     </w:p>
     <w:p>
-      <w:proofErr w:type="gramStart"/>
-      <w:r>
-        <w:t>Loại :</w:t>
-      </w:r>
-      <w:proofErr w:type="gramEnd"/>
-      <w:r>
-        <w:t xml:space="preserve"> Web page</w:t>
-      </w:r>
-    </w:p>
-    <w:p>
-      <w:r>
-        <w:t xml:space="preserve">Mô </w:t>
-      </w:r>
-      <w:proofErr w:type="gramStart"/>
-      <w:r>
-        <w:t>tả :</w:t>
-      </w:r>
-      <w:proofErr w:type="gramEnd"/>
-      <w:r>
-        <w:t xml:space="preserve"> Trang chủ hiển thị hình ảnh, thông tin giới thiệu về thư viện. </w:t>
-      </w:r>
-      <w:proofErr w:type="gramStart"/>
-      <w:r>
-        <w:t>Góc trên bên phải có hai nút đăng nhập và đăng ký.</w:t>
-      </w:r>
-      <w:proofErr w:type="gramEnd"/>
+      <w:r>
+        <w:t>Loại : Web page</w:t>
+      </w:r>
+    </w:p>
+    <w:p>
+      <w:r>
+        <w:t>Mô tả : Trang chủ hiển thị hình ảnh, thông tin giới thiệu về thư viện. Góc trên bên phải có hai nút đăng nhập và đăng ký.</w:t>
+      </w:r>
     </w:p>
     <w:p>
       <w:pPr>
@@ -5437,68 +5462,29 @@
       </w:r>
     </w:p>
     <w:p>
-      <w:proofErr w:type="gramStart"/>
-      <w:r>
-        <w:t>Loại :</w:t>
-      </w:r>
-      <w:proofErr w:type="gramEnd"/>
-      <w:r>
-        <w:t xml:space="preserve"> Web page</w:t>
-      </w:r>
-    </w:p>
-    <w:p>
-      <w:r>
-        <w:t xml:space="preserve">Mô </w:t>
-      </w:r>
-      <w:proofErr w:type="gramStart"/>
-      <w:r>
-        <w:t>tả :</w:t>
-      </w:r>
-      <w:proofErr w:type="gramEnd"/>
-      <w:r>
-        <w:t xml:space="preserve"> Trang đăng nhập gồm có 2 field username,  password và một nút login để đăng nhập vào hệ thống. </w:t>
-      </w:r>
-      <w:proofErr w:type="gramStart"/>
-      <w:r>
-        <w:t>Ngoài ra trang này còn có 1 link “Forgot password?” để hỗ trợ người dùng lấy lại mật khẩu đã bị mất.</w:t>
-      </w:r>
-      <w:proofErr w:type="gramEnd"/>
-    </w:p>
-    <w:p>
-      <w:r>
-        <w:t xml:space="preserve">Thuộc </w:t>
-      </w:r>
-      <w:proofErr w:type="gramStart"/>
-      <w:r>
-        <w:t>tính :</w:t>
-      </w:r>
-      <w:proofErr w:type="gramEnd"/>
-      <w:r>
-        <w:t xml:space="preserve"> None</w:t>
-      </w:r>
-    </w:p>
-    <w:p>
-      <w:r>
-        <w:t xml:space="preserve">Tài </w:t>
-      </w:r>
-      <w:proofErr w:type="gramStart"/>
-      <w:r>
-        <w:t>nguyên :</w:t>
-      </w:r>
-      <w:proofErr w:type="gramEnd"/>
-      <w:r>
-        <w:t xml:space="preserve"> None</w:t>
-      </w:r>
-    </w:p>
-    <w:p>
-      <w:r>
-        <w:t xml:space="preserve">Các hàm chức </w:t>
-      </w:r>
-      <w:proofErr w:type="gramStart"/>
-      <w:r>
-        <w:t>năng :</w:t>
-      </w:r>
-      <w:proofErr w:type="gramEnd"/>
+      <w:r>
+        <w:t>Loại : Web page</w:t>
+      </w:r>
+    </w:p>
+    <w:p>
+      <w:r>
+        <w:t>Mô tả : Trang đăng nhập gồm có 2 field username,  password và một nút login để đăng nhập vào hệ thống. Ngoài ra trang này còn có 1 link “Forgot password?” để hỗ trợ người dùng lấy lại mật khẩu đã bị mất.</w:t>
+      </w:r>
+    </w:p>
+    <w:p>
+      <w:r>
+        <w:t>Thuộc tính : None</w:t>
+      </w:r>
+    </w:p>
+    <w:p>
+      <w:r>
+        <w:t>Tài nguyên : None</w:t>
+      </w:r>
+    </w:p>
+    <w:p>
+      <w:r>
+        <w:t>Các hàm chức năng :</w:t>
+      </w:r>
     </w:p>
     <w:p>
       <w:pPr>
@@ -5506,19 +5492,11 @@
           <w:b/>
         </w:rPr>
       </w:pPr>
-      <w:proofErr w:type="gramStart"/>
       <w:r>
         <w:rPr>
           <w:b/>
         </w:rPr>
-        <w:t>Tên :</w:t>
-      </w:r>
-      <w:proofErr w:type="gramEnd"/>
-      <w:r>
-        <w:rPr>
-          <w:b/>
-        </w:rPr>
-        <w:t xml:space="preserve"> createSession(Object)</w:t>
+        <w:t>Tên : createSession(Object)</w:t>
       </w:r>
     </w:p>
     <w:p>
@@ -5698,15 +5676,7 @@
       <w:bookmarkStart w:id="23" w:name="_Toc339050854"/>
       <w:bookmarkStart w:id="24" w:name="_Toc341906604"/>
       <w:r>
-        <w:t xml:space="preserve">Trang tìm kiếm </w:t>
-      </w:r>
-      <w:proofErr w:type="gramStart"/>
-      <w:r>
-        <w:t>sách(</w:t>
-      </w:r>
-      <w:proofErr w:type="gramEnd"/>
-      <w:r>
-        <w:t>hiện kết quả tìm kiếm/chưa tìm kiếm).</w:t>
+        <w:t>Trang tìm kiếm sách(hiện kết quả tìm kiếm/chưa tìm kiếm).</w:t>
       </w:r>
       <w:bookmarkEnd w:id="23"/>
       <w:bookmarkEnd w:id="24"/>
@@ -5725,21 +5695,8 @@
     </w:p>
     <w:p>
       <w:r>
-        <w:t xml:space="preserve">Mô tả: Đây là trang tìm kiếm sách, có thể hiện nhiều chọn lựa tìm kiếm khác nhau để người dùng có thể dễ dàng tìm được thông tin các cuốn sách họ cần. Thiết kế bao gồm một khung search (textbox), một khung chọn phân loại để tìm kiếm (select box), </w:t>
-      </w:r>
-      <w:proofErr w:type="gramStart"/>
-      <w:r>
-        <w:t>và</w:t>
-      </w:r>
-      <w:proofErr w:type="gramEnd"/>
-      <w:r>
-        <w:t xml:space="preserve"> button “search”. </w:t>
-      </w:r>
-      <w:proofErr w:type="gramStart"/>
-      <w:r>
-        <w:t>Ngoài ra còn có một bảng chứa các thông tin về các cuốn sách thoả mãn điều kiện tìm kiếm (khi người dùng đã nhấn search thì sẽ hiện ra).</w:t>
-      </w:r>
-      <w:proofErr w:type="gramEnd"/>
+        <w:t>Mô tả: Đây là trang tìm kiếm sách, có thể hiện nhiều chọn lựa tìm kiếm khác nhau để người dùng có thể dễ dàng tìm được thông tin các cuốn sách họ cần. Thiết kế bao gồm một khung search (textbox), một khung chọn phân loại để tìm kiếm (select box), và button “search”. Ngoài ra còn có một bảng chứa các thông tin về các cuốn sách thoả mãn điều kiện tìm kiếm (khi người dùng đã nhấn search thì sẽ hiện ra).</w:t>
+      </w:r>
     </w:p>
     <w:p>
       <w:r>
@@ -5879,13 +5836,11 @@
       <w:bookmarkStart w:id="28" w:name="_Toc341906605"/>
       <w:bookmarkEnd w:id="25"/>
       <w:bookmarkEnd w:id="26"/>
-      <w:proofErr w:type="gramStart"/>
       <w:r>
         <w:t>Trang thông tin sách.</w:t>
       </w:r>
       <w:bookmarkEnd w:id="27"/>
       <w:bookmarkEnd w:id="28"/>
-      <w:proofErr w:type="gramEnd"/>
     </w:p>
     <w:p>
       <w:r>
@@ -5899,23 +5854,7 @@
     </w:p>
     <w:p>
       <w:r>
-        <w:t xml:space="preserve">Mô tả: đây là trang hiện thị toàn bộ thông tin về một cuốn sách. Trang này có 1 search box để điền tên cuốn sách mà người dùng muốn xem thông tin. </w:t>
-      </w:r>
-      <w:proofErr w:type="gramStart"/>
-      <w:r>
-        <w:t>Sau khi nhấn Button Search hệ thống sẽ trả về cho người dùng 1 list các sách có tên liên quan đến cuốn sách mà người dùng đang tìm.</w:t>
-      </w:r>
-      <w:proofErr w:type="gramEnd"/>
-      <w:r>
-        <w:t xml:space="preserve"> Người dùng click chọn 1 item trong list view trên hệ thống sẽ trả về thông tin của cuốn sách. Bao gồm: tên sách, tên tác giả, nhà xuất bản, số lượng mà </w:t>
-      </w:r>
-      <w:proofErr w:type="gramStart"/>
-      <w:r>
-        <w:t>thư</w:t>
-      </w:r>
-      <w:proofErr w:type="gramEnd"/>
-      <w:r>
-        <w:t xml:space="preserve"> viện có…vv. Ngoài ra, trang này sẽ hiện thị thêm các button có các chức năng sau:</w:t>
+        <w:t>Mô tả: đây là trang hiện thị toàn bộ thông tin về một cuốn sách. Trang này có 1 search box để điền tên cuốn sách mà người dùng muốn xem thông tin. Sau khi nhấn Button Search hệ thống sẽ trả về cho người dùng 1 list các sách có tên liên quan đến cuốn sách mà người dùng đang tìm. Người dùng click chọn 1 item trong list view trên hệ thống sẽ trả về thông tin của cuốn sách. Bao gồm: tên sách, tên tác giả, nhà xuất bản, số lượng mà thư viện có…vv. Ngoài ra, trang này sẽ hiện thị thêm các button có các chức năng sau:</w:t>
       </w:r>
     </w:p>
     <w:p>
@@ -5954,15 +5893,7 @@
         <w:spacing w:after="160" w:line="259" w:lineRule="auto"/>
       </w:pPr>
       <w:r>
-        <w:t xml:space="preserve">Số lượng hiện tại của cuốn sách này trong </w:t>
-      </w:r>
-      <w:proofErr w:type="gramStart"/>
-      <w:r>
-        <w:t>thu</w:t>
-      </w:r>
-      <w:proofErr w:type="gramEnd"/>
-      <w:r>
-        <w:t xml:space="preserve"> viện.</w:t>
+        <w:t>Số lượng hiện tại của cuốn sách này trong thu viện.</w:t>
       </w:r>
     </w:p>
     <w:p>
@@ -5988,13 +5919,8 @@
     </w:p>
     <w:p>
       <w:r>
-        <w:t xml:space="preserve">Tên: </w:t>
-      </w:r>
-      <w:proofErr w:type="gramStart"/>
-      <w:r>
-        <w:t>ViewBook()</w:t>
-      </w:r>
-      <w:proofErr w:type="gramEnd"/>
+        <w:t>Tên: ViewBook()</w:t>
+      </w:r>
     </w:p>
     <w:p>
       <w:pPr>
@@ -6103,128 +6029,58 @@
       </w:pPr>
       <w:bookmarkStart w:id="29" w:name="_Toc339050856"/>
       <w:bookmarkStart w:id="30" w:name="_Toc341906606"/>
-      <w:proofErr w:type="gramStart"/>
       <w:r>
         <w:t>Trang thông tin người dùng (có hiện lịch sử mượn/trả).</w:t>
       </w:r>
       <w:bookmarkEnd w:id="29"/>
       <w:bookmarkEnd w:id="30"/>
-      <w:proofErr w:type="gramEnd"/>
-    </w:p>
-    <w:p>
-      <w:proofErr w:type="gramStart"/>
-      <w:r>
-        <w:t>Tên :</w:t>
-      </w:r>
-      <w:proofErr w:type="gramEnd"/>
-      <w:r>
-        <w:t xml:space="preserve"> Trang quản lý thông tin của người dùng</w:t>
-      </w:r>
-    </w:p>
-    <w:p>
-      <w:proofErr w:type="gramStart"/>
-      <w:r>
-        <w:t>Loại :</w:t>
-      </w:r>
-      <w:proofErr w:type="gramEnd"/>
-      <w:r>
-        <w:t xml:space="preserve"> Dynamic Webpage</w:t>
-      </w:r>
-    </w:p>
-    <w:p>
-      <w:r>
-        <w:t xml:space="preserve">Mô </w:t>
-      </w:r>
-      <w:proofErr w:type="gramStart"/>
-      <w:r>
-        <w:t>tả :</w:t>
-      </w:r>
-      <w:proofErr w:type="gramEnd"/>
-      <w:r>
-        <w:t xml:space="preserve"> Đây là trang hiển thị toàn bộ thông tin cá nhân của người dùng. Trang này bao gồm một thanh menu bar ở bên trái hiển thị thông tin theo từng mục </w:t>
+    </w:p>
+    <w:p>
+      <w:r>
+        <w:t>Tên : Trang quản lý thông tin của người dùng</w:t>
+      </w:r>
+    </w:p>
+    <w:p>
+      <w:r>
+        <w:t>Loại : Dynamic Webpage</w:t>
+      </w:r>
+    </w:p>
+    <w:p>
+      <w:r>
+        <w:t xml:space="preserve">Mô tả : Đây là trang hiển thị toàn bộ thông tin cá nhân của người dùng. Trang này bao gồm một thanh menu bar ở bên trái hiển thị thông tin theo từng mục </w:t>
       </w:r>
       <w:r>
         <w:t>(Thiết lập tài khoả</w:t>
       </w:r>
       <w:r>
-        <w:t>n, Thay đổi avatar, Thay đổi email</w:t>
-      </w:r>
-      <w:proofErr w:type="gramStart"/>
-      <w:r>
-        <w:t>,.</w:t>
-      </w:r>
-      <w:proofErr w:type="gramEnd"/>
-      <w:r>
-        <w:t>v..</w:t>
-      </w:r>
-      <w:proofErr w:type="gramStart"/>
-      <w:r>
-        <w:t>v</w:t>
-      </w:r>
-      <w:proofErr w:type="gramEnd"/>
-      <w:r>
-        <w:t>..</w:t>
+        <w:t>n, Thay đổi avatar, Thay đổi email,.v..v..</w:t>
       </w:r>
       <w:r>
         <w:t>)</w:t>
       </w:r>
       <w:r>
-        <w:t xml:space="preserve">  và một cửa sổ nội dung ở giữa chứa thông tin chi tiết của mục. Cửa sổ này sẽ có một số form để người dùng điền vào và một button save để lưu lại thông tin thay đổi. </w:t>
-      </w:r>
-      <w:proofErr w:type="gramStart"/>
-      <w:r>
-        <w:t>Ngoài ra ở mục Lịch sử hoạt động, người dùng có thể xem chi tiết về các giao dịch trong quá khứ (ở dạng link).</w:t>
-      </w:r>
-      <w:proofErr w:type="gramEnd"/>
-    </w:p>
-    <w:p>
-      <w:r>
-        <w:t xml:space="preserve">Thuộc </w:t>
-      </w:r>
-      <w:proofErr w:type="gramStart"/>
-      <w:r>
-        <w:t>tính :</w:t>
-      </w:r>
-      <w:proofErr w:type="gramEnd"/>
-      <w:r>
-        <w:t xml:space="preserve"> Text</w:t>
-      </w:r>
-    </w:p>
-    <w:p>
-      <w:r>
-        <w:t xml:space="preserve">Tài </w:t>
-      </w:r>
-      <w:proofErr w:type="gramStart"/>
-      <w:r>
-        <w:t>nguyên :</w:t>
-      </w:r>
-      <w:proofErr w:type="gramEnd"/>
-      <w:r>
-        <w:t xml:space="preserve"> Không có</w:t>
-      </w:r>
-    </w:p>
-    <w:p>
-      <w:r>
-        <w:t xml:space="preserve">Thao </w:t>
-      </w:r>
-      <w:proofErr w:type="gramStart"/>
-      <w:r>
-        <w:t>tác :</w:t>
-      </w:r>
-      <w:proofErr w:type="gramEnd"/>
-      <w:r>
-        <w:t xml:space="preserve"> Hiển thị thông tin cá nhân</w:t>
-      </w:r>
-    </w:p>
-    <w:p>
-      <w:r>
-        <w:t xml:space="preserve">Các hàm chức </w:t>
-      </w:r>
-      <w:proofErr w:type="gramStart"/>
-      <w:r>
-        <w:t>năng :</w:t>
-      </w:r>
-      <w:proofErr w:type="gramEnd"/>
+        <w:t xml:space="preserve">  và một cửa sổ nội dung ở giữa chứa thông tin chi tiết của mục. Cửa sổ này sẽ có một số form để người dùng điền vào và một button save để lưu lại thông tin thay đổi. Ngoài ra ở mục Lịch sử hoạt động, người dùng có thể xem chi tiết về các giao dịch trong quá khứ (ở dạng link).</w:t>
+      </w:r>
+    </w:p>
+    <w:p>
+      <w:r>
+        <w:t>Thuộc tính : Text</w:t>
+      </w:r>
+    </w:p>
+    <w:p>
+      <w:r>
+        <w:t>Tài nguyên : Không có</w:t>
+      </w:r>
+    </w:p>
+    <w:p>
+      <w:r>
+        <w:t>Thao tác : Hiển thị thông tin cá nhân</w:t>
+      </w:r>
+    </w:p>
+    <w:p>
+      <w:r>
+        <w:t>Các hàm chức năng :</w:t>
+      </w:r>
     </w:p>
     <w:p>
       <w:pPr>
@@ -6235,19 +6091,11 @@
           <w:b/>
         </w:rPr>
       </w:pPr>
-      <w:proofErr w:type="gramStart"/>
       <w:r>
         <w:rPr>
           <w:b/>
         </w:rPr>
-        <w:t>Tên  :</w:t>
-      </w:r>
-      <w:proofErr w:type="gramEnd"/>
-      <w:r>
-        <w:rPr>
-          <w:b/>
-        </w:rPr>
-        <w:t xml:space="preserve"> view()</w:t>
+        <w:t>Tên  : view()</w:t>
       </w:r>
     </w:p>
     <w:p>
@@ -6375,19 +6223,11 @@
           <w:b/>
         </w:rPr>
       </w:pPr>
-      <w:proofErr w:type="gramStart"/>
       <w:r>
         <w:rPr>
           <w:b/>
         </w:rPr>
-        <w:t>Tên :</w:t>
-      </w:r>
-      <w:proofErr w:type="gramEnd"/>
-      <w:r>
-        <w:rPr>
-          <w:b/>
-        </w:rPr>
-        <w:t xml:space="preserve"> edit(object)</w:t>
+        <w:t>Tên : edit(object)</w:t>
       </w:r>
     </w:p>
     <w:p>
@@ -6525,30 +6365,14 @@
       <w:bookmarkStart w:id="32" w:name="_Toc341906607"/>
       <w:r>
         <w:lastRenderedPageBreak/>
-        <w:t xml:space="preserve">Trang quản lý mượn/trả của thủ </w:t>
-      </w:r>
-      <w:proofErr w:type="gramStart"/>
-      <w:r>
-        <w:t>thư</w:t>
-      </w:r>
-      <w:proofErr w:type="gramEnd"/>
-      <w:r>
-        <w:t>.</w:t>
+        <w:t>Trang quản lý mượn/trả của thủ thư.</w:t>
       </w:r>
       <w:bookmarkEnd w:id="31"/>
       <w:bookmarkEnd w:id="32"/>
     </w:p>
     <w:p>
       <w:r>
-        <w:t xml:space="preserve">Tên: Trang quản lý mượn/trả của thủ </w:t>
-      </w:r>
-      <w:proofErr w:type="gramStart"/>
-      <w:r>
-        <w:t>thư</w:t>
-      </w:r>
-      <w:proofErr w:type="gramEnd"/>
-      <w:r>
-        <w:t>.</w:t>
+        <w:t>Tên: Trang quản lý mượn/trả của thủ thư.</w:t>
       </w:r>
     </w:p>
     <w:p>
@@ -6558,21 +6382,8 @@
     </w:p>
     <w:p>
       <w:r>
-        <w:t xml:space="preserve">Mô tả: trang này cho phép thủ thư xem thông tin về các hoạt động mượn trả sách gồm các trường thời gian mượn, người mượn, sách được </w:t>
-      </w:r>
-      <w:proofErr w:type="gramStart"/>
-      <w:r>
-        <w:t>mượn, …</w:t>
-      </w:r>
-      <w:proofErr w:type="gramEnd"/>
-      <w:r>
-        <w:t xml:space="preserve"> </w:t>
-      </w:r>
-      <w:proofErr w:type="gramStart"/>
-      <w:r>
-        <w:t>Ở đầu mỗi cột thông tin sẽ có một nút nhỏ để sắp xếp (hình mũi tên) và một nút nhỏ để lọc (hình cái phễu).</w:t>
-      </w:r>
-      <w:proofErr w:type="gramEnd"/>
+        <w:t>Mô tả: trang này cho phép thủ thư xem thông tin về các hoạt động mượn trả sách gồm các trường thời gian mượn, người mượn, sách được mượn, … Ở đầu mỗi cột thông tin sẽ có một nút nhỏ để sắp xếp (hình mũi tên) và một nút nhỏ để lọc (hình cái phễu).</w:t>
+      </w:r>
     </w:p>
     <w:p>
       <w:r>
@@ -6670,15 +6481,7 @@
         <w:contextualSpacing w:val="0"/>
       </w:pPr>
       <w:r>
-        <w:t xml:space="preserve">Thủ </w:t>
-      </w:r>
-      <w:proofErr w:type="gramStart"/>
-      <w:r>
-        <w:t>thư</w:t>
-      </w:r>
-      <w:proofErr w:type="gramEnd"/>
-      <w:r>
-        <w:t xml:space="preserve"> vào hệ thống.</w:t>
+        <w:t>Thủ thư vào hệ thống.</w:t>
       </w:r>
     </w:p>
     <w:p>
@@ -6693,15 +6496,7 @@
         <w:contextualSpacing w:val="0"/>
       </w:pPr>
       <w:r>
-        <w:t xml:space="preserve">Hiển thị thông tin cho thủ </w:t>
-      </w:r>
-      <w:proofErr w:type="gramStart"/>
-      <w:r>
-        <w:t>thư</w:t>
-      </w:r>
-      <w:proofErr w:type="gramEnd"/>
-      <w:r>
-        <w:t>.</w:t>
+        <w:t>Hiển thị thông tin cho thủ thư.</w:t>
       </w:r>
     </w:p>
     <w:p>
@@ -6716,30 +6511,14 @@
       <w:bookmarkStart w:id="33" w:name="_Toc339050858"/>
       <w:bookmarkStart w:id="34" w:name="_Toc341906608"/>
       <w:r>
-        <w:t xml:space="preserve">Trang xem thống kê của thủ </w:t>
-      </w:r>
-      <w:proofErr w:type="gramStart"/>
-      <w:r>
-        <w:t>thư</w:t>
-      </w:r>
-      <w:proofErr w:type="gramEnd"/>
-      <w:r>
-        <w:t>.</w:t>
+        <w:t>Trang xem thống kê của thủ thư.</w:t>
       </w:r>
       <w:bookmarkEnd w:id="33"/>
       <w:bookmarkEnd w:id="34"/>
     </w:p>
     <w:p>
       <w:r>
-        <w:t xml:space="preserve">Tên: Trang xem thống kê của thủ </w:t>
-      </w:r>
-      <w:proofErr w:type="gramStart"/>
-      <w:r>
-        <w:t>thư</w:t>
-      </w:r>
-      <w:proofErr w:type="gramEnd"/>
-      <w:r>
-        <w:t>.</w:t>
+        <w:t>Tên: Trang xem thống kê của thủ thư.</w:t>
       </w:r>
     </w:p>
     <w:p>
@@ -6749,15 +6528,7 @@
     </w:p>
     <w:p>
       <w:r>
-        <w:t xml:space="preserve">Mô tả: trang này cho phép thủ </w:t>
-      </w:r>
-      <w:proofErr w:type="gramStart"/>
-      <w:r>
-        <w:t>thư</w:t>
-      </w:r>
-      <w:proofErr w:type="gramEnd"/>
-      <w:r>
-        <w:t xml:space="preserve"> xem thông tin và thống kê số lượng sách mượn, trả, số lượng sách quá hạn trả, số lượng sách còn lại trong kho. Ngoài ra còn thống kê thêm các thông tin về nhập sách…vv. Vì vậy trang này cần 1 search box để thủ thư thống kê 1 loại sách nào đó. </w:t>
+        <w:t xml:space="preserve">Mô tả: trang này cho phép thủ thư xem thông tin và thống kê số lượng sách mượn, trả, số lượng sách quá hạn trả, số lượng sách còn lại trong kho. Ngoài ra còn thống kê thêm các thông tin về nhập sách…vv. Vì vậy trang này cần 1 search box để thủ thư thống kê 1 loại sách nào đó. </w:t>
       </w:r>
     </w:p>
     <w:p>
@@ -6846,15 +6617,7 @@
         <w:spacing w:after="160" w:line="259" w:lineRule="auto"/>
       </w:pPr>
       <w:r>
-        <w:t xml:space="preserve">Thủ </w:t>
-      </w:r>
-      <w:proofErr w:type="gramStart"/>
-      <w:r>
-        <w:t>thư</w:t>
-      </w:r>
-      <w:proofErr w:type="gramEnd"/>
-      <w:r>
-        <w:t xml:space="preserve"> vào hệ thống.</w:t>
+        <w:t>Thủ thư vào hệ thống.</w:t>
       </w:r>
     </w:p>
     <w:p>
@@ -6880,15 +6643,7 @@
         <w:spacing w:after="160" w:line="259" w:lineRule="auto"/>
       </w:pPr>
       <w:r>
-        <w:t xml:space="preserve">Hiển thị thông tin cho thủ </w:t>
-      </w:r>
-      <w:proofErr w:type="gramStart"/>
-      <w:r>
-        <w:t>thư</w:t>
-      </w:r>
-      <w:proofErr w:type="gramEnd"/>
-      <w:r>
-        <w:t>.</w:t>
+        <w:t>Hiển thị thông tin cho thủ thư.</w:t>
       </w:r>
     </w:p>
     <w:p>
@@ -6902,16 +6657,14 @@
       </w:pPr>
       <w:bookmarkStart w:id="35" w:name="_Toc339050859"/>
       <w:bookmarkStart w:id="36" w:name="_Toc341906609"/>
-      <w:proofErr w:type="gramStart"/>
       <w:r>
         <w:t>Trang quản lý hệ thống của admin.</w:t>
       </w:r>
       <w:bookmarkEnd w:id="35"/>
       <w:bookmarkEnd w:id="36"/>
-      <w:proofErr w:type="gramEnd"/>
-    </w:p>
-    <w:bookmarkEnd w:id="18"/>
+    </w:p>
     <w:bookmarkEnd w:id="19"/>
+    <w:bookmarkEnd w:id="20"/>
     <w:p>
       <w:r>
         <w:t>Tên: Trang quản lý hệ thống của admin</w:t>
@@ -6924,15 +6677,7 @@
     </w:p>
     <w:p>
       <w:r>
-        <w:t xml:space="preserve">Mô tả: Đây là trang quản lý hệ thống dành cho admin. </w:t>
-      </w:r>
-      <w:proofErr w:type="gramStart"/>
-      <w:r>
-        <w:t>Nơi này là nơi admin có thể thay đổi một số thông số cho hệ thống.</w:t>
-      </w:r>
-      <w:proofErr w:type="gramEnd"/>
-      <w:r>
-        <w:t xml:space="preserve"> Hiện tại có bao gồm chức năng chính là thiết lập số sách tối đa mà người dùng có thể mượn, các chức năng khác sau này sẽ bổ sung sau. Như vậy thì thiết lập chỉ có một khung textbox và một button OK</w:t>
+        <w:t>Mô tả: Đây là trang quản lý hệ thống dành cho admin. Nơi này là nơi admin có thể thay đổi một số thông số cho hệ thống. Hiện tại có bao gồm chức năng chính là thiết lập số sách tối đa mà người dùng có thể mượn, các chức năng khác sau này sẽ bổ sung sau. Như vậy thì thiết lập chỉ có một khung textbox và một button OK</w:t>
       </w:r>
     </w:p>
     <w:p>
@@ -7001,15 +6746,7 @@
         <w:pStyle w:val="ListParagraph"/>
       </w:pPr>
       <w:r>
-        <w:t>Exeptions</w:t>
-      </w:r>
-      <w:proofErr w:type="gramStart"/>
-      <w:r>
-        <w:t>:number</w:t>
-      </w:r>
-      <w:proofErr w:type="gramEnd"/>
-      <w:r>
-        <w:t xml:space="preserve"> không phải int, không ghi ra file được.</w:t>
+        <w:t>Exeptions:number không phải int, không ghi ra file được.</w:t>
       </w:r>
     </w:p>
     <w:p>
@@ -7066,15 +6803,7 @@
         <w:spacing w:after="160" w:line="259" w:lineRule="auto"/>
       </w:pPr>
       <w:r>
-        <w:t xml:space="preserve">Hiển thị kếtquả cho người </w:t>
-      </w:r>
-      <w:proofErr w:type="gramStart"/>
-      <w:r>
-        <w:t>dùng(</w:t>
-      </w:r>
-      <w:proofErr w:type="gramEnd"/>
-      <w:r>
-        <w:t>thành công/thất bại).</w:t>
+        <w:t>Hiển thị kếtquả cho người dùng(thành công/thất bại).</w:t>
       </w:r>
     </w:p>
     <w:p/>
@@ -8299,9 +8028,10 @@
       <w:r>
         <w:rPr>
           <w:noProof/>
+          <w:lang w:eastAsia="en-US"/>
         </w:rPr>
         <w:drawing>
-          <wp:inline distT="0" distB="0" distL="0" distR="0" wp14:anchorId="706C18ED" wp14:editId="7E052777">
+          <wp:inline distT="0" distB="0" distL="0" distR="0" wp14:anchorId="5520F79C" wp14:editId="6CC803D2">
             <wp:extent cx="3067050" cy="3114675"/>
             <wp:effectExtent l="0" t="0" r="0" b="9525"/>
             <wp:docPr id="12" name="Picture 12"/>
@@ -8390,9 +8120,10 @@
       <w:r>
         <w:rPr>
           <w:noProof/>
+          <w:lang w:eastAsia="en-US"/>
         </w:rPr>
         <w:drawing>
-          <wp:inline distT="0" distB="0" distL="0" distR="0" wp14:anchorId="0C44C280" wp14:editId="44E65E13">
+          <wp:inline distT="0" distB="0" distL="0" distR="0" wp14:anchorId="50477B8F" wp14:editId="615C08EB">
             <wp:extent cx="4067175" cy="2552700"/>
             <wp:effectExtent l="0" t="0" r="9525" b="0"/>
             <wp:docPr id="1" name="Picture 1"/>
@@ -8454,9 +8185,10 @@
       <w:r>
         <w:rPr>
           <w:noProof/>
+          <w:lang w:eastAsia="en-US"/>
         </w:rPr>
         <w:drawing>
-          <wp:inline distT="0" distB="0" distL="0" distR="0" wp14:anchorId="09EF1D2A" wp14:editId="353E8A22">
+          <wp:inline distT="0" distB="0" distL="0" distR="0" wp14:anchorId="22CF15C3" wp14:editId="7D828D03">
             <wp:extent cx="4562475" cy="2838450"/>
             <wp:effectExtent l="0" t="0" r="9525" b="0"/>
             <wp:docPr id="2" name="Picture 2"/>
@@ -8519,9 +8251,10 @@
       <w:r>
         <w:rPr>
           <w:noProof/>
+          <w:lang w:eastAsia="en-US"/>
         </w:rPr>
         <w:drawing>
-          <wp:inline distT="0" distB="0" distL="0" distR="0" wp14:anchorId="53EEC8C2" wp14:editId="0A98AEFE">
+          <wp:inline distT="0" distB="0" distL="0" distR="0" wp14:anchorId="1468AE9E" wp14:editId="0EFFA710">
             <wp:extent cx="5581650" cy="3400425"/>
             <wp:effectExtent l="0" t="0" r="0" b="9525"/>
             <wp:docPr id="8" name="Picture 8"/>
@@ -8584,9 +8317,10 @@
       <w:r>
         <w:rPr>
           <w:noProof/>
+          <w:lang w:eastAsia="en-US"/>
         </w:rPr>
         <w:drawing>
-          <wp:inline distT="0" distB="0" distL="0" distR="0" wp14:anchorId="5FE9F15E" wp14:editId="2CDD7B31">
+          <wp:inline distT="0" distB="0" distL="0" distR="0" wp14:anchorId="00B8C51E" wp14:editId="4B6EBB22">
             <wp:extent cx="5943600" cy="3766820"/>
             <wp:effectExtent l="0" t="0" r="0" b="5080"/>
             <wp:docPr id="5" name="Picture 5"/>
@@ -8624,9 +8358,10 @@
       <w:r>
         <w:rPr>
           <w:noProof/>
+          <w:lang w:eastAsia="en-US"/>
         </w:rPr>
         <w:drawing>
-          <wp:inline distT="0" distB="0" distL="0" distR="0" wp14:anchorId="47CBCAB0" wp14:editId="702B8B24">
+          <wp:inline distT="0" distB="0" distL="0" distR="0" wp14:anchorId="720DD9C5" wp14:editId="18685EBE">
             <wp:extent cx="5943600" cy="3912870"/>
             <wp:effectExtent l="0" t="0" r="0" b="0"/>
             <wp:docPr id="9" name="Picture 9"/>
@@ -8661,11 +8396,9 @@
           </wp:inline>
         </w:drawing>
       </w:r>
-      <w:proofErr w:type="gramStart"/>
       <w:r>
         <w:t>l</w:t>
       </w:r>
-      <w:proofErr w:type="gramEnd"/>
     </w:p>
     <w:p>
       <w:pPr>
@@ -8702,9 +8435,10 @@
       <w:r>
         <w:rPr>
           <w:noProof/>
+          <w:lang w:eastAsia="en-US"/>
         </w:rPr>
         <w:drawing>
-          <wp:inline distT="0" distB="0" distL="0" distR="0" wp14:anchorId="75923178" wp14:editId="0480C940">
+          <wp:inline distT="0" distB="0" distL="0" distR="0" wp14:anchorId="77076262" wp14:editId="71562EC1">
             <wp:extent cx="5543550" cy="3409950"/>
             <wp:effectExtent l="0" t="0" r="0" b="0"/>
             <wp:docPr id="6" name="Picture 6"/>
@@ -8766,9 +8500,10 @@
       <w:r>
         <w:rPr>
           <w:noProof/>
+          <w:lang w:eastAsia="en-US"/>
         </w:rPr>
         <w:drawing>
-          <wp:inline distT="0" distB="0" distL="0" distR="0" wp14:anchorId="1BC4D2B2" wp14:editId="68D3ADA9">
+          <wp:inline distT="0" distB="0" distL="0" distR="0" wp14:anchorId="124C8459" wp14:editId="1C7E02E8">
             <wp:extent cx="5505450" cy="3400425"/>
             <wp:effectExtent l="0" t="0" r="0" b="9525"/>
             <wp:docPr id="3" name="Picture 3"/>
@@ -8831,9 +8566,10 @@
       <w:r>
         <w:rPr>
           <w:noProof/>
+          <w:lang w:eastAsia="en-US"/>
         </w:rPr>
         <w:drawing>
-          <wp:inline distT="0" distB="0" distL="0" distR="0" wp14:anchorId="45EA67D5" wp14:editId="4C9E3C6E">
+          <wp:inline distT="0" distB="0" distL="0" distR="0" wp14:anchorId="29423714" wp14:editId="6C47C7F7">
             <wp:extent cx="5943600" cy="3604260"/>
             <wp:effectExtent l="0" t="0" r="0" b="0"/>
             <wp:docPr id="10" name="Picture 10"/>
@@ -8930,9 +8666,10 @@
       <w:r>
         <w:rPr>
           <w:noProof/>
+          <w:lang w:eastAsia="en-US"/>
         </w:rPr>
         <w:drawing>
-          <wp:inline distT="0" distB="0" distL="0" distR="0" wp14:anchorId="0E64529A" wp14:editId="39C196F7">
+          <wp:inline distT="0" distB="0" distL="0" distR="0" wp14:anchorId="18CF366F" wp14:editId="606802C9">
             <wp:extent cx="4562475" cy="3257550"/>
             <wp:effectExtent l="0" t="0" r="9525" b="0"/>
             <wp:docPr id="4" name="Picture 4"/>
@@ -8995,9 +8732,10 @@
       <w:r>
         <w:rPr>
           <w:noProof/>
+          <w:lang w:eastAsia="en-US"/>
         </w:rPr>
         <w:drawing>
-          <wp:inline distT="0" distB="0" distL="0" distR="0" wp14:anchorId="10A4A1B8" wp14:editId="16DCBD2E">
+          <wp:inline distT="0" distB="0" distL="0" distR="0" wp14:anchorId="113FB748" wp14:editId="54670BF6">
             <wp:extent cx="4857750" cy="4362450"/>
             <wp:effectExtent l="0" t="0" r="0" b="0"/>
             <wp:docPr id="7" name="Picture 7"/>
@@ -9066,9 +8804,10 @@
       <w:r>
         <w:rPr>
           <w:noProof/>
+          <w:lang w:eastAsia="en-US"/>
         </w:rPr>
         <w:drawing>
-          <wp:inline distT="0" distB="0" distL="0" distR="0" wp14:anchorId="07396B94" wp14:editId="40E0C663">
+          <wp:inline distT="0" distB="0" distL="0" distR="0" wp14:anchorId="1042CF29" wp14:editId="6E1215DC">
             <wp:extent cx="4933950" cy="3857625"/>
             <wp:effectExtent l="0" t="0" r="0" b="9525"/>
             <wp:docPr id="11" name="Picture 11"/>
@@ -9139,9 +8878,10 @@
       <w:r>
         <w:rPr>
           <w:noProof/>
+          <w:lang w:eastAsia="en-US"/>
         </w:rPr>
         <w:drawing>
-          <wp:inline distT="0" distB="0" distL="0" distR="0" wp14:anchorId="1FB87830" wp14:editId="02E796D8">
+          <wp:inline distT="0" distB="0" distL="0" distR="0" wp14:anchorId="46DD7B14" wp14:editId="39C7864F">
             <wp:extent cx="5942965" cy="2364105"/>
             <wp:effectExtent l="0" t="0" r="635" b="0"/>
             <wp:docPr id="14" name="Picture 14"/>
@@ -9220,9 +8960,10 @@
       <w:r>
         <w:rPr>
           <w:noProof/>
+          <w:lang w:eastAsia="en-US"/>
         </w:rPr>
         <w:drawing>
-          <wp:inline distT="0" distB="0" distL="0" distR="0" wp14:anchorId="204BF953" wp14:editId="1DA8A1B2">
+          <wp:inline distT="0" distB="0" distL="0" distR="0" wp14:anchorId="36784896" wp14:editId="3F856BB3">
             <wp:extent cx="5942965" cy="2378075"/>
             <wp:effectExtent l="0" t="0" r="635" b="3175"/>
             <wp:docPr id="15" name="Picture 15"/>
@@ -9296,9 +9037,10 @@
       <w:r>
         <w:rPr>
           <w:noProof/>
+          <w:lang w:eastAsia="en-US"/>
         </w:rPr>
         <w:drawing>
-          <wp:inline distT="0" distB="0" distL="0" distR="0" wp14:anchorId="097AE748" wp14:editId="4B077CCA">
+          <wp:inline distT="0" distB="0" distL="0" distR="0" wp14:anchorId="7C817742" wp14:editId="0DC918E3">
             <wp:extent cx="2868295" cy="2707005"/>
             <wp:effectExtent l="0" t="0" r="8255" b="0"/>
             <wp:docPr id="16" name="Picture 16"/>
@@ -9372,9 +9114,10 @@
       <w:r>
         <w:rPr>
           <w:noProof/>
+          <w:lang w:eastAsia="en-US"/>
         </w:rPr>
         <w:drawing>
-          <wp:inline distT="0" distB="0" distL="0" distR="0" wp14:anchorId="51C092A8" wp14:editId="63C71D75">
+          <wp:inline distT="0" distB="0" distL="0" distR="0" wp14:anchorId="76CC8451" wp14:editId="1EFD1F0C">
             <wp:extent cx="5942965" cy="2225675"/>
             <wp:effectExtent l="0" t="0" r="635" b="3175"/>
             <wp:docPr id="17" name="Picture 17"/>
@@ -9476,15 +9219,7 @@
         <w:ind w:left="1080"/>
       </w:pPr>
       <w:r>
-        <w:t xml:space="preserve">Tổng kết lại công việc </w:t>
-      </w:r>
-      <w:proofErr w:type="gramStart"/>
-      <w:r>
-        <w:t>theo</w:t>
-      </w:r>
-      <w:proofErr w:type="gramEnd"/>
-      <w:r>
-        <w:t xml:space="preserve"> file Excel đính kèm</w:t>
+        <w:t>Tổng kết lại công việc theo file Excel đính kèm</w:t>
       </w:r>
     </w:p>
     <w:p>
@@ -9516,15 +9251,7 @@
     </w:p>
     <w:p>
       <w:r>
-        <w:t xml:space="preserve">Các screenshot mô </w:t>
-      </w:r>
-      <w:proofErr w:type="gramStart"/>
-      <w:r>
-        <w:t>tả  hoạt</w:t>
-      </w:r>
-      <w:proofErr w:type="gramEnd"/>
-      <w:r>
-        <w:t xml:space="preserve"> động của chương trình</w:t>
+        <w:t>Các screenshot mô tả  hoạt động của chương trình</w:t>
       </w:r>
     </w:p>
     <w:p/>
@@ -13294,6 +13021,40 @@
       <w:u w:val="single"/>
     </w:rPr>
   </w:style>
+  <w:style w:type="character" w:styleId="LineNumber">
+    <w:name w:val="line number"/>
+    <w:basedOn w:val="DefaultParagraphFont"/>
+    <w:uiPriority w:val="99"/>
+    <w:semiHidden/>
+    <w:unhideWhenUsed/>
+    <w:rsid w:val="003010F2"/>
+  </w:style>
+  <w:style w:type="paragraph" w:customStyle="1" w:styleId="Time-13">
+    <w:name w:val="Time-13"/>
+    <w:basedOn w:val="Normal"/>
+    <w:link w:val="Time-13Char"/>
+    <w:qFormat/>
+    <w:rsid w:val="007A4D34"/>
+    <w:rPr>
+      <w:rFonts w:eastAsia="Times New Roman"/>
+      <w:sz w:val="26"/>
+      <w:szCs w:val="26"/>
+      <w:lang w:eastAsia="en-US"/>
+    </w:rPr>
+  </w:style>
+  <w:style w:type="character" w:customStyle="1" w:styleId="Time-13Char">
+    <w:name w:val="Time-13 Char"/>
+    <w:basedOn w:val="DefaultParagraphFont"/>
+    <w:link w:val="Time-13"/>
+    <w:rsid w:val="007A4D34"/>
+    <w:rPr>
+      <w:rFonts w:ascii="Times New Roman" w:eastAsia="Times New Roman" w:hAnsi="Times New Roman" w:cs="Times New Roman"/>
+      <w:kern w:val="0"/>
+      <w:sz w:val="26"/>
+      <w:szCs w:val="26"/>
+      <w14:ligatures w14:val="none"/>
+    </w:rPr>
+  </w:style>
 </w:styles>
 </file>
 
@@ -14558,6 +14319,40 @@
       <w:u w:val="single"/>
     </w:rPr>
   </w:style>
+  <w:style w:type="character" w:styleId="LineNumber">
+    <w:name w:val="line number"/>
+    <w:basedOn w:val="DefaultParagraphFont"/>
+    <w:uiPriority w:val="99"/>
+    <w:semiHidden/>
+    <w:unhideWhenUsed/>
+    <w:rsid w:val="003010F2"/>
+  </w:style>
+  <w:style w:type="paragraph" w:customStyle="1" w:styleId="Time-13">
+    <w:name w:val="Time-13"/>
+    <w:basedOn w:val="Normal"/>
+    <w:link w:val="Time-13Char"/>
+    <w:qFormat/>
+    <w:rsid w:val="007A4D34"/>
+    <w:rPr>
+      <w:rFonts w:eastAsia="Times New Roman"/>
+      <w:sz w:val="26"/>
+      <w:szCs w:val="26"/>
+      <w:lang w:eastAsia="en-US"/>
+    </w:rPr>
+  </w:style>
+  <w:style w:type="character" w:customStyle="1" w:styleId="Time-13Char">
+    <w:name w:val="Time-13 Char"/>
+    <w:basedOn w:val="DefaultParagraphFont"/>
+    <w:link w:val="Time-13"/>
+    <w:rsid w:val="007A4D34"/>
+    <w:rPr>
+      <w:rFonts w:ascii="Times New Roman" w:eastAsia="Times New Roman" w:hAnsi="Times New Roman" w:cs="Times New Roman"/>
+      <w:kern w:val="0"/>
+      <w:sz w:val="26"/>
+      <w:szCs w:val="26"/>
+      <w14:ligatures w14:val="none"/>
+    </w:rPr>
+  </w:style>
 </w:styles>
 </file>
 
@@ -14654,35 +14449,6 @@
         </w:p>
       </w:docPartBody>
     </w:docPart>
-    <w:docPart>
-      <w:docPartPr>
-        <w:name w:val="FBF630ECDCB54743B4AFD80F1868E0C6"/>
-        <w:category>
-          <w:name w:val="General"/>
-          <w:gallery w:val="placeholder"/>
-        </w:category>
-        <w:types>
-          <w:type w:val="bbPlcHdr"/>
-        </w:types>
-        <w:behaviors>
-          <w:behavior w:val="content"/>
-        </w:behaviors>
-        <w:guid w:val="{665ACF2A-0042-4FE3-A58D-50128872012F}"/>
-      </w:docPartPr>
-      <w:docPartBody>
-        <w:p>
-          <w:pPr>
-            <w:pStyle w:val="FBF630ECDCB54743B4AFD80F1868E0C6"/>
-          </w:pPr>
-          <w:r>
-            <w:rPr>
-              <w:color w:val="4F81BD" w:themeColor="accent1"/>
-            </w:rPr>
-            <w:t>[Type the author name]</w:t>
-          </w:r>
-        </w:p>
-      </w:docPartBody>
-    </w:docPart>
   </w:docParts>
 </w:glossaryDocument>
 </file>
@@ -14694,14 +14460,14 @@
     <w:charset w:val="00"/>
     <w:family w:val="swiss"/>
     <w:pitch w:val="variable"/>
-    <w:sig w:usb0="E00002FF" w:usb1="4000ACFF" w:usb2="00000001" w:usb3="00000000" w:csb0="0000019F" w:csb1="00000000"/>
+    <w:sig w:usb0="E10002FF" w:usb1="4000ACFF" w:usb2="00000009" w:usb3="00000000" w:csb0="0000019F" w:csb1="00000000"/>
   </w:font>
   <w:font w:name="Times New Roman">
     <w:panose1 w:val="02020603050405020304"/>
     <w:charset w:val="00"/>
     <w:family w:val="roman"/>
     <w:pitch w:val="variable"/>
-    <w:sig w:usb0="E0002AFF" w:usb1="C0007843" w:usb2="00000009" w:usb3="00000000" w:csb0="000001FF" w:csb1="00000000"/>
+    <w:sig w:usb0="E0002AFF" w:usb1="C0007841" w:usb2="00000009" w:usb3="00000000" w:csb0="000001FF" w:csb1="00000000"/>
   </w:font>
   <w:font w:name="Courier New">
     <w:panose1 w:val="02070309020205020404"/>
@@ -14733,11 +14499,11 @@
     <w:sig w:usb0="A00002FF" w:usb1="28CFFCFA" w:usb2="00000016" w:usb3="00000000" w:csb0="00100001" w:csb1="00000000"/>
   </w:font>
   <w:font w:name="Calibri Light">
-    <w:panose1 w:val="020F0302020204030204"/>
+    <w:altName w:val="Calibri"/>
     <w:charset w:val="00"/>
     <w:family w:val="swiss"/>
     <w:pitch w:val="variable"/>
-    <w:sig w:usb0="A00002EF" w:usb1="4000207B" w:usb2="00000000" w:usb3="00000000" w:csb0="0000019F" w:csb1="00000000"/>
+    <w:sig w:usb0="00000001" w:usb1="4000207B" w:usb2="00000000" w:usb3="00000000" w:csb0="0000019F" w:csb1="00000000"/>
   </w:font>
   <w:font w:name="Tahoma">
     <w:panose1 w:val="020B0604030504040204"/>
@@ -14780,6 +14546,7 @@
     <w:rsid w:val="00065907"/>
     <w:rsid w:val="00190BDE"/>
     <w:rsid w:val="00760057"/>
+    <w:rsid w:val="00A320D3"/>
     <w:rsid w:val="00B81888"/>
   </w:rsids>
   <m:mathPr>
@@ -15500,7 +15267,7 @@
   <a:extraClrSchemeLst/>
   <a:extLst>
     <a:ext uri="{05A4C25C-085E-4340-85A3-A5531E510DB2}">
-      <thm15:themeFamily xmlns:thm15="http://schemas.microsoft.com/office/thememl/2012/main" xmlns="" name="Office Theme" id="{62F939B6-93AF-4DB8-9C6B-D6C7DFDC589F}" vid="{4A3C46E8-61CC-4603-A589-7422A47A8E4A}"/>
+      <thm15:themeFamily xmlns="" xmlns:thm15="http://schemas.microsoft.com/office/thememl/2012/main" name="Office Theme" id="{62F939B6-93AF-4DB8-9C6B-D6C7DFDC589F}" vid="{4A3C46E8-61CC-4603-A589-7422A47A8E4A}"/>
     </a:ext>
   </a:extLst>
 </a:theme>
@@ -15530,7 +15297,7 @@
 </file>
 
 <file path=customXml/itemProps2.xml><?xml version="1.0" encoding="utf-8"?>
-<ds:datastoreItem xmlns:ds="http://schemas.openxmlformats.org/officeDocument/2006/customXml" ds:itemID="{DB4CE51E-30F0-44F2-A1DB-EB5DF9A8DCD3}">
+<ds:datastoreItem xmlns:ds="http://schemas.openxmlformats.org/officeDocument/2006/customXml" ds:itemID="{56F612B8-EC46-4E50-83D7-9B7A15A6E065}">
   <ds:schemaRefs>
     <ds:schemaRef ds:uri="http://schemas.openxmlformats.org/officeDocument/2006/bibliography"/>
   </ds:schemaRefs>

</xml_diff>

<commit_message>
ly thuyet nen tang
</commit_message>
<xml_diff>
--- a/BaoCaoNhom/FinalReport/Final Report.docx
+++ b/BaoCaoNhom/FinalReport/Final Report.docx
@@ -62,6 +62,7 @@
                     <w:dataBinding w:prefixMappings="xmlns:ns0='http://schemas.openxmlformats.org/officeDocument/2006/extended-properties'" w:xpath="/ns0:Properties[1]/ns0:Company[1]" w:storeItemID="{6668398D-A668-4E3E-A5EB-62B293D839F1}"/>
                     <w:text/>
                   </w:sdtPr>
+                  <w:sdtEndPr/>
                   <w:sdtContent>
                     <w:r>
                       <w:rPr>
@@ -95,6 +96,7 @@
                   <w:dataBinding w:prefixMappings="xmlns:ns0='http://schemas.openxmlformats.org/package/2006/metadata/core-properties' xmlns:ns1='http://purl.org/dc/elements/1.1/'" w:xpath="/ns0:coreProperties[1]/ns1:title[1]" w:storeItemID="{6C3C8BC8-F283-45AE-878A-BAB7291924A1}"/>
                   <w:text/>
                 </w:sdtPr>
+                <w:sdtEndPr/>
                 <w:sdtContent>
                   <w:p>
                     <w:pPr>
@@ -134,6 +136,7 @@
                 <w:dataBinding w:prefixMappings="xmlns:ns0='http://schemas.openxmlformats.org/package/2006/metadata/core-properties' xmlns:ns1='http://purl.org/dc/elements/1.1/'" w:xpath="/ns0:coreProperties[1]/ns1:subject[1]" w:storeItemID="{6C3C8BC8-F283-45AE-878A-BAB7291924A1}"/>
                 <w:text/>
               </w:sdtPr>
+              <w:sdtEndPr/>
               <w:sdtContent>
                 <w:tc>
                   <w:tcPr>
@@ -193,12 +196,10 @@
                   </w:rPr>
                   <w:alias w:val="Author"/>
                   <w:id w:val="13406928"/>
-                  <w:placeholder>
-                    <w:docPart w:val="FBF630ECDCB54743B4AFD80F1868E0C6"/>
-                  </w:placeholder>
                   <w:dataBinding w:prefixMappings="xmlns:ns0='http://schemas.openxmlformats.org/package/2006/metadata/core-properties' xmlns:ns1='http://purl.org/dc/elements/1.1/'" w:xpath="/ns0:coreProperties[1]/ns1:creator[1]" w:storeItemID="{6C3C8BC8-F283-45AE-878A-BAB7291924A1}"/>
                   <w:text/>
                 </w:sdtPr>
+                <w:sdtEndPr/>
                 <w:sdtContent>
                   <w:p>
                     <w:pPr>
@@ -231,6 +232,7 @@
                     <w:calendar w:val="gregorian"/>
                   </w:date>
                 </w:sdtPr>
+                <w:sdtEndPr/>
                 <w:sdtContent>
                   <w:p>
                     <w:pPr>
@@ -4392,14 +4394,26 @@
     <w:p>
       <w:pPr>
         <w:ind w:left="360" w:firstLine="360"/>
-      </w:pPr>
-      <w:r>
+        <w:rPr>
+          <w:sz w:val="26"/>
+          <w:szCs w:val="26"/>
+        </w:rPr>
+      </w:pPr>
+      <w:r>
+        <w:rPr>
+          <w:sz w:val="26"/>
+          <w:szCs w:val="26"/>
+        </w:rPr>
         <w:t>Crazy Lib là một hệ thống quản lý mượn – trả sách cho thư viện do nhóm Crazy thiết kế và xây dựng. Hệ thống được xây dựng trên nền tảng Web giúp người dùng thư viện trong việc tra cứu và mượn trả sách trong thư viện. Bên cạnh đó nó cũng giúp cho thủ thư dễ dàng hơn trong việc quản lý.</w:t>
       </w:r>
     </w:p>
     <w:p>
       <w:pPr>
         <w:ind w:left="360" w:firstLine="360"/>
+        <w:rPr>
+          <w:sz w:val="26"/>
+          <w:szCs w:val="26"/>
+        </w:rPr>
       </w:pPr>
     </w:p>
     <w:p>
@@ -4407,73 +4421,21 @@
         <w:pStyle w:val="Time-13"/>
         <w:ind w:left="360" w:firstLine="360"/>
         <w:jc w:val="both"/>
-        <w:rPr>
-          <w:sz w:val="24"/>
-          <w:szCs w:val="24"/>
-        </w:rPr>
-      </w:pPr>
-      <w:r>
-        <w:rPr>
-          <w:sz w:val="24"/>
-          <w:szCs w:val="24"/>
-        </w:rPr>
-        <w:t xml:space="preserve">CrazyLib được thiết kế </w:t>
-      </w:r>
-      <w:r>
-        <w:rPr>
-          <w:sz w:val="24"/>
-          <w:szCs w:val="24"/>
-        </w:rPr>
-        <w:t xml:space="preserve">chạy trên server hỗ trợ Ruby on Rails, MySql. Hệ thống cho phép quản lý số lượng lớn sách trong thư viện cũng như các thành viên có thể mượn/trả sách </w:t>
-      </w:r>
-      <w:r>
-        <w:rPr>
-          <w:sz w:val="24"/>
-          <w:szCs w:val="24"/>
-        </w:rPr>
+      </w:pPr>
+      <w:r>
+        <w:t xml:space="preserve">CrazyLib được thiết kế chạy trên server hỗ trợ Ruby on Rails, MySql. Hệ thống cho phép quản lý số lượng lớn sách trong thư viện cũng như các thành viên có thể mượn/trả sách </w:t>
+      </w:r>
+      <w:r>
         <w:t>qua</w:t>
       </w:r>
       <w:r>
-        <w:rPr>
-          <w:sz w:val="24"/>
-          <w:szCs w:val="24"/>
-        </w:rPr>
         <w:t xml:space="preserve"> hệ thống này. </w:t>
       </w:r>
       <w:r>
-        <w:rPr>
-          <w:sz w:val="24"/>
-          <w:szCs w:val="24"/>
-        </w:rPr>
         <w:t xml:space="preserve">Crazy Lib </w:t>
       </w:r>
       <w:r>
-        <w:rPr>
-          <w:sz w:val="24"/>
-          <w:szCs w:val="24"/>
-        </w:rPr>
-        <w:t>được thể hiện trên</w:t>
-      </w:r>
-      <w:r>
-        <w:rPr>
-          <w:sz w:val="24"/>
-          <w:szCs w:val="24"/>
-        </w:rPr>
-        <w:t xml:space="preserve"> một website có nhiều chức năng nhằm phục vụ quá trình kiểm s</w:t>
-      </w:r>
-      <w:r>
-        <w:rPr>
-          <w:sz w:val="24"/>
-          <w:szCs w:val="24"/>
-        </w:rPr>
-        <w:t>oát và quản lý mượn/trả sách của</w:t>
-      </w:r>
-      <w:r>
-        <w:rPr>
-          <w:sz w:val="24"/>
-          <w:szCs w:val="24"/>
-        </w:rPr>
-        <w:t xml:space="preserve"> thư viện.</w:t>
+        <w:t>được thể hiện trên một website có nhiều chức năng nhằm phục vụ quá trình kiểm soát và quản lý mượn/trả sách của thư viện.</w:t>
       </w:r>
     </w:p>
     <w:p>
@@ -4491,14 +4453,142 @@
       <w:bookmarkEnd w:id="2"/>
     </w:p>
     <w:p>
-      <w:r>
-        <w:t xml:space="preserve"> </w:t>
-      </w:r>
-      <w:r>
-        <w:tab/>
-      </w:r>
-      <w:bookmarkStart w:id="3" w:name="_GoBack"/>
-      <w:bookmarkEnd w:id="3"/>
+      <w:pPr>
+        <w:pStyle w:val="ListParagraph"/>
+        <w:numPr>
+          <w:ilvl w:val="0"/>
+          <w:numId w:val="25"/>
+        </w:numPr>
+        <w:rPr>
+          <w:sz w:val="26"/>
+          <w:szCs w:val="26"/>
+        </w:rPr>
+      </w:pPr>
+      <w:r>
+        <w:rPr>
+          <w:sz w:val="26"/>
+          <w:szCs w:val="26"/>
+        </w:rPr>
+        <w:t>Đối tượng sử dụng hệ thống.</w:t>
+      </w:r>
+    </w:p>
+    <w:p>
+      <w:pPr>
+        <w:ind w:left="1080" w:firstLine="360"/>
+        <w:rPr>
+          <w:sz w:val="26"/>
+          <w:szCs w:val="26"/>
+        </w:rPr>
+      </w:pPr>
+      <w:r>
+        <w:rPr>
+          <w:sz w:val="26"/>
+          <w:szCs w:val="26"/>
+        </w:rPr>
+        <w:t>Người dùng là sinh viên, giáo viên của trường có tài khoản trên trang web Crazy Lib sau khi đăng nhập thành công sẽ được quyền sử dụng các chức năng của hệ thống (bao gồm đăng kí mượn – trả sách và quản lý sách của thư viện)</w:t>
+      </w:r>
+    </w:p>
+    <w:p>
+      <w:pPr>
+        <w:pStyle w:val="ListParagraph"/>
+        <w:numPr>
+          <w:ilvl w:val="0"/>
+          <w:numId w:val="25"/>
+        </w:numPr>
+        <w:rPr>
+          <w:sz w:val="26"/>
+          <w:szCs w:val="26"/>
+        </w:rPr>
+      </w:pPr>
+      <w:r>
+        <w:rPr>
+          <w:sz w:val="26"/>
+          <w:szCs w:val="26"/>
+        </w:rPr>
+        <w:t>Phạm vi tác động của hệ thống.</w:t>
+      </w:r>
+    </w:p>
+    <w:p>
+      <w:pPr>
+        <w:ind w:left="1080" w:firstLine="360"/>
+        <w:rPr>
+          <w:sz w:val="26"/>
+          <w:szCs w:val="26"/>
+        </w:rPr>
+      </w:pPr>
+      <w:r>
+        <w:rPr>
+          <w:sz w:val="26"/>
+          <w:szCs w:val="26"/>
+        </w:rPr>
+        <w:t>Hệ thống tác động lên các tầng lớp đối tượng khác nhau sử dụng. Là sinh viên, giảng viên hoặc khách ghé thăm. Chủ yếu hệ thống tác động lên quy mô trường học.</w:t>
+      </w:r>
+    </w:p>
+    <w:p>
+      <w:pPr>
+        <w:pStyle w:val="ListParagraph"/>
+        <w:numPr>
+          <w:ilvl w:val="0"/>
+          <w:numId w:val="25"/>
+        </w:numPr>
+        <w:rPr>
+          <w:sz w:val="26"/>
+          <w:szCs w:val="26"/>
+        </w:rPr>
+      </w:pPr>
+      <w:r>
+        <w:rPr>
+          <w:sz w:val="26"/>
+          <w:szCs w:val="26"/>
+        </w:rPr>
+        <w:t>Phạm vi công nghệ</w:t>
+      </w:r>
+    </w:p>
+    <w:p>
+      <w:pPr>
+        <w:pStyle w:val="Time-13"/>
+        <w:ind w:left="1080" w:firstLine="360"/>
+        <w:jc w:val="both"/>
+      </w:pPr>
+      <w:r>
+        <w:t>Hệ thống được hiện thực bằng Ruby on Rails, sử dụng cơ sở dữ liệu là MySQL, mọi dữ liệu được lưu trên server hệ thống.</w:t>
+      </w:r>
+    </w:p>
+    <w:p>
+      <w:pPr>
+        <w:pStyle w:val="ListParagraph"/>
+        <w:numPr>
+          <w:ilvl w:val="0"/>
+          <w:numId w:val="25"/>
+        </w:numPr>
+        <w:rPr>
+          <w:sz w:val="26"/>
+          <w:szCs w:val="26"/>
+        </w:rPr>
+      </w:pPr>
+      <w:r>
+        <w:rPr>
+          <w:sz w:val="26"/>
+          <w:szCs w:val="26"/>
+        </w:rPr>
+        <w:t>Nhân lực</w:t>
+      </w:r>
+    </w:p>
+    <w:p>
+      <w:pPr>
+        <w:ind w:left="1080" w:firstLine="360"/>
+        <w:rPr>
+          <w:sz w:val="26"/>
+          <w:szCs w:val="26"/>
+        </w:rPr>
+      </w:pPr>
+      <w:r>
+        <w:rPr>
+          <w:sz w:val="26"/>
+          <w:szCs w:val="26"/>
+        </w:rPr>
+        <w:t>Crazy Lib gồm 5 developer design và hiện thực. Công việc của dự án được phân chia rõ ràng cho các thành viên trong nhóm và triển khai theo tiến độ công việc.</w:t>
+      </w:r>
     </w:p>
     <w:p>
       <w:pPr>
@@ -4509,11 +4599,11 @@
         </w:numPr>
         <w:ind w:left="270" w:hanging="270"/>
       </w:pPr>
-      <w:bookmarkStart w:id="4" w:name="_Toc341906589"/>
+      <w:bookmarkStart w:id="3" w:name="_Toc341906589"/>
       <w:r>
         <w:t>Lý thuyết nền tảng</w:t>
       </w:r>
-      <w:bookmarkEnd w:id="4"/>
+      <w:bookmarkEnd w:id="3"/>
     </w:p>
     <w:p>
       <w:pPr>
@@ -4523,11 +4613,22 @@
           <w:numId w:val="5"/>
         </w:numPr>
       </w:pPr>
-      <w:bookmarkStart w:id="5" w:name="_Toc341906590"/>
-      <w:r>
-        <w:t>Html, css, javascript</w:t>
-      </w:r>
+      <w:bookmarkStart w:id="4" w:name="_Toc341906590"/>
+      <w:r>
+        <w:t>HTML</w:t>
+      </w:r>
+      <w:r>
+        <w:t xml:space="preserve">, </w:t>
+      </w:r>
+      <w:r>
+        <w:t>CSS, J</w:t>
+      </w:r>
+      <w:bookmarkStart w:id="5" w:name="_GoBack"/>
       <w:bookmarkEnd w:id="5"/>
+      <w:r>
+        <w:t>avascript</w:t>
+      </w:r>
+      <w:bookmarkEnd w:id="4"/>
     </w:p>
     <w:p>
       <w:pPr>
@@ -4536,14 +4637,110 @@
           <w:ilvl w:val="0"/>
           <w:numId w:val="6"/>
         </w:numPr>
+        <w:ind w:left="1080"/>
+        <w:rPr>
+          <w:sz w:val="26"/>
+          <w:szCs w:val="26"/>
+        </w:rPr>
       </w:pPr>
       <w:bookmarkStart w:id="6" w:name="_Toc341906591"/>
       <w:r>
+        <w:rPr>
+          <w:sz w:val="26"/>
+          <w:szCs w:val="26"/>
+        </w:rPr>
         <w:t>HTML</w:t>
       </w:r>
       <w:bookmarkEnd w:id="6"/>
     </w:p>
-    <w:p/>
+    <w:p>
+      <w:pPr>
+        <w:ind w:left="1080" w:firstLine="360"/>
+        <w:rPr>
+          <w:sz w:val="26"/>
+          <w:szCs w:val="26"/>
+        </w:rPr>
+      </w:pPr>
+      <w:r>
+        <w:rPr>
+          <w:sz w:val="26"/>
+          <w:szCs w:val="26"/>
+        </w:rPr>
+        <w:t>HTML là viết tắt của cụm từ Hypertext Markup Language, là một ngôn ngữ đánh dấu siêu văn bản.</w:t>
+      </w:r>
+      <w:r>
+        <w:rPr>
+          <w:sz w:val="26"/>
+          <w:szCs w:val="26"/>
+        </w:rPr>
+        <w:t xml:space="preserve"> Nó dùng các tag hoặc các đoạn mã lệnh để chỉ cho các trình duyệt cách hiện thị các thành phần của trang như text và graphic và đáp lại các thao tác của người dùng bằng các thao tác nhấn phím và nhấp chuột.</w:t>
+      </w:r>
+    </w:p>
+    <w:p>
+      <w:pPr>
+        <w:ind w:left="1080"/>
+        <w:rPr>
+          <w:sz w:val="26"/>
+          <w:szCs w:val="26"/>
+        </w:rPr>
+      </w:pPr>
+      <w:r>
+        <w:rPr>
+          <w:sz w:val="26"/>
+          <w:szCs w:val="26"/>
+        </w:rPr>
+        <w:tab/>
+        <w:t xml:space="preserve">HTML không phải là một ngôn ngữ lập trình máy tính mà nó là một ngôn ngữ dùng các thẻ </w:t>
+      </w:r>
+      <w:r>
+        <w:rPr>
+          <w:sz w:val="26"/>
+          <w:szCs w:val="26"/>
+        </w:rPr>
+        <w:t>HTML</w:t>
+      </w:r>
+      <w:r>
+        <w:rPr>
+          <w:sz w:val="26"/>
+          <w:szCs w:val="26"/>
+        </w:rPr>
+        <w:t xml:space="preserve"> để biểu diễn các trang Web.</w:t>
+      </w:r>
+    </w:p>
+    <w:p>
+      <w:pPr>
+        <w:ind w:left="1080" w:firstLine="360"/>
+        <w:rPr>
+          <w:sz w:val="26"/>
+          <w:szCs w:val="26"/>
+        </w:rPr>
+      </w:pPr>
+      <w:r>
+        <w:rPr>
+          <w:sz w:val="26"/>
+          <w:szCs w:val="26"/>
+        </w:rPr>
+        <w:lastRenderedPageBreak/>
+        <w:t>VD: trong văn bản HTML, thẻ &lt;a&gt; đánh dấu một liên kết đến một tài liệu nào đó. Thẻ &lt;p&gt; đánh dấu một đoạn văn. Thẻ &lt;h1&gt; đánh dấu một dạng đề mục…</w:t>
+      </w:r>
+    </w:p>
+    <w:p>
+      <w:pPr>
+        <w:ind w:left="1080"/>
+        <w:rPr>
+          <w:sz w:val="26"/>
+          <w:szCs w:val="26"/>
+        </w:rPr>
+      </w:pPr>
+      <w:r>
+        <w:rPr>
+          <w:sz w:val="26"/>
+          <w:szCs w:val="26"/>
+        </w:rPr>
+        <w:tab/>
+        <w:t>Một tài liệu HTML trương đương với một trang web và nó diễn tả một trang web. Các thẻ HTML còn được gọi là các phần tử HTML.</w:t>
+      </w:r>
+    </w:p>
     <w:p>
       <w:pPr>
         <w:pStyle w:val="Heading3"/>
@@ -4551,14 +4748,70 @@
           <w:ilvl w:val="0"/>
           <w:numId w:val="6"/>
         </w:numPr>
+        <w:ind w:left="1080"/>
+        <w:rPr>
+          <w:sz w:val="26"/>
+          <w:szCs w:val="26"/>
+        </w:rPr>
       </w:pPr>
       <w:bookmarkStart w:id="7" w:name="_Toc341906592"/>
       <w:r>
+        <w:rPr>
+          <w:sz w:val="26"/>
+          <w:szCs w:val="26"/>
+        </w:rPr>
         <w:t>CSS</w:t>
       </w:r>
       <w:bookmarkEnd w:id="7"/>
     </w:p>
-    <w:p/>
+    <w:p>
+      <w:pPr>
+        <w:ind w:left="1080" w:firstLine="360"/>
+        <w:rPr>
+          <w:sz w:val="26"/>
+          <w:szCs w:val="26"/>
+        </w:rPr>
+      </w:pPr>
+      <w:r>
+        <w:rPr>
+          <w:sz w:val="26"/>
+          <w:szCs w:val="26"/>
+        </w:rPr>
+        <w:t>CSS là viết tắt của cụm từ Cascading Style Sheet. CSS được tổ chức World Wide Web giới thiệu vào năm 1996. Nó chỉ đơn thuần là một file có phần mở rộng là .css. Trong file này chứa các câu lệnh CSS, mỗi câu lệnh sẽ định dạng một thành phần nhất định của tài liệu HTML như màu sắc, font chữ,..</w:t>
+      </w:r>
+    </w:p>
+    <w:p>
+      <w:pPr>
+        <w:ind w:left="1080" w:firstLine="360"/>
+        <w:rPr>
+          <w:sz w:val="26"/>
+          <w:szCs w:val="26"/>
+        </w:rPr>
+      </w:pPr>
+      <w:r>
+        <w:rPr>
+          <w:sz w:val="26"/>
+          <w:szCs w:val="26"/>
+        </w:rPr>
+        <w:t>CSS có thể tách riêng phần định dạng ra khỏi nội dung trang Web. Giúp người thiết kế kiểm soát toàn bộ giao diện nhanh nhất và hiệu quả nhất.</w:t>
+      </w:r>
+    </w:p>
+    <w:p>
+      <w:pPr>
+        <w:ind w:left="1080" w:firstLine="360"/>
+        <w:rPr>
+          <w:sz w:val="26"/>
+          <w:szCs w:val="26"/>
+        </w:rPr>
+      </w:pPr>
+      <w:r>
+        <w:rPr>
+          <w:sz w:val="26"/>
+          <w:szCs w:val="26"/>
+        </w:rPr>
+        <w:t>Do được tách rời khỏi nội dung trang web nên các mã HTML sẽ gọn gàng hơn, giúp bạn thuận tiện hơn trong việc chỉnh sửa giao diện. Hơn nữa, nó sẽ giúp trình duyệt tải một lần và dùng nhiều lần do đó giúp trang web được load nhanh hơn</w:t>
+      </w:r>
+    </w:p>
     <w:p>
       <w:pPr>
         <w:pStyle w:val="Heading3"/>
@@ -4566,14 +4819,144 @@
           <w:ilvl w:val="0"/>
           <w:numId w:val="6"/>
         </w:numPr>
+        <w:ind w:left="1080"/>
+        <w:rPr>
+          <w:sz w:val="26"/>
+          <w:szCs w:val="26"/>
+        </w:rPr>
       </w:pPr>
       <w:bookmarkStart w:id="8" w:name="_Toc341906593"/>
       <w:r>
+        <w:rPr>
+          <w:sz w:val="26"/>
+          <w:szCs w:val="26"/>
+        </w:rPr>
         <w:t>Javascript</w:t>
       </w:r>
       <w:bookmarkEnd w:id="8"/>
     </w:p>
-    <w:p/>
+    <w:p>
+      <w:pPr>
+        <w:ind w:left="1080" w:firstLine="360"/>
+        <w:rPr>
+          <w:sz w:val="26"/>
+          <w:szCs w:val="26"/>
+        </w:rPr>
+      </w:pPr>
+      <w:r>
+        <w:rPr>
+          <w:rStyle w:val="Strong"/>
+          <w:color w:val="5A5A5A"/>
+          <w:sz w:val="26"/>
+          <w:szCs w:val="26"/>
+          <w:shd w:val="clear" w:color="auto" w:fill="FFFFFF"/>
+        </w:rPr>
+        <w:t>Javascript</w:t>
+      </w:r>
+      <w:r>
+        <w:rPr>
+          <w:rStyle w:val="apple-converted-space"/>
+          <w:color w:val="5A5A5A"/>
+          <w:sz w:val="26"/>
+          <w:szCs w:val="26"/>
+          <w:shd w:val="clear" w:color="auto" w:fill="FFFFFF"/>
+        </w:rPr>
+        <w:t> </w:t>
+      </w:r>
+      <w:r>
+        <w:rPr>
+          <w:color w:val="5A5A5A"/>
+          <w:sz w:val="26"/>
+          <w:szCs w:val="26"/>
+          <w:shd w:val="clear" w:color="auto" w:fill="FFFFFF"/>
+        </w:rPr>
+        <w:t>là một ngôn ngữ thông dịch, chương trình nguồn của nó được nhúng hoặc tích hợp vào tập tin HTML. Khi trang web được tải trong</w:t>
+      </w:r>
+      <w:r>
+        <w:rPr>
+          <w:color w:val="5A5A5A"/>
+          <w:sz w:val="26"/>
+          <w:szCs w:val="26"/>
+        </w:rPr>
+        <w:br/>
+      </w:r>
+      <w:r>
+        <w:rPr>
+          <w:color w:val="5A5A5A"/>
+          <w:sz w:val="26"/>
+          <w:szCs w:val="26"/>
+          <w:shd w:val="clear" w:color="auto" w:fill="FFFFFF"/>
+        </w:rPr>
+        <w:t>trình duyệt hỗ trợ</w:t>
+      </w:r>
+      <w:r>
+        <w:rPr>
+          <w:color w:val="5A5A5A"/>
+          <w:sz w:val="26"/>
+          <w:szCs w:val="26"/>
+          <w:shd w:val="clear" w:color="auto" w:fill="FFFFFF"/>
+        </w:rPr>
+        <w:t> javascript, t</w:t>
+      </w:r>
+      <w:r>
+        <w:rPr>
+          <w:color w:val="5A5A5A"/>
+          <w:sz w:val="26"/>
+          <w:szCs w:val="26"/>
+          <w:shd w:val="clear" w:color="auto" w:fill="FFFFFF"/>
+        </w:rPr>
+        <w:t>rình duyệt sẽ thông dịch và thực hiện các lệnh</w:t>
+      </w:r>
+      <w:r>
+        <w:rPr>
+          <w:rStyle w:val="apple-converted-space"/>
+          <w:color w:val="5A5A5A"/>
+          <w:sz w:val="26"/>
+          <w:szCs w:val="26"/>
+          <w:shd w:val="clear" w:color="auto" w:fill="FFFFFF"/>
+        </w:rPr>
+        <w:t> </w:t>
+      </w:r>
+      <w:hyperlink r:id="rId8" w:tooltip="Javascipt" w:history="1">
+        <w:r>
+          <w:rPr>
+            <w:rStyle w:val="Hyperlink"/>
+            <w:color w:val="1F516F"/>
+            <w:sz w:val="26"/>
+            <w:szCs w:val="26"/>
+            <w:shd w:val="clear" w:color="auto" w:fill="FFFFFF"/>
+          </w:rPr>
+          <w:t>Javascipt</w:t>
+        </w:r>
+      </w:hyperlink>
+      <w:r>
+        <w:rPr>
+          <w:color w:val="5A5A5A"/>
+          <w:sz w:val="26"/>
+          <w:szCs w:val="26"/>
+          <w:shd w:val="clear" w:color="auto" w:fill="FFFFFF"/>
+        </w:rPr>
+        <w:t>.</w:t>
+      </w:r>
+      <w:r>
+        <w:rPr>
+          <w:color w:val="5A5A5A"/>
+          <w:sz w:val="26"/>
+          <w:szCs w:val="26"/>
+          <w:shd w:val="clear" w:color="auto" w:fill="FFFFFF"/>
+        </w:rPr>
+        <w:t xml:space="preserve"> </w:t>
+      </w:r>
+      <w:r>
+        <w:rPr>
+          <w:color w:val="5A5A5A"/>
+          <w:sz w:val="26"/>
+          <w:szCs w:val="26"/>
+          <w:shd w:val="clear" w:color="auto" w:fill="FFFFFF"/>
+        </w:rPr>
+        <w:t>Chương trình nguồn Javascript được thông dịch trong trang HTML sau khi toàn bộ trang được load nhưng trước khi trang được hiển thị.</w:t>
+      </w:r>
+    </w:p>
     <w:p>
       <w:pPr>
         <w:pStyle w:val="Heading2"/>
@@ -4588,7 +4971,11 @@
       </w:r>
       <w:bookmarkEnd w:id="9"/>
     </w:p>
-    <w:p/>
+    <w:p>
+      <w:pPr>
+        <w:ind w:left="720"/>
+      </w:pPr>
+    </w:p>
     <w:p>
       <w:pPr>
         <w:pStyle w:val="Heading2"/>
@@ -4603,7 +4990,11 @@
       </w:r>
       <w:bookmarkEnd w:id="10"/>
     </w:p>
-    <w:p/>
+    <w:p>
+      <w:pPr>
+        <w:ind w:left="720"/>
+      </w:pPr>
+    </w:p>
     <w:p>
       <w:pPr>
         <w:pStyle w:val="Heading2"/>
@@ -4667,7 +5058,6 @@
       </w:pPr>
       <w:bookmarkStart w:id="13" w:name="_Toc341906598"/>
       <w:r>
-        <w:lastRenderedPageBreak/>
         <w:t>Nhật ký làm việc</w:t>
       </w:r>
       <w:bookmarkEnd w:id="13"/>
@@ -4825,6 +5215,7 @@
           </w:tcPr>
           <w:p>
             <w:r>
+              <w:lastRenderedPageBreak/>
               <w:t>3</w:t>
             </w:r>
           </w:p>
@@ -5370,7 +5761,7 @@
                     <pic:cNvPicPr/>
                   </pic:nvPicPr>
                   <pic:blipFill>
-                    <a:blip r:embed="rId8"/>
+                    <a:blip r:embed="rId9"/>
                     <a:stretch>
                       <a:fillRect/>
                     </a:stretch>
@@ -8046,7 +8437,7 @@
                     <pic:cNvPicPr/>
                   </pic:nvPicPr>
                   <pic:blipFill>
-                    <a:blip r:embed="rId9"/>
+                    <a:blip r:embed="rId10"/>
                     <a:stretch>
                       <a:fillRect/>
                     </a:stretch>
@@ -8138,7 +8529,7 @@
                     <pic:cNvPicPr/>
                   </pic:nvPicPr>
                   <pic:blipFill>
-                    <a:blip r:embed="rId10"/>
+                    <a:blip r:embed="rId11"/>
                     <a:stretch>
                       <a:fillRect/>
                     </a:stretch>
@@ -8203,7 +8594,7 @@
                     <pic:cNvPicPr/>
                   </pic:nvPicPr>
                   <pic:blipFill>
-                    <a:blip r:embed="rId11"/>
+                    <a:blip r:embed="rId12"/>
                     <a:stretch>
                       <a:fillRect/>
                     </a:stretch>
@@ -8269,7 +8660,7 @@
                     <pic:cNvPicPr/>
                   </pic:nvPicPr>
                   <pic:blipFill>
-                    <a:blip r:embed="rId12"/>
+                    <a:blip r:embed="rId13"/>
                     <a:stretch>
                       <a:fillRect/>
                     </a:stretch>
@@ -8335,7 +8726,7 @@
                     <pic:cNvPicPr/>
                   </pic:nvPicPr>
                   <pic:blipFill>
-                    <a:blip r:embed="rId13"/>
+                    <a:blip r:embed="rId14"/>
                     <a:stretch>
                       <a:fillRect/>
                     </a:stretch>
@@ -8376,7 +8767,7 @@
                     <pic:cNvPicPr/>
                   </pic:nvPicPr>
                   <pic:blipFill>
-                    <a:blip r:embed="rId14"/>
+                    <a:blip r:embed="rId15"/>
                     <a:stretch>
                       <a:fillRect/>
                     </a:stretch>
@@ -8453,7 +8844,7 @@
                     <pic:cNvPicPr/>
                   </pic:nvPicPr>
                   <pic:blipFill>
-                    <a:blip r:embed="rId15"/>
+                    <a:blip r:embed="rId16"/>
                     <a:stretch>
                       <a:fillRect/>
                     </a:stretch>
@@ -8518,7 +8909,7 @@
                     <pic:cNvPicPr/>
                   </pic:nvPicPr>
                   <pic:blipFill>
-                    <a:blip r:embed="rId16"/>
+                    <a:blip r:embed="rId17"/>
                     <a:stretch>
                       <a:fillRect/>
                     </a:stretch>
@@ -8584,7 +8975,7 @@
                     <pic:cNvPicPr/>
                   </pic:nvPicPr>
                   <pic:blipFill>
-                    <a:blip r:embed="rId17"/>
+                    <a:blip r:embed="rId18"/>
                     <a:stretch>
                       <a:fillRect/>
                     </a:stretch>
@@ -8684,7 +9075,7 @@
                     <pic:cNvPicPr/>
                   </pic:nvPicPr>
                   <pic:blipFill>
-                    <a:blip r:embed="rId18"/>
+                    <a:blip r:embed="rId19"/>
                     <a:stretch>
                       <a:fillRect/>
                     </a:stretch>
@@ -8750,7 +9141,7 @@
                     <pic:cNvPicPr/>
                   </pic:nvPicPr>
                   <pic:blipFill>
-                    <a:blip r:embed="rId19"/>
+                    <a:blip r:embed="rId20"/>
                     <a:stretch>
                       <a:fillRect/>
                     </a:stretch>
@@ -8822,7 +9213,7 @@
                     <pic:cNvPicPr/>
                   </pic:nvPicPr>
                   <pic:blipFill>
-                    <a:blip r:embed="rId20"/>
+                    <a:blip r:embed="rId21"/>
                     <a:stretch>
                       <a:fillRect/>
                     </a:stretch>
@@ -8898,7 +9289,7 @@
                     </pic:cNvPicPr>
                   </pic:nvPicPr>
                   <pic:blipFill>
-                    <a:blip r:embed="rId21">
+                    <a:blip r:embed="rId22">
                       <a:extLst>
                         <a:ext uri="{28A0092B-C50C-407E-A947-70E740481C1C}">
                           <a14:useLocalDpi xmlns:a14="http://schemas.microsoft.com/office/drawing/2010/main" val="0"/>
@@ -8980,7 +9371,7 @@
                     </pic:cNvPicPr>
                   </pic:nvPicPr>
                   <pic:blipFill>
-                    <a:blip r:embed="rId22">
+                    <a:blip r:embed="rId23">
                       <a:extLst>
                         <a:ext uri="{28A0092B-C50C-407E-A947-70E740481C1C}">
                           <a14:useLocalDpi xmlns:a14="http://schemas.microsoft.com/office/drawing/2010/main" val="0"/>
@@ -9057,7 +9448,7 @@
                     </pic:cNvPicPr>
                   </pic:nvPicPr>
                   <pic:blipFill>
-                    <a:blip r:embed="rId23">
+                    <a:blip r:embed="rId24">
                       <a:extLst>
                         <a:ext uri="{28A0092B-C50C-407E-A947-70E740481C1C}">
                           <a14:useLocalDpi xmlns:a14="http://schemas.microsoft.com/office/drawing/2010/main" val="0"/>
@@ -9134,7 +9525,7 @@
                     </pic:cNvPicPr>
                   </pic:nvPicPr>
                   <pic:blipFill>
-                    <a:blip r:embed="rId24">
+                    <a:blip r:embed="rId25">
                       <a:extLst>
                         <a:ext uri="{28A0092B-C50C-407E-A947-70E740481C1C}">
                           <a14:useLocalDpi xmlns:a14="http://schemas.microsoft.com/office/drawing/2010/main" val="0"/>
@@ -10059,6 +10450,118 @@
     </w:lvl>
   </w:abstractNum>
   <w:abstractNum w:abstractNumId="7">
+    <w:nsid w:val="14DE404E"/>
+    <w:multiLevelType w:val="hybridMultilevel"/>
+    <w:tmpl w:val="DE785BC2"/>
+    <w:lvl w:ilvl="0" w:tplc="AC20C8A4">
+      <w:numFmt w:val="bullet"/>
+      <w:lvlText w:val="-"/>
+      <w:lvlJc w:val="left"/>
+      <w:pPr>
+        <w:ind w:left="1080" w:hanging="360"/>
+      </w:pPr>
+      <w:rPr>
+        <w:rFonts w:ascii="Times New Roman" w:eastAsia="PMingLiU" w:hAnsi="Times New Roman" w:cs="Times New Roman" w:hint="default"/>
+      </w:rPr>
+    </w:lvl>
+    <w:lvl w:ilvl="1" w:tplc="04090003">
+      <w:start w:val="1"/>
+      <w:numFmt w:val="bullet"/>
+      <w:lvlText w:val="o"/>
+      <w:lvlJc w:val="left"/>
+      <w:pPr>
+        <w:ind w:left="1800" w:hanging="360"/>
+      </w:pPr>
+      <w:rPr>
+        <w:rFonts w:ascii="Courier New" w:hAnsi="Courier New" w:cs="Courier New" w:hint="default"/>
+      </w:rPr>
+    </w:lvl>
+    <w:lvl w:ilvl="2" w:tplc="04090005" w:tentative="1">
+      <w:start w:val="1"/>
+      <w:numFmt w:val="bullet"/>
+      <w:lvlText w:val=""/>
+      <w:lvlJc w:val="left"/>
+      <w:pPr>
+        <w:ind w:left="2520" w:hanging="360"/>
+      </w:pPr>
+      <w:rPr>
+        <w:rFonts w:ascii="Wingdings" w:hAnsi="Wingdings" w:hint="default"/>
+      </w:rPr>
+    </w:lvl>
+    <w:lvl w:ilvl="3" w:tplc="04090001" w:tentative="1">
+      <w:start w:val="1"/>
+      <w:numFmt w:val="bullet"/>
+      <w:lvlText w:val=""/>
+      <w:lvlJc w:val="left"/>
+      <w:pPr>
+        <w:ind w:left="3240" w:hanging="360"/>
+      </w:pPr>
+      <w:rPr>
+        <w:rFonts w:ascii="Symbol" w:hAnsi="Symbol" w:hint="default"/>
+      </w:rPr>
+    </w:lvl>
+    <w:lvl w:ilvl="4" w:tplc="04090003" w:tentative="1">
+      <w:start w:val="1"/>
+      <w:numFmt w:val="bullet"/>
+      <w:lvlText w:val="o"/>
+      <w:lvlJc w:val="left"/>
+      <w:pPr>
+        <w:ind w:left="3960" w:hanging="360"/>
+      </w:pPr>
+      <w:rPr>
+        <w:rFonts w:ascii="Courier New" w:hAnsi="Courier New" w:cs="Courier New" w:hint="default"/>
+      </w:rPr>
+    </w:lvl>
+    <w:lvl w:ilvl="5" w:tplc="04090005" w:tentative="1">
+      <w:start w:val="1"/>
+      <w:numFmt w:val="bullet"/>
+      <w:lvlText w:val=""/>
+      <w:lvlJc w:val="left"/>
+      <w:pPr>
+        <w:ind w:left="4680" w:hanging="360"/>
+      </w:pPr>
+      <w:rPr>
+        <w:rFonts w:ascii="Wingdings" w:hAnsi="Wingdings" w:hint="default"/>
+      </w:rPr>
+    </w:lvl>
+    <w:lvl w:ilvl="6" w:tplc="04090001" w:tentative="1">
+      <w:start w:val="1"/>
+      <w:numFmt w:val="bullet"/>
+      <w:lvlText w:val=""/>
+      <w:lvlJc w:val="left"/>
+      <w:pPr>
+        <w:ind w:left="5400" w:hanging="360"/>
+      </w:pPr>
+      <w:rPr>
+        <w:rFonts w:ascii="Symbol" w:hAnsi="Symbol" w:hint="default"/>
+      </w:rPr>
+    </w:lvl>
+    <w:lvl w:ilvl="7" w:tplc="04090003" w:tentative="1">
+      <w:start w:val="1"/>
+      <w:numFmt w:val="bullet"/>
+      <w:lvlText w:val="o"/>
+      <w:lvlJc w:val="left"/>
+      <w:pPr>
+        <w:ind w:left="6120" w:hanging="360"/>
+      </w:pPr>
+      <w:rPr>
+        <w:rFonts w:ascii="Courier New" w:hAnsi="Courier New" w:cs="Courier New" w:hint="default"/>
+      </w:rPr>
+    </w:lvl>
+    <w:lvl w:ilvl="8" w:tplc="04090005" w:tentative="1">
+      <w:start w:val="1"/>
+      <w:numFmt w:val="bullet"/>
+      <w:lvlText w:val=""/>
+      <w:lvlJc w:val="left"/>
+      <w:pPr>
+        <w:ind w:left="6840" w:hanging="360"/>
+      </w:pPr>
+      <w:rPr>
+        <w:rFonts w:ascii="Wingdings" w:hAnsi="Wingdings" w:hint="default"/>
+      </w:rPr>
+    </w:lvl>
+  </w:abstractNum>
+  <w:abstractNum w:abstractNumId="8">
     <w:nsid w:val="1F541A68"/>
     <w:multiLevelType w:val="hybridMultilevel"/>
     <w:tmpl w:val="EC38DC6C"/>
@@ -10144,7 +10647,7 @@
       </w:pPr>
     </w:lvl>
   </w:abstractNum>
-  <w:abstractNum w:abstractNumId="8">
+  <w:abstractNum w:abstractNumId="9">
     <w:nsid w:val="21FB4C1D"/>
     <w:multiLevelType w:val="hybridMultilevel"/>
     <w:tmpl w:val="207E00BC"/>
@@ -10230,7 +10733,7 @@
       </w:pPr>
     </w:lvl>
   </w:abstractNum>
-  <w:abstractNum w:abstractNumId="9">
+  <w:abstractNum w:abstractNumId="10">
     <w:nsid w:val="28755860"/>
     <w:multiLevelType w:val="hybridMultilevel"/>
     <w:tmpl w:val="1B029FC2"/>
@@ -10319,7 +10822,7 @@
       </w:pPr>
     </w:lvl>
   </w:abstractNum>
-  <w:abstractNum w:abstractNumId="10">
+  <w:abstractNum w:abstractNumId="11">
     <w:nsid w:val="2D0555B5"/>
     <w:multiLevelType w:val="hybridMultilevel"/>
     <w:tmpl w:val="C908ABA4"/>
@@ -10432,7 +10935,7 @@
       </w:rPr>
     </w:lvl>
   </w:abstractNum>
-  <w:abstractNum w:abstractNumId="11">
+  <w:abstractNum w:abstractNumId="12">
     <w:nsid w:val="2F0172A8"/>
     <w:multiLevelType w:val="hybridMultilevel"/>
     <w:tmpl w:val="47FC0D5E"/>
@@ -10521,7 +11024,7 @@
       </w:pPr>
     </w:lvl>
   </w:abstractNum>
-  <w:abstractNum w:abstractNumId="12">
+  <w:abstractNum w:abstractNumId="13">
     <w:nsid w:val="357E5966"/>
     <w:multiLevelType w:val="hybridMultilevel"/>
     <w:tmpl w:val="1B029FC2"/>
@@ -10610,7 +11113,7 @@
       </w:pPr>
     </w:lvl>
   </w:abstractNum>
-  <w:abstractNum w:abstractNumId="13">
+  <w:abstractNum w:abstractNumId="14">
     <w:nsid w:val="42847FDB"/>
     <w:multiLevelType w:val="hybridMultilevel"/>
     <w:tmpl w:val="71EA94C8"/>
@@ -10723,7 +11226,7 @@
       </w:rPr>
     </w:lvl>
   </w:abstractNum>
-  <w:abstractNum w:abstractNumId="14">
+  <w:abstractNum w:abstractNumId="15">
     <w:nsid w:val="48534EAC"/>
     <w:multiLevelType w:val="hybridMultilevel"/>
     <w:tmpl w:val="CF72E7AA"/>
@@ -10809,7 +11312,7 @@
       </w:pPr>
     </w:lvl>
   </w:abstractNum>
-  <w:abstractNum w:abstractNumId="15">
+  <w:abstractNum w:abstractNumId="16">
     <w:nsid w:val="50896C74"/>
     <w:multiLevelType w:val="hybridMultilevel"/>
     <w:tmpl w:val="CB9467A2"/>
@@ -10922,7 +11425,7 @@
       </w:rPr>
     </w:lvl>
   </w:abstractNum>
-  <w:abstractNum w:abstractNumId="16">
+  <w:abstractNum w:abstractNumId="17">
     <w:nsid w:val="51044435"/>
     <w:multiLevelType w:val="hybridMultilevel"/>
     <w:tmpl w:val="8FB82D20"/>
@@ -11011,7 +11514,7 @@
       </w:pPr>
     </w:lvl>
   </w:abstractNum>
-  <w:abstractNum w:abstractNumId="17">
+  <w:abstractNum w:abstractNumId="18">
     <w:nsid w:val="54342286"/>
     <w:multiLevelType w:val="hybridMultilevel"/>
     <w:tmpl w:val="0BD69512"/>
@@ -11100,7 +11603,7 @@
       </w:pPr>
     </w:lvl>
   </w:abstractNum>
-  <w:abstractNum w:abstractNumId="18">
+  <w:abstractNum w:abstractNumId="19">
     <w:nsid w:val="5EA77914"/>
     <w:multiLevelType w:val="hybridMultilevel"/>
     <w:tmpl w:val="6158DA20"/>
@@ -11189,7 +11692,7 @@
       </w:pPr>
     </w:lvl>
   </w:abstractNum>
-  <w:abstractNum w:abstractNumId="19">
+  <w:abstractNum w:abstractNumId="20">
     <w:nsid w:val="655C406E"/>
     <w:multiLevelType w:val="hybridMultilevel"/>
     <w:tmpl w:val="4DE0E2B2"/>
@@ -11278,7 +11781,7 @@
       </w:pPr>
     </w:lvl>
   </w:abstractNum>
-  <w:abstractNum w:abstractNumId="20">
+  <w:abstractNum w:abstractNumId="21">
     <w:nsid w:val="667D1AB1"/>
     <w:multiLevelType w:val="hybridMultilevel"/>
     <w:tmpl w:val="B9DE089C"/>
@@ -11367,7 +11870,7 @@
       </w:pPr>
     </w:lvl>
   </w:abstractNum>
-  <w:abstractNum w:abstractNumId="21">
+  <w:abstractNum w:abstractNumId="22">
     <w:nsid w:val="66D07573"/>
     <w:multiLevelType w:val="hybridMultilevel"/>
     <w:tmpl w:val="3746D29E"/>
@@ -11480,7 +11983,7 @@
       </w:rPr>
     </w:lvl>
   </w:abstractNum>
-  <w:abstractNum w:abstractNumId="22">
+  <w:abstractNum w:abstractNumId="23">
     <w:nsid w:val="696639A1"/>
     <w:multiLevelType w:val="hybridMultilevel"/>
     <w:tmpl w:val="7E9A5F12"/>
@@ -11569,7 +12072,7 @@
       </w:pPr>
     </w:lvl>
   </w:abstractNum>
-  <w:abstractNum w:abstractNumId="23">
+  <w:abstractNum w:abstractNumId="24">
     <w:nsid w:val="6AD5468A"/>
     <w:multiLevelType w:val="hybridMultilevel"/>
     <w:tmpl w:val="D4DC8B88"/>
@@ -11659,7 +12162,7 @@
     </w:lvl>
   </w:abstractNum>
   <w:num w:numId="1">
-    <w:abstractNumId w:val="8"/>
+    <w:abstractNumId w:val="9"/>
     <w:lvlOverride w:ilvl="0">
       <w:startOverride w:val="1"/>
     </w:lvlOverride>
@@ -11689,37 +12192,37 @@
     </w:lvlOverride>
   </w:num>
   <w:num w:numId="2">
-    <w:abstractNumId w:val="13"/>
+    <w:abstractNumId w:val="14"/>
   </w:num>
   <w:num w:numId="3">
+    <w:abstractNumId w:val="20"/>
+  </w:num>
+  <w:num w:numId="4">
+    <w:abstractNumId w:val="17"/>
+  </w:num>
+  <w:num w:numId="5">
     <w:abstractNumId w:val="19"/>
   </w:num>
-  <w:num w:numId="4">
-    <w:abstractNumId w:val="16"/>
-  </w:num>
-  <w:num w:numId="5">
-    <w:abstractNumId w:val="18"/>
-  </w:num>
   <w:num w:numId="6">
-    <w:abstractNumId w:val="22"/>
+    <w:abstractNumId w:val="23"/>
   </w:num>
   <w:num w:numId="7">
-    <w:abstractNumId w:val="20"/>
+    <w:abstractNumId w:val="21"/>
   </w:num>
   <w:num w:numId="8">
-    <w:abstractNumId w:val="23"/>
+    <w:abstractNumId w:val="24"/>
   </w:num>
   <w:num w:numId="9">
     <w:abstractNumId w:val="4"/>
   </w:num>
   <w:num w:numId="10">
-    <w:abstractNumId w:val="10"/>
+    <w:abstractNumId w:val="11"/>
   </w:num>
   <w:num w:numId="11">
-    <w:abstractNumId w:val="17"/>
+    <w:abstractNumId w:val="18"/>
   </w:num>
   <w:num w:numId="12">
-    <w:abstractNumId w:val="12"/>
+    <w:abstractNumId w:val="13"/>
   </w:num>
   <w:num w:numId="13">
     <w:abstractNumId w:val="2"/>
@@ -11728,16 +12231,16 @@
     <w:abstractNumId w:val="6"/>
   </w:num>
   <w:num w:numId="15">
-    <w:abstractNumId w:val="21"/>
+    <w:abstractNumId w:val="22"/>
   </w:num>
   <w:num w:numId="16">
     <w:abstractNumId w:val="5"/>
   </w:num>
   <w:num w:numId="17">
-    <w:abstractNumId w:val="15"/>
+    <w:abstractNumId w:val="16"/>
   </w:num>
   <w:num w:numId="18">
-    <w:abstractNumId w:val="9"/>
+    <w:abstractNumId w:val="10"/>
   </w:num>
   <w:num w:numId="19">
     <w:abstractNumId w:val="0"/>
@@ -11746,16 +12249,19 @@
     <w:abstractNumId w:val="1"/>
   </w:num>
   <w:num w:numId="21">
-    <w:abstractNumId w:val="14"/>
+    <w:abstractNumId w:val="15"/>
   </w:num>
   <w:num w:numId="22">
     <w:abstractNumId w:val="3"/>
   </w:num>
   <w:num w:numId="23">
-    <w:abstractNumId w:val="7"/>
+    <w:abstractNumId w:val="8"/>
   </w:num>
   <w:num w:numId="24">
-    <w:abstractNumId w:val="11"/>
+    <w:abstractNumId w:val="12"/>
+  </w:num>
+  <w:num w:numId="25">
+    <w:abstractNumId w:val="7"/>
   </w:num>
 </w:numbering>
 </file>
@@ -13055,6 +13561,22 @@
       <w14:ligatures w14:val="none"/>
     </w:rPr>
   </w:style>
+  <w:style w:type="character" w:styleId="Strong">
+    <w:name w:val="Strong"/>
+    <w:basedOn w:val="DefaultParagraphFont"/>
+    <w:uiPriority w:val="22"/>
+    <w:qFormat/>
+    <w:rsid w:val="00CE036C"/>
+    <w:rPr>
+      <w:b/>
+      <w:bCs/>
+    </w:rPr>
+  </w:style>
+  <w:style w:type="character" w:customStyle="1" w:styleId="apple-converted-space">
+    <w:name w:val="apple-converted-space"/>
+    <w:basedOn w:val="DefaultParagraphFont"/>
+    <w:rsid w:val="00CE036C"/>
+  </w:style>
 </w:styles>
 </file>
 
@@ -14353,6 +14875,22 @@
       <w14:ligatures w14:val="none"/>
     </w:rPr>
   </w:style>
+  <w:style w:type="character" w:styleId="Strong">
+    <w:name w:val="Strong"/>
+    <w:basedOn w:val="DefaultParagraphFont"/>
+    <w:uiPriority w:val="22"/>
+    <w:qFormat/>
+    <w:rsid w:val="00CE036C"/>
+    <w:rPr>
+      <w:b/>
+      <w:bCs/>
+    </w:rPr>
+  </w:style>
+  <w:style w:type="character" w:customStyle="1" w:styleId="apple-converted-space">
+    <w:name w:val="apple-converted-space"/>
+    <w:basedOn w:val="DefaultParagraphFont"/>
+    <w:rsid w:val="00CE036C"/>
+  </w:style>
 </w:styles>
 </file>
 
@@ -14416,35 +14954,6 @@
               <w:szCs w:val="80"/>
             </w:rPr>
             <w:t>[Type the document title]</w:t>
-          </w:r>
-        </w:p>
-      </w:docPartBody>
-    </w:docPart>
-    <w:docPart>
-      <w:docPartPr>
-        <w:name w:val="4A6C3DCF7D7F43BAA60817E49283C7CA"/>
-        <w:category>
-          <w:name w:val="General"/>
-          <w:gallery w:val="placeholder"/>
-        </w:category>
-        <w:types>
-          <w:type w:val="bbPlcHdr"/>
-        </w:types>
-        <w:behaviors>
-          <w:behavior w:val="content"/>
-        </w:behaviors>
-        <w:guid w:val="{0D8AF8F0-865A-44FE-A1E9-3A503BDBF39E}"/>
-      </w:docPartPr>
-      <w:docPartBody>
-        <w:p>
-          <w:pPr>
-            <w:pStyle w:val="4A6C3DCF7D7F43BAA60817E49283C7CA"/>
-          </w:pPr>
-          <w:r>
-            <w:rPr>
-              <w:rFonts w:asciiTheme="majorHAnsi" w:eastAsiaTheme="majorEastAsia" w:hAnsiTheme="majorHAnsi" w:cstheme="majorBidi"/>
-            </w:rPr>
-            <w:t>[Type the document subtitle]</w:t>
           </w:r>
         </w:p>
       </w:docPartBody>
@@ -14545,6 +15054,7 @@
     <w:rsidRoot w:val="00065907"/>
     <w:rsid w:val="00065907"/>
     <w:rsid w:val="00190BDE"/>
+    <w:rsid w:val="004D3964"/>
     <w:rsid w:val="00760057"/>
     <w:rsid w:val="00A320D3"/>
     <w:rsid w:val="00B81888"/>
@@ -15267,7 +15777,7 @@
   <a:extraClrSchemeLst/>
   <a:extLst>
     <a:ext uri="{05A4C25C-085E-4340-85A3-A5531E510DB2}">
-      <thm15:themeFamily xmlns="" xmlns:thm15="http://schemas.microsoft.com/office/thememl/2012/main" name="Office Theme" id="{62F939B6-93AF-4DB8-9C6B-D6C7DFDC589F}" vid="{4A3C46E8-61CC-4603-A589-7422A47A8E4A}"/>
+      <thm15:themeFamily xmlns:thm15="http://schemas.microsoft.com/office/thememl/2012/main" xmlns="" name="Office Theme" id="{62F939B6-93AF-4DB8-9C6B-D6C7DFDC589F}" vid="{4A3C46E8-61CC-4603-A589-7422A47A8E4A}"/>
     </a:ext>
   </a:extLst>
 </a:theme>
@@ -15297,7 +15807,7 @@
 </file>
 
 <file path=customXml/itemProps2.xml><?xml version="1.0" encoding="utf-8"?>
-<ds:datastoreItem xmlns:ds="http://schemas.openxmlformats.org/officeDocument/2006/customXml" ds:itemID="{56F612B8-EC46-4E50-83D7-9B7A15A6E065}">
+<ds:datastoreItem xmlns:ds="http://schemas.openxmlformats.org/officeDocument/2006/customXml" ds:itemID="{3DF76E39-2BFC-47A3-B710-E3023E8AC0FA}">
   <ds:schemaRefs>
     <ds:schemaRef ds:uri="http://schemas.openxmlformats.org/officeDocument/2006/bibliography"/>
   </ds:schemaRefs>

</xml_diff>

<commit_message>
nhat ki lam viec
</commit_message>
<xml_diff>
--- a/BaoCaoNhom/FinalReport/Final Report.docx
+++ b/BaoCaoNhom/FinalReport/Final Report.docx
@@ -62,7 +62,6 @@
                     <w:dataBinding w:prefixMappings="xmlns:ns0='http://schemas.openxmlformats.org/officeDocument/2006/extended-properties'" w:xpath="/ns0:Properties[1]/ns0:Company[1]" w:storeItemID="{6668398D-A668-4E3E-A5EB-62B293D839F1}"/>
                     <w:text/>
                   </w:sdtPr>
-                  <w:sdtEndPr/>
                   <w:sdtContent>
                     <w:r>
                       <w:rPr>
@@ -96,7 +95,6 @@
                   <w:dataBinding w:prefixMappings="xmlns:ns0='http://schemas.openxmlformats.org/package/2006/metadata/core-properties' xmlns:ns1='http://purl.org/dc/elements/1.1/'" w:xpath="/ns0:coreProperties[1]/ns1:title[1]" w:storeItemID="{6C3C8BC8-F283-45AE-878A-BAB7291924A1}"/>
                   <w:text/>
                 </w:sdtPr>
-                <w:sdtEndPr/>
                 <w:sdtContent>
                   <w:p>
                     <w:pPr>
@@ -136,7 +134,6 @@
                 <w:dataBinding w:prefixMappings="xmlns:ns0='http://schemas.openxmlformats.org/package/2006/metadata/core-properties' xmlns:ns1='http://purl.org/dc/elements/1.1/'" w:xpath="/ns0:coreProperties[1]/ns1:subject[1]" w:storeItemID="{6C3C8BC8-F283-45AE-878A-BAB7291924A1}"/>
                 <w:text/>
               </w:sdtPr>
-              <w:sdtEndPr/>
               <w:sdtContent>
                 <w:tc>
                   <w:tcPr>
@@ -199,7 +196,6 @@
                   <w:dataBinding w:prefixMappings="xmlns:ns0='http://schemas.openxmlformats.org/package/2006/metadata/core-properties' xmlns:ns1='http://purl.org/dc/elements/1.1/'" w:xpath="/ns0:coreProperties[1]/ns1:creator[1]" w:storeItemID="{6C3C8BC8-F283-45AE-878A-BAB7291924A1}"/>
                   <w:text/>
                 </w:sdtPr>
-                <w:sdtEndPr/>
                 <w:sdtContent>
                   <w:p>
                     <w:pPr>
@@ -232,7 +228,6 @@
                     <w:calendar w:val="gregorian"/>
                   </w:date>
                 </w:sdtPr>
-                <w:sdtEndPr/>
                 <w:sdtContent>
                   <w:p>
                     <w:pPr>
@@ -4404,7 +4399,55 @@
           <w:sz w:val="26"/>
           <w:szCs w:val="26"/>
         </w:rPr>
-        <w:t>Crazy Lib là một hệ thống quản lý mượn – trả sách cho thư viện do nhóm Crazy thiết kế và xây dựng. Hệ thống được xây dựng trên nền tảng Web giúp người dùng thư viện trong việc tra cứu và mượn trả sách trong thư viện. Bên cạnh đó nó cũng giúp cho thủ thư dễ dàng hơn trong việc quản lý.</w:t>
+        <w:t xml:space="preserve">Crazy Lib là một hệ thống quản lý mượn – trả sách cho </w:t>
+      </w:r>
+      <w:proofErr w:type="gramStart"/>
+      <w:r>
+        <w:rPr>
+          <w:sz w:val="26"/>
+          <w:szCs w:val="26"/>
+        </w:rPr>
+        <w:t>thư</w:t>
+      </w:r>
+      <w:proofErr w:type="gramEnd"/>
+      <w:r>
+        <w:rPr>
+          <w:sz w:val="26"/>
+          <w:szCs w:val="26"/>
+        </w:rPr>
+        <w:t xml:space="preserve"> viện do nhóm Crazy thiết kế và xây dựng. Hệ thống được xây dựng trên nền tảng Web giúp người dùng </w:t>
+      </w:r>
+      <w:proofErr w:type="gramStart"/>
+      <w:r>
+        <w:rPr>
+          <w:sz w:val="26"/>
+          <w:szCs w:val="26"/>
+        </w:rPr>
+        <w:t>thư</w:t>
+      </w:r>
+      <w:proofErr w:type="gramEnd"/>
+      <w:r>
+        <w:rPr>
+          <w:sz w:val="26"/>
+          <w:szCs w:val="26"/>
+        </w:rPr>
+        <w:t xml:space="preserve"> viện trong việc tra cứu và mượn trả sách trong thư viện. Bên cạnh đó nó cũng giúp cho thủ </w:t>
+      </w:r>
+      <w:proofErr w:type="gramStart"/>
+      <w:r>
+        <w:rPr>
+          <w:sz w:val="26"/>
+          <w:szCs w:val="26"/>
+        </w:rPr>
+        <w:t>thư</w:t>
+      </w:r>
+      <w:proofErr w:type="gramEnd"/>
+      <w:r>
+        <w:rPr>
+          <w:sz w:val="26"/>
+          <w:szCs w:val="26"/>
+        </w:rPr>
+        <w:t xml:space="preserve"> dễ dàng hơn trong việc quản lý.</w:t>
       </w:r>
     </w:p>
     <w:p>
@@ -4422,8 +4465,21 @@
         <w:ind w:left="360" w:firstLine="360"/>
         <w:jc w:val="both"/>
       </w:pPr>
-      <w:r>
-        <w:t xml:space="preserve">CrazyLib được thiết kế chạy trên server hỗ trợ Ruby on Rails, MySql. Hệ thống cho phép quản lý số lượng lớn sách trong thư viện cũng như các thành viên có thể mượn/trả sách </w:t>
+      <w:proofErr w:type="gramStart"/>
+      <w:r>
+        <w:t>CrazyLib được thiết kế chạy trên server hỗ trợ Ruby on Rails, MySql.</w:t>
+      </w:r>
+      <w:proofErr w:type="gramEnd"/>
+      <w:r>
+        <w:t xml:space="preserve"> Hệ thống cho phép quản lý số lượng lớn sách trong </w:t>
+      </w:r>
+      <w:proofErr w:type="gramStart"/>
+      <w:r>
+        <w:t>thư</w:t>
+      </w:r>
+      <w:proofErr w:type="gramEnd"/>
+      <w:r>
+        <w:t xml:space="preserve"> viện cũng như các thành viên có thể mượn/trả sách </w:t>
       </w:r>
       <w:r>
         <w:t>qua</w:t>
@@ -4435,7 +4491,15 @@
         <w:t xml:space="preserve">Crazy Lib </w:t>
       </w:r>
       <w:r>
-        <w:t>được thể hiện trên một website có nhiều chức năng nhằm phục vụ quá trình kiểm soát và quản lý mượn/trả sách của thư viện.</w:t>
+        <w:t xml:space="preserve">được thể hiện trên một website có nhiều chức năng nhằm phục vụ quá trình kiểm soát và quản lý mượn/trả sách của </w:t>
+      </w:r>
+      <w:proofErr w:type="gramStart"/>
+      <w:r>
+        <w:t>thư</w:t>
+      </w:r>
+      <w:proofErr w:type="gramEnd"/>
+      <w:r>
+        <w:t xml:space="preserve"> viện.</w:t>
       </w:r>
     </w:p>
     <w:p>
@@ -4485,7 +4549,23 @@
           <w:sz w:val="26"/>
           <w:szCs w:val="26"/>
         </w:rPr>
-        <w:t>Người dùng là sinh viên, giáo viên của trường có tài khoản trên trang web Crazy Lib sau khi đăng nhập thành công sẽ được quyền sử dụng các chức năng của hệ thống (bao gồm đăng kí mượn – trả sách và quản lý sách của thư viện)</w:t>
+        <w:t xml:space="preserve">Người dùng là sinh viên, giáo viên của trường có tài khoản trên trang web Crazy Lib sau khi đăng nhập thành công sẽ được quyền sử dụng các chức năng của hệ thống (bao gồm đăng kí mượn – trả sách và quản lý sách của </w:t>
+      </w:r>
+      <w:proofErr w:type="gramStart"/>
+      <w:r>
+        <w:rPr>
+          <w:sz w:val="26"/>
+          <w:szCs w:val="26"/>
+        </w:rPr>
+        <w:t>thư</w:t>
+      </w:r>
+      <w:proofErr w:type="gramEnd"/>
+      <w:r>
+        <w:rPr>
+          <w:sz w:val="26"/>
+          <w:szCs w:val="26"/>
+        </w:rPr>
+        <w:t xml:space="preserve"> viện)</w:t>
       </w:r>
     </w:p>
     <w:p>
@@ -4505,7 +4585,23 @@
           <w:sz w:val="26"/>
           <w:szCs w:val="26"/>
         </w:rPr>
-        <w:t>Phạm vi tác động của hệ thống.</w:t>
+        <w:t xml:space="preserve">Phạm </w:t>
+      </w:r>
+      <w:proofErr w:type="gramStart"/>
+      <w:r>
+        <w:rPr>
+          <w:sz w:val="26"/>
+          <w:szCs w:val="26"/>
+        </w:rPr>
+        <w:t>vi</w:t>
+      </w:r>
+      <w:proofErr w:type="gramEnd"/>
+      <w:r>
+        <w:rPr>
+          <w:sz w:val="26"/>
+          <w:szCs w:val="26"/>
+        </w:rPr>
+        <w:t xml:space="preserve"> tác động của hệ thống.</w:t>
       </w:r>
     </w:p>
     <w:p>
@@ -4516,13 +4612,47 @@
           <w:szCs w:val="26"/>
         </w:rPr>
       </w:pPr>
-      <w:r>
-        <w:rPr>
-          <w:sz w:val="26"/>
-          <w:szCs w:val="26"/>
-        </w:rPr>
-        <w:t>Hệ thống tác động lên các tầng lớp đối tượng khác nhau sử dụng. Là sinh viên, giảng viên hoặc khách ghé thăm. Chủ yếu hệ thống tác động lên quy mô trường học.</w:t>
-      </w:r>
+      <w:proofErr w:type="gramStart"/>
+      <w:r>
+        <w:rPr>
+          <w:sz w:val="26"/>
+          <w:szCs w:val="26"/>
+        </w:rPr>
+        <w:t>Hệ thống tác động lên các tầng lớp đối tượng khác nhau sử dụng.</w:t>
+      </w:r>
+      <w:proofErr w:type="gramEnd"/>
+      <w:r>
+        <w:rPr>
+          <w:sz w:val="26"/>
+          <w:szCs w:val="26"/>
+        </w:rPr>
+        <w:t xml:space="preserve"> </w:t>
+      </w:r>
+      <w:proofErr w:type="gramStart"/>
+      <w:r>
+        <w:rPr>
+          <w:sz w:val="26"/>
+          <w:szCs w:val="26"/>
+        </w:rPr>
+        <w:t>Là sinh viên, giảng viên hoặc khách ghé thăm.</w:t>
+      </w:r>
+      <w:proofErr w:type="gramEnd"/>
+      <w:r>
+        <w:rPr>
+          <w:sz w:val="26"/>
+          <w:szCs w:val="26"/>
+        </w:rPr>
+        <w:t xml:space="preserve"> </w:t>
+      </w:r>
+      <w:proofErr w:type="gramStart"/>
+      <w:r>
+        <w:rPr>
+          <w:sz w:val="26"/>
+          <w:szCs w:val="26"/>
+        </w:rPr>
+        <w:t>Chủ yếu hệ thống tác động lên quy mô trường học.</w:t>
+      </w:r>
+      <w:proofErr w:type="gramEnd"/>
     </w:p>
     <w:p>
       <w:pPr>
@@ -4550,9 +4680,11 @@
         <w:ind w:left="1080" w:firstLine="360"/>
         <w:jc w:val="both"/>
       </w:pPr>
+      <w:proofErr w:type="gramStart"/>
       <w:r>
         <w:t>Hệ thống được hiện thực bằng Ruby on Rails, sử dụng cơ sở dữ liệu là MySQL, mọi dữ liệu được lưu trên server hệ thống.</w:t>
       </w:r>
+      <w:proofErr w:type="gramEnd"/>
     </w:p>
     <w:p>
       <w:pPr>
@@ -4587,7 +4719,23 @@
           <w:sz w:val="26"/>
           <w:szCs w:val="26"/>
         </w:rPr>
-        <w:t>Crazy Lib gồm 5 developer design và hiện thực. Công việc của dự án được phân chia rõ ràng cho các thành viên trong nhóm và triển khai theo tiến độ công việc.</w:t>
+        <w:t xml:space="preserve">Crazy Lib gồm 5 developer design và hiện thực. Công việc của dự </w:t>
+      </w:r>
+      <w:proofErr w:type="gramStart"/>
+      <w:r>
+        <w:rPr>
+          <w:sz w:val="26"/>
+          <w:szCs w:val="26"/>
+        </w:rPr>
+        <w:t>án</w:t>
+      </w:r>
+      <w:proofErr w:type="gramEnd"/>
+      <w:r>
+        <w:rPr>
+          <w:sz w:val="26"/>
+          <w:szCs w:val="26"/>
+        </w:rPr>
+        <w:t xml:space="preserve"> được phân chia rõ ràng cho các thành viên trong nhóm và triển khai theo tiến độ công việc.</w:t>
       </w:r>
     </w:p>
     <w:p>
@@ -4623,8 +4771,6 @@
       <w:r>
         <w:t>CSS, J</w:t>
       </w:r>
-      <w:bookmarkStart w:id="5" w:name="_GoBack"/>
-      <w:bookmarkEnd w:id="5"/>
       <w:r>
         <w:t>avascript</w:t>
       </w:r>
@@ -4643,7 +4789,7 @@
           <w:szCs w:val="26"/>
         </w:rPr>
       </w:pPr>
-      <w:bookmarkStart w:id="6" w:name="_Toc341906591"/>
+      <w:bookmarkStart w:id="5" w:name="_Toc341906591"/>
       <w:r>
         <w:rPr>
           <w:sz w:val="26"/>
@@ -4651,7 +4797,7 @@
         </w:rPr>
         <w:t>HTML</w:t>
       </w:r>
-      <w:bookmarkEnd w:id="6"/>
+      <w:bookmarkEnd w:id="5"/>
     </w:p>
     <w:p>
       <w:pPr>
@@ -4661,6 +4807,7 @@
           <w:szCs w:val="26"/>
         </w:rPr>
       </w:pPr>
+      <w:proofErr w:type="gramStart"/>
       <w:r>
         <w:rPr>
           <w:sz w:val="26"/>
@@ -4668,6 +4815,7 @@
         </w:rPr>
         <w:t>HTML là viết tắt của cụm từ Hypertext Markup Language, là một ngôn ngữ đánh dấu siêu văn bản.</w:t>
       </w:r>
+      <w:proofErr w:type="gramEnd"/>
       <w:r>
         <w:rPr>
           <w:sz w:val="26"/>
@@ -4690,6 +4838,13 @@
           <w:szCs w:val="26"/>
         </w:rPr>
         <w:tab/>
+      </w:r>
+      <w:proofErr w:type="gramStart"/>
+      <w:r>
+        <w:rPr>
+          <w:sz w:val="26"/>
+          <w:szCs w:val="26"/>
+        </w:rPr>
         <w:t xml:space="preserve">HTML không phải là một ngôn ngữ lập trình máy tính mà nó là một ngôn ngữ dùng các thẻ </w:t>
       </w:r>
       <w:r>
@@ -4706,6 +4861,7 @@
         </w:rPr>
         <w:t xml:space="preserve"> để biểu diễn các trang Web.</w:t>
       </w:r>
+      <w:proofErr w:type="gramEnd"/>
     </w:p>
     <w:p>
       <w:pPr>
@@ -4721,7 +4877,23 @@
           <w:szCs w:val="26"/>
         </w:rPr>
         <w:lastRenderedPageBreak/>
-        <w:t>VD: trong văn bản HTML, thẻ &lt;a&gt; đánh dấu một liên kết đến một tài liệu nào đó. Thẻ &lt;p&gt; đánh dấu một đoạn văn. Thẻ &lt;h1&gt; đánh dấu một dạng đề mục…</w:t>
+        <w:t xml:space="preserve">VD: trong văn bản HTML, thẻ &lt;a&gt; đánh dấu một liên kết đến một tài liệu nào đó. </w:t>
+      </w:r>
+      <w:proofErr w:type="gramStart"/>
+      <w:r>
+        <w:rPr>
+          <w:sz w:val="26"/>
+          <w:szCs w:val="26"/>
+        </w:rPr>
+        <w:t>Thẻ &lt;p&gt; đánh dấu một đoạn văn.</w:t>
+      </w:r>
+      <w:proofErr w:type="gramEnd"/>
+      <w:r>
+        <w:rPr>
+          <w:sz w:val="26"/>
+          <w:szCs w:val="26"/>
+        </w:rPr>
+        <w:t xml:space="preserve"> Thẻ &lt;h1&gt; đánh dấu một dạng đề mục…</w:t>
       </w:r>
     </w:p>
     <w:p>
@@ -4738,8 +4910,32 @@
           <w:szCs w:val="26"/>
         </w:rPr>
         <w:tab/>
-        <w:t>Một tài liệu HTML trương đương với một trang web và nó diễn tả một trang web. Các thẻ HTML còn được gọi là các phần tử HTML.</w:t>
-      </w:r>
+      </w:r>
+      <w:proofErr w:type="gramStart"/>
+      <w:r>
+        <w:rPr>
+          <w:sz w:val="26"/>
+          <w:szCs w:val="26"/>
+        </w:rPr>
+        <w:t>Một tài liệu HTML trương đương với một trang web và nó diễn tả một trang web.</w:t>
+      </w:r>
+      <w:proofErr w:type="gramEnd"/>
+      <w:r>
+        <w:rPr>
+          <w:sz w:val="26"/>
+          <w:szCs w:val="26"/>
+        </w:rPr>
+        <w:t xml:space="preserve"> </w:t>
+      </w:r>
+      <w:proofErr w:type="gramStart"/>
+      <w:r>
+        <w:rPr>
+          <w:sz w:val="26"/>
+          <w:szCs w:val="26"/>
+        </w:rPr>
+        <w:t>Các thẻ HTML còn được gọi là các phần tử HTML.</w:t>
+      </w:r>
+      <w:proofErr w:type="gramEnd"/>
     </w:p>
     <w:p>
       <w:pPr>
@@ -4754,7 +4950,7 @@
           <w:szCs w:val="26"/>
         </w:rPr>
       </w:pPr>
-      <w:bookmarkStart w:id="7" w:name="_Toc341906592"/>
+      <w:bookmarkStart w:id="6" w:name="_Toc341906592"/>
       <w:r>
         <w:rPr>
           <w:sz w:val="26"/>
@@ -4762,7 +4958,7 @@
         </w:rPr>
         <w:t>CSS</w:t>
       </w:r>
-      <w:bookmarkEnd w:id="7"/>
+      <w:bookmarkEnd w:id="6"/>
     </w:p>
     <w:p>
       <w:pPr>
@@ -4772,13 +4968,47 @@
           <w:szCs w:val="26"/>
         </w:rPr>
       </w:pPr>
-      <w:r>
-        <w:rPr>
-          <w:sz w:val="26"/>
-          <w:szCs w:val="26"/>
-        </w:rPr>
-        <w:t>CSS là viết tắt của cụm từ Cascading Style Sheet. CSS được tổ chức World Wide Web giới thiệu vào năm 1996. Nó chỉ đơn thuần là một file có phần mở rộng là .css. Trong file này chứa các câu lệnh CSS, mỗi câu lệnh sẽ định dạng một thành phần nhất định của tài liệu HTML như màu sắc, font chữ,..</w:t>
-      </w:r>
+      <w:proofErr w:type="gramStart"/>
+      <w:r>
+        <w:rPr>
+          <w:sz w:val="26"/>
+          <w:szCs w:val="26"/>
+        </w:rPr>
+        <w:t>CSS là viết tắt của cụm từ Cascading Style Sheet.</w:t>
+      </w:r>
+      <w:proofErr w:type="gramEnd"/>
+      <w:r>
+        <w:rPr>
+          <w:sz w:val="26"/>
+          <w:szCs w:val="26"/>
+        </w:rPr>
+        <w:t xml:space="preserve"> </w:t>
+      </w:r>
+      <w:proofErr w:type="gramStart"/>
+      <w:r>
+        <w:rPr>
+          <w:sz w:val="26"/>
+          <w:szCs w:val="26"/>
+        </w:rPr>
+        <w:t>CSS được tổ chức World Wide Web giới thiệu vào năm 1996.</w:t>
+      </w:r>
+      <w:proofErr w:type="gramEnd"/>
+      <w:r>
+        <w:rPr>
+          <w:sz w:val="26"/>
+          <w:szCs w:val="26"/>
+        </w:rPr>
+        <w:t xml:space="preserve"> Nó chỉ đơn thuần là một file có phần mở rộng là .css. Trong file này chứa các câu lệnh CSS, mỗi câu lệnh sẽ định dạng một thành phần nhất định của tài liệu HTML như màu sắc, font </w:t>
+      </w:r>
+      <w:proofErr w:type="gramStart"/>
+      <w:r>
+        <w:rPr>
+          <w:sz w:val="26"/>
+          <w:szCs w:val="26"/>
+        </w:rPr>
+        <w:t>chữ,..</w:t>
+      </w:r>
+      <w:proofErr w:type="gramEnd"/>
     </w:p>
     <w:p>
       <w:pPr>
@@ -4793,8 +5023,17 @@
           <w:sz w:val="26"/>
           <w:szCs w:val="26"/>
         </w:rPr>
-        <w:t>CSS có thể tách riêng phần định dạng ra khỏi nội dung trang Web. Giúp người thiết kế kiểm soát toàn bộ giao diện nhanh nhất và hiệu quả nhất.</w:t>
-      </w:r>
+        <w:t xml:space="preserve">CSS có thể tách riêng phần định dạng ra khỏi nội dung trang Web. </w:t>
+      </w:r>
+      <w:proofErr w:type="gramStart"/>
+      <w:r>
+        <w:rPr>
+          <w:sz w:val="26"/>
+          <w:szCs w:val="26"/>
+        </w:rPr>
+        <w:t>Giúp người thiết kế kiểm soát toàn bộ giao diện nhanh nhất và hiệu quả nhất.</w:t>
+      </w:r>
+      <w:proofErr w:type="gramEnd"/>
     </w:p>
     <w:p>
       <w:pPr>
@@ -4825,7 +5064,7 @@
           <w:szCs w:val="26"/>
         </w:rPr>
       </w:pPr>
-      <w:bookmarkStart w:id="8" w:name="_Toc341906593"/>
+      <w:bookmarkStart w:id="7" w:name="_Toc341906593"/>
       <w:r>
         <w:rPr>
           <w:sz w:val="26"/>
@@ -4833,7 +5072,7 @@
         </w:rPr>
         <w:t>Javascript</w:t>
       </w:r>
-      <w:bookmarkEnd w:id="8"/>
+      <w:bookmarkEnd w:id="7"/>
     </w:p>
     <w:p>
       <w:pPr>
@@ -4870,7 +5109,17 @@
           <w:szCs w:val="26"/>
           <w:shd w:val="clear" w:color="auto" w:fill="FFFFFF"/>
         </w:rPr>
-        <w:t>là một ngôn ngữ thông dịch, chương trình nguồn của nó được nhúng hoặc tích hợp vào tập tin HTML. Khi trang web được tải trong</w:t>
+        <w:t xml:space="preserve">là một ngôn ngữ thông dịch, chương trình nguồn của nó được nhúng hoặc tích hợp vào tập tin HTML. </w:t>
+      </w:r>
+      <w:proofErr w:type="gramStart"/>
+      <w:r>
+        <w:rPr>
+          <w:color w:val="5A5A5A"/>
+          <w:sz w:val="26"/>
+          <w:szCs w:val="26"/>
+          <w:shd w:val="clear" w:color="auto" w:fill="FFFFFF"/>
+        </w:rPr>
+        <w:t>Khi trang web được tải trong</w:t>
       </w:r>
       <w:r>
         <w:rPr>
@@ -4938,6 +5187,7 @@
         </w:rPr>
         <w:t>.</w:t>
       </w:r>
+      <w:proofErr w:type="gramEnd"/>
       <w:r>
         <w:rPr>
           <w:color w:val="5A5A5A"/>
@@ -4965,11 +5215,11 @@
           <w:numId w:val="5"/>
         </w:numPr>
       </w:pPr>
-      <w:bookmarkStart w:id="9" w:name="_Toc341906594"/>
+      <w:bookmarkStart w:id="8" w:name="_Toc341906594"/>
       <w:r>
         <w:t>Ruby</w:t>
       </w:r>
-      <w:bookmarkEnd w:id="9"/>
+      <w:bookmarkEnd w:id="8"/>
     </w:p>
     <w:p>
       <w:pPr>
@@ -4984,11 +5234,11 @@
           <w:numId w:val="5"/>
         </w:numPr>
       </w:pPr>
-      <w:bookmarkStart w:id="10" w:name="_Toc341906595"/>
+      <w:bookmarkStart w:id="9" w:name="_Toc341906595"/>
       <w:r>
         <w:t>Ruby on Rails</w:t>
       </w:r>
-      <w:bookmarkEnd w:id="10"/>
+      <w:bookmarkEnd w:id="9"/>
     </w:p>
     <w:p>
       <w:pPr>
@@ -5003,11 +5253,11 @@
           <w:numId w:val="5"/>
         </w:numPr>
       </w:pPr>
-      <w:bookmarkStart w:id="11" w:name="_Toc341906596"/>
+      <w:bookmarkStart w:id="10" w:name="_Toc341906596"/>
       <w:r>
         <w:t>Các gem cho rails</w:t>
       </w:r>
-      <w:bookmarkEnd w:id="11"/>
+      <w:bookmarkEnd w:id="10"/>
     </w:p>
     <w:p>
       <w:pPr>
@@ -5017,11 +5267,11 @@
           <w:numId w:val="7"/>
         </w:numPr>
       </w:pPr>
-      <w:bookmarkStart w:id="12" w:name="_Toc341906597"/>
+      <w:bookmarkStart w:id="11" w:name="_Toc341906597"/>
       <w:r>
         <w:t>Devise</w:t>
       </w:r>
-      <w:bookmarkEnd w:id="12"/>
+      <w:bookmarkEnd w:id="11"/>
     </w:p>
     <w:p>
       <w:r>
@@ -5039,7 +5289,15 @@
         </w:numPr>
       </w:pPr>
       <w:r>
-        <w:t>Tóm tắt các bài báo/chương sách đã đọc, theo cách các em hiểu. Đưa thêm các ví dụ minh hoạ nếu có</w:t>
+        <w:t xml:space="preserve">Tóm tắt các bài báo/chương sách đã đọc, </w:t>
+      </w:r>
+      <w:proofErr w:type="gramStart"/>
+      <w:r>
+        <w:t>theo</w:t>
+      </w:r>
+      <w:proofErr w:type="gramEnd"/>
+      <w:r>
+        <w:t xml:space="preserve"> cách các em hiểu. Đưa thêm các ví dụ minh hoạ nếu có</w:t>
       </w:r>
     </w:p>
     <w:p>
@@ -5056,12 +5314,13 @@
           <w:numId w:val="3"/>
         </w:numPr>
       </w:pPr>
-      <w:bookmarkStart w:id="13" w:name="_Toc341906598"/>
+      <w:bookmarkStart w:id="12" w:name="_Toc341906598"/>
       <w:r>
         <w:t>Nhật ký làm việc</w:t>
       </w:r>
-      <w:bookmarkEnd w:id="13"/>
-    </w:p>
+      <w:bookmarkEnd w:id="12"/>
+    </w:p>
+    <w:p/>
     <w:tbl>
       <w:tblPr>
         <w:tblStyle w:val="TableGrid"/>
@@ -5069,18 +5328,19 @@
         <w:tblLook w:val="04A0" w:firstRow="1" w:lastRow="0" w:firstColumn="1" w:lastColumn="0" w:noHBand="0" w:noVBand="1"/>
       </w:tblPr>
       <w:tblGrid>
-        <w:gridCol w:w="2394"/>
-        <w:gridCol w:w="2394"/>
-        <w:gridCol w:w="2394"/>
-        <w:gridCol w:w="2394"/>
+        <w:gridCol w:w="1098"/>
+        <w:gridCol w:w="2070"/>
+        <w:gridCol w:w="3690"/>
+        <w:gridCol w:w="2718"/>
       </w:tblGrid>
       <w:tr>
         <w:tc>
           <w:tcPr>
-            <w:tcW w:w="2394" w:type="dxa"/>
+            <w:tcW w:w="1098" w:type="dxa"/>
           </w:tcPr>
           <w:p>
             <w:pPr>
+              <w:jc w:val="center"/>
               <w:rPr>
                 <w:b/>
               </w:rPr>
@@ -5095,10 +5355,11 @@
         </w:tc>
         <w:tc>
           <w:tcPr>
-            <w:tcW w:w="2394" w:type="dxa"/>
+            <w:tcW w:w="2070" w:type="dxa"/>
           </w:tcPr>
           <w:p>
             <w:pPr>
+              <w:jc w:val="center"/>
               <w:rPr>
                 <w:b/>
               </w:rPr>
@@ -5113,10 +5374,11 @@
         </w:tc>
         <w:tc>
           <w:tcPr>
-            <w:tcW w:w="2394" w:type="dxa"/>
+            <w:tcW w:w="3690" w:type="dxa"/>
           </w:tcPr>
           <w:p>
             <w:pPr>
+              <w:jc w:val="center"/>
               <w:rPr>
                 <w:b/>
               </w:rPr>
@@ -5131,10 +5393,11 @@
         </w:tc>
         <w:tc>
           <w:tcPr>
-            <w:tcW w:w="2394" w:type="dxa"/>
+            <w:tcW w:w="2718" w:type="dxa"/>
           </w:tcPr>
           <w:p>
             <w:pPr>
+              <w:jc w:val="center"/>
               <w:rPr>
                 <w:b/>
               </w:rPr>
@@ -5151,9 +5414,12 @@
       <w:tr>
         <w:tc>
           <w:tcPr>
-            <w:tcW w:w="2394" w:type="dxa"/>
+            <w:tcW w:w="1098" w:type="dxa"/>
           </w:tcPr>
           <w:p>
+            <w:pPr>
+              <w:jc w:val="center"/>
+            </w:pPr>
             <w:r>
               <w:t>1</w:t>
             </w:r>
@@ -5161,19 +5427,23 @@
         </w:tc>
         <w:tc>
           <w:tcPr>
-            <w:tcW w:w="2394" w:type="dxa"/>
+            <w:tcW w:w="2070" w:type="dxa"/>
           </w:tcPr>
           <w:p/>
         </w:tc>
         <w:tc>
           <w:tcPr>
-            <w:tcW w:w="2394" w:type="dxa"/>
+            <w:tcW w:w="3690" w:type="dxa"/>
           </w:tcPr>
-          <w:p/>
+          <w:p>
+            <w:r>
+              <w:t>Chưa khởi động project</w:t>
+            </w:r>
+          </w:p>
         </w:tc>
         <w:tc>
           <w:tcPr>
-            <w:tcW w:w="2394" w:type="dxa"/>
+            <w:tcW w:w="2718" w:type="dxa"/>
           </w:tcPr>
           <w:p/>
         </w:tc>
@@ -5181,29 +5451,219 @@
       <w:tr>
         <w:tc>
           <w:tcPr>
-            <w:tcW w:w="2394" w:type="dxa"/>
+            <w:tcW w:w="1098" w:type="dxa"/>
           </w:tcPr>
           <w:p>
-            <w:r>
+            <w:pPr>
+              <w:jc w:val="center"/>
+            </w:pPr>
+            <w:r>
+              <w:lastRenderedPageBreak/>
               <w:t>2</w:t>
             </w:r>
           </w:p>
         </w:tc>
         <w:tc>
           <w:tcPr>
-            <w:tcW w:w="2394" w:type="dxa"/>
+            <w:tcW w:w="2070" w:type="dxa"/>
           </w:tcPr>
-          <w:p/>
+          <w:p>
+            <w:r>
+              <w:t>27/08/2012</w:t>
+            </w:r>
+          </w:p>
         </w:tc>
         <w:tc>
           <w:tcPr>
-            <w:tcW w:w="2394" w:type="dxa"/>
+            <w:tcW w:w="3690" w:type="dxa"/>
           </w:tcPr>
-          <w:p/>
+          <w:p>
+            <w:r>
+              <w:t>Gặp giáo viên phụ trách môn học, định hướng project</w:t>
+            </w:r>
+          </w:p>
         </w:tc>
         <w:tc>
           <w:tcPr>
-            <w:tcW w:w="2394" w:type="dxa"/>
+            <w:tcW w:w="2718" w:type="dxa"/>
+          </w:tcPr>
+          <w:p>
+            <w:r>
+              <w:t>Nhận được đề tài và bắt đầu hình thành nhóm dự án</w:t>
+            </w:r>
+          </w:p>
+        </w:tc>
+      </w:tr>
+      <w:tr>
+        <w:tc>
+          <w:tcPr>
+            <w:tcW w:w="1098" w:type="dxa"/>
+            <w:vMerge w:val="restart"/>
+          </w:tcPr>
+          <w:p>
+            <w:pPr>
+              <w:jc w:val="center"/>
+            </w:pPr>
+            <w:r>
+              <w:t>3</w:t>
+            </w:r>
+          </w:p>
+        </w:tc>
+        <w:tc>
+          <w:tcPr>
+            <w:tcW w:w="2070" w:type="dxa"/>
+          </w:tcPr>
+          <w:p>
+            <w:r>
+              <w:t>3/09/2012</w:t>
+            </w:r>
+          </w:p>
+        </w:tc>
+        <w:tc>
+          <w:tcPr>
+            <w:tcW w:w="3690" w:type="dxa"/>
+          </w:tcPr>
+          <w:p>
+            <w:r>
+              <w:t>Hoàn thành danh sách nhóm</w:t>
+            </w:r>
+          </w:p>
+        </w:tc>
+        <w:tc>
+          <w:tcPr>
+            <w:tcW w:w="2718" w:type="dxa"/>
+          </w:tcPr>
+          <w:p>
+            <w:r>
+              <w:t>Thành lập nhóm Crazy Lib</w:t>
+            </w:r>
+          </w:p>
+        </w:tc>
+      </w:tr>
+      <w:tr>
+        <w:tc>
+          <w:tcPr>
+            <w:tcW w:w="1098" w:type="dxa"/>
+            <w:vMerge/>
+          </w:tcPr>
+          <w:p>
+            <w:pPr>
+              <w:jc w:val="center"/>
+            </w:pPr>
+          </w:p>
+        </w:tc>
+        <w:tc>
+          <w:tcPr>
+            <w:tcW w:w="2070" w:type="dxa"/>
+          </w:tcPr>
+          <w:p>
+            <w:r>
+              <w:t>6/09/2012</w:t>
+            </w:r>
+          </w:p>
+        </w:tc>
+        <w:tc>
+          <w:tcPr>
+            <w:tcW w:w="3690" w:type="dxa"/>
+          </w:tcPr>
+          <w:p>
+            <w:r>
+              <w:t>Tìm hiểu SVN</w:t>
+            </w:r>
+          </w:p>
+        </w:tc>
+        <w:tc>
+          <w:tcPr>
+            <w:tcW w:w="2718" w:type="dxa"/>
+          </w:tcPr>
+          <w:p>
+            <w:r>
+              <w:t>Báo cáo tìm hiểu SVN và nộp bài tập Ruby</w:t>
+            </w:r>
+          </w:p>
+        </w:tc>
+      </w:tr>
+      <w:tr>
+        <w:tc>
+          <w:tcPr>
+            <w:tcW w:w="1098" w:type="dxa"/>
+            <w:vMerge w:val="restart"/>
+          </w:tcPr>
+          <w:p>
+            <w:pPr>
+              <w:jc w:val="center"/>
+            </w:pPr>
+            <w:r>
+              <w:t>4</w:t>
+            </w:r>
+          </w:p>
+        </w:tc>
+        <w:tc>
+          <w:tcPr>
+            <w:tcW w:w="2070" w:type="dxa"/>
+          </w:tcPr>
+          <w:p>
+            <w:r>
+              <w:t>10/09/2012</w:t>
+            </w:r>
+          </w:p>
+        </w:tc>
+        <w:tc>
+          <w:tcPr>
+            <w:tcW w:w="3690" w:type="dxa"/>
+          </w:tcPr>
+          <w:p>
+            <w:r>
+              <w:t>Nhóm họp thống nhất về project description và project plan</w:t>
+            </w:r>
+          </w:p>
+        </w:tc>
+        <w:tc>
+          <w:tcPr>
+            <w:tcW w:w="2718" w:type="dxa"/>
+          </w:tcPr>
+          <w:p>
+            <w:r>
+              <w:t>Định hình được project</w:t>
+            </w:r>
+          </w:p>
+        </w:tc>
+      </w:tr>
+      <w:tr>
+        <w:tc>
+          <w:tcPr>
+            <w:tcW w:w="1098" w:type="dxa"/>
+            <w:vMerge/>
+          </w:tcPr>
+          <w:p>
+            <w:pPr>
+              <w:jc w:val="center"/>
+            </w:pPr>
+          </w:p>
+        </w:tc>
+        <w:tc>
+          <w:tcPr>
+            <w:tcW w:w="2070" w:type="dxa"/>
+          </w:tcPr>
+          <w:p>
+            <w:r>
+              <w:t>13/09/2012</w:t>
+            </w:r>
+          </w:p>
+        </w:tc>
+        <w:tc>
+          <w:tcPr>
+            <w:tcW w:w="3690" w:type="dxa"/>
+          </w:tcPr>
+          <w:p>
+            <w:r>
+              <w:t>Nhóm thiết lập SVN chính thức</w:t>
+            </w:r>
+          </w:p>
+        </w:tc>
+        <w:tc>
+          <w:tcPr>
+            <w:tcW w:w="2718" w:type="dxa"/>
           </w:tcPr>
           <w:p/>
         </w:tc>
@@ -5211,30 +5671,301 @@
       <w:tr>
         <w:tc>
           <w:tcPr>
-            <w:tcW w:w="2394" w:type="dxa"/>
+            <w:tcW w:w="1098" w:type="dxa"/>
+            <w:vMerge/>
           </w:tcPr>
           <w:p>
-            <w:r>
-              <w:lastRenderedPageBreak/>
-              <w:t>3</w:t>
-            </w:r>
+            <w:pPr>
+              <w:jc w:val="center"/>
+            </w:pPr>
           </w:p>
         </w:tc>
         <w:tc>
           <w:tcPr>
-            <w:tcW w:w="2394" w:type="dxa"/>
+            <w:tcW w:w="2070" w:type="dxa"/>
+          </w:tcPr>
+          <w:p>
+            <w:r>
+              <w:t>14/09/2012</w:t>
+            </w:r>
+          </w:p>
+        </w:tc>
+        <w:tc>
+          <w:tcPr>
+            <w:tcW w:w="3690" w:type="dxa"/>
+          </w:tcPr>
+          <w:p>
+            <w:r>
+              <w:t>Bài tập Ruby on Rails</w:t>
+            </w:r>
+          </w:p>
+        </w:tc>
+        <w:tc>
+          <w:tcPr>
+            <w:tcW w:w="2718" w:type="dxa"/>
+          </w:tcPr>
+          <w:p>
+            <w:r>
+              <w:t>Hoàn thành bài tập ruby on rails cá nhân</w:t>
+            </w:r>
+          </w:p>
+        </w:tc>
+      </w:tr>
+      <w:tr>
+        <w:tc>
+          <w:tcPr>
+            <w:tcW w:w="1098" w:type="dxa"/>
+            <w:vMerge w:val="restart"/>
+          </w:tcPr>
+          <w:p>
+            <w:pPr>
+              <w:jc w:val="center"/>
+            </w:pPr>
+            <w:r>
+              <w:t>5</w:t>
+            </w:r>
+          </w:p>
+        </w:tc>
+        <w:tc>
+          <w:tcPr>
+            <w:tcW w:w="2070" w:type="dxa"/>
+          </w:tcPr>
+          <w:p>
+            <w:r>
+              <w:t>18/09/2012</w:t>
+            </w:r>
+          </w:p>
+        </w:tc>
+        <w:tc>
+          <w:tcPr>
+            <w:tcW w:w="3690" w:type="dxa"/>
+          </w:tcPr>
+          <w:p>
+            <w:r>
+              <w:t>Nhóm hopj để viết báo cáo SRS</w:t>
+            </w:r>
+          </w:p>
+        </w:tc>
+        <w:tc>
+          <w:tcPr>
+            <w:tcW w:w="2718" w:type="dxa"/>
+          </w:tcPr>
+          <w:p>
+            <w:r>
+              <w:t>SRS version 1</w:t>
+            </w:r>
+          </w:p>
+        </w:tc>
+      </w:tr>
+      <w:tr>
+        <w:tc>
+          <w:tcPr>
+            <w:tcW w:w="1098" w:type="dxa"/>
+            <w:vMerge/>
+          </w:tcPr>
+          <w:p>
+            <w:pPr>
+              <w:jc w:val="center"/>
+            </w:pPr>
+          </w:p>
+        </w:tc>
+        <w:tc>
+          <w:tcPr>
+            <w:tcW w:w="2070" w:type="dxa"/>
+          </w:tcPr>
+          <w:p>
+            <w:r>
+              <w:t>20/09/2012</w:t>
+            </w:r>
+          </w:p>
+        </w:tc>
+        <w:tc>
+          <w:tcPr>
+            <w:tcW w:w="3690" w:type="dxa"/>
+          </w:tcPr>
+          <w:p>
+            <w:r>
+              <w:t>Nhóm gặp giáo viên phụ trách để bàn về project description và project plan</w:t>
+            </w:r>
+          </w:p>
+        </w:tc>
+        <w:tc>
+          <w:tcPr>
+            <w:tcW w:w="2718" w:type="dxa"/>
+          </w:tcPr>
+          <w:p>
+            <w:r>
+              <w:t>Nhận ra các sai sót trong báo cáo về plan và description của nhóm</w:t>
+            </w:r>
+          </w:p>
+        </w:tc>
+      </w:tr>
+      <w:tr>
+        <w:tc>
+          <w:tcPr>
+            <w:tcW w:w="1098" w:type="dxa"/>
+            <w:vMerge/>
+          </w:tcPr>
+          <w:p>
+            <w:pPr>
+              <w:jc w:val="center"/>
+            </w:pPr>
+          </w:p>
+        </w:tc>
+        <w:tc>
+          <w:tcPr>
+            <w:tcW w:w="2070" w:type="dxa"/>
+          </w:tcPr>
+          <w:p>
+            <w:r>
+              <w:t>21/09/2012</w:t>
+            </w:r>
+          </w:p>
+        </w:tc>
+        <w:tc>
+          <w:tcPr>
+            <w:tcW w:w="3690" w:type="dxa"/>
+          </w:tcPr>
+          <w:p>
+            <w:r>
+              <w:t>Nhóm họp đễ chỉnh sửa và hoàn thiện project description và project plan</w:t>
+            </w:r>
+          </w:p>
+        </w:tc>
+        <w:tc>
+          <w:tcPr>
+            <w:tcW w:w="2718" w:type="dxa"/>
+          </w:tcPr>
+          <w:p>
+            <w:r>
+              <w:t>Hoàn thiện báo cáo về project plan và project description</w:t>
+            </w:r>
+          </w:p>
+        </w:tc>
+      </w:tr>
+      <w:tr>
+        <w:tc>
+          <w:tcPr>
+            <w:tcW w:w="1098" w:type="dxa"/>
+          </w:tcPr>
+          <w:p>
+            <w:pPr>
+              <w:jc w:val="center"/>
+            </w:pPr>
+            <w:r>
+              <w:t>6</w:t>
+            </w:r>
+          </w:p>
+        </w:tc>
+        <w:tc>
+          <w:tcPr>
+            <w:tcW w:w="2070" w:type="dxa"/>
+          </w:tcPr>
+          <w:p>
+            <w:r>
+              <w:t>25-26/09/2012</w:t>
+            </w:r>
+          </w:p>
+        </w:tc>
+        <w:tc>
+          <w:tcPr>
+            <w:tcW w:w="3690" w:type="dxa"/>
+          </w:tcPr>
+          <w:p>
+            <w:r>
+              <w:t>Tiếp tục viết báo cáo SRS, hoàn thiện cho SRS version 1</w:t>
+            </w:r>
+          </w:p>
+        </w:tc>
+        <w:tc>
+          <w:tcPr>
+            <w:tcW w:w="2718" w:type="dxa"/>
+          </w:tcPr>
+          <w:p>
+            <w:r>
+              <w:t>SRS hoàn chỉnh</w:t>
+            </w:r>
+          </w:p>
+        </w:tc>
+      </w:tr>
+      <w:tr>
+        <w:tc>
+          <w:tcPr>
+            <w:tcW w:w="1098" w:type="dxa"/>
+          </w:tcPr>
+          <w:p>
+            <w:pPr>
+              <w:jc w:val="center"/>
+            </w:pPr>
+            <w:r>
+              <w:t>7</w:t>
+            </w:r>
+          </w:p>
+        </w:tc>
+        <w:tc>
+          <w:tcPr>
+            <w:tcW w:w="2070" w:type="dxa"/>
+          </w:tcPr>
+          <w:p>
+            <w:r>
+              <w:t>2-3/10/2012</w:t>
+            </w:r>
+          </w:p>
+        </w:tc>
+        <w:tc>
+          <w:tcPr>
+            <w:tcW w:w="3690" w:type="dxa"/>
+          </w:tcPr>
+          <w:p>
+            <w:r>
+              <w:t>Nhóm họp thực hiện SDD</w:t>
+            </w:r>
+          </w:p>
+        </w:tc>
+        <w:tc>
+          <w:tcPr>
+            <w:tcW w:w="2718" w:type="dxa"/>
+          </w:tcPr>
+          <w:p>
+            <w:r>
+              <w:t>SDD version 1</w:t>
+            </w:r>
+          </w:p>
+        </w:tc>
+      </w:tr>
+      <w:tr>
+        <w:tc>
+          <w:tcPr>
+            <w:tcW w:w="1098" w:type="dxa"/>
+          </w:tcPr>
+          <w:p>
+            <w:pPr>
+              <w:jc w:val="center"/>
+            </w:pPr>
+            <w:r>
+              <w:t>8</w:t>
+            </w:r>
+          </w:p>
+        </w:tc>
+        <w:tc>
+          <w:tcPr>
+            <w:tcW w:w="2070" w:type="dxa"/>
           </w:tcPr>
           <w:p/>
         </w:tc>
         <w:tc>
           <w:tcPr>
-            <w:tcW w:w="2394" w:type="dxa"/>
+            <w:tcW w:w="3690" w:type="dxa"/>
           </w:tcPr>
-          <w:p/>
+          <w:p>
+            <w:r>
+              <w:t>Thi giữa kì</w:t>
+            </w:r>
+          </w:p>
         </w:tc>
         <w:tc>
           <w:tcPr>
-            <w:tcW w:w="2394" w:type="dxa"/>
+            <w:tcW w:w="2718" w:type="dxa"/>
           </w:tcPr>
           <w:p/>
         </w:tc>
@@ -5242,29 +5973,36 @@
       <w:tr>
         <w:tc>
           <w:tcPr>
-            <w:tcW w:w="2394" w:type="dxa"/>
+            <w:tcW w:w="1098" w:type="dxa"/>
           </w:tcPr>
           <w:p>
-            <w:r>
-              <w:t>4</w:t>
+            <w:pPr>
+              <w:jc w:val="center"/>
+            </w:pPr>
+            <w:r>
+              <w:t>9</w:t>
             </w:r>
           </w:p>
         </w:tc>
         <w:tc>
           <w:tcPr>
-            <w:tcW w:w="2394" w:type="dxa"/>
+            <w:tcW w:w="2070" w:type="dxa"/>
           </w:tcPr>
           <w:p/>
         </w:tc>
         <w:tc>
           <w:tcPr>
-            <w:tcW w:w="2394" w:type="dxa"/>
+            <w:tcW w:w="3690" w:type="dxa"/>
           </w:tcPr>
-          <w:p/>
+          <w:p>
+            <w:r>
+              <w:t>Thi giữa kì</w:t>
+            </w:r>
+          </w:p>
         </w:tc>
         <w:tc>
           <w:tcPr>
-            <w:tcW w:w="2394" w:type="dxa"/>
+            <w:tcW w:w="2718" w:type="dxa"/>
           </w:tcPr>
           <w:p/>
         </w:tc>
@@ -5272,29 +6010,80 @@
       <w:tr>
         <w:tc>
           <w:tcPr>
-            <w:tcW w:w="2394" w:type="dxa"/>
+            <w:tcW w:w="1098" w:type="dxa"/>
           </w:tcPr>
           <w:p>
-            <w:r>
-              <w:t>5</w:t>
+            <w:pPr>
+              <w:jc w:val="center"/>
+            </w:pPr>
+            <w:r>
+              <w:t>10</w:t>
             </w:r>
           </w:p>
         </w:tc>
         <w:tc>
           <w:tcPr>
-            <w:tcW w:w="2394" w:type="dxa"/>
+            <w:tcW w:w="2070" w:type="dxa"/>
+          </w:tcPr>
+          <w:p>
+            <w:r>
+              <w:t>24-25/10</w:t>
+            </w:r>
+            <w:r>
+              <w:t>/2012</w:t>
+            </w:r>
+          </w:p>
+        </w:tc>
+        <w:tc>
+          <w:tcPr>
+            <w:tcW w:w="3690" w:type="dxa"/>
+          </w:tcPr>
+          <w:p>
+            <w:r>
+              <w:t>Tiếp tục thực hiện SDD</w:t>
+            </w:r>
+          </w:p>
+        </w:tc>
+        <w:tc>
+          <w:tcPr>
+            <w:tcW w:w="2718" w:type="dxa"/>
+          </w:tcPr>
+          <w:p>
+            <w:r>
+              <w:t>SDD hoàn chỉnh</w:t>
+            </w:r>
+          </w:p>
+        </w:tc>
+      </w:tr>
+      <w:tr>
+        <w:tc>
+          <w:tcPr>
+            <w:tcW w:w="1098" w:type="dxa"/>
+          </w:tcPr>
+          <w:p>
+            <w:pPr>
+              <w:jc w:val="center"/>
+            </w:pPr>
+            <w:r>
+              <w:t>11</w:t>
+            </w:r>
+          </w:p>
+        </w:tc>
+        <w:tc>
+          <w:tcPr>
+            <w:tcW w:w="2070" w:type="dxa"/>
           </w:tcPr>
           <w:p/>
         </w:tc>
         <w:tc>
           <w:tcPr>
-            <w:tcW w:w="2394" w:type="dxa"/>
+            <w:tcW w:w="3690" w:type="dxa"/>
           </w:tcPr>
           <w:p/>
         </w:tc>
         <w:tc>
           <w:tcPr>
-            <w:tcW w:w="2394" w:type="dxa"/>
+            <w:tcW w:w="2718" w:type="dxa"/>
           </w:tcPr>
           <w:p/>
         </w:tc>
@@ -5302,29 +6091,32 @@
       <w:tr>
         <w:tc>
           <w:tcPr>
-            <w:tcW w:w="2394" w:type="dxa"/>
+            <w:tcW w:w="1098" w:type="dxa"/>
           </w:tcPr>
           <w:p>
-            <w:r>
-              <w:t>6</w:t>
+            <w:pPr>
+              <w:jc w:val="center"/>
+            </w:pPr>
+            <w:r>
+              <w:t>12</w:t>
             </w:r>
           </w:p>
         </w:tc>
         <w:tc>
           <w:tcPr>
-            <w:tcW w:w="2394" w:type="dxa"/>
+            <w:tcW w:w="2070" w:type="dxa"/>
           </w:tcPr>
           <w:p/>
         </w:tc>
         <w:tc>
           <w:tcPr>
-            <w:tcW w:w="2394" w:type="dxa"/>
+            <w:tcW w:w="3690" w:type="dxa"/>
           </w:tcPr>
           <w:p/>
         </w:tc>
         <w:tc>
           <w:tcPr>
-            <w:tcW w:w="2394" w:type="dxa"/>
+            <w:tcW w:w="2718" w:type="dxa"/>
           </w:tcPr>
           <w:p/>
         </w:tc>
@@ -5332,29 +6124,32 @@
       <w:tr>
         <w:tc>
           <w:tcPr>
-            <w:tcW w:w="2394" w:type="dxa"/>
+            <w:tcW w:w="1098" w:type="dxa"/>
           </w:tcPr>
           <w:p>
-            <w:r>
-              <w:t>7</w:t>
+            <w:pPr>
+              <w:jc w:val="center"/>
+            </w:pPr>
+            <w:r>
+              <w:t>13</w:t>
             </w:r>
           </w:p>
         </w:tc>
         <w:tc>
           <w:tcPr>
-            <w:tcW w:w="2394" w:type="dxa"/>
+            <w:tcW w:w="2070" w:type="dxa"/>
           </w:tcPr>
           <w:p/>
         </w:tc>
         <w:tc>
           <w:tcPr>
-            <w:tcW w:w="2394" w:type="dxa"/>
+            <w:tcW w:w="3690" w:type="dxa"/>
           </w:tcPr>
           <w:p/>
         </w:tc>
         <w:tc>
           <w:tcPr>
-            <w:tcW w:w="2394" w:type="dxa"/>
+            <w:tcW w:w="2718" w:type="dxa"/>
           </w:tcPr>
           <w:p/>
         </w:tc>
@@ -5362,29 +6157,32 @@
       <w:tr>
         <w:tc>
           <w:tcPr>
-            <w:tcW w:w="2394" w:type="dxa"/>
+            <w:tcW w:w="1098" w:type="dxa"/>
           </w:tcPr>
           <w:p>
-            <w:r>
-              <w:t>8</w:t>
+            <w:pPr>
+              <w:jc w:val="center"/>
+            </w:pPr>
+            <w:r>
+              <w:t>14</w:t>
             </w:r>
           </w:p>
         </w:tc>
         <w:tc>
           <w:tcPr>
-            <w:tcW w:w="2394" w:type="dxa"/>
+            <w:tcW w:w="2070" w:type="dxa"/>
           </w:tcPr>
           <w:p/>
         </w:tc>
         <w:tc>
           <w:tcPr>
-            <w:tcW w:w="2394" w:type="dxa"/>
+            <w:tcW w:w="3690" w:type="dxa"/>
           </w:tcPr>
           <w:p/>
         </w:tc>
         <w:tc>
           <w:tcPr>
-            <w:tcW w:w="2394" w:type="dxa"/>
+            <w:tcW w:w="2718" w:type="dxa"/>
           </w:tcPr>
           <w:p/>
         </w:tc>
@@ -5392,29 +6190,32 @@
       <w:tr>
         <w:tc>
           <w:tcPr>
-            <w:tcW w:w="2394" w:type="dxa"/>
+            <w:tcW w:w="1098" w:type="dxa"/>
           </w:tcPr>
           <w:p>
-            <w:r>
-              <w:t>9</w:t>
+            <w:pPr>
+              <w:jc w:val="center"/>
+            </w:pPr>
+            <w:r>
+              <w:t>15</w:t>
             </w:r>
           </w:p>
         </w:tc>
         <w:tc>
           <w:tcPr>
-            <w:tcW w:w="2394" w:type="dxa"/>
+            <w:tcW w:w="2070" w:type="dxa"/>
           </w:tcPr>
           <w:p/>
         </w:tc>
         <w:tc>
           <w:tcPr>
-            <w:tcW w:w="2394" w:type="dxa"/>
+            <w:tcW w:w="3690" w:type="dxa"/>
           </w:tcPr>
           <w:p/>
         </w:tc>
         <w:tc>
           <w:tcPr>
-            <w:tcW w:w="2394" w:type="dxa"/>
+            <w:tcW w:w="2718" w:type="dxa"/>
           </w:tcPr>
           <w:p/>
         </w:tc>
@@ -5422,209 +6223,32 @@
       <w:tr>
         <w:tc>
           <w:tcPr>
-            <w:tcW w:w="2394" w:type="dxa"/>
+            <w:tcW w:w="1098" w:type="dxa"/>
           </w:tcPr>
           <w:p>
-            <w:r>
-              <w:t>10</w:t>
+            <w:pPr>
+              <w:jc w:val="center"/>
+            </w:pPr>
+            <w:r>
+              <w:t>16</w:t>
             </w:r>
           </w:p>
         </w:tc>
         <w:tc>
           <w:tcPr>
-            <w:tcW w:w="2394" w:type="dxa"/>
+            <w:tcW w:w="2070" w:type="dxa"/>
           </w:tcPr>
           <w:p/>
         </w:tc>
         <w:tc>
           <w:tcPr>
-            <w:tcW w:w="2394" w:type="dxa"/>
+            <w:tcW w:w="3690" w:type="dxa"/>
           </w:tcPr>
           <w:p/>
         </w:tc>
         <w:tc>
           <w:tcPr>
-            <w:tcW w:w="2394" w:type="dxa"/>
-          </w:tcPr>
-          <w:p/>
-        </w:tc>
-      </w:tr>
-      <w:tr>
-        <w:tc>
-          <w:tcPr>
-            <w:tcW w:w="2394" w:type="dxa"/>
-          </w:tcPr>
-          <w:p>
-            <w:r>
-              <w:t>11</w:t>
-            </w:r>
-          </w:p>
-        </w:tc>
-        <w:tc>
-          <w:tcPr>
-            <w:tcW w:w="2394" w:type="dxa"/>
-          </w:tcPr>
-          <w:p/>
-        </w:tc>
-        <w:tc>
-          <w:tcPr>
-            <w:tcW w:w="2394" w:type="dxa"/>
-          </w:tcPr>
-          <w:p/>
-        </w:tc>
-        <w:tc>
-          <w:tcPr>
-            <w:tcW w:w="2394" w:type="dxa"/>
-          </w:tcPr>
-          <w:p/>
-        </w:tc>
-      </w:tr>
-      <w:tr>
-        <w:tc>
-          <w:tcPr>
-            <w:tcW w:w="2394" w:type="dxa"/>
-          </w:tcPr>
-          <w:p>
-            <w:r>
-              <w:t>12</w:t>
-            </w:r>
-          </w:p>
-        </w:tc>
-        <w:tc>
-          <w:tcPr>
-            <w:tcW w:w="2394" w:type="dxa"/>
-          </w:tcPr>
-          <w:p/>
-        </w:tc>
-        <w:tc>
-          <w:tcPr>
-            <w:tcW w:w="2394" w:type="dxa"/>
-          </w:tcPr>
-          <w:p/>
-        </w:tc>
-        <w:tc>
-          <w:tcPr>
-            <w:tcW w:w="2394" w:type="dxa"/>
-          </w:tcPr>
-          <w:p/>
-        </w:tc>
-      </w:tr>
-      <w:tr>
-        <w:tc>
-          <w:tcPr>
-            <w:tcW w:w="2394" w:type="dxa"/>
-          </w:tcPr>
-          <w:p>
-            <w:r>
-              <w:t>13</w:t>
-            </w:r>
-          </w:p>
-        </w:tc>
-        <w:tc>
-          <w:tcPr>
-            <w:tcW w:w="2394" w:type="dxa"/>
-          </w:tcPr>
-          <w:p/>
-        </w:tc>
-        <w:tc>
-          <w:tcPr>
-            <w:tcW w:w="2394" w:type="dxa"/>
-          </w:tcPr>
-          <w:p/>
-        </w:tc>
-        <w:tc>
-          <w:tcPr>
-            <w:tcW w:w="2394" w:type="dxa"/>
-          </w:tcPr>
-          <w:p/>
-        </w:tc>
-      </w:tr>
-      <w:tr>
-        <w:tc>
-          <w:tcPr>
-            <w:tcW w:w="2394" w:type="dxa"/>
-          </w:tcPr>
-          <w:p>
-            <w:r>
-              <w:t>14</w:t>
-            </w:r>
-          </w:p>
-        </w:tc>
-        <w:tc>
-          <w:tcPr>
-            <w:tcW w:w="2394" w:type="dxa"/>
-          </w:tcPr>
-          <w:p/>
-        </w:tc>
-        <w:tc>
-          <w:tcPr>
-            <w:tcW w:w="2394" w:type="dxa"/>
-          </w:tcPr>
-          <w:p/>
-        </w:tc>
-        <w:tc>
-          <w:tcPr>
-            <w:tcW w:w="2394" w:type="dxa"/>
-          </w:tcPr>
-          <w:p/>
-        </w:tc>
-      </w:tr>
-      <w:tr>
-        <w:tc>
-          <w:tcPr>
-            <w:tcW w:w="2394" w:type="dxa"/>
-          </w:tcPr>
-          <w:p>
-            <w:r>
-              <w:t>15</w:t>
-            </w:r>
-          </w:p>
-        </w:tc>
-        <w:tc>
-          <w:tcPr>
-            <w:tcW w:w="2394" w:type="dxa"/>
-          </w:tcPr>
-          <w:p/>
-        </w:tc>
-        <w:tc>
-          <w:tcPr>
-            <w:tcW w:w="2394" w:type="dxa"/>
-          </w:tcPr>
-          <w:p/>
-        </w:tc>
-        <w:tc>
-          <w:tcPr>
-            <w:tcW w:w="2394" w:type="dxa"/>
-          </w:tcPr>
-          <w:p/>
-        </w:tc>
-      </w:tr>
-      <w:tr>
-        <w:tc>
-          <w:tcPr>
-            <w:tcW w:w="2394" w:type="dxa"/>
-          </w:tcPr>
-          <w:p>
-            <w:r>
-              <w:t>16</w:t>
-            </w:r>
-          </w:p>
-        </w:tc>
-        <w:tc>
-          <w:tcPr>
-            <w:tcW w:w="2394" w:type="dxa"/>
-          </w:tcPr>
-          <w:p/>
-        </w:tc>
-        <w:tc>
-          <w:tcPr>
-            <w:tcW w:w="2394" w:type="dxa"/>
-          </w:tcPr>
-          <w:p/>
-        </w:tc>
-        <w:tc>
-          <w:tcPr>
-            <w:tcW w:w="2394" w:type="dxa"/>
+            <w:tcW w:w="2718" w:type="dxa"/>
           </w:tcPr>
           <w:p/>
         </w:tc>
@@ -5682,6 +6306,7 @@
     <w:p/>
     <w:p>
       <w:r>
+        <w:lastRenderedPageBreak/>
         <w:t>...</w:t>
       </w:r>
     </w:p>
@@ -5705,11 +6330,11 @@
           <w:numId w:val="3"/>
         </w:numPr>
       </w:pPr>
-      <w:bookmarkStart w:id="14" w:name="_Toc341906599"/>
+      <w:bookmarkStart w:id="13" w:name="_Toc341906599"/>
       <w:r>
         <w:t>Thiết kế chương trình</w:t>
       </w:r>
-      <w:bookmarkEnd w:id="14"/>
+      <w:bookmarkEnd w:id="13"/>
     </w:p>
     <w:p/>
     <w:p>
@@ -5732,12 +6357,11 @@
           <w:numId w:val="9"/>
         </w:numPr>
       </w:pPr>
-      <w:bookmarkStart w:id="15" w:name="_Toc341906600"/>
-      <w:r>
-        <w:lastRenderedPageBreak/>
+      <w:bookmarkStart w:id="14" w:name="_Toc341906600"/>
+      <w:r>
         <w:t>Lược đồ triển khai hệ thống</w:t>
       </w:r>
-      <w:bookmarkEnd w:id="15"/>
+      <w:bookmarkEnd w:id="14"/>
     </w:p>
     <w:p>
       <w:r>
@@ -5747,8 +6371,8 @@
         </w:rPr>
         <w:drawing>
           <wp:inline distT="0" distB="0" distL="0" distR="0" wp14:anchorId="0F28F4AA" wp14:editId="313EE697">
-            <wp:extent cx="5943600" cy="4309745"/>
-            <wp:effectExtent l="0" t="0" r="0" b="0"/>
+            <wp:extent cx="5938692" cy="5050466"/>
+            <wp:effectExtent l="0" t="0" r="5080" b="0"/>
             <wp:docPr id="13" name="Picture 13"/>
             <wp:cNvGraphicFramePr>
               <a:graphicFrameLocks xmlns:a="http://schemas.openxmlformats.org/drawingml/2006/main" noChangeAspect="1"/>
@@ -5769,7 +6393,7 @@
                   <pic:spPr>
                     <a:xfrm>
                       <a:off x="0" y="0"/>
-                      <a:ext cx="5943600" cy="4309745"/>
+                      <a:ext cx="5943600" cy="5054640"/>
                     </a:xfrm>
                     <a:prstGeom prst="rect">
                       <a:avLst/>
@@ -5790,11 +6414,11 @@
           <w:numId w:val="9"/>
         </w:numPr>
       </w:pPr>
-      <w:bookmarkStart w:id="16" w:name="_Toc341906601"/>
+      <w:bookmarkStart w:id="15" w:name="_Toc341906601"/>
       <w:r>
         <w:t>Thiết kế kiến trúc trang</w:t>
       </w:r>
-      <w:bookmarkEnd w:id="16"/>
+      <w:bookmarkEnd w:id="15"/>
     </w:p>
     <w:p>
       <w:pPr>
@@ -5804,31 +6428,195 @@
           <w:numId w:val="11"/>
         </w:numPr>
         <w:spacing w:line="259" w:lineRule="auto"/>
-      </w:pPr>
-      <w:bookmarkStart w:id="17" w:name="_Toc339050852"/>
-      <w:bookmarkStart w:id="18" w:name="_Toc341906602"/>
-      <w:bookmarkStart w:id="19" w:name="OLE_LINK9"/>
-      <w:bookmarkStart w:id="20" w:name="OLE_LINK10"/>
-      <w:r>
+        <w:rPr>
+          <w:sz w:val="26"/>
+          <w:szCs w:val="26"/>
+        </w:rPr>
+      </w:pPr>
+      <w:bookmarkStart w:id="16" w:name="_Toc339050852"/>
+      <w:bookmarkStart w:id="17" w:name="_Toc341906602"/>
+      <w:bookmarkStart w:id="18" w:name="OLE_LINK9"/>
+      <w:bookmarkStart w:id="19" w:name="OLE_LINK10"/>
+      <w:r>
+        <w:rPr>
+          <w:sz w:val="26"/>
+          <w:szCs w:val="26"/>
+        </w:rPr>
         <w:t>Homepage</w:t>
       </w:r>
+      <w:bookmarkEnd w:id="16"/>
       <w:bookmarkEnd w:id="17"/>
-      <w:bookmarkEnd w:id="18"/>
-    </w:p>
-    <w:p>
-      <w:r>
-        <w:t>Tên:  Homepage (trang chủ)</w:t>
-      </w:r>
-    </w:p>
-    <w:p>
-      <w:r>
-        <w:t>Loại : Web page</w:t>
-      </w:r>
-    </w:p>
-    <w:p>
-      <w:r>
-        <w:t>Mô tả : Trang chủ hiển thị hình ảnh, thông tin giới thiệu về thư viện. Góc trên bên phải có hai nút đăng nhập và đăng ký.</w:t>
-      </w:r>
+    </w:p>
+    <w:p>
+      <w:pPr>
+        <w:ind w:left="720"/>
+        <w:rPr>
+          <w:sz w:val="26"/>
+          <w:szCs w:val="26"/>
+        </w:rPr>
+      </w:pPr>
+      <w:r>
+        <w:rPr>
+          <w:b/>
+          <w:sz w:val="26"/>
+          <w:szCs w:val="26"/>
+        </w:rPr>
+        <w:t>Tên</w:t>
+      </w:r>
+      <w:r>
+        <w:rPr>
+          <w:sz w:val="26"/>
+          <w:szCs w:val="26"/>
+        </w:rPr>
+        <w:t xml:space="preserve">  </w:t>
+      </w:r>
+      <w:r>
+        <w:rPr>
+          <w:sz w:val="26"/>
+          <w:szCs w:val="26"/>
+        </w:rPr>
+        <w:tab/>
+      </w:r>
+      <w:r>
+        <w:rPr>
+          <w:sz w:val="26"/>
+          <w:szCs w:val="26"/>
+        </w:rPr>
+        <w:tab/>
+      </w:r>
+      <w:r>
+        <w:rPr>
+          <w:sz w:val="26"/>
+          <w:szCs w:val="26"/>
+        </w:rPr>
+        <w:t>Homepage (trang chủ)</w:t>
+      </w:r>
+    </w:p>
+    <w:p>
+      <w:pPr>
+        <w:ind w:left="720"/>
+        <w:rPr>
+          <w:sz w:val="26"/>
+          <w:szCs w:val="26"/>
+        </w:rPr>
+      </w:pPr>
+      <w:r>
+        <w:rPr>
+          <w:b/>
+          <w:sz w:val="26"/>
+          <w:szCs w:val="26"/>
+        </w:rPr>
+        <w:t>Loại</w:t>
+      </w:r>
+      <w:r>
+        <w:rPr>
+          <w:sz w:val="26"/>
+          <w:szCs w:val="26"/>
+        </w:rPr>
+        <w:t xml:space="preserve"> </w:t>
+      </w:r>
+      <w:r>
+        <w:rPr>
+          <w:sz w:val="26"/>
+          <w:szCs w:val="26"/>
+        </w:rPr>
+        <w:t xml:space="preserve"> </w:t>
+      </w:r>
+      <w:r>
+        <w:rPr>
+          <w:sz w:val="26"/>
+          <w:szCs w:val="26"/>
+        </w:rPr>
+        <w:tab/>
+      </w:r>
+      <w:r>
+        <w:rPr>
+          <w:sz w:val="26"/>
+          <w:szCs w:val="26"/>
+        </w:rPr>
+        <w:tab/>
+      </w:r>
+      <w:r>
+        <w:rPr>
+          <w:sz w:val="26"/>
+          <w:szCs w:val="26"/>
+        </w:rPr>
+        <w:t>Web page</w:t>
+      </w:r>
+    </w:p>
+    <w:p>
+      <w:pPr>
+        <w:ind w:left="2160" w:hanging="1440"/>
+        <w:rPr>
+          <w:sz w:val="26"/>
+          <w:szCs w:val="26"/>
+        </w:rPr>
+      </w:pPr>
+      <w:r>
+        <w:rPr>
+          <w:b/>
+          <w:sz w:val="26"/>
+          <w:szCs w:val="26"/>
+        </w:rPr>
+        <w:t>Mô</w:t>
+      </w:r>
+      <w:r>
+        <w:rPr>
+          <w:sz w:val="26"/>
+          <w:szCs w:val="26"/>
+        </w:rPr>
+        <w:t xml:space="preserve"> </w:t>
+      </w:r>
+      <w:proofErr w:type="gramStart"/>
+      <w:r>
+        <w:rPr>
+          <w:b/>
+          <w:sz w:val="26"/>
+          <w:szCs w:val="26"/>
+        </w:rPr>
+        <w:t>tả</w:t>
+      </w:r>
+      <w:r>
+        <w:rPr>
+          <w:sz w:val="26"/>
+          <w:szCs w:val="26"/>
+        </w:rPr>
+        <w:t xml:space="preserve"> :</w:t>
+      </w:r>
+      <w:proofErr w:type="gramEnd"/>
+      <w:r>
+        <w:rPr>
+          <w:sz w:val="26"/>
+          <w:szCs w:val="26"/>
+        </w:rPr>
+        <w:t xml:space="preserve"> </w:t>
+      </w:r>
+      <w:r>
+        <w:rPr>
+          <w:sz w:val="26"/>
+          <w:szCs w:val="26"/>
+        </w:rPr>
+        <w:tab/>
+      </w:r>
+      <w:r>
+        <w:rPr>
+          <w:sz w:val="26"/>
+          <w:szCs w:val="26"/>
+        </w:rPr>
+        <w:t xml:space="preserve">Trang chủ hiển thị hình ảnh, thông tin giới thiệu về thư viện. </w:t>
+      </w:r>
+      <w:proofErr w:type="gramStart"/>
+      <w:r>
+        <w:rPr>
+          <w:sz w:val="26"/>
+          <w:szCs w:val="26"/>
+        </w:rPr>
+        <w:t>Góc trên bên phải có hai nút đăng nhập và đăng ký</w:t>
+      </w:r>
+      <w:r>
+        <w:t>.</w:t>
+      </w:r>
+      <w:proofErr w:type="gramEnd"/>
     </w:p>
     <w:p>
       <w:pPr>
@@ -5838,56 +6626,316 @@
           <w:numId w:val="11"/>
         </w:numPr>
         <w:spacing w:line="259" w:lineRule="auto"/>
-      </w:pPr>
-      <w:bookmarkStart w:id="21" w:name="_Toc339050853"/>
-      <w:bookmarkStart w:id="22" w:name="_Toc341906603"/>
-      <w:r>
+        <w:rPr>
+          <w:sz w:val="26"/>
+          <w:szCs w:val="26"/>
+        </w:rPr>
+      </w:pPr>
+      <w:bookmarkStart w:id="20" w:name="_Toc339050853"/>
+      <w:bookmarkStart w:id="21" w:name="_Toc341906603"/>
+      <w:r>
+        <w:rPr>
+          <w:sz w:val="26"/>
+          <w:szCs w:val="26"/>
+        </w:rPr>
+        <w:lastRenderedPageBreak/>
         <w:t>Trang đăng nhập</w:t>
       </w:r>
+      <w:bookmarkEnd w:id="20"/>
       <w:bookmarkEnd w:id="21"/>
-      <w:bookmarkEnd w:id="22"/>
-    </w:p>
-    <w:p>
-      <w:r>
-        <w:t>Tên: Trang đăng nhập</w:t>
-      </w:r>
-    </w:p>
-    <w:p>
-      <w:r>
-        <w:t>Loại : Web page</w:t>
-      </w:r>
-    </w:p>
-    <w:p>
-      <w:r>
-        <w:t>Mô tả : Trang đăng nhập gồm có 2 field username,  password và một nút login để đăng nhập vào hệ thống. Ngoài ra trang này còn có 1 link “Forgot password?” để hỗ trợ người dùng lấy lại mật khẩu đã bị mất.</w:t>
-      </w:r>
-    </w:p>
-    <w:p>
-      <w:r>
-        <w:t>Thuộc tính : None</w:t>
-      </w:r>
-    </w:p>
-    <w:p>
-      <w:r>
-        <w:t>Tài nguyên : None</w:t>
-      </w:r>
-    </w:p>
-    <w:p>
-      <w:r>
-        <w:t>Các hàm chức năng :</w:t>
-      </w:r>
-    </w:p>
-    <w:p>
-      <w:pPr>
+    </w:p>
+    <w:p>
+      <w:pPr>
+        <w:ind w:left="720"/>
+        <w:rPr>
+          <w:sz w:val="26"/>
+          <w:szCs w:val="26"/>
+        </w:rPr>
+      </w:pPr>
+      <w:r>
         <w:rPr>
           <w:b/>
+          <w:sz w:val="26"/>
+          <w:szCs w:val="26"/>
+        </w:rPr>
+        <w:t>Tên</w:t>
+      </w:r>
+      <w:r>
+        <w:rPr>
+          <w:sz w:val="26"/>
+          <w:szCs w:val="26"/>
+        </w:rPr>
+        <w:tab/>
+      </w:r>
+      <w:r>
+        <w:rPr>
+          <w:sz w:val="26"/>
+          <w:szCs w:val="26"/>
+        </w:rPr>
+        <w:tab/>
+      </w:r>
+      <w:r>
+        <w:rPr>
+          <w:sz w:val="26"/>
+          <w:szCs w:val="26"/>
+        </w:rPr>
+        <w:t>Trang đăng nhập</w:t>
+      </w:r>
+    </w:p>
+    <w:p>
+      <w:pPr>
+        <w:ind w:left="720"/>
+        <w:rPr>
+          <w:sz w:val="26"/>
+          <w:szCs w:val="26"/>
         </w:rPr>
       </w:pPr>
       <w:r>
         <w:rPr>
           <w:b/>
-        </w:rPr>
-        <w:t>Tên : createSession(Object)</w:t>
+          <w:sz w:val="26"/>
+          <w:szCs w:val="26"/>
+        </w:rPr>
+        <w:t>Loại</w:t>
+      </w:r>
+      <w:r>
+        <w:rPr>
+          <w:sz w:val="26"/>
+          <w:szCs w:val="26"/>
+        </w:rPr>
+        <w:t xml:space="preserve"> </w:t>
+      </w:r>
+      <w:r>
+        <w:rPr>
+          <w:sz w:val="26"/>
+          <w:szCs w:val="26"/>
+        </w:rPr>
+        <w:tab/>
+      </w:r>
+      <w:r>
+        <w:rPr>
+          <w:sz w:val="26"/>
+          <w:szCs w:val="26"/>
+        </w:rPr>
+        <w:tab/>
+      </w:r>
+      <w:r>
+        <w:rPr>
+          <w:sz w:val="26"/>
+          <w:szCs w:val="26"/>
+        </w:rPr>
+        <w:t>Web page</w:t>
+      </w:r>
+    </w:p>
+    <w:p>
+      <w:pPr>
+        <w:ind w:left="2250" w:hanging="1530"/>
+        <w:rPr>
+          <w:sz w:val="26"/>
+          <w:szCs w:val="26"/>
+        </w:rPr>
+      </w:pPr>
+      <w:r>
+        <w:rPr>
+          <w:b/>
+          <w:sz w:val="26"/>
+          <w:szCs w:val="26"/>
+        </w:rPr>
+        <w:t>Mô</w:t>
+      </w:r>
+      <w:r>
+        <w:rPr>
+          <w:sz w:val="26"/>
+          <w:szCs w:val="26"/>
+        </w:rPr>
+        <w:t xml:space="preserve"> </w:t>
+      </w:r>
+      <w:r>
+        <w:rPr>
+          <w:b/>
+          <w:sz w:val="26"/>
+          <w:szCs w:val="26"/>
+        </w:rPr>
+        <w:t>tả</w:t>
+      </w:r>
+      <w:r>
+        <w:rPr>
+          <w:sz w:val="26"/>
+          <w:szCs w:val="26"/>
+        </w:rPr>
+        <w:t xml:space="preserve"> </w:t>
+      </w:r>
+      <w:r>
+        <w:rPr>
+          <w:sz w:val="26"/>
+          <w:szCs w:val="26"/>
+        </w:rPr>
+        <w:tab/>
+      </w:r>
+      <w:r>
+        <w:rPr>
+          <w:sz w:val="26"/>
+          <w:szCs w:val="26"/>
+        </w:rPr>
+        <w:t>Trang đăng nhập gồm có 2 field username</w:t>
+      </w:r>
+      <w:proofErr w:type="gramStart"/>
+      <w:r>
+        <w:rPr>
+          <w:sz w:val="26"/>
+          <w:szCs w:val="26"/>
+        </w:rPr>
+        <w:t>,  password</w:t>
+      </w:r>
+      <w:proofErr w:type="gramEnd"/>
+      <w:r>
+        <w:rPr>
+          <w:sz w:val="26"/>
+          <w:szCs w:val="26"/>
+        </w:rPr>
+        <w:t xml:space="preserve"> và một nút login để đăng nhập vào hệ thống. </w:t>
+      </w:r>
+      <w:proofErr w:type="gramStart"/>
+      <w:r>
+        <w:rPr>
+          <w:sz w:val="26"/>
+          <w:szCs w:val="26"/>
+        </w:rPr>
+        <w:t>Ngoài ra trang này còn có 1 link “Forgot password?” để hỗ trợ người dùng lấy lại mật khẩu đã bị mất.</w:t>
+      </w:r>
+      <w:proofErr w:type="gramEnd"/>
+    </w:p>
+    <w:p>
+      <w:pPr>
+        <w:ind w:left="720"/>
+        <w:rPr>
+          <w:sz w:val="26"/>
+          <w:szCs w:val="26"/>
+        </w:rPr>
+      </w:pPr>
+      <w:r>
+        <w:rPr>
+          <w:b/>
+          <w:sz w:val="26"/>
+          <w:szCs w:val="26"/>
+        </w:rPr>
+        <w:t>Thuộc tính</w:t>
+      </w:r>
+      <w:r>
+        <w:rPr>
+          <w:sz w:val="26"/>
+          <w:szCs w:val="26"/>
+        </w:rPr>
+        <w:t xml:space="preserve"> </w:t>
+      </w:r>
+      <w:r>
+        <w:rPr>
+          <w:sz w:val="26"/>
+          <w:szCs w:val="26"/>
+        </w:rPr>
+        <w:tab/>
+      </w:r>
+      <w:r>
+        <w:rPr>
+          <w:sz w:val="26"/>
+          <w:szCs w:val="26"/>
+        </w:rPr>
+        <w:t xml:space="preserve"> </w:t>
+      </w:r>
+      <w:proofErr w:type="gramStart"/>
+      <w:r>
+        <w:rPr>
+          <w:sz w:val="26"/>
+          <w:szCs w:val="26"/>
+        </w:rPr>
+        <w:t>None</w:t>
+      </w:r>
+      <w:proofErr w:type="gramEnd"/>
+    </w:p>
+    <w:p>
+      <w:pPr>
+        <w:ind w:left="720"/>
+        <w:rPr>
+          <w:sz w:val="26"/>
+          <w:szCs w:val="26"/>
+        </w:rPr>
+      </w:pPr>
+      <w:r>
+        <w:rPr>
+          <w:b/>
+          <w:sz w:val="26"/>
+          <w:szCs w:val="26"/>
+        </w:rPr>
+        <w:t>Tài nguyên</w:t>
+      </w:r>
+      <w:r>
+        <w:rPr>
+          <w:sz w:val="26"/>
+          <w:szCs w:val="26"/>
+        </w:rPr>
+        <w:t xml:space="preserve"> </w:t>
+      </w:r>
+      <w:r>
+        <w:rPr>
+          <w:sz w:val="26"/>
+          <w:szCs w:val="26"/>
+        </w:rPr>
+        <w:tab/>
+        <w:t xml:space="preserve"> </w:t>
+      </w:r>
+      <w:proofErr w:type="gramStart"/>
+      <w:r>
+        <w:rPr>
+          <w:sz w:val="26"/>
+          <w:szCs w:val="26"/>
+        </w:rPr>
+        <w:t>None</w:t>
+      </w:r>
+      <w:proofErr w:type="gramEnd"/>
+    </w:p>
+    <w:p>
+      <w:pPr>
+        <w:ind w:left="720"/>
+        <w:rPr>
+          <w:sz w:val="26"/>
+          <w:szCs w:val="26"/>
+        </w:rPr>
+      </w:pPr>
+      <w:r>
+        <w:rPr>
+          <w:b/>
+          <w:sz w:val="26"/>
+          <w:szCs w:val="26"/>
+        </w:rPr>
+        <w:t xml:space="preserve">Các hàm chức năng </w:t>
+      </w:r>
+    </w:p>
+    <w:p>
+      <w:pPr>
+        <w:ind w:left="720"/>
+        <w:rPr>
+          <w:b/>
+          <w:sz w:val="26"/>
+          <w:szCs w:val="26"/>
+        </w:rPr>
+      </w:pPr>
+      <w:proofErr w:type="gramStart"/>
+      <w:r>
+        <w:rPr>
+          <w:b/>
+          <w:sz w:val="26"/>
+          <w:szCs w:val="26"/>
+        </w:rPr>
+        <w:t>Tên :</w:t>
+      </w:r>
+      <w:proofErr w:type="gramEnd"/>
+      <w:r>
+        <w:rPr>
+          <w:b/>
+          <w:sz w:val="26"/>
+          <w:szCs w:val="26"/>
+        </w:rPr>
+        <w:t xml:space="preserve"> createSession(Object)</w:t>
       </w:r>
     </w:p>
     <w:p>
@@ -5901,13 +6949,39 @@
           <w:tab w:val="left" w:pos="2340"/>
         </w:tabs>
         <w:spacing w:after="160" w:line="259" w:lineRule="auto"/>
-      </w:pPr>
-      <w:r>
+        <w:ind w:left="1440"/>
+        <w:rPr>
+          <w:sz w:val="26"/>
+          <w:szCs w:val="26"/>
+        </w:rPr>
+      </w:pPr>
+      <w:r>
+        <w:rPr>
+          <w:sz w:val="26"/>
+          <w:szCs w:val="26"/>
+        </w:rPr>
         <w:t>Tham số</w:t>
       </w:r>
       <w:r>
+        <w:rPr>
+          <w:sz w:val="26"/>
+          <w:szCs w:val="26"/>
+        </w:rPr>
         <w:tab/>
-        <w:t>: Object chứa thông tin username và hash password</w:t>
+      </w:r>
+      <w:r>
+        <w:rPr>
+          <w:sz w:val="26"/>
+          <w:szCs w:val="26"/>
+        </w:rPr>
+        <w:tab/>
+      </w:r>
+      <w:r>
+        <w:rPr>
+          <w:sz w:val="26"/>
+          <w:szCs w:val="26"/>
+        </w:rPr>
+        <w:t>Object chứa thông tin username và hash password</w:t>
       </w:r>
     </w:p>
     <w:p>
@@ -5921,13 +6995,39 @@
           <w:tab w:val="left" w:pos="2340"/>
         </w:tabs>
         <w:spacing w:after="160" w:line="259" w:lineRule="auto"/>
-      </w:pPr>
-      <w:r>
-        <w:t>Tiền điều kiện</w:t>
-      </w:r>
-      <w:r>
+        <w:ind w:left="1440"/>
+        <w:rPr>
+          <w:sz w:val="26"/>
+          <w:szCs w:val="26"/>
+        </w:rPr>
+      </w:pPr>
+      <w:r>
+        <w:rPr>
+          <w:sz w:val="26"/>
+          <w:szCs w:val="26"/>
+        </w:rPr>
+        <w:t>Tiền điều kiệ</w:t>
+      </w:r>
+      <w:r>
+        <w:rPr>
+          <w:sz w:val="26"/>
+          <w:szCs w:val="26"/>
+        </w:rPr>
+        <w:t>n</w:t>
+      </w:r>
+      <w:r>
+        <w:rPr>
+          <w:sz w:val="26"/>
+          <w:szCs w:val="26"/>
+        </w:rPr>
         <w:tab/>
-        <w:t>: Chưa đăng nhập</w:t>
+      </w:r>
+      <w:r>
+        <w:rPr>
+          <w:sz w:val="26"/>
+          <w:szCs w:val="26"/>
+        </w:rPr>
+        <w:t>Chưa đăng nhập</w:t>
       </w:r>
     </w:p>
     <w:p>
@@ -5941,14 +7041,39 @@
           <w:tab w:val="left" w:pos="2340"/>
         </w:tabs>
         <w:spacing w:after="160" w:line="259" w:lineRule="auto"/>
-      </w:pPr>
-      <w:r>
-        <w:lastRenderedPageBreak/>
-        <w:t>Hậu điều kiện</w:t>
-      </w:r>
-      <w:r>
+        <w:ind w:left="1440"/>
+        <w:rPr>
+          <w:sz w:val="26"/>
+          <w:szCs w:val="26"/>
+        </w:rPr>
+      </w:pPr>
+      <w:r>
+        <w:rPr>
+          <w:sz w:val="26"/>
+          <w:szCs w:val="26"/>
+        </w:rPr>
+        <w:t>Hậu điều kiệ</w:t>
+      </w:r>
+      <w:r>
+        <w:rPr>
+          <w:sz w:val="26"/>
+          <w:szCs w:val="26"/>
+        </w:rPr>
+        <w:t>n</w:t>
+      </w:r>
+      <w:r>
+        <w:rPr>
+          <w:sz w:val="26"/>
+          <w:szCs w:val="26"/>
+        </w:rPr>
         <w:tab/>
-        <w:t>: Người dùng được đăng nhập vào hệ thống</w:t>
+      </w:r>
+      <w:r>
+        <w:rPr>
+          <w:sz w:val="26"/>
+          <w:szCs w:val="26"/>
+        </w:rPr>
+        <w:t>Người dùng được đăng nhập vào hệ thống</w:t>
       </w:r>
     </w:p>
     <w:p>
@@ -5962,13 +7087,39 @@
           <w:tab w:val="left" w:pos="2340"/>
         </w:tabs>
         <w:spacing w:after="160" w:line="259" w:lineRule="auto"/>
-      </w:pPr>
-      <w:r>
+        <w:ind w:left="1440"/>
+        <w:rPr>
+          <w:sz w:val="26"/>
+          <w:szCs w:val="26"/>
+        </w:rPr>
+      </w:pPr>
+      <w:r>
+        <w:rPr>
+          <w:sz w:val="26"/>
+          <w:szCs w:val="26"/>
+        </w:rPr>
         <w:t>Exceptions</w:t>
       </w:r>
       <w:r>
+        <w:rPr>
+          <w:sz w:val="26"/>
+          <w:szCs w:val="26"/>
+        </w:rPr>
         <w:tab/>
-        <w:t>: Không</w:t>
+      </w:r>
+      <w:r>
+        <w:rPr>
+          <w:sz w:val="26"/>
+          <w:szCs w:val="26"/>
+        </w:rPr>
+        <w:tab/>
+      </w:r>
+      <w:r>
+        <w:rPr>
+          <w:sz w:val="26"/>
+          <w:szCs w:val="26"/>
+        </w:rPr>
+        <w:t>Không</w:t>
       </w:r>
     </w:p>
     <w:p>
@@ -5982,13 +7133,32 @@
           <w:tab w:val="left" w:pos="2340"/>
         </w:tabs>
         <w:spacing w:after="160" w:line="259" w:lineRule="auto"/>
-      </w:pPr>
-      <w:r>
-        <w:t>Chuỗi sự kiện</w:t>
-      </w:r>
-      <w:r>
+        <w:ind w:left="1440"/>
+        <w:rPr>
+          <w:sz w:val="26"/>
+          <w:szCs w:val="26"/>
+        </w:rPr>
+      </w:pPr>
+      <w:r>
+        <w:rPr>
+          <w:sz w:val="26"/>
+          <w:szCs w:val="26"/>
+        </w:rPr>
+        <w:t>Chuỗi sự kiệ</w:t>
+      </w:r>
+      <w:r>
+        <w:rPr>
+          <w:sz w:val="26"/>
+          <w:szCs w:val="26"/>
+        </w:rPr>
+        <w:t>n</w:t>
+      </w:r>
+      <w:r>
+        <w:rPr>
+          <w:sz w:val="26"/>
+          <w:szCs w:val="26"/>
+        </w:rPr>
         <w:tab/>
-        <w:t>:</w:t>
       </w:r>
     </w:p>
     <w:p>
@@ -6002,8 +7172,17 @@
           <w:tab w:val="left" w:pos="2340"/>
         </w:tabs>
         <w:spacing w:after="160" w:line="259" w:lineRule="auto"/>
-      </w:pPr>
-      <w:r>
+        <w:ind w:left="2160"/>
+        <w:rPr>
+          <w:sz w:val="26"/>
+          <w:szCs w:val="26"/>
+        </w:rPr>
+      </w:pPr>
+      <w:r>
+        <w:rPr>
+          <w:sz w:val="26"/>
+          <w:szCs w:val="26"/>
+        </w:rPr>
         <w:t>Người dung (chưa đăng nhập) điền vào 2 form username và password</w:t>
       </w:r>
     </w:p>
@@ -6018,8 +7197,17 @@
           <w:tab w:val="left" w:pos="2340"/>
         </w:tabs>
         <w:spacing w:after="160" w:line="259" w:lineRule="auto"/>
-      </w:pPr>
-      <w:r>
+        <w:ind w:left="2160"/>
+        <w:rPr>
+          <w:sz w:val="26"/>
+          <w:szCs w:val="26"/>
+        </w:rPr>
+      </w:pPr>
+      <w:r>
+        <w:rPr>
+          <w:sz w:val="26"/>
+          <w:szCs w:val="26"/>
+        </w:rPr>
         <w:t>Người dùng (chưa đăng nhập) nhấn vào nút login</w:t>
       </w:r>
     </w:p>
@@ -6034,8 +7222,17 @@
           <w:tab w:val="left" w:pos="2340"/>
         </w:tabs>
         <w:spacing w:after="160" w:line="259" w:lineRule="auto"/>
-      </w:pPr>
-      <w:r>
+        <w:ind w:left="2160"/>
+        <w:rPr>
+          <w:sz w:val="26"/>
+          <w:szCs w:val="26"/>
+        </w:rPr>
+      </w:pPr>
+      <w:r>
+        <w:rPr>
+          <w:sz w:val="26"/>
+          <w:szCs w:val="26"/>
+        </w:rPr>
         <w:t>Select cơ sở dữ liệu với username và password người dùng nhập vào</w:t>
       </w:r>
     </w:p>
@@ -6050,8 +7247,13 @@
           <w:tab w:val="left" w:pos="2340"/>
         </w:tabs>
         <w:spacing w:after="160" w:line="259" w:lineRule="auto"/>
-      </w:pPr>
-      <w:r>
+        <w:ind w:left="2160"/>
+      </w:pPr>
+      <w:r>
+        <w:rPr>
+          <w:sz w:val="26"/>
+          <w:szCs w:val="26"/>
+        </w:rPr>
         <w:t>Trả về kết quả cho người dung (thành công/thất bại)</w:t>
       </w:r>
     </w:p>
@@ -6063,45 +7265,652 @@
           <w:numId w:val="11"/>
         </w:numPr>
         <w:spacing w:line="259" w:lineRule="auto"/>
-      </w:pPr>
-      <w:bookmarkStart w:id="23" w:name="_Toc339050854"/>
-      <w:bookmarkStart w:id="24" w:name="_Toc341906604"/>
-      <w:r>
-        <w:t>Trang tìm kiếm sách(hiện kết quả tìm kiếm/chưa tìm kiếm).</w:t>
-      </w:r>
+        <w:rPr>
+          <w:sz w:val="26"/>
+          <w:szCs w:val="26"/>
+        </w:rPr>
+      </w:pPr>
+      <w:bookmarkStart w:id="22" w:name="_Toc339050854"/>
+      <w:bookmarkStart w:id="23" w:name="_Toc341906604"/>
+      <w:r>
+        <w:rPr>
+          <w:sz w:val="26"/>
+          <w:szCs w:val="26"/>
+        </w:rPr>
+        <w:t xml:space="preserve">Trang tìm kiếm </w:t>
+      </w:r>
+      <w:proofErr w:type="gramStart"/>
+      <w:r>
+        <w:rPr>
+          <w:sz w:val="26"/>
+          <w:szCs w:val="26"/>
+        </w:rPr>
+        <w:t>sách(</w:t>
+      </w:r>
+      <w:proofErr w:type="gramEnd"/>
+      <w:r>
+        <w:rPr>
+          <w:sz w:val="26"/>
+          <w:szCs w:val="26"/>
+        </w:rPr>
+        <w:t>hiện kết quả tìm kiếm/chưa tìm kiếm).</w:t>
+      </w:r>
+      <w:bookmarkEnd w:id="22"/>
       <w:bookmarkEnd w:id="23"/>
+    </w:p>
+    <w:p>
+      <w:pPr>
+        <w:ind w:left="720"/>
+        <w:rPr>
+          <w:sz w:val="26"/>
+          <w:szCs w:val="26"/>
+        </w:rPr>
+      </w:pPr>
+      <w:bookmarkStart w:id="24" w:name="OLE_LINK2"/>
+      <w:bookmarkStart w:id="25" w:name="OLE_LINK3"/>
+      <w:r>
+        <w:rPr>
+          <w:b/>
+          <w:sz w:val="26"/>
+          <w:szCs w:val="26"/>
+        </w:rPr>
+        <w:t>Tên</w:t>
+      </w:r>
+      <w:r>
+        <w:rPr>
+          <w:sz w:val="26"/>
+          <w:szCs w:val="26"/>
+        </w:rPr>
+        <w:tab/>
+      </w:r>
+      <w:r>
+        <w:rPr>
+          <w:sz w:val="26"/>
+          <w:szCs w:val="26"/>
+        </w:rPr>
+        <w:tab/>
+      </w:r>
+      <w:r>
+        <w:rPr>
+          <w:sz w:val="26"/>
+          <w:szCs w:val="26"/>
+        </w:rPr>
+        <w:t>Trang tìm kiếm sách</w:t>
+      </w:r>
+    </w:p>
+    <w:p>
+      <w:pPr>
+        <w:ind w:left="720"/>
+        <w:rPr>
+          <w:sz w:val="26"/>
+          <w:szCs w:val="26"/>
+        </w:rPr>
+      </w:pPr>
+      <w:r>
+        <w:rPr>
+          <w:b/>
+          <w:sz w:val="26"/>
+          <w:szCs w:val="26"/>
+        </w:rPr>
+        <w:t>Loại</w:t>
+      </w:r>
+      <w:r>
+        <w:rPr>
+          <w:sz w:val="26"/>
+          <w:szCs w:val="26"/>
+        </w:rPr>
+        <w:tab/>
+      </w:r>
+      <w:r>
+        <w:rPr>
+          <w:sz w:val="26"/>
+          <w:szCs w:val="26"/>
+        </w:rPr>
+        <w:tab/>
+      </w:r>
+      <w:r>
+        <w:rPr>
+          <w:sz w:val="26"/>
+          <w:szCs w:val="26"/>
+        </w:rPr>
+        <w:t>Dynamic Webpage</w:t>
+      </w:r>
+    </w:p>
+    <w:p>
+      <w:pPr>
+        <w:ind w:left="720"/>
+        <w:rPr>
+          <w:sz w:val="26"/>
+          <w:szCs w:val="26"/>
+        </w:rPr>
+      </w:pPr>
+      <w:proofErr w:type="gramStart"/>
+      <w:r>
+        <w:rPr>
+          <w:b/>
+          <w:sz w:val="26"/>
+          <w:szCs w:val="26"/>
+        </w:rPr>
+        <w:t>Mô tả</w:t>
+      </w:r>
+      <w:r>
+        <w:rPr>
+          <w:sz w:val="26"/>
+          <w:szCs w:val="26"/>
+        </w:rPr>
+        <w:tab/>
+      </w:r>
+      <w:r>
+        <w:rPr>
+          <w:sz w:val="26"/>
+          <w:szCs w:val="26"/>
+        </w:rPr>
+        <w:tab/>
+      </w:r>
+      <w:r>
+        <w:rPr>
+          <w:sz w:val="26"/>
+          <w:szCs w:val="26"/>
+        </w:rPr>
+        <w:t>Đây là trang tìm kiếm sách, có thể hiện nhiều chọn lựa tìm kiếm khác nhau để người dùng có thể dễ dàng tìm được thông tin các cuốn sách họ cần.</w:t>
+      </w:r>
+      <w:proofErr w:type="gramEnd"/>
+      <w:r>
+        <w:rPr>
+          <w:sz w:val="26"/>
+          <w:szCs w:val="26"/>
+        </w:rPr>
+        <w:t xml:space="preserve"> Thiết kế bao gồm một khung search (textbox), một khung chọn phân loại để tìm kiếm (select box), </w:t>
+      </w:r>
+      <w:proofErr w:type="gramStart"/>
+      <w:r>
+        <w:rPr>
+          <w:sz w:val="26"/>
+          <w:szCs w:val="26"/>
+        </w:rPr>
+        <w:t>và</w:t>
+      </w:r>
+      <w:proofErr w:type="gramEnd"/>
+      <w:r>
+        <w:rPr>
+          <w:sz w:val="26"/>
+          <w:szCs w:val="26"/>
+        </w:rPr>
+        <w:t xml:space="preserve"> button “search”. </w:t>
+      </w:r>
+      <w:proofErr w:type="gramStart"/>
+      <w:r>
+        <w:rPr>
+          <w:sz w:val="26"/>
+          <w:szCs w:val="26"/>
+        </w:rPr>
+        <w:t>Ngoài ra còn có một bảng chứa các thông tin về các cuốn sách thoả mãn điều kiện tìm kiếm (khi người dùng đã nhấn search thì sẽ hiện ra).</w:t>
+      </w:r>
+      <w:proofErr w:type="gramEnd"/>
+    </w:p>
+    <w:p>
+      <w:pPr>
+        <w:ind w:left="720"/>
+        <w:rPr>
+          <w:sz w:val="26"/>
+          <w:szCs w:val="26"/>
+        </w:rPr>
+      </w:pPr>
+      <w:r>
+        <w:rPr>
+          <w:b/>
+          <w:sz w:val="26"/>
+          <w:szCs w:val="26"/>
+        </w:rPr>
+        <w:t>Thuộc tính</w:t>
+      </w:r>
+      <w:r>
+        <w:rPr>
+          <w:sz w:val="26"/>
+          <w:szCs w:val="26"/>
+        </w:rPr>
+        <w:tab/>
+      </w:r>
+      <w:proofErr w:type="gramStart"/>
+      <w:r>
+        <w:rPr>
+          <w:sz w:val="26"/>
+          <w:szCs w:val="26"/>
+        </w:rPr>
+        <w:t>None</w:t>
+      </w:r>
+      <w:proofErr w:type="gramEnd"/>
+    </w:p>
+    <w:p>
+      <w:pPr>
+        <w:ind w:left="720"/>
+        <w:rPr>
+          <w:sz w:val="26"/>
+          <w:szCs w:val="26"/>
+        </w:rPr>
+      </w:pPr>
+      <w:r>
+        <w:rPr>
+          <w:b/>
+          <w:sz w:val="26"/>
+          <w:szCs w:val="26"/>
+        </w:rPr>
+        <w:t>Tài nguyên</w:t>
+      </w:r>
+      <w:r>
+        <w:rPr>
+          <w:sz w:val="26"/>
+          <w:szCs w:val="26"/>
+        </w:rPr>
+        <w:tab/>
+      </w:r>
+      <w:r>
+        <w:rPr>
+          <w:sz w:val="26"/>
+          <w:szCs w:val="26"/>
+        </w:rPr>
+        <w:t>Database</w:t>
+      </w:r>
+    </w:p>
+    <w:p>
+      <w:pPr>
+        <w:ind w:left="720"/>
+        <w:rPr>
+          <w:sz w:val="26"/>
+          <w:szCs w:val="26"/>
+        </w:rPr>
+      </w:pPr>
+      <w:r>
+        <w:rPr>
+          <w:b/>
+          <w:sz w:val="26"/>
+          <w:szCs w:val="26"/>
+        </w:rPr>
+        <w:t>Các hàm chức năng</w:t>
+      </w:r>
+      <w:r>
+        <w:rPr>
+          <w:sz w:val="26"/>
+          <w:szCs w:val="26"/>
+        </w:rPr>
+        <w:t xml:space="preserve">: </w:t>
+      </w:r>
+    </w:p>
+    <w:p>
+      <w:pPr>
+        <w:ind w:left="720"/>
+        <w:rPr>
+          <w:sz w:val="26"/>
+          <w:szCs w:val="26"/>
+        </w:rPr>
+      </w:pPr>
+      <w:r>
+        <w:rPr>
+          <w:b/>
+          <w:sz w:val="26"/>
+          <w:szCs w:val="26"/>
+        </w:rPr>
+        <w:tab/>
+      </w:r>
+      <w:r>
+        <w:rPr>
+          <w:sz w:val="26"/>
+          <w:szCs w:val="26"/>
+        </w:rPr>
+        <w:t>Tên</w:t>
+      </w:r>
+      <w:r>
+        <w:rPr>
+          <w:sz w:val="26"/>
+          <w:szCs w:val="26"/>
+        </w:rPr>
+        <w:tab/>
+      </w:r>
+      <w:r>
+        <w:rPr>
+          <w:sz w:val="26"/>
+          <w:szCs w:val="26"/>
+        </w:rPr>
+        <w:tab/>
+      </w:r>
+      <w:r>
+        <w:rPr>
+          <w:sz w:val="26"/>
+          <w:szCs w:val="26"/>
+        </w:rPr>
+        <w:tab/>
+      </w:r>
+      <w:proofErr w:type="gramStart"/>
+      <w:r>
+        <w:rPr>
+          <w:sz w:val="26"/>
+          <w:szCs w:val="26"/>
+        </w:rPr>
+        <w:t>Search()</w:t>
+      </w:r>
+      <w:proofErr w:type="gramEnd"/>
+    </w:p>
+    <w:p>
+      <w:pPr>
+        <w:pStyle w:val="ListParagraph"/>
+        <w:ind w:left="1440"/>
+        <w:rPr>
+          <w:sz w:val="26"/>
+          <w:szCs w:val="26"/>
+        </w:rPr>
+      </w:pPr>
+      <w:r>
+        <w:rPr>
+          <w:sz w:val="26"/>
+          <w:szCs w:val="26"/>
+        </w:rPr>
+        <w:t>Thông số</w:t>
+      </w:r>
+      <w:r>
+        <w:rPr>
+          <w:sz w:val="26"/>
+          <w:szCs w:val="26"/>
+        </w:rPr>
+        <w:tab/>
+      </w:r>
+      <w:r>
+        <w:rPr>
+          <w:sz w:val="26"/>
+          <w:szCs w:val="26"/>
+        </w:rPr>
+        <w:tab/>
+      </w:r>
+      <w:r>
+        <w:rPr>
+          <w:sz w:val="26"/>
+          <w:szCs w:val="26"/>
+        </w:rPr>
+        <w:t>string category, string key</w:t>
+      </w:r>
+    </w:p>
+    <w:p>
+      <w:pPr>
+        <w:pStyle w:val="ListParagraph"/>
+        <w:ind w:left="1440"/>
+        <w:rPr>
+          <w:sz w:val="26"/>
+          <w:szCs w:val="26"/>
+        </w:rPr>
+      </w:pPr>
+      <w:r>
+        <w:rPr>
+          <w:sz w:val="26"/>
+          <w:szCs w:val="26"/>
+        </w:rPr>
+        <w:t>Return</w:t>
+      </w:r>
+      <w:r>
+        <w:rPr>
+          <w:sz w:val="26"/>
+          <w:szCs w:val="26"/>
+        </w:rPr>
+        <w:tab/>
+      </w:r>
+      <w:r>
+        <w:rPr>
+          <w:sz w:val="26"/>
+          <w:szCs w:val="26"/>
+        </w:rPr>
+        <w:tab/>
+      </w:r>
+      <w:r>
+        <w:rPr>
+          <w:sz w:val="26"/>
+          <w:szCs w:val="26"/>
+        </w:rPr>
+        <w:tab/>
+      </w:r>
+      <w:r>
+        <w:rPr>
+          <w:sz w:val="26"/>
+          <w:szCs w:val="26"/>
+        </w:rPr>
+        <w:t>Array</w:t>
+      </w:r>
+    </w:p>
+    <w:p>
+      <w:pPr>
+        <w:pStyle w:val="ListParagraph"/>
+        <w:ind w:left="1440"/>
+        <w:rPr>
+          <w:sz w:val="26"/>
+          <w:szCs w:val="26"/>
+        </w:rPr>
+      </w:pPr>
+      <w:r>
+        <w:rPr>
+          <w:sz w:val="26"/>
+          <w:szCs w:val="26"/>
+        </w:rPr>
+        <w:t>Tiền điều kiệ</w:t>
+      </w:r>
+      <w:r>
+        <w:rPr>
+          <w:sz w:val="26"/>
+          <w:szCs w:val="26"/>
+        </w:rPr>
+        <w:t>n</w:t>
+      </w:r>
+      <w:r>
+        <w:rPr>
+          <w:sz w:val="26"/>
+          <w:szCs w:val="26"/>
+        </w:rPr>
+        <w:tab/>
+      </w:r>
+      <w:r>
+        <w:rPr>
+          <w:sz w:val="26"/>
+          <w:szCs w:val="26"/>
+        </w:rPr>
+        <w:t>key not null</w:t>
+      </w:r>
+    </w:p>
+    <w:p>
+      <w:pPr>
+        <w:pStyle w:val="ListParagraph"/>
+        <w:ind w:left="1440"/>
+        <w:rPr>
+          <w:sz w:val="26"/>
+          <w:szCs w:val="26"/>
+        </w:rPr>
+      </w:pPr>
+      <w:r>
+        <w:rPr>
+          <w:sz w:val="26"/>
+          <w:szCs w:val="26"/>
+        </w:rPr>
+        <w:t>Hậu điều kiệ</w:t>
+      </w:r>
+      <w:r>
+        <w:rPr>
+          <w:sz w:val="26"/>
+          <w:szCs w:val="26"/>
+        </w:rPr>
+        <w:t>n</w:t>
+      </w:r>
+      <w:r>
+        <w:rPr>
+          <w:sz w:val="26"/>
+          <w:szCs w:val="26"/>
+        </w:rPr>
+        <w:tab/>
+      </w:r>
+      <w:proofErr w:type="gramStart"/>
+      <w:r>
+        <w:rPr>
+          <w:sz w:val="26"/>
+          <w:szCs w:val="26"/>
+        </w:rPr>
+        <w:t>None</w:t>
+      </w:r>
+      <w:proofErr w:type="gramEnd"/>
+    </w:p>
+    <w:p>
+      <w:pPr>
+        <w:pStyle w:val="ListParagraph"/>
+        <w:ind w:left="1440"/>
+        <w:rPr>
+          <w:sz w:val="26"/>
+          <w:szCs w:val="26"/>
+        </w:rPr>
+      </w:pPr>
+      <w:r>
+        <w:rPr>
+          <w:sz w:val="26"/>
+          <w:szCs w:val="26"/>
+        </w:rPr>
+        <w:t>Exeptions: Category default = Book name</w:t>
+      </w:r>
+    </w:p>
+    <w:p>
+      <w:pPr>
+        <w:ind w:left="720" w:firstLine="720"/>
+        <w:rPr>
+          <w:sz w:val="26"/>
+          <w:szCs w:val="26"/>
+        </w:rPr>
+      </w:pPr>
+      <w:r>
+        <w:rPr>
+          <w:sz w:val="26"/>
+          <w:szCs w:val="26"/>
+        </w:rPr>
+        <w:t>Chuỗi sự kiện:</w:t>
+      </w:r>
+    </w:p>
+    <w:p>
+      <w:pPr>
+        <w:spacing w:after="160" w:line="259" w:lineRule="auto"/>
+        <w:ind w:left="1440" w:firstLine="720"/>
+        <w:rPr>
+          <w:sz w:val="26"/>
+          <w:szCs w:val="26"/>
+        </w:rPr>
+      </w:pPr>
+      <w:r>
+        <w:rPr>
+          <w:sz w:val="26"/>
+          <w:szCs w:val="26"/>
+        </w:rPr>
+        <w:t>Hiển thị website tìm kiếm</w:t>
+      </w:r>
+    </w:p>
+    <w:p>
+      <w:pPr>
+        <w:spacing w:after="160" w:line="259" w:lineRule="auto"/>
+        <w:ind w:left="1440" w:firstLine="720"/>
+        <w:rPr>
+          <w:sz w:val="26"/>
+          <w:szCs w:val="26"/>
+        </w:rPr>
+      </w:pPr>
+      <w:r>
+        <w:rPr>
+          <w:sz w:val="26"/>
+          <w:szCs w:val="26"/>
+        </w:rPr>
+        <w:lastRenderedPageBreak/>
+        <w:t>Chờ người dùng nhấn button search</w:t>
+      </w:r>
+    </w:p>
+    <w:p>
+      <w:pPr>
+        <w:pStyle w:val="ListParagraph"/>
+        <w:spacing w:after="160" w:line="259" w:lineRule="auto"/>
+        <w:ind w:left="2160"/>
+        <w:rPr>
+          <w:sz w:val="26"/>
+          <w:szCs w:val="26"/>
+        </w:rPr>
+      </w:pPr>
+      <w:r>
+        <w:rPr>
+          <w:sz w:val="26"/>
+          <w:szCs w:val="26"/>
+        </w:rPr>
+        <w:t>Lấy thông tin search từ textbox và select box, kết nối cơ sở dữ liệu để lấy kết quả</w:t>
+      </w:r>
+    </w:p>
+    <w:p>
+      <w:pPr>
+        <w:pStyle w:val="ListParagraph"/>
+        <w:spacing w:after="160" w:line="259" w:lineRule="auto"/>
+        <w:ind w:left="2160"/>
+      </w:pPr>
+      <w:proofErr w:type="gramStart"/>
+      <w:r>
+        <w:rPr>
+          <w:sz w:val="26"/>
+          <w:szCs w:val="26"/>
+        </w:rPr>
+        <w:t>Hiển thị kết quả cho người dùng.</w:t>
+      </w:r>
+      <w:proofErr w:type="gramEnd"/>
+    </w:p>
+    <w:p>
+      <w:pPr>
+        <w:pStyle w:val="Heading3"/>
+        <w:numPr>
+          <w:ilvl w:val="0"/>
+          <w:numId w:val="11"/>
+        </w:numPr>
+        <w:spacing w:line="259" w:lineRule="auto"/>
+        <w:rPr>
+          <w:sz w:val="26"/>
+          <w:szCs w:val="26"/>
+        </w:rPr>
+      </w:pPr>
+      <w:bookmarkStart w:id="26" w:name="_Toc339050855"/>
+      <w:bookmarkStart w:id="27" w:name="_Toc341906605"/>
       <w:bookmarkEnd w:id="24"/>
-    </w:p>
-    <w:p>
-      <w:bookmarkStart w:id="25" w:name="OLE_LINK2"/>
-      <w:bookmarkStart w:id="26" w:name="OLE_LINK3"/>
-      <w:r>
-        <w:t>Tên: Trang tìm kiếm sách</w:t>
-      </w:r>
-    </w:p>
-    <w:p>
-      <w:r>
-        <w:t>Loại: Dynamic Webpage</w:t>
-      </w:r>
-    </w:p>
-    <w:p>
-      <w:r>
-        <w:t>Mô tả: Đây là trang tìm kiếm sách, có thể hiện nhiều chọn lựa tìm kiếm khác nhau để người dùng có thể dễ dàng tìm được thông tin các cuốn sách họ cần. Thiết kế bao gồm một khung search (textbox), một khung chọn phân loại để tìm kiếm (select box), và button “search”. Ngoài ra còn có một bảng chứa các thông tin về các cuốn sách thoả mãn điều kiện tìm kiếm (khi người dùng đã nhấn search thì sẽ hiện ra).</w:t>
-      </w:r>
-    </w:p>
-    <w:p>
-      <w:r>
-        <w:t>Thuộc tính: None</w:t>
-      </w:r>
-    </w:p>
-    <w:p>
-      <w:r>
-        <w:t>Tài nguyên: Database</w:t>
-      </w:r>
-    </w:p>
-    <w:p>
-      <w:r>
-        <w:t xml:space="preserve">Các hàm chức năng: </w:t>
+      <w:bookmarkEnd w:id="25"/>
+      <w:proofErr w:type="gramStart"/>
+      <w:r>
+        <w:rPr>
+          <w:sz w:val="26"/>
+          <w:szCs w:val="26"/>
+        </w:rPr>
+        <w:t>Trang thông tin sách.</w:t>
+      </w:r>
+      <w:bookmarkEnd w:id="26"/>
+      <w:bookmarkEnd w:id="27"/>
+      <w:proofErr w:type="gramEnd"/>
+    </w:p>
+    <w:p>
+      <w:r>
+        <w:t>Tên: Trang thông tin sách</w:t>
+      </w:r>
+    </w:p>
+    <w:p>
+      <w:r>
+        <w:t>Loại: Dynamic Webpage.</w:t>
+      </w:r>
+    </w:p>
+    <w:p>
+      <w:r>
+        <w:t xml:space="preserve">Mô tả: đây là trang hiện thị toàn bộ thông tin về một cuốn sách. Trang này có 1 search box để điền tên cuốn sách mà người dùng muốn xem thông tin. </w:t>
+      </w:r>
+      <w:proofErr w:type="gramStart"/>
+      <w:r>
+        <w:t>Sau khi nhấn Button Search hệ thống sẽ trả về cho người dùng 1 list các sách có tên liên quan đến cuốn sách mà người dùng đang tìm.</w:t>
+      </w:r>
+      <w:proofErr w:type="gramEnd"/>
+      <w:r>
+        <w:t xml:space="preserve"> Người dùng click chọn 1 item trong list view trên hệ thống sẽ trả về thông tin của cuốn sách. Bao gồm: tên sách, tên tác giả, nhà xuất bản, số lượng mà </w:t>
+      </w:r>
+      <w:proofErr w:type="gramStart"/>
+      <w:r>
+        <w:t>thư</w:t>
+      </w:r>
+      <w:proofErr w:type="gramEnd"/>
+      <w:r>
+        <w:t xml:space="preserve"> viện có…vv. Ngoài ra, trang này sẽ hiện thị thêm các button có các chức năng sau:</w:t>
       </w:r>
     </w:p>
     <w:p>
@@ -6114,52 +7923,7 @@
         <w:spacing w:after="160" w:line="259" w:lineRule="auto"/>
       </w:pPr>
       <w:r>
-        <w:t>Tên: Search()</w:t>
-      </w:r>
-    </w:p>
-    <w:p>
-      <w:pPr>
-        <w:pStyle w:val="ListParagraph"/>
-      </w:pPr>
-      <w:r>
-        <w:t>Thông số: string category, string key</w:t>
-      </w:r>
-    </w:p>
-    <w:p>
-      <w:pPr>
-        <w:pStyle w:val="ListParagraph"/>
-      </w:pPr>
-      <w:r>
-        <w:t>Return: Array</w:t>
-      </w:r>
-    </w:p>
-    <w:p>
-      <w:pPr>
-        <w:pStyle w:val="ListParagraph"/>
-      </w:pPr>
-      <w:r>
-        <w:t>Tiền điều kiện: key not null</w:t>
-      </w:r>
-    </w:p>
-    <w:p>
-      <w:pPr>
-        <w:pStyle w:val="ListParagraph"/>
-      </w:pPr>
-      <w:r>
-        <w:t>Hậu điều kiện: None</w:t>
-      </w:r>
-    </w:p>
-    <w:p>
-      <w:pPr>
-        <w:pStyle w:val="ListParagraph"/>
-      </w:pPr>
-      <w:r>
-        <w:t>Exeptions: Category default = Book name</w:t>
-      </w:r>
-    </w:p>
-    <w:p>
-      <w:r>
-        <w:t>Chuỗi sự kiện:</w:t>
+        <w:t>Lịch sử mượn, trả của cuốn sách này.</w:t>
       </w:r>
     </w:p>
     <w:p>
@@ -6167,12 +7931,12 @@
         <w:pStyle w:val="ListParagraph"/>
         <w:numPr>
           <w:ilvl w:val="0"/>
-          <w:numId w:val="12"/>
+          <w:numId w:val="10"/>
         </w:numPr>
         <w:spacing w:after="160" w:line="259" w:lineRule="auto"/>
       </w:pPr>
       <w:r>
-        <w:t>Hiển thị website tìm kiếm</w:t>
+        <w:t>Đăng kí mượn cuốn sách này.</w:t>
       </w:r>
     </w:p>
     <w:p>
@@ -6180,25 +7944,63 @@
         <w:pStyle w:val="ListParagraph"/>
         <w:numPr>
           <w:ilvl w:val="0"/>
-          <w:numId w:val="12"/>
+          <w:numId w:val="10"/>
         </w:numPr>
         <w:spacing w:after="160" w:line="259" w:lineRule="auto"/>
       </w:pPr>
       <w:r>
-        <w:t>Chờ người dùng nhấn button search</w:t>
-      </w:r>
+        <w:t xml:space="preserve">Số lượng hiện tại của cuốn sách này trong </w:t>
+      </w:r>
+      <w:proofErr w:type="gramStart"/>
+      <w:r>
+        <w:t>thu</w:t>
+      </w:r>
+      <w:proofErr w:type="gramEnd"/>
+      <w:r>
+        <w:t xml:space="preserve"> viện.</w:t>
+      </w:r>
+    </w:p>
+    <w:p>
+      <w:r>
+        <w:t>Thuộc tính: text.</w:t>
+      </w:r>
+    </w:p>
+    <w:p>
+      <w:r>
+        <w:t>Tài nguyên: database.</w:t>
+      </w:r>
+    </w:p>
+    <w:p>
+      <w:r>
+        <w:t>Thao tác: hiển thị thông tin sách.</w:t>
+      </w:r>
+    </w:p>
+    <w:p>
+      <w:r>
+        <w:t>Các hàm chức năng:</w:t>
+      </w:r>
+    </w:p>
+    <w:p>
+      <w:r>
+        <w:t xml:space="preserve">Tên: </w:t>
+      </w:r>
+      <w:proofErr w:type="gramStart"/>
+      <w:r>
+        <w:t>ViewBook()</w:t>
+      </w:r>
+      <w:proofErr w:type="gramEnd"/>
     </w:p>
     <w:p>
       <w:pPr>
         <w:pStyle w:val="ListParagraph"/>
         <w:numPr>
           <w:ilvl w:val="0"/>
-          <w:numId w:val="12"/>
+          <w:numId w:val="17"/>
         </w:numPr>
         <w:spacing w:after="160" w:line="259" w:lineRule="auto"/>
       </w:pPr>
       <w:r>
-        <w:t>Lấy thông tin search từ textbox và select box, kết nối cơ sở dữ liệu để lấy kết quả</w:t>
+        <w:t>Tham số: không có.</w:t>
       </w:r>
     </w:p>
     <w:p>
@@ -6206,7 +8008,77 @@
         <w:pStyle w:val="ListParagraph"/>
         <w:numPr>
           <w:ilvl w:val="0"/>
-          <w:numId w:val="12"/>
+          <w:numId w:val="17"/>
+        </w:numPr>
+        <w:spacing w:after="160" w:line="259" w:lineRule="auto"/>
+      </w:pPr>
+      <w:r>
+        <w:t>Tiền diều kiện: phải đăng nhập thành công.</w:t>
+      </w:r>
+    </w:p>
+    <w:p>
+      <w:pPr>
+        <w:pStyle w:val="ListParagraph"/>
+        <w:numPr>
+          <w:ilvl w:val="0"/>
+          <w:numId w:val="17"/>
+        </w:numPr>
+        <w:spacing w:after="160" w:line="259" w:lineRule="auto"/>
+      </w:pPr>
+      <w:r>
+        <w:t>Hậu điều kiện: thông tin về cuốn sách và các thông tin liên quan mượn trả.</w:t>
+      </w:r>
+    </w:p>
+    <w:p>
+      <w:r>
+        <w:t>Chuỗi sự kiện:</w:t>
+      </w:r>
+    </w:p>
+    <w:p>
+      <w:pPr>
+        <w:pStyle w:val="ListParagraph"/>
+        <w:numPr>
+          <w:ilvl w:val="0"/>
+          <w:numId w:val="18"/>
+        </w:numPr>
+        <w:spacing w:after="160" w:line="259" w:lineRule="auto"/>
+      </w:pPr>
+      <w:r>
+        <w:t>Hiển thị website tìm kiếm</w:t>
+      </w:r>
+    </w:p>
+    <w:p>
+      <w:pPr>
+        <w:pStyle w:val="ListParagraph"/>
+        <w:numPr>
+          <w:ilvl w:val="0"/>
+          <w:numId w:val="18"/>
+        </w:numPr>
+        <w:spacing w:after="160" w:line="259" w:lineRule="auto"/>
+      </w:pPr>
+      <w:r>
+        <w:t>Chờ người dùng nhấn button search</w:t>
+      </w:r>
+    </w:p>
+    <w:p>
+      <w:pPr>
+        <w:pStyle w:val="ListParagraph"/>
+        <w:numPr>
+          <w:ilvl w:val="0"/>
+          <w:numId w:val="18"/>
+        </w:numPr>
+        <w:spacing w:after="160" w:line="259" w:lineRule="auto"/>
+      </w:pPr>
+      <w:r>
+        <w:t>Lấy thông tin search từ textbox và select box, kết nối cơ sở dữ liệu để lấy kết quả</w:t>
+      </w:r>
+    </w:p>
+    <w:p>
+      <w:pPr>
+        <w:pStyle w:val="ListParagraph"/>
+        <w:numPr>
+          <w:ilvl w:val="0"/>
+          <w:numId w:val="18"/>
         </w:numPr>
         <w:spacing w:after="160" w:line="259" w:lineRule="auto"/>
       </w:pPr>
@@ -6223,255 +8095,131 @@
         </w:numPr>
         <w:spacing w:line="259" w:lineRule="auto"/>
       </w:pPr>
-      <w:bookmarkStart w:id="27" w:name="_Toc339050855"/>
-      <w:bookmarkStart w:id="28" w:name="_Toc341906605"/>
-      <w:bookmarkEnd w:id="25"/>
-      <w:bookmarkEnd w:id="26"/>
-      <w:r>
-        <w:t>Trang thông tin sách.</w:t>
-      </w:r>
-      <w:bookmarkEnd w:id="27"/>
+      <w:bookmarkStart w:id="28" w:name="_Toc339050856"/>
+      <w:bookmarkStart w:id="29" w:name="_Toc341906606"/>
+      <w:proofErr w:type="gramStart"/>
+      <w:r>
+        <w:t>Trang thông tin người dùng (có hiện lịch sử mượn/trả).</w:t>
+      </w:r>
       <w:bookmarkEnd w:id="28"/>
-    </w:p>
-    <w:p>
-      <w:r>
-        <w:t>Tên: Trang thông tin sách</w:t>
-      </w:r>
-    </w:p>
-    <w:p>
-      <w:r>
-        <w:t>Loại: Dynamic Webpage.</w:t>
-      </w:r>
-    </w:p>
-    <w:p>
-      <w:r>
-        <w:t>Mô tả: đây là trang hiện thị toàn bộ thông tin về một cuốn sách. Trang này có 1 search box để điền tên cuốn sách mà người dùng muốn xem thông tin. Sau khi nhấn Button Search hệ thống sẽ trả về cho người dùng 1 list các sách có tên liên quan đến cuốn sách mà người dùng đang tìm. Người dùng click chọn 1 item trong list view trên hệ thống sẽ trả về thông tin của cuốn sách. Bao gồm: tên sách, tên tác giả, nhà xuất bản, số lượng mà thư viện có…vv. Ngoài ra, trang này sẽ hiện thị thêm các button có các chức năng sau:</w:t>
-      </w:r>
-    </w:p>
-    <w:p>
-      <w:pPr>
-        <w:pStyle w:val="ListParagraph"/>
-        <w:numPr>
-          <w:ilvl w:val="0"/>
-          <w:numId w:val="10"/>
-        </w:numPr>
-        <w:spacing w:after="160" w:line="259" w:lineRule="auto"/>
-      </w:pPr>
-      <w:r>
-        <w:t>Lịch sử mượn, trả của cuốn sách này.</w:t>
-      </w:r>
-    </w:p>
-    <w:p>
-      <w:pPr>
-        <w:pStyle w:val="ListParagraph"/>
-        <w:numPr>
-          <w:ilvl w:val="0"/>
-          <w:numId w:val="10"/>
-        </w:numPr>
-        <w:spacing w:after="160" w:line="259" w:lineRule="auto"/>
-      </w:pPr>
-      <w:r>
-        <w:t>Đăng kí mượn cuốn sách này.</w:t>
-      </w:r>
-    </w:p>
-    <w:p>
-      <w:pPr>
-        <w:pStyle w:val="ListParagraph"/>
-        <w:numPr>
-          <w:ilvl w:val="0"/>
-          <w:numId w:val="10"/>
-        </w:numPr>
-        <w:spacing w:after="160" w:line="259" w:lineRule="auto"/>
-      </w:pPr>
-      <w:r>
-        <w:t>Số lượng hiện tại của cuốn sách này trong thu viện.</w:t>
-      </w:r>
-    </w:p>
-    <w:p>
-      <w:r>
-        <w:t>Thuộc tính: text.</w:t>
-      </w:r>
-    </w:p>
-    <w:p>
-      <w:r>
-        <w:t>Tài nguyên: database.</w:t>
+      <w:bookmarkEnd w:id="29"/>
+      <w:proofErr w:type="gramEnd"/>
+    </w:p>
+    <w:p>
+      <w:proofErr w:type="gramStart"/>
+      <w:r>
+        <w:t>Tên :</w:t>
+      </w:r>
+      <w:proofErr w:type="gramEnd"/>
+      <w:r>
+        <w:t xml:space="preserve"> Trang quản lý thông tin của người dùng</w:t>
+      </w:r>
+    </w:p>
+    <w:p>
+      <w:proofErr w:type="gramStart"/>
+      <w:r>
+        <w:t>Loại :</w:t>
+      </w:r>
+      <w:proofErr w:type="gramEnd"/>
+      <w:r>
+        <w:t xml:space="preserve"> Dynamic Webpage</w:t>
+      </w:r>
+    </w:p>
+    <w:p>
+      <w:r>
+        <w:t xml:space="preserve">Mô </w:t>
+      </w:r>
+      <w:proofErr w:type="gramStart"/>
+      <w:r>
+        <w:t>tả :</w:t>
+      </w:r>
+      <w:proofErr w:type="gramEnd"/>
+      <w:r>
+        <w:t xml:space="preserve"> Đây là trang hiển thị toàn bộ thông tin cá nhân của người dùng. Trang này bao gồm một thanh menu bar ở bên trái hiển thị thông tin theo từng mục </w:t>
+      </w:r>
+      <w:r>
+        <w:t>(Thiết lập tài khoả</w:t>
+      </w:r>
+      <w:r>
+        <w:t>n, Thay đổi avatar, Thay đổi email</w:t>
+      </w:r>
+      <w:proofErr w:type="gramStart"/>
+      <w:r>
+        <w:t>,.</w:t>
+      </w:r>
+      <w:proofErr w:type="gramEnd"/>
+      <w:r>
+        <w:t>v..</w:t>
+      </w:r>
+      <w:proofErr w:type="gramStart"/>
+      <w:r>
+        <w:t>v</w:t>
+      </w:r>
+      <w:proofErr w:type="gramEnd"/>
+      <w:r>
+        <w:t>..</w:t>
+      </w:r>
+      <w:r>
+        <w:t>)</w:t>
+      </w:r>
+      <w:r>
+        <w:t xml:space="preserve">  và một cửa sổ nội dung ở giữa chứa thông tin chi tiết của mục. Cửa sổ này sẽ có một số form để người dùng điền vào và một button save để lưu lại thông tin thay đổi. </w:t>
+      </w:r>
+      <w:proofErr w:type="gramStart"/>
+      <w:r>
+        <w:t>Ngoài ra ở mục Lịch sử hoạt động, người dùng có thể xem chi tiết về các giao dịch trong quá khứ (ở dạng link).</w:t>
+      </w:r>
+      <w:proofErr w:type="gramEnd"/>
+    </w:p>
+    <w:p>
+      <w:r>
+        <w:t xml:space="preserve">Thuộc </w:t>
+      </w:r>
+      <w:proofErr w:type="gramStart"/>
+      <w:r>
+        <w:t>tính :</w:t>
+      </w:r>
+      <w:proofErr w:type="gramEnd"/>
+      <w:r>
+        <w:t xml:space="preserve"> Text</w:t>
+      </w:r>
+    </w:p>
+    <w:p>
+      <w:r>
+        <w:t xml:space="preserve">Tài </w:t>
+      </w:r>
+      <w:proofErr w:type="gramStart"/>
+      <w:r>
+        <w:t>nguyên :</w:t>
+      </w:r>
+      <w:proofErr w:type="gramEnd"/>
+      <w:r>
+        <w:t xml:space="preserve"> Không có</w:t>
+      </w:r>
+    </w:p>
+    <w:p>
+      <w:r>
+        <w:t xml:space="preserve">Thao </w:t>
+      </w:r>
+      <w:proofErr w:type="gramStart"/>
+      <w:r>
+        <w:t>tác :</w:t>
+      </w:r>
+      <w:proofErr w:type="gramEnd"/>
+      <w:r>
+        <w:t xml:space="preserve"> Hiển thị thông tin cá nhân</w:t>
       </w:r>
     </w:p>
     <w:p>
       <w:r>
         <w:lastRenderedPageBreak/>
-        <w:t>Thao tác: hiển thị thông tin sách.</w:t>
-      </w:r>
-    </w:p>
-    <w:p>
-      <w:r>
-        <w:t>Các hàm chức năng:</w:t>
-      </w:r>
-    </w:p>
-    <w:p>
-      <w:r>
-        <w:t>Tên: ViewBook()</w:t>
-      </w:r>
-    </w:p>
-    <w:p>
-      <w:pPr>
-        <w:pStyle w:val="ListParagraph"/>
-        <w:numPr>
-          <w:ilvl w:val="0"/>
-          <w:numId w:val="17"/>
-        </w:numPr>
-        <w:spacing w:after="160" w:line="259" w:lineRule="auto"/>
-      </w:pPr>
-      <w:r>
-        <w:t>Tham số: không có.</w:t>
-      </w:r>
-    </w:p>
-    <w:p>
-      <w:pPr>
-        <w:pStyle w:val="ListParagraph"/>
-        <w:numPr>
-          <w:ilvl w:val="0"/>
-          <w:numId w:val="17"/>
-        </w:numPr>
-        <w:spacing w:after="160" w:line="259" w:lineRule="auto"/>
-      </w:pPr>
-      <w:r>
-        <w:t>Tiền diều kiện: phải đăng nhập thành công.</w:t>
-      </w:r>
-    </w:p>
-    <w:p>
-      <w:pPr>
-        <w:pStyle w:val="ListParagraph"/>
-        <w:numPr>
-          <w:ilvl w:val="0"/>
-          <w:numId w:val="17"/>
-        </w:numPr>
-        <w:spacing w:after="160" w:line="259" w:lineRule="auto"/>
-      </w:pPr>
-      <w:r>
-        <w:t>Hậu điều kiện: thông tin về cuốn sách và các thông tin liên quan mượn trả.</w:t>
-      </w:r>
-    </w:p>
-    <w:p>
-      <w:r>
-        <w:t>Chuỗi sự kiện:</w:t>
-      </w:r>
-    </w:p>
-    <w:p>
-      <w:pPr>
-        <w:pStyle w:val="ListParagraph"/>
-        <w:numPr>
-          <w:ilvl w:val="0"/>
-          <w:numId w:val="18"/>
-        </w:numPr>
-        <w:spacing w:after="160" w:line="259" w:lineRule="auto"/>
-      </w:pPr>
-      <w:r>
-        <w:t>Hiển thị website tìm kiếm</w:t>
-      </w:r>
-    </w:p>
-    <w:p>
-      <w:pPr>
-        <w:pStyle w:val="ListParagraph"/>
-        <w:numPr>
-          <w:ilvl w:val="0"/>
-          <w:numId w:val="18"/>
-        </w:numPr>
-        <w:spacing w:after="160" w:line="259" w:lineRule="auto"/>
-      </w:pPr>
-      <w:r>
-        <w:t>Chờ người dùng nhấn button search</w:t>
-      </w:r>
-    </w:p>
-    <w:p>
-      <w:pPr>
-        <w:pStyle w:val="ListParagraph"/>
-        <w:numPr>
-          <w:ilvl w:val="0"/>
-          <w:numId w:val="18"/>
-        </w:numPr>
-        <w:spacing w:after="160" w:line="259" w:lineRule="auto"/>
-      </w:pPr>
-      <w:r>
-        <w:t>Lấy thông tin search từ textbox và select box, kết nối cơ sở dữ liệu để lấy kết quả</w:t>
-      </w:r>
-    </w:p>
-    <w:p>
-      <w:pPr>
-        <w:pStyle w:val="ListParagraph"/>
-        <w:numPr>
-          <w:ilvl w:val="0"/>
-          <w:numId w:val="18"/>
-        </w:numPr>
-        <w:spacing w:after="160" w:line="259" w:lineRule="auto"/>
-      </w:pPr>
-      <w:r>
-        <w:t>Hiển thị kết quả cho người dùng.</w:t>
-      </w:r>
-    </w:p>
-    <w:p>
-      <w:pPr>
-        <w:pStyle w:val="Heading3"/>
-        <w:numPr>
-          <w:ilvl w:val="0"/>
-          <w:numId w:val="11"/>
-        </w:numPr>
-        <w:spacing w:line="259" w:lineRule="auto"/>
-      </w:pPr>
-      <w:bookmarkStart w:id="29" w:name="_Toc339050856"/>
-      <w:bookmarkStart w:id="30" w:name="_Toc341906606"/>
-      <w:r>
-        <w:t>Trang thông tin người dùng (có hiện lịch sử mượn/trả).</w:t>
-      </w:r>
-      <w:bookmarkEnd w:id="29"/>
-      <w:bookmarkEnd w:id="30"/>
-    </w:p>
-    <w:p>
-      <w:r>
-        <w:t>Tên : Trang quản lý thông tin của người dùng</w:t>
-      </w:r>
-    </w:p>
-    <w:p>
-      <w:r>
-        <w:t>Loại : Dynamic Webpage</w:t>
-      </w:r>
-    </w:p>
-    <w:p>
-      <w:r>
-        <w:t xml:space="preserve">Mô tả : Đây là trang hiển thị toàn bộ thông tin cá nhân của người dùng. Trang này bao gồm một thanh menu bar ở bên trái hiển thị thông tin theo từng mục </w:t>
-      </w:r>
-      <w:r>
-        <w:t>(Thiết lập tài khoả</w:t>
-      </w:r>
-      <w:r>
-        <w:t>n, Thay đổi avatar, Thay đổi email,.v..v..</w:t>
-      </w:r>
-      <w:r>
-        <w:t>)</w:t>
-      </w:r>
-      <w:r>
-        <w:t xml:space="preserve">  và một cửa sổ nội dung ở giữa chứa thông tin chi tiết của mục. Cửa sổ này sẽ có một số form để người dùng điền vào và một button save để lưu lại thông tin thay đổi. Ngoài ra ở mục Lịch sử hoạt động, người dùng có thể xem chi tiết về các giao dịch trong quá khứ (ở dạng link).</w:t>
-      </w:r>
-    </w:p>
-    <w:p>
-      <w:r>
-        <w:t>Thuộc tính : Text</w:t>
-      </w:r>
-    </w:p>
-    <w:p>
-      <w:r>
-        <w:t>Tài nguyên : Không có</w:t>
-      </w:r>
-    </w:p>
-    <w:p>
-      <w:r>
-        <w:t>Thao tác : Hiển thị thông tin cá nhân</w:t>
-      </w:r>
-    </w:p>
-    <w:p>
-      <w:r>
-        <w:t>Các hàm chức năng :</w:t>
-      </w:r>
+        <w:t xml:space="preserve">Các hàm chức </w:t>
+      </w:r>
+      <w:proofErr w:type="gramStart"/>
+      <w:r>
+        <w:t>năng :</w:t>
+      </w:r>
+      <w:proofErr w:type="gramEnd"/>
     </w:p>
     <w:p>
       <w:pPr>
@@ -6482,11 +8230,19 @@
           <w:b/>
         </w:rPr>
       </w:pPr>
+      <w:proofErr w:type="gramStart"/>
       <w:r>
         <w:rPr>
           <w:b/>
         </w:rPr>
-        <w:t>Tên  : view()</w:t>
+        <w:t>Tên  :</w:t>
+      </w:r>
+      <w:proofErr w:type="gramEnd"/>
+      <w:r>
+        <w:rPr>
+          <w:b/>
+        </w:rPr>
+        <w:t xml:space="preserve"> view()</w:t>
       </w:r>
     </w:p>
     <w:p>
@@ -6614,11 +8370,19 @@
           <w:b/>
         </w:rPr>
       </w:pPr>
+      <w:proofErr w:type="gramStart"/>
       <w:r>
         <w:rPr>
           <w:b/>
         </w:rPr>
-        <w:t>Tên : edit(object)</w:t>
+        <w:t>Tên :</w:t>
+      </w:r>
+      <w:proofErr w:type="gramEnd"/>
+      <w:r>
+        <w:rPr>
+          <w:b/>
+        </w:rPr>
+        <w:t xml:space="preserve"> edit(object)</w:t>
       </w:r>
     </w:p>
     <w:p>
@@ -6752,18 +8516,33 @@
         </w:numPr>
         <w:spacing w:line="259" w:lineRule="auto"/>
       </w:pPr>
-      <w:bookmarkStart w:id="31" w:name="_Toc339050857"/>
-      <w:bookmarkStart w:id="32" w:name="_Toc341906607"/>
-      <w:r>
-        <w:lastRenderedPageBreak/>
-        <w:t>Trang quản lý mượn/trả của thủ thư.</w:t>
-      </w:r>
+      <w:bookmarkStart w:id="30" w:name="_Toc339050857"/>
+      <w:bookmarkStart w:id="31" w:name="_Toc341906607"/>
+      <w:r>
+        <w:t xml:space="preserve">Trang quản lý mượn/trả của thủ </w:t>
+      </w:r>
+      <w:proofErr w:type="gramStart"/>
+      <w:r>
+        <w:t>thư</w:t>
+      </w:r>
+      <w:proofErr w:type="gramEnd"/>
+      <w:r>
+        <w:t>.</w:t>
+      </w:r>
+      <w:bookmarkEnd w:id="30"/>
       <w:bookmarkEnd w:id="31"/>
-      <w:bookmarkEnd w:id="32"/>
-    </w:p>
-    <w:p>
-      <w:r>
-        <w:t>Tên: Trang quản lý mượn/trả của thủ thư.</w:t>
+    </w:p>
+    <w:p>
+      <w:r>
+        <w:t xml:space="preserve">Tên: Trang quản lý mượn/trả của thủ </w:t>
+      </w:r>
+      <w:proofErr w:type="gramStart"/>
+      <w:r>
+        <w:t>thư</w:t>
+      </w:r>
+      <w:proofErr w:type="gramEnd"/>
+      <w:r>
+        <w:t>.</w:t>
       </w:r>
     </w:p>
     <w:p>
@@ -6773,8 +8552,21 @@
     </w:p>
     <w:p>
       <w:r>
-        <w:t>Mô tả: trang này cho phép thủ thư xem thông tin về các hoạt động mượn trả sách gồm các trường thời gian mượn, người mượn, sách được mượn, … Ở đầu mỗi cột thông tin sẽ có một nút nhỏ để sắp xếp (hình mũi tên) và một nút nhỏ để lọc (hình cái phễu).</w:t>
-      </w:r>
+        <w:t xml:space="preserve">Mô tả: trang này cho phép thủ thư xem thông tin về các hoạt động mượn trả sách gồm các trường thời gian mượn, người mượn, sách được </w:t>
+      </w:r>
+      <w:proofErr w:type="gramStart"/>
+      <w:r>
+        <w:t>mượn, …</w:t>
+      </w:r>
+      <w:proofErr w:type="gramEnd"/>
+      <w:r>
+        <w:t xml:space="preserve"> </w:t>
+      </w:r>
+      <w:proofErr w:type="gramStart"/>
+      <w:r>
+        <w:t>Ở đầu mỗi cột thông tin sẽ có một nút nhỏ để sắp xếp (hình mũi tên) và một nút nhỏ để lọc (hình cái phễu).</w:t>
+      </w:r>
+      <w:proofErr w:type="gramEnd"/>
     </w:p>
     <w:p>
       <w:r>
@@ -6872,7 +8664,15 @@
         <w:contextualSpacing w:val="0"/>
       </w:pPr>
       <w:r>
-        <w:t>Thủ thư vào hệ thống.</w:t>
+        <w:t xml:space="preserve">Thủ </w:t>
+      </w:r>
+      <w:proofErr w:type="gramStart"/>
+      <w:r>
+        <w:t>thư</w:t>
+      </w:r>
+      <w:proofErr w:type="gramEnd"/>
+      <w:r>
+        <w:t xml:space="preserve"> vào hệ thống.</w:t>
       </w:r>
     </w:p>
     <w:p>
@@ -6887,7 +8687,15 @@
         <w:contextualSpacing w:val="0"/>
       </w:pPr>
       <w:r>
-        <w:t>Hiển thị thông tin cho thủ thư.</w:t>
+        <w:t xml:space="preserve">Hiển thị thông tin cho thủ </w:t>
+      </w:r>
+      <w:proofErr w:type="gramStart"/>
+      <w:r>
+        <w:t>thư</w:t>
+      </w:r>
+      <w:proofErr w:type="gramEnd"/>
+      <w:r>
+        <w:t>.</w:t>
       </w:r>
     </w:p>
     <w:p>
@@ -6899,17 +8707,33 @@
         </w:numPr>
         <w:spacing w:line="259" w:lineRule="auto"/>
       </w:pPr>
-      <w:bookmarkStart w:id="33" w:name="_Toc339050858"/>
-      <w:bookmarkStart w:id="34" w:name="_Toc341906608"/>
-      <w:r>
-        <w:t>Trang xem thống kê của thủ thư.</w:t>
-      </w:r>
+      <w:bookmarkStart w:id="32" w:name="_Toc339050858"/>
+      <w:bookmarkStart w:id="33" w:name="_Toc341906608"/>
+      <w:r>
+        <w:t xml:space="preserve">Trang xem thống kê của thủ </w:t>
+      </w:r>
+      <w:proofErr w:type="gramStart"/>
+      <w:r>
+        <w:t>thư</w:t>
+      </w:r>
+      <w:proofErr w:type="gramEnd"/>
+      <w:r>
+        <w:t>.</w:t>
+      </w:r>
+      <w:bookmarkEnd w:id="32"/>
       <w:bookmarkEnd w:id="33"/>
-      <w:bookmarkEnd w:id="34"/>
-    </w:p>
-    <w:p>
-      <w:r>
-        <w:t>Tên: Trang xem thống kê của thủ thư.</w:t>
+    </w:p>
+    <w:p>
+      <w:r>
+        <w:t xml:space="preserve">Tên: Trang xem thống kê của thủ </w:t>
+      </w:r>
+      <w:proofErr w:type="gramStart"/>
+      <w:r>
+        <w:t>thư</w:t>
+      </w:r>
+      <w:proofErr w:type="gramEnd"/>
+      <w:r>
+        <w:t>.</w:t>
       </w:r>
     </w:p>
     <w:p>
@@ -6919,7 +8743,16 @@
     </w:p>
     <w:p>
       <w:r>
-        <w:t xml:space="preserve">Mô tả: trang này cho phép thủ thư xem thông tin và thống kê số lượng sách mượn, trả, số lượng sách quá hạn trả, số lượng sách còn lại trong kho. Ngoài ra còn thống kê thêm các thông tin về nhập sách…vv. Vì vậy trang này cần 1 search box để thủ thư thống kê 1 loại sách nào đó. </w:t>
+        <w:lastRenderedPageBreak/>
+        <w:t xml:space="preserve">Mô tả: trang này cho phép thủ </w:t>
+      </w:r>
+      <w:proofErr w:type="gramStart"/>
+      <w:r>
+        <w:t>thư</w:t>
+      </w:r>
+      <w:proofErr w:type="gramEnd"/>
+      <w:r>
+        <w:t xml:space="preserve"> xem thông tin và thống kê số lượng sách mượn, trả, số lượng sách quá hạn trả, số lượng sách còn lại trong kho. Ngoài ra còn thống kê thêm các thông tin về nhập sách…vv. Vì vậy trang này cần 1 search box để thủ thư thống kê 1 loại sách nào đó. </w:t>
       </w:r>
     </w:p>
     <w:p>
@@ -7008,7 +8841,15 @@
         <w:spacing w:after="160" w:line="259" w:lineRule="auto"/>
       </w:pPr>
       <w:r>
-        <w:t>Thủ thư vào hệ thống.</w:t>
+        <w:t xml:space="preserve">Thủ </w:t>
+      </w:r>
+      <w:proofErr w:type="gramStart"/>
+      <w:r>
+        <w:t>thư</w:t>
+      </w:r>
+      <w:proofErr w:type="gramEnd"/>
+      <w:r>
+        <w:t xml:space="preserve"> vào hệ thống.</w:t>
       </w:r>
     </w:p>
     <w:p>
@@ -7034,7 +8875,15 @@
         <w:spacing w:after="160" w:line="259" w:lineRule="auto"/>
       </w:pPr>
       <w:r>
-        <w:t>Hiển thị thông tin cho thủ thư.</w:t>
+        <w:t xml:space="preserve">Hiển thị thông tin cho thủ </w:t>
+      </w:r>
+      <w:proofErr w:type="gramStart"/>
+      <w:r>
+        <w:t>thư</w:t>
+      </w:r>
+      <w:proofErr w:type="gramEnd"/>
+      <w:r>
+        <w:t>.</w:t>
       </w:r>
     </w:p>
     <w:p>
@@ -7046,16 +8895,18 @@
         </w:numPr>
         <w:spacing w:line="259" w:lineRule="auto"/>
       </w:pPr>
-      <w:bookmarkStart w:id="35" w:name="_Toc339050859"/>
-      <w:bookmarkStart w:id="36" w:name="_Toc341906609"/>
+      <w:bookmarkStart w:id="34" w:name="_Toc339050859"/>
+      <w:bookmarkStart w:id="35" w:name="_Toc341906609"/>
+      <w:proofErr w:type="gramStart"/>
       <w:r>
         <w:t>Trang quản lý hệ thống của admin.</w:t>
       </w:r>
+      <w:bookmarkEnd w:id="34"/>
       <w:bookmarkEnd w:id="35"/>
-      <w:bookmarkEnd w:id="36"/>
-    </w:p>
+      <w:proofErr w:type="gramEnd"/>
+    </w:p>
+    <w:bookmarkEnd w:id="18"/>
     <w:bookmarkEnd w:id="19"/>
-    <w:bookmarkEnd w:id="20"/>
     <w:p>
       <w:r>
         <w:t>Tên: Trang quản lý hệ thống của admin</w:t>
@@ -7068,12 +8919,19 @@
     </w:p>
     <w:p>
       <w:r>
-        <w:t>Mô tả: Đây là trang quản lý hệ thống dành cho admin. Nơi này là nơi admin có thể thay đổi một số thông số cho hệ thống. Hiện tại có bao gồm chức năng chính là thiết lập số sách tối đa mà người dùng có thể mượn, các chức năng khác sau này sẽ bổ sung sau. Như vậy thì thiết lập chỉ có một khung textbox và một button OK</w:t>
-      </w:r>
-    </w:p>
-    <w:p>
-      <w:r>
-        <w:lastRenderedPageBreak/>
+        <w:t xml:space="preserve">Mô tả: Đây là trang quản lý hệ thống dành cho admin. </w:t>
+      </w:r>
+      <w:proofErr w:type="gramStart"/>
+      <w:r>
+        <w:t>Nơi này là nơi admin có thể thay đổi một số thông số cho hệ thống.</w:t>
+      </w:r>
+      <w:proofErr w:type="gramEnd"/>
+      <w:r>
+        <w:t xml:space="preserve"> Hiện tại có bao gồm chức năng chính là thiết lập số sách tối đa mà người dùng có thể mượn, các chức năng khác sau này sẽ bổ sung sau. Như vậy thì thiết lập chỉ có một khung textbox và một button OK</w:t>
+      </w:r>
+    </w:p>
+    <w:p>
+      <w:r>
         <w:t>Thuộc tính: None</w:t>
       </w:r>
     </w:p>
@@ -7137,7 +8995,15 @@
         <w:pStyle w:val="ListParagraph"/>
       </w:pPr>
       <w:r>
-        <w:t>Exeptions:number không phải int, không ghi ra file được.</w:t>
+        <w:t>Exeptions</w:t>
+      </w:r>
+      <w:proofErr w:type="gramStart"/>
+      <w:r>
+        <w:t>:number</w:t>
+      </w:r>
+      <w:proofErr w:type="gramEnd"/>
+      <w:r>
+        <w:t xml:space="preserve"> không phải int, không ghi ra file được.</w:t>
       </w:r>
     </w:p>
     <w:p>
@@ -7194,7 +9060,15 @@
         <w:spacing w:after="160" w:line="259" w:lineRule="auto"/>
       </w:pPr>
       <w:r>
-        <w:t>Hiển thị kếtquả cho người dùng(thành công/thất bại).</w:t>
+        <w:t xml:space="preserve">Hiển thị kếtquả cho người </w:t>
+      </w:r>
+      <w:proofErr w:type="gramStart"/>
+      <w:r>
+        <w:t>dùng(</w:t>
+      </w:r>
+      <w:proofErr w:type="gramEnd"/>
+      <w:r>
+        <w:t>thành công/thất bại).</w:t>
       </w:r>
     </w:p>
     <w:p/>
@@ -7206,11 +9080,11 @@
           <w:numId w:val="9"/>
         </w:numPr>
       </w:pPr>
-      <w:bookmarkStart w:id="37" w:name="_Toc341906610"/>
+      <w:bookmarkStart w:id="36" w:name="_Toc341906610"/>
       <w:r>
         <w:t>Thiết kế cơ sở dữ liệu</w:t>
       </w:r>
-      <w:bookmarkEnd w:id="37"/>
+      <w:bookmarkEnd w:id="36"/>
     </w:p>
     <w:p>
       <w:pPr>
@@ -7220,13 +9094,13 @@
           <w:numId w:val="22"/>
         </w:numPr>
       </w:pPr>
-      <w:bookmarkStart w:id="38" w:name="_Toc339050861"/>
-      <w:bookmarkStart w:id="39" w:name="_Toc341906611"/>
+      <w:bookmarkStart w:id="37" w:name="_Toc339050861"/>
+      <w:bookmarkStart w:id="38" w:name="_Toc341906611"/>
       <w:r>
         <w:t>Bảng users</w:t>
       </w:r>
+      <w:bookmarkEnd w:id="37"/>
       <w:bookmarkEnd w:id="38"/>
-      <w:bookmarkEnd w:id="39"/>
     </w:p>
     <w:tbl>
       <w:tblPr>
@@ -7414,6 +9288,7 @@
           </w:tcPr>
           <w:p>
             <w:r>
+              <w:lastRenderedPageBreak/>
               <w:t>Email</w:t>
             </w:r>
           </w:p>
@@ -7546,13 +9421,13 @@
           <w:numId w:val="22"/>
         </w:numPr>
       </w:pPr>
-      <w:bookmarkStart w:id="40" w:name="_Toc339050862"/>
-      <w:bookmarkStart w:id="41" w:name="_Toc341906612"/>
+      <w:bookmarkStart w:id="39" w:name="_Toc339050862"/>
+      <w:bookmarkStart w:id="40" w:name="_Toc341906612"/>
       <w:r>
         <w:t>Bảng usergroups</w:t>
       </w:r>
+      <w:bookmarkEnd w:id="39"/>
       <w:bookmarkEnd w:id="40"/>
-      <w:bookmarkEnd w:id="41"/>
     </w:p>
     <w:tbl>
       <w:tblPr>
@@ -7709,13 +9584,13 @@
           <w:numId w:val="22"/>
         </w:numPr>
       </w:pPr>
-      <w:bookmarkStart w:id="42" w:name="_Toc339050863"/>
-      <w:bookmarkStart w:id="43" w:name="_Toc341906613"/>
+      <w:bookmarkStart w:id="41" w:name="_Toc339050863"/>
+      <w:bookmarkStart w:id="42" w:name="_Toc341906613"/>
       <w:r>
         <w:t>Bảng books</w:t>
       </w:r>
+      <w:bookmarkEnd w:id="41"/>
       <w:bookmarkEnd w:id="42"/>
-      <w:bookmarkEnd w:id="43"/>
     </w:p>
     <w:p/>
     <w:tbl>
@@ -8040,7 +9915,6 @@
           </w:tcPr>
           <w:p>
             <w:r>
-              <w:lastRenderedPageBreak/>
               <w:t>Type</w:t>
             </w:r>
           </w:p>
@@ -8107,13 +9981,13 @@
           <w:numId w:val="22"/>
         </w:numPr>
       </w:pPr>
-      <w:bookmarkStart w:id="44" w:name="_Toc339050864"/>
-      <w:bookmarkStart w:id="45" w:name="_Toc341906614"/>
+      <w:bookmarkStart w:id="43" w:name="_Toc339050864"/>
+      <w:bookmarkStart w:id="44" w:name="_Toc341906614"/>
       <w:r>
         <w:t>Bảng transaction</w:t>
       </w:r>
+      <w:bookmarkEnd w:id="43"/>
       <w:bookmarkEnd w:id="44"/>
-      <w:bookmarkEnd w:id="45"/>
     </w:p>
     <w:tbl>
       <w:tblPr>
@@ -8137,7 +10011,7 @@
                 <w:b/>
               </w:rPr>
             </w:pPr>
-            <w:bookmarkStart w:id="46" w:name="_Hlk336931353"/>
+            <w:bookmarkStart w:id="45" w:name="_Hlk336931353"/>
             <w:r>
               <w:rPr>
                 <w:b/>
@@ -8183,7 +10057,7 @@
           </w:p>
         </w:tc>
       </w:tr>
-      <w:bookmarkEnd w:id="46"/>
+      <w:bookmarkEnd w:id="45"/>
       <w:tr>
         <w:tc>
           <w:tcPr>
@@ -8210,13 +10084,13 @@
             <w:tcW w:w="3192" w:type="dxa"/>
           </w:tcPr>
           <w:p>
-            <w:bookmarkStart w:id="47" w:name="OLE_LINK4"/>
-            <w:bookmarkStart w:id="48" w:name="OLE_LINK5"/>
+            <w:bookmarkStart w:id="46" w:name="OLE_LINK4"/>
+            <w:bookmarkStart w:id="47" w:name="OLE_LINK5"/>
             <w:r>
               <w:t>4 bytes (0 – 4294967295)</w:t>
             </w:r>
+            <w:bookmarkEnd w:id="46"/>
             <w:bookmarkEnd w:id="47"/>
-            <w:bookmarkEnd w:id="48"/>
           </w:p>
         </w:tc>
       </w:tr>
@@ -8381,11 +10255,12 @@
           <w:numId w:val="9"/>
         </w:numPr>
       </w:pPr>
-      <w:bookmarkStart w:id="49" w:name="_Toc341906615"/>
-      <w:r>
+      <w:bookmarkStart w:id="48" w:name="_Toc341906615"/>
+      <w:r>
+        <w:lastRenderedPageBreak/>
         <w:t>Flow</w:t>
       </w:r>
-      <w:bookmarkEnd w:id="49"/>
+      <w:bookmarkEnd w:id="48"/>
     </w:p>
     <w:p>
       <w:pPr>
@@ -8398,8 +10273,8 @@
           <w:noProof/>
         </w:rPr>
       </w:pPr>
-      <w:bookmarkStart w:id="50" w:name="_Toc339050866"/>
-      <w:bookmarkStart w:id="51" w:name="_Toc341906616"/>
+      <w:bookmarkStart w:id="49" w:name="_Toc339050866"/>
+      <w:bookmarkStart w:id="50" w:name="_Toc341906616"/>
       <w:r>
         <w:rPr>
           <w:noProof/>
@@ -8412,8 +10287,8 @@
         </w:rPr>
         <w:t>m sách</w:t>
       </w:r>
+      <w:bookmarkEnd w:id="49"/>
       <w:bookmarkEnd w:id="50"/>
-      <w:bookmarkEnd w:id="51"/>
     </w:p>
     <w:p>
       <w:r>
@@ -8469,13 +10344,12 @@
           <w:noProof/>
         </w:rPr>
       </w:pPr>
-      <w:bookmarkStart w:id="52" w:name="_Toc339050867"/>
-      <w:bookmarkStart w:id="53" w:name="_Toc341906617"/>
+      <w:bookmarkStart w:id="51" w:name="_Toc339050867"/>
+      <w:bookmarkStart w:id="52" w:name="_Toc341906617"/>
       <w:r>
         <w:rPr>
           <w:noProof/>
         </w:rPr>
-        <w:lastRenderedPageBreak/>
         <w:t>Xem</w:t>
       </w:r>
       <w:r>
@@ -8484,14 +10358,14 @@
         </w:rPr>
         <w:t xml:space="preserve"> FAQ (</w:t>
       </w:r>
-      <w:bookmarkStart w:id="54" w:name="OLE_LINK14"/>
+      <w:bookmarkStart w:id="53" w:name="OLE_LINK14"/>
       <w:r>
         <w:rPr>
           <w:noProof/>
         </w:rPr>
         <w:t>Frequently Asked Questions</w:t>
       </w:r>
-      <w:bookmarkEnd w:id="54"/>
+      <w:bookmarkEnd w:id="53"/>
       <w:r>
         <w:rPr>
           <w:noProof/>
@@ -8504,8 +10378,8 @@
         </w:rPr>
         <w:t>, Rule</w:t>
       </w:r>
+      <w:bookmarkEnd w:id="51"/>
       <w:bookmarkEnd w:id="52"/>
-      <w:bookmarkEnd w:id="53"/>
     </w:p>
     <w:p>
       <w:r>
@@ -8561,16 +10435,17 @@
           <w:noProof/>
         </w:rPr>
       </w:pPr>
-      <w:bookmarkStart w:id="55" w:name="_Toc339050868"/>
-      <w:bookmarkStart w:id="56" w:name="_Toc341906618"/>
+      <w:bookmarkStart w:id="54" w:name="_Toc339050868"/>
+      <w:bookmarkStart w:id="55" w:name="_Toc341906618"/>
       <w:r>
         <w:rPr>
           <w:noProof/>
         </w:rPr>
+        <w:lastRenderedPageBreak/>
         <w:t>Mượn/hủy mượn</w:t>
       </w:r>
+      <w:bookmarkEnd w:id="54"/>
       <w:bookmarkEnd w:id="55"/>
-      <w:bookmarkEnd w:id="56"/>
     </w:p>
     <w:p>
       <w:r>
@@ -8626,17 +10501,16 @@
           <w:noProof/>
         </w:rPr>
       </w:pPr>
-      <w:bookmarkStart w:id="57" w:name="_Toc339050869"/>
-      <w:bookmarkStart w:id="58" w:name="_Toc341906619"/>
+      <w:bookmarkStart w:id="56" w:name="_Toc339050869"/>
+      <w:bookmarkStart w:id="57" w:name="_Toc341906619"/>
       <w:r>
         <w:rPr>
           <w:noProof/>
         </w:rPr>
-        <w:lastRenderedPageBreak/>
         <w:t>Đăng nhập</w:t>
       </w:r>
+      <w:bookmarkEnd w:id="56"/>
       <w:bookmarkEnd w:id="57"/>
-      <w:bookmarkEnd w:id="58"/>
     </w:p>
     <w:p>
       <w:r>
@@ -8692,8 +10566,8 @@
           <w:noProof/>
         </w:rPr>
       </w:pPr>
-      <w:bookmarkStart w:id="59" w:name="_Toc339050870"/>
-      <w:bookmarkStart w:id="60" w:name="_Toc341906620"/>
+      <w:bookmarkStart w:id="58" w:name="_Toc339050870"/>
+      <w:bookmarkStart w:id="59" w:name="_Toc341906620"/>
       <w:r>
         <w:rPr>
           <w:noProof/>
@@ -8701,8 +10575,8 @@
         <w:lastRenderedPageBreak/>
         <w:t>Đăng xuất</w:t>
       </w:r>
+      <w:bookmarkEnd w:id="58"/>
       <w:bookmarkEnd w:id="59"/>
-      <w:bookmarkEnd w:id="60"/>
     </w:p>
     <w:p>
       <w:r>
@@ -8787,9 +10661,13 @@
           </wp:inline>
         </w:drawing>
       </w:r>
+      <w:bookmarkStart w:id="60" w:name="_GoBack"/>
+      <w:bookmarkEnd w:id="60"/>
+      <w:proofErr w:type="gramStart"/>
       <w:r>
         <w:t>l</w:t>
       </w:r>
+      <w:proofErr w:type="gramEnd"/>
     </w:p>
     <w:p>
       <w:pPr>
@@ -9610,7 +11488,15 @@
         <w:ind w:left="1080"/>
       </w:pPr>
       <w:r>
-        <w:t>Tổng kết lại công việc theo file Excel đính kèm</w:t>
+        <w:t xml:space="preserve">Tổng kết lại công việc </w:t>
+      </w:r>
+      <w:proofErr w:type="gramStart"/>
+      <w:r>
+        <w:t>theo</w:t>
+      </w:r>
+      <w:proofErr w:type="gramEnd"/>
+      <w:r>
+        <w:t xml:space="preserve"> file Excel đính kèm</w:t>
       </w:r>
     </w:p>
     <w:p>
@@ -9642,7 +11528,15 @@
     </w:p>
     <w:p>
       <w:r>
-        <w:t>Các screenshot mô tả  hoạt động của chương trình</w:t>
+        <w:t xml:space="preserve">Các screenshot mô </w:t>
+      </w:r>
+      <w:proofErr w:type="gramStart"/>
+      <w:r>
+        <w:t>tả  hoạt</w:t>
+      </w:r>
+      <w:proofErr w:type="gramEnd"/>
+      <w:r>
+        <w:t xml:space="preserve"> động của chương trình</w:t>
       </w:r>
     </w:p>
     <w:p/>
@@ -15054,7 +16948,7 @@
     <w:rsidRoot w:val="00065907"/>
     <w:rsid w:val="00065907"/>
     <w:rsid w:val="00190BDE"/>
-    <w:rsid w:val="004D3964"/>
+    <w:rsid w:val="002E3728"/>
     <w:rsid w:val="00760057"/>
     <w:rsid w:val="00A320D3"/>
     <w:rsid w:val="00B81888"/>
@@ -15807,7 +17701,7 @@
 </file>
 
 <file path=customXml/itemProps2.xml><?xml version="1.0" encoding="utf-8"?>
-<ds:datastoreItem xmlns:ds="http://schemas.openxmlformats.org/officeDocument/2006/customXml" ds:itemID="{3DF76E39-2BFC-47A3-B710-E3023E8AC0FA}">
+<ds:datastoreItem xmlns:ds="http://schemas.openxmlformats.org/officeDocument/2006/customXml" ds:itemID="{2418805B-EB8E-4E8F-A9C7-822523C64B94}">
   <ds:schemaRefs>
     <ds:schemaRef ds:uri="http://schemas.openxmlformats.org/officeDocument/2006/bibliography"/>
   </ds:schemaRefs>

</xml_diff>

<commit_message>
Fix devise_helper.rb (no need to replace original file)
</commit_message>
<xml_diff>
--- a/BaoCaoNhom/FinalReport/Final Report.docx
+++ b/BaoCaoNhom/FinalReport/Final Report.docx
@@ -128,9 +128,6 @@
                 </w:rPr>
                 <w:alias w:val="Subtitle"/>
                 <w:id w:val="13406923"/>
-                <w:placeholder>
-                  <w:docPart w:val="4A6C3DCF7D7F43BAA60817E49283C7CA"/>
-                </w:placeholder>
                 <w:dataBinding w:prefixMappings="xmlns:ns0='http://schemas.openxmlformats.org/package/2006/metadata/core-properties' xmlns:ns1='http://purl.org/dc/elements/1.1/'" w:xpath="/ns0:coreProperties[1]/ns1:subject[1]" w:storeItemID="{6C3C8BC8-F283-45AE-878A-BAB7291924A1}"/>
                 <w:text/>
               </w:sdtPr>
@@ -4399,7 +4396,14 @@
           <w:sz w:val="26"/>
           <w:szCs w:val="26"/>
         </w:rPr>
-        <w:t xml:space="preserve">Crazy Lib là một hệ thống quản lý mượn – trả sách cho </w:t>
+        <w:t>Crazy</w:t>
+      </w:r>
+      <w:r>
+        <w:rPr>
+          <w:sz w:val="26"/>
+          <w:szCs w:val="26"/>
+        </w:rPr>
+        <w:t xml:space="preserve">Lib là một hệ thống quản lý mượn – trả sách cho </w:t>
       </w:r>
       <w:proofErr w:type="gramStart"/>
       <w:r>
@@ -5225,6 +5229,23 @@
       <w:pPr>
         <w:ind w:left="720"/>
       </w:pPr>
+      <w:r>
+        <w:t xml:space="preserve">Ruby là một ngôn ngữ </w:t>
+      </w:r>
+      <w:r>
+        <w:t xml:space="preserve">lập trình </w:t>
+      </w:r>
+      <w:r>
+        <w:t xml:space="preserve">hướng đối tượng </w:t>
+      </w:r>
+      <w:r>
+        <w:t>động, có khả</w:t>
+      </w:r>
+      <w:r>
+        <w:t xml:space="preserve"> năng reflection</w:t>
+      </w:r>
+      <w:bookmarkStart w:id="9" w:name="_GoBack"/>
+      <w:bookmarkEnd w:id="9"/>
     </w:p>
     <w:p>
       <w:pPr>
@@ -5234,11 +5255,11 @@
           <w:numId w:val="5"/>
         </w:numPr>
       </w:pPr>
-      <w:bookmarkStart w:id="9" w:name="_Toc341906595"/>
+      <w:bookmarkStart w:id="10" w:name="_Toc341906595"/>
       <w:r>
         <w:t>Ruby on Rails</w:t>
       </w:r>
-      <w:bookmarkEnd w:id="9"/>
+      <w:bookmarkEnd w:id="10"/>
     </w:p>
     <w:p>
       <w:pPr>
@@ -5253,11 +5274,11 @@
           <w:numId w:val="5"/>
         </w:numPr>
       </w:pPr>
-      <w:bookmarkStart w:id="10" w:name="_Toc341906596"/>
+      <w:bookmarkStart w:id="11" w:name="_Toc341906596"/>
       <w:r>
         <w:t>Các gem cho rails</w:t>
       </w:r>
-      <w:bookmarkEnd w:id="10"/>
+      <w:bookmarkEnd w:id="11"/>
     </w:p>
     <w:p>
       <w:pPr>
@@ -5267,11 +5288,11 @@
           <w:numId w:val="7"/>
         </w:numPr>
       </w:pPr>
-      <w:bookmarkStart w:id="11" w:name="_Toc341906597"/>
+      <w:bookmarkStart w:id="12" w:name="_Toc341906597"/>
       <w:r>
         <w:t>Devise</w:t>
       </w:r>
-      <w:bookmarkEnd w:id="11"/>
+      <w:bookmarkEnd w:id="12"/>
     </w:p>
     <w:p>
       <w:r>
@@ -5314,11 +5335,11 @@
           <w:numId w:val="3"/>
         </w:numPr>
       </w:pPr>
-      <w:bookmarkStart w:id="12" w:name="_Toc341906598"/>
+      <w:bookmarkStart w:id="13" w:name="_Toc341906598"/>
       <w:r>
         <w:t>Nhật ký làm việc</w:t>
       </w:r>
-      <w:bookmarkEnd w:id="12"/>
+      <w:bookmarkEnd w:id="13"/>
     </w:p>
     <w:p/>
     <w:tbl>
@@ -6330,11 +6351,11 @@
           <w:numId w:val="3"/>
         </w:numPr>
       </w:pPr>
-      <w:bookmarkStart w:id="13" w:name="_Toc341906599"/>
+      <w:bookmarkStart w:id="14" w:name="_Toc341906599"/>
       <w:r>
         <w:t>Thiết kế chương trình</w:t>
       </w:r>
-      <w:bookmarkEnd w:id="13"/>
+      <w:bookmarkEnd w:id="14"/>
     </w:p>
     <w:p/>
     <w:p>
@@ -6357,17 +6378,17 @@
           <w:numId w:val="9"/>
         </w:numPr>
       </w:pPr>
-      <w:bookmarkStart w:id="14" w:name="_Toc341906600"/>
+      <w:bookmarkStart w:id="15" w:name="_Toc341906600"/>
       <w:r>
         <w:t>Lược đồ triển khai hệ thống</w:t>
       </w:r>
-      <w:bookmarkEnd w:id="14"/>
+      <w:bookmarkEnd w:id="15"/>
     </w:p>
     <w:p>
       <w:r>
         <w:rPr>
           <w:noProof/>
-          <w:lang w:eastAsia="en-US"/>
+          <w:lang w:eastAsia="ja-JP"/>
         </w:rPr>
         <w:drawing>
           <wp:inline distT="0" distB="0" distL="0" distR="0" wp14:anchorId="0F28F4AA" wp14:editId="313EE697">
@@ -6414,11 +6435,11 @@
           <w:numId w:val="9"/>
         </w:numPr>
       </w:pPr>
-      <w:bookmarkStart w:id="15" w:name="_Toc341906601"/>
+      <w:bookmarkStart w:id="16" w:name="_Toc341906601"/>
       <w:r>
         <w:t>Thiết kế kiến trúc trang</w:t>
       </w:r>
-      <w:bookmarkEnd w:id="15"/>
+      <w:bookmarkEnd w:id="16"/>
     </w:p>
     <w:p>
       <w:pPr>
@@ -6433,10 +6454,10 @@
           <w:szCs w:val="26"/>
         </w:rPr>
       </w:pPr>
-      <w:bookmarkStart w:id="16" w:name="_Toc339050852"/>
-      <w:bookmarkStart w:id="17" w:name="_Toc341906602"/>
-      <w:bookmarkStart w:id="18" w:name="OLE_LINK9"/>
-      <w:bookmarkStart w:id="19" w:name="OLE_LINK10"/>
+      <w:bookmarkStart w:id="17" w:name="_Toc339050852"/>
+      <w:bookmarkStart w:id="18" w:name="_Toc341906602"/>
+      <w:bookmarkStart w:id="19" w:name="OLE_LINK9"/>
+      <w:bookmarkStart w:id="20" w:name="OLE_LINK10"/>
       <w:r>
         <w:rPr>
           <w:sz w:val="26"/>
@@ -6444,8 +6465,8 @@
         </w:rPr>
         <w:t>Homepage</w:t>
       </w:r>
-      <w:bookmarkEnd w:id="16"/>
       <w:bookmarkEnd w:id="17"/>
+      <w:bookmarkEnd w:id="18"/>
     </w:p>
     <w:p>
       <w:pPr>
@@ -6631,8 +6652,8 @@
           <w:szCs w:val="26"/>
         </w:rPr>
       </w:pPr>
-      <w:bookmarkStart w:id="20" w:name="_Toc339050853"/>
-      <w:bookmarkStart w:id="21" w:name="_Toc341906603"/>
+      <w:bookmarkStart w:id="21" w:name="_Toc339050853"/>
+      <w:bookmarkStart w:id="22" w:name="_Toc341906603"/>
       <w:r>
         <w:rPr>
           <w:sz w:val="26"/>
@@ -6641,8 +6662,8 @@
         <w:lastRenderedPageBreak/>
         <w:t>Trang đăng nhập</w:t>
       </w:r>
-      <w:bookmarkEnd w:id="20"/>
       <w:bookmarkEnd w:id="21"/>
+      <w:bookmarkEnd w:id="22"/>
     </w:p>
     <w:p>
       <w:pPr>
@@ -7270,8 +7291,8 @@
           <w:szCs w:val="26"/>
         </w:rPr>
       </w:pPr>
-      <w:bookmarkStart w:id="22" w:name="_Toc339050854"/>
-      <w:bookmarkStart w:id="23" w:name="_Toc341906604"/>
+      <w:bookmarkStart w:id="23" w:name="_Toc339050854"/>
+      <w:bookmarkStart w:id="24" w:name="_Toc341906604"/>
       <w:r>
         <w:rPr>
           <w:sz w:val="26"/>
@@ -7295,8 +7316,8 @@
         </w:rPr>
         <w:t>hiện kết quả tìm kiếm/chưa tìm kiếm).</w:t>
       </w:r>
-      <w:bookmarkEnd w:id="22"/>
       <w:bookmarkEnd w:id="23"/>
+      <w:bookmarkEnd w:id="24"/>
     </w:p>
     <w:p>
       <w:pPr>
@@ -7306,8 +7327,8 @@
           <w:szCs w:val="26"/>
         </w:rPr>
       </w:pPr>
-      <w:bookmarkStart w:id="24" w:name="OLE_LINK2"/>
-      <w:bookmarkStart w:id="25" w:name="OLE_LINK3"/>
+      <w:bookmarkStart w:id="25" w:name="OLE_LINK2"/>
+      <w:bookmarkStart w:id="26" w:name="OLE_LINK3"/>
       <w:r>
         <w:rPr>
           <w:b/>
@@ -7866,10 +7887,10 @@
           <w:szCs w:val="26"/>
         </w:rPr>
       </w:pPr>
-      <w:bookmarkStart w:id="26" w:name="_Toc339050855"/>
-      <w:bookmarkStart w:id="27" w:name="_Toc341906605"/>
-      <w:bookmarkEnd w:id="24"/>
+      <w:bookmarkStart w:id="27" w:name="_Toc339050855"/>
+      <w:bookmarkStart w:id="28" w:name="_Toc341906605"/>
       <w:bookmarkEnd w:id="25"/>
+      <w:bookmarkEnd w:id="26"/>
       <w:proofErr w:type="gramStart"/>
       <w:r>
         <w:rPr>
@@ -7878,8 +7899,8 @@
         </w:rPr>
         <w:t>Trang thông tin sách.</w:t>
       </w:r>
-      <w:bookmarkEnd w:id="26"/>
       <w:bookmarkEnd w:id="27"/>
+      <w:bookmarkEnd w:id="28"/>
       <w:proofErr w:type="gramEnd"/>
     </w:p>
     <w:p>
@@ -8095,14 +8116,14 @@
         </w:numPr>
         <w:spacing w:line="259" w:lineRule="auto"/>
       </w:pPr>
-      <w:bookmarkStart w:id="28" w:name="_Toc339050856"/>
-      <w:bookmarkStart w:id="29" w:name="_Toc341906606"/>
+      <w:bookmarkStart w:id="29" w:name="_Toc339050856"/>
+      <w:bookmarkStart w:id="30" w:name="_Toc341906606"/>
       <w:proofErr w:type="gramStart"/>
       <w:r>
         <w:t>Trang thông tin người dùng (có hiện lịch sử mượn/trả).</w:t>
       </w:r>
-      <w:bookmarkEnd w:id="28"/>
       <w:bookmarkEnd w:id="29"/>
+      <w:bookmarkEnd w:id="30"/>
       <w:proofErr w:type="gramEnd"/>
     </w:p>
     <w:p>
@@ -8516,8 +8537,8 @@
         </w:numPr>
         <w:spacing w:line="259" w:lineRule="auto"/>
       </w:pPr>
-      <w:bookmarkStart w:id="30" w:name="_Toc339050857"/>
-      <w:bookmarkStart w:id="31" w:name="_Toc341906607"/>
+      <w:bookmarkStart w:id="31" w:name="_Toc339050857"/>
+      <w:bookmarkStart w:id="32" w:name="_Toc341906607"/>
       <w:r>
         <w:t xml:space="preserve">Trang quản lý mượn/trả của thủ </w:t>
       </w:r>
@@ -8529,8 +8550,8 @@
       <w:r>
         <w:t>.</w:t>
       </w:r>
-      <w:bookmarkEnd w:id="30"/>
       <w:bookmarkEnd w:id="31"/>
+      <w:bookmarkEnd w:id="32"/>
     </w:p>
     <w:p>
       <w:r>
@@ -8707,8 +8728,8 @@
         </w:numPr>
         <w:spacing w:line="259" w:lineRule="auto"/>
       </w:pPr>
-      <w:bookmarkStart w:id="32" w:name="_Toc339050858"/>
-      <w:bookmarkStart w:id="33" w:name="_Toc341906608"/>
+      <w:bookmarkStart w:id="33" w:name="_Toc339050858"/>
+      <w:bookmarkStart w:id="34" w:name="_Toc341906608"/>
       <w:r>
         <w:t xml:space="preserve">Trang xem thống kê của thủ </w:t>
       </w:r>
@@ -8720,8 +8741,8 @@
       <w:r>
         <w:t>.</w:t>
       </w:r>
-      <w:bookmarkEnd w:id="32"/>
       <w:bookmarkEnd w:id="33"/>
+      <w:bookmarkEnd w:id="34"/>
     </w:p>
     <w:p>
       <w:r>
@@ -8895,18 +8916,18 @@
         </w:numPr>
         <w:spacing w:line="259" w:lineRule="auto"/>
       </w:pPr>
-      <w:bookmarkStart w:id="34" w:name="_Toc339050859"/>
-      <w:bookmarkStart w:id="35" w:name="_Toc341906609"/>
+      <w:bookmarkStart w:id="35" w:name="_Toc339050859"/>
+      <w:bookmarkStart w:id="36" w:name="_Toc341906609"/>
       <w:proofErr w:type="gramStart"/>
       <w:r>
         <w:t>Trang quản lý hệ thống của admin.</w:t>
       </w:r>
-      <w:bookmarkEnd w:id="34"/>
       <w:bookmarkEnd w:id="35"/>
+      <w:bookmarkEnd w:id="36"/>
       <w:proofErr w:type="gramEnd"/>
     </w:p>
-    <w:bookmarkEnd w:id="18"/>
     <w:bookmarkEnd w:id="19"/>
+    <w:bookmarkEnd w:id="20"/>
     <w:p>
       <w:r>
         <w:t>Tên: Trang quản lý hệ thống của admin</w:t>
@@ -9080,11 +9101,11 @@
           <w:numId w:val="9"/>
         </w:numPr>
       </w:pPr>
-      <w:bookmarkStart w:id="36" w:name="_Toc341906610"/>
+      <w:bookmarkStart w:id="37" w:name="_Toc341906610"/>
       <w:r>
         <w:t>Thiết kế cơ sở dữ liệu</w:t>
       </w:r>
-      <w:bookmarkEnd w:id="36"/>
+      <w:bookmarkEnd w:id="37"/>
     </w:p>
     <w:p>
       <w:pPr>
@@ -9094,13 +9115,13 @@
           <w:numId w:val="22"/>
         </w:numPr>
       </w:pPr>
-      <w:bookmarkStart w:id="37" w:name="_Toc339050861"/>
-      <w:bookmarkStart w:id="38" w:name="_Toc341906611"/>
+      <w:bookmarkStart w:id="38" w:name="_Toc339050861"/>
+      <w:bookmarkStart w:id="39" w:name="_Toc341906611"/>
       <w:r>
         <w:t>Bảng users</w:t>
       </w:r>
-      <w:bookmarkEnd w:id="37"/>
       <w:bookmarkEnd w:id="38"/>
+      <w:bookmarkEnd w:id="39"/>
     </w:p>
     <w:tbl>
       <w:tblPr>
@@ -9421,13 +9442,13 @@
           <w:numId w:val="22"/>
         </w:numPr>
       </w:pPr>
-      <w:bookmarkStart w:id="39" w:name="_Toc339050862"/>
-      <w:bookmarkStart w:id="40" w:name="_Toc341906612"/>
+      <w:bookmarkStart w:id="40" w:name="_Toc339050862"/>
+      <w:bookmarkStart w:id="41" w:name="_Toc341906612"/>
       <w:r>
         <w:t>Bảng usergroups</w:t>
       </w:r>
-      <w:bookmarkEnd w:id="39"/>
       <w:bookmarkEnd w:id="40"/>
+      <w:bookmarkEnd w:id="41"/>
     </w:p>
     <w:tbl>
       <w:tblPr>
@@ -9584,13 +9605,13 @@
           <w:numId w:val="22"/>
         </w:numPr>
       </w:pPr>
-      <w:bookmarkStart w:id="41" w:name="_Toc339050863"/>
-      <w:bookmarkStart w:id="42" w:name="_Toc341906613"/>
+      <w:bookmarkStart w:id="42" w:name="_Toc339050863"/>
+      <w:bookmarkStart w:id="43" w:name="_Toc341906613"/>
       <w:r>
         <w:t>Bảng books</w:t>
       </w:r>
-      <w:bookmarkEnd w:id="41"/>
       <w:bookmarkEnd w:id="42"/>
+      <w:bookmarkEnd w:id="43"/>
     </w:p>
     <w:p/>
     <w:tbl>
@@ -9981,13 +10002,13 @@
           <w:numId w:val="22"/>
         </w:numPr>
       </w:pPr>
-      <w:bookmarkStart w:id="43" w:name="_Toc339050864"/>
-      <w:bookmarkStart w:id="44" w:name="_Toc341906614"/>
+      <w:bookmarkStart w:id="44" w:name="_Toc339050864"/>
+      <w:bookmarkStart w:id="45" w:name="_Toc341906614"/>
       <w:r>
         <w:t>Bảng transaction</w:t>
       </w:r>
-      <w:bookmarkEnd w:id="43"/>
       <w:bookmarkEnd w:id="44"/>
+      <w:bookmarkEnd w:id="45"/>
     </w:p>
     <w:tbl>
       <w:tblPr>
@@ -10011,7 +10032,7 @@
                 <w:b/>
               </w:rPr>
             </w:pPr>
-            <w:bookmarkStart w:id="45" w:name="_Hlk336931353"/>
+            <w:bookmarkStart w:id="46" w:name="_Hlk336931353"/>
             <w:r>
               <w:rPr>
                 <w:b/>
@@ -10057,7 +10078,7 @@
           </w:p>
         </w:tc>
       </w:tr>
-      <w:bookmarkEnd w:id="45"/>
+      <w:bookmarkEnd w:id="46"/>
       <w:tr>
         <w:tc>
           <w:tcPr>
@@ -10084,13 +10105,13 @@
             <w:tcW w:w="3192" w:type="dxa"/>
           </w:tcPr>
           <w:p>
-            <w:bookmarkStart w:id="46" w:name="OLE_LINK4"/>
-            <w:bookmarkStart w:id="47" w:name="OLE_LINK5"/>
+            <w:bookmarkStart w:id="47" w:name="OLE_LINK4"/>
+            <w:bookmarkStart w:id="48" w:name="OLE_LINK5"/>
             <w:r>
               <w:t>4 bytes (0 – 4294967295)</w:t>
             </w:r>
-            <w:bookmarkEnd w:id="46"/>
             <w:bookmarkEnd w:id="47"/>
+            <w:bookmarkEnd w:id="48"/>
           </w:p>
         </w:tc>
       </w:tr>
@@ -10255,12 +10276,12 @@
           <w:numId w:val="9"/>
         </w:numPr>
       </w:pPr>
-      <w:bookmarkStart w:id="48" w:name="_Toc341906615"/>
+      <w:bookmarkStart w:id="49" w:name="_Toc341906615"/>
       <w:r>
         <w:lastRenderedPageBreak/>
         <w:t>Flow</w:t>
       </w:r>
-      <w:bookmarkEnd w:id="48"/>
+      <w:bookmarkEnd w:id="49"/>
     </w:p>
     <w:p>
       <w:pPr>
@@ -10273,8 +10294,8 @@
           <w:noProof/>
         </w:rPr>
       </w:pPr>
-      <w:bookmarkStart w:id="49" w:name="_Toc339050866"/>
-      <w:bookmarkStart w:id="50" w:name="_Toc341906616"/>
+      <w:bookmarkStart w:id="50" w:name="_Toc339050866"/>
+      <w:bookmarkStart w:id="51" w:name="_Toc341906616"/>
       <w:r>
         <w:rPr>
           <w:noProof/>
@@ -10287,14 +10308,14 @@
         </w:rPr>
         <w:t>m sách</w:t>
       </w:r>
-      <w:bookmarkEnd w:id="49"/>
       <w:bookmarkEnd w:id="50"/>
+      <w:bookmarkEnd w:id="51"/>
     </w:p>
     <w:p>
       <w:r>
         <w:rPr>
           <w:noProof/>
-          <w:lang w:eastAsia="en-US"/>
+          <w:lang w:eastAsia="ja-JP"/>
         </w:rPr>
         <w:drawing>
           <wp:inline distT="0" distB="0" distL="0" distR="0" wp14:anchorId="5520F79C" wp14:editId="6CC803D2">
@@ -10344,8 +10365,8 @@
           <w:noProof/>
         </w:rPr>
       </w:pPr>
-      <w:bookmarkStart w:id="51" w:name="_Toc339050867"/>
-      <w:bookmarkStart w:id="52" w:name="_Toc341906617"/>
+      <w:bookmarkStart w:id="52" w:name="_Toc339050867"/>
+      <w:bookmarkStart w:id="53" w:name="_Toc341906617"/>
       <w:r>
         <w:rPr>
           <w:noProof/>
@@ -10358,34 +10379,34 @@
         </w:rPr>
         <w:t xml:space="preserve"> FAQ (</w:t>
       </w:r>
-      <w:bookmarkStart w:id="53" w:name="OLE_LINK14"/>
+      <w:bookmarkStart w:id="54" w:name="OLE_LINK14"/>
       <w:r>
         <w:rPr>
           <w:noProof/>
         </w:rPr>
         <w:t>Frequently Asked Questions</w:t>
       </w:r>
+      <w:bookmarkEnd w:id="54"/>
+      <w:r>
+        <w:rPr>
+          <w:noProof/>
+        </w:rPr>
+        <w:t>)</w:t>
+      </w:r>
+      <w:r>
+        <w:rPr>
+          <w:noProof/>
+        </w:rPr>
+        <w:t>, Rule</w:t>
+      </w:r>
+      <w:bookmarkEnd w:id="52"/>
       <w:bookmarkEnd w:id="53"/>
+    </w:p>
+    <w:p>
       <w:r>
         <w:rPr>
           <w:noProof/>
-        </w:rPr>
-        <w:t>)</w:t>
-      </w:r>
-      <w:r>
-        <w:rPr>
-          <w:noProof/>
-        </w:rPr>
-        <w:t>, Rule</w:t>
-      </w:r>
-      <w:bookmarkEnd w:id="51"/>
-      <w:bookmarkEnd w:id="52"/>
-    </w:p>
-    <w:p>
-      <w:r>
-        <w:rPr>
-          <w:noProof/>
-          <w:lang w:eastAsia="en-US"/>
+          <w:lang w:eastAsia="ja-JP"/>
         </w:rPr>
         <w:drawing>
           <wp:inline distT="0" distB="0" distL="0" distR="0" wp14:anchorId="50477B8F" wp14:editId="615C08EB">
@@ -10435,8 +10456,8 @@
           <w:noProof/>
         </w:rPr>
       </w:pPr>
-      <w:bookmarkStart w:id="54" w:name="_Toc339050868"/>
-      <w:bookmarkStart w:id="55" w:name="_Toc341906618"/>
+      <w:bookmarkStart w:id="55" w:name="_Toc339050868"/>
+      <w:bookmarkStart w:id="56" w:name="_Toc341906618"/>
       <w:r>
         <w:rPr>
           <w:noProof/>
@@ -10444,14 +10465,14 @@
         <w:lastRenderedPageBreak/>
         <w:t>Mượn/hủy mượn</w:t>
       </w:r>
-      <w:bookmarkEnd w:id="54"/>
       <w:bookmarkEnd w:id="55"/>
+      <w:bookmarkEnd w:id="56"/>
     </w:p>
     <w:p>
       <w:r>
         <w:rPr>
           <w:noProof/>
-          <w:lang w:eastAsia="en-US"/>
+          <w:lang w:eastAsia="ja-JP"/>
         </w:rPr>
         <w:drawing>
           <wp:inline distT="0" distB="0" distL="0" distR="0" wp14:anchorId="22CF15C3" wp14:editId="7D828D03">
@@ -10501,22 +10522,22 @@
           <w:noProof/>
         </w:rPr>
       </w:pPr>
-      <w:bookmarkStart w:id="56" w:name="_Toc339050869"/>
-      <w:bookmarkStart w:id="57" w:name="_Toc341906619"/>
+      <w:bookmarkStart w:id="57" w:name="_Toc339050869"/>
+      <w:bookmarkStart w:id="58" w:name="_Toc341906619"/>
       <w:r>
         <w:rPr>
           <w:noProof/>
         </w:rPr>
         <w:t>Đăng nhập</w:t>
       </w:r>
-      <w:bookmarkEnd w:id="56"/>
       <w:bookmarkEnd w:id="57"/>
+      <w:bookmarkEnd w:id="58"/>
     </w:p>
     <w:p>
       <w:r>
         <w:rPr>
           <w:noProof/>
-          <w:lang w:eastAsia="en-US"/>
+          <w:lang w:eastAsia="ja-JP"/>
         </w:rPr>
         <w:drawing>
           <wp:inline distT="0" distB="0" distL="0" distR="0" wp14:anchorId="1468AE9E" wp14:editId="0EFFA710">
@@ -10566,8 +10587,8 @@
           <w:noProof/>
         </w:rPr>
       </w:pPr>
-      <w:bookmarkStart w:id="58" w:name="_Toc339050870"/>
-      <w:bookmarkStart w:id="59" w:name="_Toc341906620"/>
+      <w:bookmarkStart w:id="59" w:name="_Toc339050870"/>
+      <w:bookmarkStart w:id="60" w:name="_Toc341906620"/>
       <w:r>
         <w:rPr>
           <w:noProof/>
@@ -10575,14 +10596,14 @@
         <w:lastRenderedPageBreak/>
         <w:t>Đăng xuất</w:t>
       </w:r>
-      <w:bookmarkEnd w:id="58"/>
       <w:bookmarkEnd w:id="59"/>
+      <w:bookmarkEnd w:id="60"/>
     </w:p>
     <w:p>
       <w:r>
         <w:rPr>
           <w:noProof/>
-          <w:lang w:eastAsia="en-US"/>
+          <w:lang w:eastAsia="ja-JP"/>
         </w:rPr>
         <w:drawing>
           <wp:inline distT="0" distB="0" distL="0" distR="0" wp14:anchorId="00B8C51E" wp14:editId="4B6EBB22">
@@ -10623,7 +10644,7 @@
       <w:r>
         <w:rPr>
           <w:noProof/>
-          <w:lang w:eastAsia="en-US"/>
+          <w:lang w:eastAsia="ja-JP"/>
         </w:rPr>
         <w:drawing>
           <wp:inline distT="0" distB="0" distL="0" distR="0" wp14:anchorId="720DD9C5" wp14:editId="18685EBE">
@@ -10661,8 +10682,6 @@
           </wp:inline>
         </w:drawing>
       </w:r>
-      <w:bookmarkStart w:id="60" w:name="_GoBack"/>
-      <w:bookmarkEnd w:id="60"/>
       <w:proofErr w:type="gramStart"/>
       <w:r>
         <w:t>l</w:t>
@@ -10704,7 +10723,7 @@
       <w:r>
         <w:rPr>
           <w:noProof/>
-          <w:lang w:eastAsia="en-US"/>
+          <w:lang w:eastAsia="ja-JP"/>
         </w:rPr>
         <w:drawing>
           <wp:inline distT="0" distB="0" distL="0" distR="0" wp14:anchorId="77076262" wp14:editId="71562EC1">
@@ -10769,7 +10788,7 @@
       <w:r>
         <w:rPr>
           <w:noProof/>
-          <w:lang w:eastAsia="en-US"/>
+          <w:lang w:eastAsia="ja-JP"/>
         </w:rPr>
         <w:drawing>
           <wp:inline distT="0" distB="0" distL="0" distR="0" wp14:anchorId="124C8459" wp14:editId="1C7E02E8">
@@ -10835,7 +10854,7 @@
       <w:r>
         <w:rPr>
           <w:noProof/>
-          <w:lang w:eastAsia="en-US"/>
+          <w:lang w:eastAsia="ja-JP"/>
         </w:rPr>
         <w:drawing>
           <wp:inline distT="0" distB="0" distL="0" distR="0" wp14:anchorId="29423714" wp14:editId="6C47C7F7">
@@ -10935,7 +10954,7 @@
       <w:r>
         <w:rPr>
           <w:noProof/>
-          <w:lang w:eastAsia="en-US"/>
+          <w:lang w:eastAsia="ja-JP"/>
         </w:rPr>
         <w:drawing>
           <wp:inline distT="0" distB="0" distL="0" distR="0" wp14:anchorId="18CF366F" wp14:editId="606802C9">
@@ -11001,7 +11020,7 @@
       <w:r>
         <w:rPr>
           <w:noProof/>
-          <w:lang w:eastAsia="en-US"/>
+          <w:lang w:eastAsia="ja-JP"/>
         </w:rPr>
         <w:drawing>
           <wp:inline distT="0" distB="0" distL="0" distR="0" wp14:anchorId="113FB748" wp14:editId="54670BF6">
@@ -11073,7 +11092,7 @@
       <w:r>
         <w:rPr>
           <w:noProof/>
-          <w:lang w:eastAsia="en-US"/>
+          <w:lang w:eastAsia="ja-JP"/>
         </w:rPr>
         <w:drawing>
           <wp:inline distT="0" distB="0" distL="0" distR="0" wp14:anchorId="1042CF29" wp14:editId="6E1215DC">
@@ -11147,7 +11166,7 @@
       <w:r>
         <w:rPr>
           <w:noProof/>
-          <w:lang w:eastAsia="en-US"/>
+          <w:lang w:eastAsia="ja-JP"/>
         </w:rPr>
         <w:drawing>
           <wp:inline distT="0" distB="0" distL="0" distR="0" wp14:anchorId="46DD7B14" wp14:editId="39C7864F">
@@ -11229,7 +11248,7 @@
       <w:r>
         <w:rPr>
           <w:noProof/>
-          <w:lang w:eastAsia="en-US"/>
+          <w:lang w:eastAsia="ja-JP"/>
         </w:rPr>
         <w:drawing>
           <wp:inline distT="0" distB="0" distL="0" distR="0" wp14:anchorId="36784896" wp14:editId="3F856BB3">
@@ -11306,7 +11325,7 @@
       <w:r>
         <w:rPr>
           <w:noProof/>
-          <w:lang w:eastAsia="en-US"/>
+          <w:lang w:eastAsia="ja-JP"/>
         </w:rPr>
         <w:drawing>
           <wp:inline distT="0" distB="0" distL="0" distR="0" wp14:anchorId="7C817742" wp14:editId="0DC918E3">
@@ -11383,7 +11402,7 @@
       <w:r>
         <w:rPr>
           <w:noProof/>
-          <w:lang w:eastAsia="en-US"/>
+          <w:lang w:eastAsia="ja-JP"/>
         </w:rPr>
         <w:drawing>
           <wp:inline distT="0" distB="0" distL="0" distR="0" wp14:anchorId="76CC8451" wp14:editId="1EFD1F0C">
@@ -16820,38 +16839,6 @@
         </w:p>
       </w:docPartBody>
     </w:docPart>
-    <w:docPart>
-      <w:docPartPr>
-        <w:name w:val="6FAE83D013C44FCC89A9F7A115F4D3B9"/>
-        <w:category>
-          <w:name w:val="General"/>
-          <w:gallery w:val="placeholder"/>
-        </w:category>
-        <w:types>
-          <w:type w:val="bbPlcHdr"/>
-        </w:types>
-        <w:behaviors>
-          <w:behavior w:val="content"/>
-        </w:behaviors>
-        <w:guid w:val="{32236E56-9115-425F-9C4E-4F2463D6B3D2}"/>
-      </w:docPartPr>
-      <w:docPartBody>
-        <w:p>
-          <w:pPr>
-            <w:pStyle w:val="6FAE83D013C44FCC89A9F7A115F4D3B9"/>
-          </w:pPr>
-          <w:r>
-            <w:rPr>
-              <w:rFonts w:asciiTheme="majorHAnsi" w:eastAsiaTheme="majorEastAsia" w:hAnsiTheme="majorHAnsi" w:cstheme="majorBidi"/>
-              <w:color w:val="4F81BD" w:themeColor="accent1"/>
-              <w:sz w:val="80"/>
-              <w:szCs w:val="80"/>
-            </w:rPr>
-            <w:t>[Type the document title]</w:t>
-          </w:r>
-        </w:p>
-      </w:docPartBody>
-    </w:docPart>
   </w:docParts>
 </w:glossaryDocument>
 </file>
@@ -16908,6 +16895,14 @@
     <w:pitch w:val="variable"/>
     <w:sig w:usb0="00000001" w:usb1="4000207B" w:usb2="00000000" w:usb3="00000000" w:csb0="0000019F" w:csb1="00000000"/>
   </w:font>
+  <w:font w:name="MS Gothic">
+    <w:altName w:val="ＭＳ ゴシック"/>
+    <w:panose1 w:val="020B0609070205080204"/>
+    <w:charset w:val="80"/>
+    <w:family w:val="modern"/>
+    <w:pitch w:val="fixed"/>
+    <w:sig w:usb0="E00002FF" w:usb1="6AC7FDFB" w:usb2="00000012" w:usb3="00000000" w:csb0="0002009F" w:csb1="00000000"/>
+  </w:font>
   <w:font w:name="Tahoma">
     <w:panose1 w:val="020B0604030504040204"/>
     <w:charset w:val="00"/>
@@ -16921,6 +16916,14 @@
     <w:family w:val="swiss"/>
     <w:pitch w:val="variable"/>
     <w:sig w:usb0="E0002AFF" w:usb1="C0007843" w:usb2="00000009" w:usb3="00000000" w:csb0="000001FF" w:csb1="00000000"/>
+  </w:font>
+  <w:font w:name="MS Mincho">
+    <w:altName w:val="ＭＳ 明朝"/>
+    <w:panose1 w:val="02020609040205080304"/>
+    <w:charset w:val="80"/>
+    <w:family w:val="modern"/>
+    <w:pitch w:val="fixed"/>
+    <w:sig w:usb0="E00002FF" w:usb1="6AC7FDFB" w:usb2="00000012" w:usb3="00000000" w:csb0="0002009F" w:csb1="00000000"/>
   </w:font>
   <w:font w:name="Cambria">
     <w:panose1 w:val="02040503050406030204"/>
@@ -16952,6 +16955,7 @@
     <w:rsid w:val="00760057"/>
     <w:rsid w:val="00A320D3"/>
     <w:rsid w:val="00B81888"/>
+    <w:rsid w:val="00C26ABB"/>
   </w:rsids>
   <m:mathPr>
     <m:mathFont m:val="Cambria Math"/>
@@ -16966,7 +16970,7 @@
     <m:intLim m:val="subSup"/>
     <m:naryLim m:val="undOvr"/>
   </m:mathPr>
-  <w:themeFontLang w:val="en-US"/>
+  <w:themeFontLang w:val="en-US" w:eastAsia="ja-JP"/>
   <w:clrSchemeMapping w:bg1="light1" w:t1="dark1" w:bg2="light2" w:t2="dark2" w:accent1="accent1" w:accent2="accent2" w:accent3="accent3" w:accent4="accent4" w:accent5="accent5" w:accent6="accent6" w:hyperlink="hyperlink" w:followedHyperlink="followedHyperlink"/>
   <w:decimalSymbol w:val="."/>
   <w:listSeparator w:val=","/>
@@ -17671,7 +17675,7 @@
   <a:extraClrSchemeLst/>
   <a:extLst>
     <a:ext uri="{05A4C25C-085E-4340-85A3-A5531E510DB2}">
-      <thm15:themeFamily xmlns:thm15="http://schemas.microsoft.com/office/thememl/2012/main" xmlns="" name="Office Theme" id="{62F939B6-93AF-4DB8-9C6B-D6C7DFDC589F}" vid="{4A3C46E8-61CC-4603-A589-7422A47A8E4A}"/>
+      <thm15:themeFamily xmlns="" xmlns:thm15="http://schemas.microsoft.com/office/thememl/2012/main" name="Office Theme" id="{62F939B6-93AF-4DB8-9C6B-D6C7DFDC589F}" vid="{4A3C46E8-61CC-4603-A589-7422A47A8E4A}"/>
     </a:ext>
   </a:extLst>
 </a:theme>
@@ -17701,7 +17705,7 @@
 </file>
 
 <file path=customXml/itemProps2.xml><?xml version="1.0" encoding="utf-8"?>
-<ds:datastoreItem xmlns:ds="http://schemas.openxmlformats.org/officeDocument/2006/customXml" ds:itemID="{2418805B-EB8E-4E8F-A9C7-822523C64B94}">
+<ds:datastoreItem xmlns:ds="http://schemas.openxmlformats.org/officeDocument/2006/customXml" ds:itemID="{D3FD94F3-B446-4CE9-A566-9EDFA5E4D5EB}">
   <ds:schemaRefs>
     <ds:schemaRef ds:uri="http://schemas.openxmlformats.org/officeDocument/2006/bibliography"/>
   </ds:schemaRefs>

</xml_diff>

<commit_message>
chinh lai bao cao
</commit_message>
<xml_diff>
--- a/BaoCaoNhom/FinalReport/Final Report.docx
+++ b/BaoCaoNhom/FinalReport/Final Report.docx
@@ -4835,10 +4835,10 @@
       <w:pPr>
         <w:pStyle w:val="Heading3"/>
         <w:numPr>
-          <w:ilvl w:val="0"/>
-          <w:numId w:val="6"/>
+          <w:ilvl w:val="1"/>
+          <w:numId w:val="5"/>
         </w:numPr>
-        <w:ind w:left="1080"/>
+        <w:ind w:hanging="360"/>
         <w:rPr>
           <w:rFonts w:ascii="Times New Roman" w:hAnsi="Times New Roman" w:cs="Times New Roman"/>
           <w:sz w:val="26"/>
@@ -4998,10 +4998,10 @@
       <w:pPr>
         <w:pStyle w:val="Heading3"/>
         <w:numPr>
-          <w:ilvl w:val="0"/>
-          <w:numId w:val="6"/>
+          <w:ilvl w:val="1"/>
+          <w:numId w:val="5"/>
         </w:numPr>
-        <w:ind w:left="1080"/>
+        <w:ind w:hanging="360"/>
         <w:rPr>
           <w:rFonts w:ascii="Times New Roman" w:hAnsi="Times New Roman" w:cs="Times New Roman"/>
           <w:sz w:val="26"/>
@@ -5114,10 +5114,10 @@
       <w:pPr>
         <w:pStyle w:val="Heading3"/>
         <w:numPr>
-          <w:ilvl w:val="0"/>
-          <w:numId w:val="6"/>
+          <w:ilvl w:val="1"/>
+          <w:numId w:val="5"/>
         </w:numPr>
-        <w:ind w:left="1080"/>
+        <w:ind w:hanging="360"/>
         <w:rPr>
           <w:rFonts w:ascii="Times New Roman" w:hAnsi="Times New Roman" w:cs="Times New Roman"/>
           <w:sz w:val="26"/>
@@ -5647,6 +5647,7 @@
           <w:ilvl w:val="0"/>
           <w:numId w:val="3"/>
         </w:numPr>
+        <w:ind w:left="720"/>
         <w:rPr>
           <w:rFonts w:ascii="Times New Roman" w:hAnsi="Times New Roman" w:cs="Times New Roman"/>
         </w:rPr>
@@ -6721,7 +6722,7 @@
           <w:ilvl w:val="0"/>
           <w:numId w:val="3"/>
         </w:numPr>
-        <w:ind w:left="1800"/>
+        <w:ind w:left="720"/>
         <w:rPr>
           <w:rFonts w:ascii="Times New Roman" w:hAnsi="Times New Roman" w:cs="Times New Roman"/>
         </w:rPr>
@@ -6785,7 +6786,7 @@
           <w:lang w:eastAsia="en-US"/>
         </w:rPr>
         <w:drawing>
-          <wp:inline distT="0" distB="0" distL="0" distR="0" wp14:anchorId="748501CA" wp14:editId="2DA29F11">
+          <wp:inline distT="0" distB="0" distL="0" distR="0" wp14:anchorId="0C2C6F96" wp14:editId="1FC1968D">
             <wp:extent cx="5938692" cy="5050466"/>
             <wp:effectExtent l="0" t="0" r="5080" b="0"/>
             <wp:docPr id="13" name="Picture 13"/>
@@ -6828,7 +6829,6 @@
           <w:ilvl w:val="0"/>
           <w:numId w:val="9"/>
         </w:numPr>
-        <w:ind w:left="1440"/>
         <w:rPr>
           <w:rFonts w:ascii="Times New Roman" w:hAnsi="Times New Roman" w:cs="Times New Roman"/>
         </w:rPr>
@@ -6846,11 +6846,10 @@
       <w:pPr>
         <w:pStyle w:val="Heading3"/>
         <w:numPr>
-          <w:ilvl w:val="0"/>
-          <w:numId w:val="11"/>
+          <w:ilvl w:val="1"/>
+          <w:numId w:val="9"/>
         </w:numPr>
         <w:spacing w:line="259" w:lineRule="auto"/>
-        <w:ind w:left="1440"/>
         <w:rPr>
           <w:rFonts w:ascii="Times New Roman" w:hAnsi="Times New Roman" w:cs="Times New Roman"/>
           <w:sz w:val="26"/>
@@ -6874,7 +6873,7 @@
     </w:p>
     <w:p>
       <w:pPr>
-        <w:ind w:left="1440"/>
+        <w:ind w:left="1080"/>
         <w:rPr>
           <w:sz w:val="26"/>
           <w:szCs w:val="26"/>
@@ -6926,7 +6925,7 @@
     </w:p>
     <w:p>
       <w:pPr>
-        <w:ind w:left="1440"/>
+        <w:ind w:left="1080"/>
         <w:rPr>
           <w:sz w:val="26"/>
           <w:szCs w:val="26"/>
@@ -6985,7 +6984,7 @@
     </w:p>
     <w:p>
       <w:pPr>
-        <w:ind w:left="1440"/>
+        <w:ind w:left="1080"/>
         <w:rPr>
           <w:sz w:val="26"/>
           <w:szCs w:val="26"/>
@@ -7027,6 +7026,13 @@
           <w:szCs w:val="26"/>
         </w:rPr>
         <w:t xml:space="preserve"> </w:t>
+      </w:r>
+      <w:r>
+        <w:rPr>
+          <w:sz w:val="26"/>
+          <w:szCs w:val="26"/>
+        </w:rPr>
+        <w:tab/>
       </w:r>
       <w:r>
         <w:rPr>
@@ -7082,11 +7088,10 @@
       <w:pPr>
         <w:pStyle w:val="Heading3"/>
         <w:numPr>
-          <w:ilvl w:val="0"/>
-          <w:numId w:val="11"/>
+          <w:ilvl w:val="1"/>
+          <w:numId w:val="9"/>
         </w:numPr>
         <w:spacing w:line="259" w:lineRule="auto"/>
-        <w:ind w:left="1440"/>
         <w:rPr>
           <w:rFonts w:ascii="Times New Roman" w:hAnsi="Times New Roman" w:cs="Times New Roman"/>
           <w:sz w:val="26"/>
@@ -7108,7 +7113,7 @@
     </w:p>
     <w:p>
       <w:pPr>
-        <w:ind w:left="1440"/>
+        <w:ind w:left="1080"/>
         <w:rPr>
           <w:sz w:val="26"/>
           <w:szCs w:val="26"/>
@@ -7153,7 +7158,7 @@
     </w:p>
     <w:p>
       <w:pPr>
-        <w:ind w:left="1440"/>
+        <w:ind w:left="1080"/>
         <w:rPr>
           <w:sz w:val="26"/>
           <w:szCs w:val="26"/>
@@ -7205,7 +7210,7 @@
     </w:p>
     <w:p>
       <w:pPr>
-        <w:ind w:left="1440" w:hanging="90"/>
+        <w:ind w:left="1080" w:hanging="90"/>
         <w:rPr>
           <w:sz w:val="26"/>
           <w:szCs w:val="26"/>
@@ -7305,7 +7310,7 @@
     </w:p>
     <w:p>
       <w:pPr>
-        <w:ind w:left="1440"/>
+        <w:ind w:left="1080"/>
         <w:rPr>
           <w:sz w:val="26"/>
           <w:szCs w:val="26"/>
@@ -7357,7 +7362,7 @@
     </w:p>
     <w:p>
       <w:pPr>
-        <w:ind w:left="1440"/>
+        <w:ind w:left="1080"/>
         <w:rPr>
           <w:sz w:val="26"/>
           <w:szCs w:val="26"/>
@@ -7404,7 +7409,7 @@
     </w:p>
     <w:p>
       <w:pPr>
-        <w:ind w:left="1440"/>
+        <w:ind w:left="1080"/>
         <w:rPr>
           <w:sz w:val="26"/>
           <w:szCs w:val="26"/>
@@ -7426,7 +7431,7 @@
           <w:ilvl w:val="0"/>
           <w:numId w:val="34"/>
         </w:numPr>
-        <w:ind w:left="2160"/>
+        <w:ind w:left="1800"/>
         <w:rPr>
           <w:sz w:val="26"/>
           <w:szCs w:val="26"/>
@@ -7479,7 +7484,7 @@
           <w:tab w:val="left" w:pos="2340"/>
         </w:tabs>
         <w:spacing w:after="160" w:line="259" w:lineRule="auto"/>
-        <w:ind w:left="2160"/>
+        <w:ind w:left="1800"/>
         <w:rPr>
           <w:sz w:val="26"/>
           <w:szCs w:val="26"/>
@@ -7532,7 +7537,7 @@
           <w:tab w:val="left" w:pos="2340"/>
         </w:tabs>
         <w:spacing w:after="160" w:line="259" w:lineRule="auto"/>
-        <w:ind w:left="2160"/>
+        <w:ind w:left="1800"/>
         <w:rPr>
           <w:sz w:val="26"/>
           <w:szCs w:val="26"/>
@@ -7585,7 +7590,7 @@
           <w:tab w:val="left" w:pos="2340"/>
         </w:tabs>
         <w:spacing w:after="160" w:line="259" w:lineRule="auto"/>
-        <w:ind w:left="2160"/>
+        <w:ind w:left="1800"/>
         <w:rPr>
           <w:sz w:val="26"/>
           <w:szCs w:val="26"/>
@@ -7638,7 +7643,7 @@
           <w:tab w:val="left" w:pos="2340"/>
         </w:tabs>
         <w:spacing w:after="160" w:line="259" w:lineRule="auto"/>
-        <w:ind w:left="2160"/>
+        <w:ind w:left="1800"/>
         <w:rPr>
           <w:sz w:val="26"/>
           <w:szCs w:val="26"/>
@@ -7691,7 +7696,7 @@
           <w:tab w:val="left" w:pos="2340"/>
         </w:tabs>
         <w:spacing w:after="160" w:line="259" w:lineRule="auto"/>
-        <w:ind w:left="2160"/>
+        <w:ind w:left="1800"/>
         <w:rPr>
           <w:sz w:val="26"/>
           <w:szCs w:val="26"/>
@@ -7730,7 +7735,7 @@
           <w:tab w:val="left" w:pos="2340"/>
         </w:tabs>
         <w:spacing w:after="160" w:line="259" w:lineRule="auto"/>
-        <w:ind w:left="2880"/>
+        <w:ind w:left="2520"/>
         <w:rPr>
           <w:sz w:val="26"/>
           <w:szCs w:val="26"/>
@@ -7755,7 +7760,7 @@
           <w:tab w:val="left" w:pos="2340"/>
         </w:tabs>
         <w:spacing w:after="160" w:line="259" w:lineRule="auto"/>
-        <w:ind w:left="2880"/>
+        <w:ind w:left="2520"/>
         <w:rPr>
           <w:sz w:val="26"/>
           <w:szCs w:val="26"/>
@@ -7780,7 +7785,7 @@
           <w:tab w:val="left" w:pos="2340"/>
         </w:tabs>
         <w:spacing w:after="160" w:line="259" w:lineRule="auto"/>
-        <w:ind w:left="2880"/>
+        <w:ind w:left="2520"/>
         <w:rPr>
           <w:sz w:val="26"/>
           <w:szCs w:val="26"/>
@@ -7805,7 +7810,7 @@
           <w:tab w:val="left" w:pos="2340"/>
         </w:tabs>
         <w:spacing w:after="160" w:line="259" w:lineRule="auto"/>
-        <w:ind w:left="2880"/>
+        <w:ind w:left="2520"/>
       </w:pPr>
       <w:r>
         <w:rPr>
@@ -7819,11 +7824,10 @@
       <w:pPr>
         <w:pStyle w:val="Heading3"/>
         <w:numPr>
-          <w:ilvl w:val="0"/>
-          <w:numId w:val="11"/>
+          <w:ilvl w:val="1"/>
+          <w:numId w:val="9"/>
         </w:numPr>
         <w:spacing w:line="259" w:lineRule="auto"/>
-        <w:ind w:left="1440"/>
         <w:rPr>
           <w:rFonts w:ascii="Times New Roman" w:hAnsi="Times New Roman" w:cs="Times New Roman"/>
           <w:sz w:val="26"/>
@@ -7863,7 +7867,7 @@
     </w:p>
     <w:p>
       <w:pPr>
-        <w:ind w:left="1440"/>
+        <w:ind w:left="1080"/>
         <w:rPr>
           <w:sz w:val="26"/>
           <w:szCs w:val="26"/>
@@ -7910,7 +7914,7 @@
     </w:p>
     <w:p>
       <w:pPr>
-        <w:ind w:left="1440"/>
+        <w:ind w:left="1080"/>
         <w:rPr>
           <w:sz w:val="26"/>
           <w:szCs w:val="26"/>
@@ -7955,7 +7959,7 @@
     </w:p>
     <w:p>
       <w:pPr>
-        <w:ind w:left="1440"/>
+        <w:ind w:left="1080"/>
         <w:rPr>
           <w:sz w:val="26"/>
           <w:szCs w:val="26"/>
@@ -8025,7 +8029,7 @@
     </w:p>
     <w:p>
       <w:pPr>
-        <w:ind w:left="1440"/>
+        <w:ind w:left="1080"/>
         <w:rPr>
           <w:sz w:val="26"/>
           <w:szCs w:val="26"/>
@@ -8063,7 +8067,7 @@
     </w:p>
     <w:p>
       <w:pPr>
-        <w:ind w:left="1440"/>
+        <w:ind w:left="1080"/>
         <w:rPr>
           <w:sz w:val="26"/>
           <w:szCs w:val="26"/>
@@ -8101,7 +8105,7 @@
     </w:p>
     <w:p>
       <w:pPr>
-        <w:ind w:left="1440"/>
+        <w:ind w:left="1080"/>
         <w:rPr>
           <w:sz w:val="26"/>
           <w:szCs w:val="26"/>
@@ -8130,6 +8134,7 @@
           <w:ilvl w:val="0"/>
           <w:numId w:val="29"/>
         </w:numPr>
+        <w:ind w:left="1800"/>
         <w:rPr>
           <w:sz w:val="26"/>
           <w:szCs w:val="26"/>
@@ -8185,6 +8190,7 @@
           <w:ilvl w:val="0"/>
           <w:numId w:val="29"/>
         </w:numPr>
+        <w:ind w:left="1800"/>
         <w:rPr>
           <w:sz w:val="26"/>
           <w:szCs w:val="26"/>
@@ -8233,6 +8239,7 @@
           <w:ilvl w:val="0"/>
           <w:numId w:val="29"/>
         </w:numPr>
+        <w:ind w:left="1800"/>
         <w:rPr>
           <w:sz w:val="26"/>
           <w:szCs w:val="26"/>
@@ -8288,6 +8295,7 @@
           <w:ilvl w:val="0"/>
           <w:numId w:val="29"/>
         </w:numPr>
+        <w:ind w:left="1800"/>
         <w:rPr>
           <w:sz w:val="26"/>
           <w:szCs w:val="26"/>
@@ -8336,6 +8344,7 @@
           <w:ilvl w:val="0"/>
           <w:numId w:val="29"/>
         </w:numPr>
+        <w:ind w:left="1800"/>
         <w:rPr>
           <w:sz w:val="26"/>
           <w:szCs w:val="26"/>
@@ -8384,6 +8393,7 @@
           <w:ilvl w:val="0"/>
           <w:numId w:val="29"/>
         </w:numPr>
+        <w:ind w:left="1800"/>
         <w:rPr>
           <w:sz w:val="26"/>
           <w:szCs w:val="26"/>
@@ -8425,6 +8435,7 @@
           <w:ilvl w:val="0"/>
           <w:numId w:val="29"/>
         </w:numPr>
+        <w:ind w:left="1800"/>
         <w:rPr>
           <w:sz w:val="26"/>
           <w:szCs w:val="26"/>
@@ -8453,6 +8464,7 @@
           <w:numId w:val="30"/>
         </w:numPr>
         <w:spacing w:after="160" w:line="259" w:lineRule="auto"/>
+        <w:ind w:left="2520"/>
         <w:rPr>
           <w:sz w:val="26"/>
           <w:szCs w:val="26"/>
@@ -8474,6 +8486,7 @@
           <w:numId w:val="30"/>
         </w:numPr>
         <w:spacing w:after="160" w:line="259" w:lineRule="auto"/>
+        <w:ind w:left="2520"/>
         <w:rPr>
           <w:sz w:val="26"/>
           <w:szCs w:val="26"/>
@@ -8495,6 +8508,7 @@
           <w:numId w:val="30"/>
         </w:numPr>
         <w:spacing w:after="160" w:line="259" w:lineRule="auto"/>
+        <w:ind w:left="2520"/>
         <w:rPr>
           <w:sz w:val="26"/>
           <w:szCs w:val="26"/>
@@ -8516,6 +8530,7 @@
           <w:numId w:val="30"/>
         </w:numPr>
         <w:spacing w:after="160" w:line="259" w:lineRule="auto"/>
+        <w:ind w:left="2520"/>
         <w:rPr>
           <w:sz w:val="26"/>
           <w:szCs w:val="26"/>
@@ -8533,11 +8548,10 @@
       <w:pPr>
         <w:pStyle w:val="Heading3"/>
         <w:numPr>
-          <w:ilvl w:val="0"/>
-          <w:numId w:val="11"/>
+          <w:ilvl w:val="1"/>
+          <w:numId w:val="9"/>
         </w:numPr>
         <w:spacing w:line="259" w:lineRule="auto"/>
-        <w:ind w:left="1440"/>
         <w:rPr>
           <w:rFonts w:ascii="Times New Roman" w:hAnsi="Times New Roman" w:cs="Times New Roman"/>
           <w:sz w:val="26"/>
@@ -8564,7 +8578,7 @@
     </w:p>
     <w:p>
       <w:pPr>
-        <w:ind w:left="1440"/>
+        <w:ind w:left="1080"/>
         <w:rPr>
           <w:sz w:val="26"/>
           <w:szCs w:val="26"/>
@@ -8609,7 +8623,7 @@
     </w:p>
     <w:p>
       <w:pPr>
-        <w:ind w:left="1440"/>
+        <w:ind w:left="1080"/>
         <w:rPr>
           <w:sz w:val="26"/>
           <w:szCs w:val="26"/>
@@ -8670,7 +8684,7 @@
     </w:p>
     <w:p>
       <w:pPr>
-        <w:ind w:left="1440"/>
+        <w:ind w:left="1080"/>
         <w:rPr>
           <w:sz w:val="26"/>
           <w:szCs w:val="26"/>
@@ -8769,7 +8783,7 @@
           <w:numId w:val="10"/>
         </w:numPr>
         <w:spacing w:after="160" w:line="259" w:lineRule="auto"/>
-        <w:ind w:left="2160"/>
+        <w:ind w:left="1800"/>
         <w:rPr>
           <w:sz w:val="26"/>
           <w:szCs w:val="26"/>
@@ -8791,7 +8805,7 @@
           <w:numId w:val="10"/>
         </w:numPr>
         <w:spacing w:after="160" w:line="259" w:lineRule="auto"/>
-        <w:ind w:left="2160"/>
+        <w:ind w:left="1800"/>
         <w:rPr>
           <w:sz w:val="26"/>
           <w:szCs w:val="26"/>
@@ -8813,7 +8827,7 @@
           <w:numId w:val="10"/>
         </w:numPr>
         <w:spacing w:after="160" w:line="259" w:lineRule="auto"/>
-        <w:ind w:left="2160"/>
+        <w:ind w:left="1800"/>
         <w:rPr>
           <w:sz w:val="26"/>
           <w:szCs w:val="26"/>
@@ -8845,7 +8859,7 @@
     </w:p>
     <w:p>
       <w:pPr>
-        <w:ind w:left="1440"/>
+        <w:ind w:left="1080"/>
         <w:rPr>
           <w:sz w:val="26"/>
           <w:szCs w:val="26"/>
@@ -8890,7 +8904,7 @@
     </w:p>
     <w:p>
       <w:pPr>
-        <w:ind w:left="1440"/>
+        <w:ind w:left="1080"/>
         <w:rPr>
           <w:sz w:val="26"/>
           <w:szCs w:val="26"/>
@@ -8943,7 +8957,7 @@
     </w:p>
     <w:p>
       <w:pPr>
-        <w:ind w:left="1440"/>
+        <w:ind w:left="1080"/>
         <w:rPr>
           <w:sz w:val="26"/>
           <w:szCs w:val="26"/>
@@ -8982,7 +8996,7 @@
     </w:p>
     <w:p>
       <w:pPr>
-        <w:ind w:left="1440"/>
+        <w:ind w:left="1080"/>
         <w:rPr>
           <w:b/>
           <w:sz w:val="26"/>
@@ -9008,6 +9022,7 @@
         <w:tabs>
           <w:tab w:val="left" w:pos="2160"/>
         </w:tabs>
+        <w:ind w:left="1800"/>
         <w:rPr>
           <w:sz w:val="26"/>
           <w:szCs w:val="26"/>
@@ -9071,7 +9086,7 @@
           <w:numId w:val="17"/>
         </w:numPr>
         <w:spacing w:after="160" w:line="259" w:lineRule="auto"/>
-        <w:ind w:left="2160"/>
+        <w:ind w:left="1800"/>
         <w:rPr>
           <w:sz w:val="26"/>
           <w:szCs w:val="26"/>
@@ -9121,7 +9136,7 @@
           <w:numId w:val="17"/>
         </w:numPr>
         <w:spacing w:after="160" w:line="259" w:lineRule="auto"/>
-        <w:ind w:left="2160"/>
+        <w:ind w:left="1800"/>
         <w:rPr>
           <w:sz w:val="26"/>
           <w:szCs w:val="26"/>
@@ -9165,7 +9180,7 @@
           <w:numId w:val="17"/>
         </w:numPr>
         <w:spacing w:after="160" w:line="259" w:lineRule="auto"/>
-        <w:ind w:left="2160"/>
+        <w:ind w:left="1800"/>
         <w:rPr>
           <w:sz w:val="26"/>
           <w:szCs w:val="26"/>
@@ -9209,7 +9224,7 @@
           <w:numId w:val="17"/>
         </w:numPr>
         <w:spacing w:after="160" w:line="259" w:lineRule="auto"/>
-        <w:ind w:left="2160"/>
+        <w:ind w:left="1800"/>
         <w:rPr>
           <w:sz w:val="26"/>
           <w:szCs w:val="26"/>
@@ -9238,7 +9253,7 @@
           <w:numId w:val="32"/>
         </w:numPr>
         <w:spacing w:after="160" w:line="259" w:lineRule="auto"/>
-        <w:ind w:left="2880" w:hanging="360"/>
+        <w:ind w:left="2520" w:hanging="360"/>
         <w:rPr>
           <w:sz w:val="26"/>
           <w:szCs w:val="26"/>
@@ -9260,7 +9275,7 @@
           <w:numId w:val="32"/>
         </w:numPr>
         <w:spacing w:after="160" w:line="259" w:lineRule="auto"/>
-        <w:ind w:left="2880" w:hanging="360"/>
+        <w:ind w:left="2520" w:hanging="360"/>
         <w:rPr>
           <w:sz w:val="26"/>
           <w:szCs w:val="26"/>
@@ -9282,7 +9297,7 @@
           <w:numId w:val="32"/>
         </w:numPr>
         <w:spacing w:after="160" w:line="259" w:lineRule="auto"/>
-        <w:ind w:left="2880" w:hanging="360"/>
+        <w:ind w:left="2520" w:hanging="360"/>
         <w:rPr>
           <w:sz w:val="26"/>
           <w:szCs w:val="26"/>
@@ -9304,7 +9319,7 @@
           <w:numId w:val="32"/>
         </w:numPr>
         <w:spacing w:after="160" w:line="259" w:lineRule="auto"/>
-        <w:ind w:left="2880" w:hanging="360"/>
+        <w:ind w:left="2520" w:hanging="360"/>
         <w:rPr>
           <w:sz w:val="26"/>
           <w:szCs w:val="26"/>
@@ -9322,11 +9337,10 @@
       <w:pPr>
         <w:pStyle w:val="Heading3"/>
         <w:numPr>
-          <w:ilvl w:val="0"/>
-          <w:numId w:val="11"/>
+          <w:ilvl w:val="1"/>
+          <w:numId w:val="9"/>
         </w:numPr>
         <w:spacing w:line="259" w:lineRule="auto"/>
-        <w:ind w:left="1440"/>
         <w:rPr>
           <w:rFonts w:ascii="Times New Roman" w:hAnsi="Times New Roman" w:cs="Times New Roman"/>
           <w:sz w:val="26"/>
@@ -9350,7 +9364,7 @@
     </w:p>
     <w:p>
       <w:pPr>
-        <w:ind w:left="1440"/>
+        <w:ind w:left="1080"/>
         <w:rPr>
           <w:sz w:val="26"/>
           <w:szCs w:val="26"/>
@@ -9402,7 +9416,7 @@
     </w:p>
     <w:p>
       <w:pPr>
-        <w:ind w:left="1440"/>
+        <w:ind w:left="1080"/>
         <w:rPr>
           <w:sz w:val="26"/>
           <w:szCs w:val="26"/>
@@ -9454,7 +9468,7 @@
     </w:p>
     <w:p>
       <w:pPr>
-        <w:ind w:left="1440"/>
+        <w:ind w:left="1080"/>
         <w:rPr>
           <w:sz w:val="26"/>
           <w:szCs w:val="26"/>
@@ -9540,7 +9554,7 @@
     </w:p>
     <w:p>
       <w:pPr>
-        <w:ind w:left="1440"/>
+        <w:ind w:left="1080"/>
         <w:rPr>
           <w:sz w:val="26"/>
           <w:szCs w:val="26"/>
@@ -9585,7 +9599,7 @@
     </w:p>
     <w:p>
       <w:pPr>
-        <w:ind w:left="1440"/>
+        <w:ind w:left="1080"/>
         <w:rPr>
           <w:sz w:val="26"/>
           <w:szCs w:val="26"/>
@@ -9597,7 +9611,6 @@
           <w:sz w:val="26"/>
           <w:szCs w:val="26"/>
         </w:rPr>
-        <w:lastRenderedPageBreak/>
         <w:t>Tài nguyên</w:t>
       </w:r>
       <w:r>
@@ -9634,7 +9647,7 @@
         <w:tabs>
           <w:tab w:val="left" w:pos="2160"/>
         </w:tabs>
-        <w:ind w:left="1440"/>
+        <w:ind w:left="1080"/>
         <w:rPr>
           <w:sz w:val="26"/>
           <w:szCs w:val="26"/>
@@ -9646,6 +9659,7 @@
           <w:sz w:val="26"/>
           <w:szCs w:val="26"/>
         </w:rPr>
+        <w:lastRenderedPageBreak/>
         <w:t>Thao tác</w:t>
       </w:r>
       <w:r>
@@ -9679,7 +9693,7 @@
     </w:p>
     <w:p>
       <w:pPr>
-        <w:ind w:left="1440"/>
+        <w:ind w:left="1080"/>
         <w:rPr>
           <w:sz w:val="26"/>
           <w:szCs w:val="26"/>
@@ -9721,7 +9735,7 @@
         <w:tabs>
           <w:tab w:val="left" w:pos="3060"/>
         </w:tabs>
-        <w:ind w:left="2160"/>
+        <w:ind w:left="1800"/>
         <w:rPr>
           <w:sz w:val="26"/>
           <w:szCs w:val="26"/>
@@ -9761,7 +9775,7 @@
           <w:tab w:val="left" w:pos="3060"/>
         </w:tabs>
         <w:spacing w:after="160" w:line="259" w:lineRule="auto"/>
-        <w:ind w:left="2160"/>
+        <w:ind w:left="1800"/>
         <w:rPr>
           <w:sz w:val="26"/>
           <w:szCs w:val="26"/>
@@ -9801,7 +9815,7 @@
           <w:tab w:val="left" w:pos="3060"/>
         </w:tabs>
         <w:spacing w:after="160" w:line="259" w:lineRule="auto"/>
-        <w:ind w:left="2160"/>
+        <w:ind w:left="1800"/>
         <w:rPr>
           <w:sz w:val="26"/>
           <w:szCs w:val="26"/>
@@ -9848,7 +9862,7 @@
           <w:tab w:val="left" w:pos="3060"/>
         </w:tabs>
         <w:spacing w:after="160" w:line="259" w:lineRule="auto"/>
-        <w:ind w:left="2160"/>
+        <w:ind w:left="1800"/>
         <w:rPr>
           <w:sz w:val="26"/>
           <w:szCs w:val="26"/>
@@ -9894,7 +9908,7 @@
           <w:tab w:val="left" w:pos="3060"/>
         </w:tabs>
         <w:spacing w:after="160" w:line="259" w:lineRule="auto"/>
-        <w:ind w:left="2160"/>
+        <w:ind w:left="1800"/>
         <w:rPr>
           <w:sz w:val="26"/>
           <w:szCs w:val="26"/>
@@ -9930,7 +9944,7 @@
           <w:numId w:val="14"/>
         </w:numPr>
         <w:spacing w:after="160" w:line="259" w:lineRule="auto"/>
-        <w:ind w:left="2160"/>
+        <w:ind w:left="1800"/>
         <w:rPr>
           <w:sz w:val="26"/>
           <w:szCs w:val="26"/>
@@ -9969,7 +9983,7 @@
           <w:tab w:val="left" w:pos="2160"/>
         </w:tabs>
         <w:spacing w:after="160" w:line="259" w:lineRule="auto"/>
-        <w:ind w:left="2880"/>
+        <w:ind w:left="2520"/>
         <w:rPr>
           <w:sz w:val="26"/>
           <w:szCs w:val="26"/>
@@ -9994,7 +10008,7 @@
           <w:tab w:val="left" w:pos="2160"/>
         </w:tabs>
         <w:spacing w:after="160" w:line="259" w:lineRule="auto"/>
-        <w:ind w:left="2880"/>
+        <w:ind w:left="2520"/>
         <w:rPr>
           <w:sz w:val="26"/>
           <w:szCs w:val="26"/>
@@ -10015,7 +10029,7 @@
           <w:tab w:val="left" w:pos="2160"/>
         </w:tabs>
         <w:spacing w:after="160" w:line="259" w:lineRule="auto"/>
-        <w:ind w:left="2880"/>
+        <w:ind w:left="2520"/>
         <w:rPr>
           <w:sz w:val="26"/>
           <w:szCs w:val="26"/>
@@ -10032,7 +10046,7 @@
         <w:tabs>
           <w:tab w:val="left" w:pos="3060"/>
         </w:tabs>
-        <w:ind w:left="2160"/>
+        <w:ind w:left="1800"/>
         <w:rPr>
           <w:sz w:val="26"/>
           <w:szCs w:val="26"/>
@@ -10071,7 +10085,7 @@
           <w:tab w:val="left" w:pos="3060"/>
         </w:tabs>
         <w:spacing w:after="160" w:line="259" w:lineRule="auto"/>
-        <w:ind w:left="2160"/>
+        <w:ind w:left="1800"/>
         <w:rPr>
           <w:sz w:val="26"/>
           <w:szCs w:val="26"/>
@@ -10118,7 +10132,7 @@
           <w:tab w:val="left" w:pos="2340"/>
         </w:tabs>
         <w:spacing w:after="160" w:line="259" w:lineRule="auto"/>
-        <w:ind w:left="2160"/>
+        <w:ind w:left="1800"/>
         <w:rPr>
           <w:sz w:val="26"/>
           <w:szCs w:val="26"/>
@@ -10157,7 +10171,7 @@
           <w:tab w:val="left" w:pos="2340"/>
         </w:tabs>
         <w:spacing w:after="160" w:line="259" w:lineRule="auto"/>
-        <w:ind w:left="2160"/>
+        <w:ind w:left="1800"/>
         <w:rPr>
           <w:sz w:val="26"/>
           <w:szCs w:val="26"/>
@@ -10196,7 +10210,7 @@
           <w:tab w:val="left" w:pos="2340"/>
         </w:tabs>
         <w:spacing w:after="160" w:line="259" w:lineRule="auto"/>
-        <w:ind w:left="2160"/>
+        <w:ind w:left="1800"/>
         <w:rPr>
           <w:sz w:val="26"/>
           <w:szCs w:val="26"/>
@@ -10242,7 +10256,7 @@
           <w:tab w:val="left" w:pos="2340"/>
         </w:tabs>
         <w:spacing w:after="160" w:line="259" w:lineRule="auto"/>
-        <w:ind w:left="2160"/>
+        <w:ind w:left="1800"/>
         <w:rPr>
           <w:sz w:val="26"/>
           <w:szCs w:val="26"/>
@@ -10264,7 +10278,7 @@
           <w:numId w:val="37"/>
         </w:numPr>
         <w:spacing w:after="160" w:line="259" w:lineRule="auto"/>
-        <w:ind w:left="2970"/>
+        <w:ind w:left="2610"/>
         <w:rPr>
           <w:sz w:val="26"/>
           <w:szCs w:val="26"/>
@@ -10286,7 +10300,7 @@
           <w:numId w:val="37"/>
         </w:numPr>
         <w:spacing w:after="160" w:line="259" w:lineRule="auto"/>
-        <w:ind w:left="2970"/>
+        <w:ind w:left="2610"/>
       </w:pPr>
       <w:r>
         <w:rPr>
@@ -10300,11 +10314,10 @@
       <w:pPr>
         <w:pStyle w:val="Heading3"/>
         <w:numPr>
-          <w:ilvl w:val="0"/>
-          <w:numId w:val="11"/>
+          <w:ilvl w:val="1"/>
+          <w:numId w:val="9"/>
         </w:numPr>
         <w:spacing w:line="259" w:lineRule="auto"/>
-        <w:ind w:left="1440"/>
         <w:rPr>
           <w:rFonts w:ascii="Times New Roman" w:hAnsi="Times New Roman" w:cs="Times New Roman"/>
           <w:sz w:val="26"/>
@@ -10344,7 +10357,7 @@
     </w:p>
     <w:p>
       <w:pPr>
-        <w:ind w:left="1440"/>
+        <w:ind w:left="1080"/>
         <w:rPr>
           <w:sz w:val="26"/>
           <w:szCs w:val="26"/>
@@ -10398,7 +10411,7 @@
     </w:p>
     <w:p>
       <w:pPr>
-        <w:ind w:left="1440"/>
+        <w:ind w:left="1080"/>
         <w:rPr>
           <w:sz w:val="26"/>
           <w:szCs w:val="26"/>
@@ -10438,7 +10451,7 @@
     </w:p>
     <w:p>
       <w:pPr>
-        <w:ind w:left="1440"/>
+        <w:ind w:left="1080"/>
         <w:rPr>
           <w:sz w:val="26"/>
           <w:szCs w:val="26"/>
@@ -10501,7 +10514,7 @@
     </w:p>
     <w:p>
       <w:pPr>
-        <w:ind w:left="1440"/>
+        <w:ind w:left="1080"/>
         <w:rPr>
           <w:sz w:val="26"/>
           <w:szCs w:val="26"/>
@@ -10533,7 +10546,7 @@
     </w:p>
     <w:p>
       <w:pPr>
-        <w:ind w:left="1440"/>
+        <w:ind w:left="1080"/>
         <w:rPr>
           <w:sz w:val="26"/>
           <w:szCs w:val="26"/>
@@ -10565,7 +10578,7 @@
     </w:p>
     <w:p>
       <w:pPr>
-        <w:ind w:left="1440"/>
+        <w:ind w:left="1080"/>
         <w:rPr>
           <w:b/>
           <w:sz w:val="26"/>
@@ -10590,6 +10603,7 @@
         </w:numPr>
         <w:suppressAutoHyphens/>
         <w:spacing w:line="259" w:lineRule="auto"/>
+        <w:ind w:left="1800"/>
         <w:contextualSpacing w:val="0"/>
         <w:rPr>
           <w:sz w:val="26"/>
@@ -10617,13 +10631,8 @@
         </w:rPr>
         <w:tab/>
       </w:r>
-      <w:r>
-        <w:rPr>
-          <w:sz w:val="26"/>
-          <w:szCs w:val="26"/>
-        </w:rPr>
-        <w:tab/>
-      </w:r>
+      <w:bookmarkStart w:id="32" w:name="_GoBack"/>
+      <w:bookmarkEnd w:id="32"/>
       <w:r>
         <w:rPr>
           <w:sz w:val="26"/>
@@ -10641,6 +10650,7 @@
         </w:numPr>
         <w:suppressAutoHyphens/>
         <w:spacing w:line="259" w:lineRule="auto"/>
+        <w:ind w:left="1800"/>
         <w:contextualSpacing w:val="0"/>
         <w:rPr>
           <w:sz w:val="26"/>
@@ -10685,6 +10695,7 @@
         </w:numPr>
         <w:suppressAutoHyphens/>
         <w:spacing w:line="259" w:lineRule="auto"/>
+        <w:ind w:left="1800"/>
         <w:contextualSpacing w:val="0"/>
         <w:rPr>
           <w:sz w:val="26"/>
@@ -10722,6 +10733,7 @@
         </w:numPr>
         <w:suppressAutoHyphens/>
         <w:spacing w:line="259" w:lineRule="auto"/>
+        <w:ind w:left="1800"/>
         <w:contextualSpacing w:val="0"/>
         <w:rPr>
           <w:sz w:val="26"/>
@@ -10757,6 +10769,7 @@
           <w:ilvl w:val="0"/>
           <w:numId w:val="38"/>
         </w:numPr>
+        <w:ind w:left="1800"/>
         <w:rPr>
           <w:sz w:val="26"/>
           <w:szCs w:val="26"/>
@@ -10768,6 +10781,50 @@
           <w:szCs w:val="26"/>
         </w:rPr>
         <w:t>Chuỗi sự kiện:</w:t>
+      </w:r>
+    </w:p>
+    <w:p>
+      <w:pPr>
+        <w:pStyle w:val="ListParagraph"/>
+        <w:numPr>
+          <w:ilvl w:val="0"/>
+          <w:numId w:val="39"/>
+        </w:numPr>
+        <w:tabs>
+          <w:tab w:val="clear" w:pos="1440"/>
+          <w:tab w:val="num" w:pos="1080"/>
+        </w:tabs>
+        <w:suppressAutoHyphens/>
+        <w:spacing w:after="160" w:line="259" w:lineRule="auto"/>
+        <w:ind w:left="2160"/>
+        <w:contextualSpacing w:val="0"/>
+        <w:rPr>
+          <w:sz w:val="26"/>
+          <w:szCs w:val="26"/>
+        </w:rPr>
+      </w:pPr>
+      <w:r>
+        <w:rPr>
+          <w:sz w:val="26"/>
+          <w:szCs w:val="26"/>
+        </w:rPr>
+        <w:t xml:space="preserve">Thủ </w:t>
+      </w:r>
+      <w:proofErr w:type="gramStart"/>
+      <w:r>
+        <w:rPr>
+          <w:sz w:val="26"/>
+          <w:szCs w:val="26"/>
+        </w:rPr>
+        <w:t>thư</w:t>
+      </w:r>
+      <w:proofErr w:type="gramEnd"/>
+      <w:r>
+        <w:rPr>
+          <w:sz w:val="26"/>
+          <w:szCs w:val="26"/>
+        </w:rPr>
+        <w:t xml:space="preserve"> vào hệ thống.</w:t>
       </w:r>
     </w:p>
     <w:p>
@@ -10779,6 +10836,7 @@
         </w:numPr>
         <w:suppressAutoHyphens/>
         <w:spacing w:after="160" w:line="259" w:lineRule="auto"/>
+        <w:ind w:left="2160"/>
         <w:contextualSpacing w:val="0"/>
         <w:rPr>
           <w:sz w:val="26"/>
@@ -10790,46 +10848,6 @@
           <w:sz w:val="26"/>
           <w:szCs w:val="26"/>
         </w:rPr>
-        <w:t xml:space="preserve">Thủ </w:t>
-      </w:r>
-      <w:proofErr w:type="gramStart"/>
-      <w:r>
-        <w:rPr>
-          <w:sz w:val="26"/>
-          <w:szCs w:val="26"/>
-        </w:rPr>
-        <w:t>thư</w:t>
-      </w:r>
-      <w:proofErr w:type="gramEnd"/>
-      <w:r>
-        <w:rPr>
-          <w:sz w:val="26"/>
-          <w:szCs w:val="26"/>
-        </w:rPr>
-        <w:t xml:space="preserve"> vào hệ thống.</w:t>
-      </w:r>
-    </w:p>
-    <w:p>
-      <w:pPr>
-        <w:pStyle w:val="ListParagraph"/>
-        <w:numPr>
-          <w:ilvl w:val="0"/>
-          <w:numId w:val="39"/>
-        </w:numPr>
-        <w:suppressAutoHyphens/>
-        <w:spacing w:after="160" w:line="259" w:lineRule="auto"/>
-        <w:contextualSpacing w:val="0"/>
-        <w:rPr>
-          <w:sz w:val="26"/>
-          <w:szCs w:val="26"/>
-        </w:rPr>
-      </w:pPr>
-      <w:r>
-        <w:rPr>
-          <w:sz w:val="26"/>
-          <w:szCs w:val="26"/>
-        </w:rPr>
-        <w:lastRenderedPageBreak/>
         <w:t xml:space="preserve">Hiển thị thông tin cho thủ </w:t>
       </w:r>
       <w:proofErr w:type="gramStart"/>
@@ -10853,25 +10871,25 @@
       <w:pPr>
         <w:pStyle w:val="Heading3"/>
         <w:numPr>
-          <w:ilvl w:val="0"/>
-          <w:numId w:val="11"/>
+          <w:ilvl w:val="1"/>
+          <w:numId w:val="9"/>
         </w:numPr>
         <w:spacing w:line="259" w:lineRule="auto"/>
-        <w:ind w:left="1440"/>
         <w:rPr>
           <w:rFonts w:ascii="Times New Roman" w:hAnsi="Times New Roman" w:cs="Times New Roman"/>
           <w:sz w:val="26"/>
           <w:szCs w:val="26"/>
         </w:rPr>
       </w:pPr>
-      <w:bookmarkStart w:id="32" w:name="_Toc339050858"/>
-      <w:bookmarkStart w:id="33" w:name="_Toc341906608"/>
+      <w:bookmarkStart w:id="33" w:name="_Toc339050858"/>
+      <w:bookmarkStart w:id="34" w:name="_Toc341906608"/>
       <w:r>
         <w:rPr>
           <w:rFonts w:ascii="Times New Roman" w:hAnsi="Times New Roman" w:cs="Times New Roman"/>
           <w:sz w:val="26"/>
           <w:szCs w:val="26"/>
         </w:rPr>
+        <w:lastRenderedPageBreak/>
         <w:t xml:space="preserve">Trang xem thống kê của thủ </w:t>
       </w:r>
       <w:proofErr w:type="gramStart"/>
@@ -10892,12 +10910,12 @@
         </w:rPr>
         <w:t>.</w:t>
       </w:r>
-      <w:bookmarkEnd w:id="32"/>
       <w:bookmarkEnd w:id="33"/>
-    </w:p>
-    <w:p>
-      <w:pPr>
-        <w:ind w:left="1440"/>
+      <w:bookmarkEnd w:id="34"/>
+    </w:p>
+    <w:p>
+      <w:pPr>
+        <w:ind w:left="1080"/>
         <w:rPr>
           <w:sz w:val="26"/>
           <w:szCs w:val="26"/>
@@ -10953,7 +10971,7 @@
     </w:p>
     <w:p>
       <w:pPr>
-        <w:ind w:left="1440"/>
+        <w:ind w:left="1080"/>
         <w:rPr>
           <w:sz w:val="26"/>
           <w:szCs w:val="26"/>
@@ -10993,7 +11011,7 @@
     </w:p>
     <w:p>
       <w:pPr>
-        <w:ind w:left="1440"/>
+        <w:ind w:left="1080"/>
         <w:rPr>
           <w:sz w:val="26"/>
           <w:szCs w:val="26"/>
@@ -11049,7 +11067,7 @@
     </w:p>
     <w:p>
       <w:pPr>
-        <w:ind w:left="1440"/>
+        <w:ind w:left="1080"/>
         <w:rPr>
           <w:sz w:val="26"/>
           <w:szCs w:val="26"/>
@@ -11081,7 +11099,7 @@
     </w:p>
     <w:p>
       <w:pPr>
-        <w:ind w:left="1440"/>
+        <w:ind w:left="1080"/>
         <w:rPr>
           <w:sz w:val="26"/>
           <w:szCs w:val="26"/>
@@ -11113,7 +11131,7 @@
     </w:p>
     <w:p>
       <w:pPr>
-        <w:ind w:left="1440"/>
+        <w:ind w:left="1080"/>
         <w:rPr>
           <w:b/>
           <w:sz w:val="26"/>
@@ -11137,7 +11155,7 @@
           <w:numId w:val="40"/>
         </w:numPr>
         <w:spacing w:after="160" w:line="259" w:lineRule="auto"/>
-        <w:ind w:left="2160"/>
+        <w:ind w:left="1800"/>
         <w:rPr>
           <w:sz w:val="26"/>
           <w:szCs w:val="26"/>
@@ -11187,7 +11205,7 @@
           <w:numId w:val="40"/>
         </w:numPr>
         <w:spacing w:after="160" w:line="259" w:lineRule="auto"/>
-        <w:ind w:left="2160"/>
+        <w:ind w:left="1800"/>
         <w:rPr>
           <w:sz w:val="26"/>
           <w:szCs w:val="26"/>
@@ -11230,7 +11248,7 @@
           <w:numId w:val="40"/>
         </w:numPr>
         <w:spacing w:after="160" w:line="259" w:lineRule="auto"/>
-        <w:ind w:left="2160"/>
+        <w:ind w:left="1800"/>
         <w:rPr>
           <w:sz w:val="26"/>
           <w:szCs w:val="26"/>
@@ -11266,7 +11284,7 @@
           <w:numId w:val="40"/>
         </w:numPr>
         <w:spacing w:after="160" w:line="259" w:lineRule="auto"/>
-        <w:ind w:left="2160"/>
+        <w:ind w:left="1800"/>
         <w:rPr>
           <w:sz w:val="26"/>
           <w:szCs w:val="26"/>
@@ -11301,7 +11319,7 @@
           <w:ilvl w:val="0"/>
           <w:numId w:val="40"/>
         </w:numPr>
-        <w:ind w:left="2160"/>
+        <w:ind w:left="1800"/>
         <w:rPr>
           <w:sz w:val="26"/>
           <w:szCs w:val="26"/>
@@ -11323,7 +11341,7 @@
           <w:numId w:val="41"/>
         </w:numPr>
         <w:spacing w:after="160" w:line="259" w:lineRule="auto"/>
-        <w:ind w:left="2430"/>
+        <w:ind w:left="2070"/>
         <w:rPr>
           <w:sz w:val="26"/>
           <w:szCs w:val="26"/>
@@ -11361,7 +11379,7 @@
           <w:numId w:val="41"/>
         </w:numPr>
         <w:spacing w:after="160" w:line="259" w:lineRule="auto"/>
-        <w:ind w:left="2430"/>
+        <w:ind w:left="2070"/>
         <w:rPr>
           <w:sz w:val="26"/>
           <w:szCs w:val="26"/>
@@ -11383,7 +11401,7 @@
           <w:numId w:val="41"/>
         </w:numPr>
         <w:spacing w:after="160" w:line="259" w:lineRule="auto"/>
-        <w:ind w:left="2430"/>
+        <w:ind w:left="2070"/>
       </w:pPr>
       <w:r>
         <w:rPr>
@@ -11413,19 +11431,18 @@
       <w:pPr>
         <w:pStyle w:val="Heading3"/>
         <w:numPr>
-          <w:ilvl w:val="0"/>
-          <w:numId w:val="11"/>
+          <w:ilvl w:val="1"/>
+          <w:numId w:val="9"/>
         </w:numPr>
         <w:spacing w:line="259" w:lineRule="auto"/>
-        <w:ind w:left="1440"/>
         <w:rPr>
           <w:rFonts w:ascii="Times New Roman" w:hAnsi="Times New Roman" w:cs="Times New Roman"/>
           <w:sz w:val="26"/>
           <w:szCs w:val="26"/>
         </w:rPr>
       </w:pPr>
-      <w:bookmarkStart w:id="34" w:name="_Toc339050859"/>
-      <w:bookmarkStart w:id="35" w:name="_Toc341906609"/>
+      <w:bookmarkStart w:id="35" w:name="_Toc339050859"/>
+      <w:bookmarkStart w:id="36" w:name="_Toc341906609"/>
       <w:proofErr w:type="gramStart"/>
       <w:r>
         <w:rPr>
@@ -11435,15 +11452,15 @@
         </w:rPr>
         <w:t>Trang quản lý hệ thống của admin.</w:t>
       </w:r>
-      <w:bookmarkEnd w:id="34"/>
       <w:bookmarkEnd w:id="35"/>
+      <w:bookmarkEnd w:id="36"/>
       <w:proofErr w:type="gramEnd"/>
     </w:p>
     <w:bookmarkEnd w:id="18"/>
     <w:bookmarkEnd w:id="19"/>
     <w:p>
       <w:pPr>
-        <w:ind w:left="1800" w:hanging="360"/>
+        <w:ind w:left="1440" w:hanging="360"/>
         <w:rPr>
           <w:sz w:val="26"/>
           <w:szCs w:val="26"/>
@@ -11483,7 +11500,7 @@
     </w:p>
     <w:p>
       <w:pPr>
-        <w:ind w:left="1800" w:hanging="360"/>
+        <w:ind w:left="1440" w:hanging="360"/>
         <w:rPr>
           <w:sz w:val="26"/>
           <w:szCs w:val="26"/>
@@ -11521,7 +11538,7 @@
     </w:p>
     <w:p>
       <w:pPr>
-        <w:ind w:left="1440"/>
+        <w:ind w:left="1080"/>
         <w:rPr>
           <w:sz w:val="26"/>
           <w:szCs w:val="26"/>
@@ -11575,7 +11592,7 @@
     </w:p>
     <w:p>
       <w:pPr>
-        <w:ind w:left="1800" w:hanging="360"/>
+        <w:ind w:left="1440" w:hanging="360"/>
         <w:rPr>
           <w:sz w:val="26"/>
           <w:szCs w:val="26"/>
@@ -11613,7 +11630,7 @@
     </w:p>
     <w:p>
       <w:pPr>
-        <w:ind w:left="1800" w:hanging="360"/>
+        <w:ind w:left="1440" w:hanging="360"/>
         <w:rPr>
           <w:sz w:val="26"/>
           <w:szCs w:val="26"/>
@@ -11651,7 +11668,7 @@
     </w:p>
     <w:p>
       <w:pPr>
-        <w:ind w:left="1800" w:hanging="360"/>
+        <w:ind w:left="1440" w:hanging="360"/>
         <w:rPr>
           <w:sz w:val="26"/>
           <w:szCs w:val="26"/>
@@ -11681,7 +11698,6 @@
           <w:numId w:val="42"/>
         </w:numPr>
         <w:spacing w:after="160" w:line="259" w:lineRule="auto"/>
-        <w:ind w:left="2160"/>
         <w:rPr>
           <w:sz w:val="26"/>
           <w:szCs w:val="26"/>
@@ -11702,7 +11718,6 @@
           <w:ilvl w:val="0"/>
           <w:numId w:val="42"/>
         </w:numPr>
-        <w:ind w:left="2160"/>
         <w:rPr>
           <w:sz w:val="26"/>
           <w:szCs w:val="26"/>
@@ -11723,7 +11738,6 @@
           <w:ilvl w:val="0"/>
           <w:numId w:val="42"/>
         </w:numPr>
-        <w:ind w:left="2160"/>
         <w:rPr>
           <w:sz w:val="26"/>
           <w:szCs w:val="26"/>
@@ -11744,7 +11758,6 @@
           <w:ilvl w:val="0"/>
           <w:numId w:val="42"/>
         </w:numPr>
-        <w:ind w:left="2160"/>
         <w:rPr>
           <w:sz w:val="26"/>
           <w:szCs w:val="26"/>
@@ -11765,7 +11778,6 @@
           <w:ilvl w:val="0"/>
           <w:numId w:val="42"/>
         </w:numPr>
-        <w:ind w:left="2160"/>
         <w:rPr>
           <w:sz w:val="26"/>
           <w:szCs w:val="26"/>
@@ -11786,7 +11798,6 @@
           <w:ilvl w:val="0"/>
           <w:numId w:val="42"/>
         </w:numPr>
-        <w:ind w:left="2160"/>
         <w:rPr>
           <w:sz w:val="26"/>
           <w:szCs w:val="26"/>
@@ -11823,7 +11834,6 @@
           <w:ilvl w:val="0"/>
           <w:numId w:val="42"/>
         </w:numPr>
-        <w:ind w:left="2160"/>
         <w:rPr>
           <w:sz w:val="26"/>
           <w:szCs w:val="26"/>
@@ -11845,7 +11855,7 @@
           <w:numId w:val="43"/>
         </w:numPr>
         <w:spacing w:after="160" w:line="259" w:lineRule="auto"/>
-        <w:ind w:hanging="360"/>
+        <w:ind w:left="2160" w:hanging="360"/>
         <w:rPr>
           <w:sz w:val="26"/>
           <w:szCs w:val="26"/>
@@ -11867,7 +11877,7 @@
           <w:numId w:val="43"/>
         </w:numPr>
         <w:spacing w:after="160" w:line="259" w:lineRule="auto"/>
-        <w:ind w:hanging="360"/>
+        <w:ind w:left="2160" w:hanging="360"/>
         <w:rPr>
           <w:sz w:val="26"/>
           <w:szCs w:val="26"/>
@@ -11889,7 +11899,7 @@
           <w:numId w:val="43"/>
         </w:numPr>
         <w:spacing w:after="160" w:line="259" w:lineRule="auto"/>
-        <w:ind w:hanging="360"/>
+        <w:ind w:left="2160" w:hanging="360"/>
         <w:rPr>
           <w:sz w:val="26"/>
           <w:szCs w:val="26"/>
@@ -11911,18 +11921,17 @@
           <w:numId w:val="43"/>
         </w:numPr>
         <w:spacing w:after="160" w:line="259" w:lineRule="auto"/>
-        <w:ind w:hanging="360"/>
-        <w:rPr>
-          <w:sz w:val="26"/>
-          <w:szCs w:val="26"/>
-        </w:rPr>
-      </w:pPr>
-      <w:r>
-        <w:rPr>
-          <w:sz w:val="26"/>
-          <w:szCs w:val="26"/>
-        </w:rPr>
-        <w:lastRenderedPageBreak/>
+        <w:ind w:left="2160" w:hanging="360"/>
+        <w:rPr>
+          <w:sz w:val="26"/>
+          <w:szCs w:val="26"/>
+        </w:rPr>
+      </w:pPr>
+      <w:r>
+        <w:rPr>
+          <w:sz w:val="26"/>
+          <w:szCs w:val="26"/>
+        </w:rPr>
         <w:t xml:space="preserve">Hiển thị kếtquả cho người </w:t>
       </w:r>
       <w:proofErr w:type="gramStart"/>
@@ -11953,21 +11962,22 @@
           <w:rFonts w:ascii="Times New Roman" w:hAnsi="Times New Roman" w:cs="Times New Roman"/>
         </w:rPr>
       </w:pPr>
-      <w:bookmarkStart w:id="36" w:name="_Toc341906610"/>
+      <w:bookmarkStart w:id="37" w:name="_Toc341906610"/>
       <w:r>
         <w:rPr>
           <w:rFonts w:ascii="Times New Roman" w:hAnsi="Times New Roman" w:cs="Times New Roman"/>
         </w:rPr>
+        <w:lastRenderedPageBreak/>
         <w:t>Thiết kế cơ sở dữ liệu</w:t>
       </w:r>
-      <w:bookmarkEnd w:id="36"/>
+      <w:bookmarkEnd w:id="37"/>
     </w:p>
     <w:p>
       <w:pPr>
         <w:pStyle w:val="Heading3"/>
         <w:numPr>
-          <w:ilvl w:val="0"/>
-          <w:numId w:val="22"/>
+          <w:ilvl w:val="1"/>
+          <w:numId w:val="9"/>
         </w:numPr>
         <w:rPr>
           <w:rFonts w:ascii="Times New Roman" w:hAnsi="Times New Roman" w:cs="Times New Roman"/>
@@ -11975,8 +11985,8 @@
           <w:szCs w:val="26"/>
         </w:rPr>
       </w:pPr>
-      <w:bookmarkStart w:id="37" w:name="_Toc339050861"/>
-      <w:bookmarkStart w:id="38" w:name="_Toc341906611"/>
+      <w:bookmarkStart w:id="38" w:name="_Toc339050861"/>
+      <w:bookmarkStart w:id="39" w:name="_Toc341906611"/>
       <w:r>
         <w:rPr>
           <w:rFonts w:ascii="Times New Roman" w:hAnsi="Times New Roman" w:cs="Times New Roman"/>
@@ -11985,8 +11995,8 @@
         </w:rPr>
         <w:t>Bảng users</w:t>
       </w:r>
-      <w:bookmarkEnd w:id="37"/>
       <w:bookmarkEnd w:id="38"/>
+      <w:bookmarkEnd w:id="39"/>
     </w:p>
     <w:tbl>
       <w:tblPr>
@@ -12091,13 +12101,13 @@
             <w:tcW w:w="2739" w:type="dxa"/>
           </w:tcPr>
           <w:p>
-            <w:bookmarkStart w:id="39" w:name="OLE_LINK6"/>
-            <w:bookmarkStart w:id="40" w:name="OLE_LINK7"/>
+            <w:bookmarkStart w:id="40" w:name="OLE_LINK6"/>
+            <w:bookmarkStart w:id="41" w:name="OLE_LINK7"/>
             <w:r>
               <w:t>4 bytes (0 – 4294967295)</w:t>
             </w:r>
-            <w:bookmarkEnd w:id="39"/>
             <w:bookmarkEnd w:id="40"/>
+            <w:bookmarkEnd w:id="41"/>
           </w:p>
         </w:tc>
       </w:tr>
@@ -12447,8 +12457,15 @@
             <w:tcW w:w="2739" w:type="dxa"/>
           </w:tcPr>
           <w:p>
-            <w:r>
-              <w:t>4 bytes (0 – 4294967295)</w:t>
+            <w:pPr>
+              <w:pStyle w:val="ListParagraph"/>
+              <w:numPr>
+                <w:ilvl w:val="0"/>
+                <w:numId w:val="44"/>
+              </w:numPr>
+            </w:pPr>
+            <w:r>
+              <w:t>bytes (0 – 4294967295)</w:t>
             </w:r>
           </w:p>
         </w:tc>
@@ -12459,8 +12476,8 @@
       <w:pPr>
         <w:pStyle w:val="Heading3"/>
         <w:numPr>
-          <w:ilvl w:val="0"/>
-          <w:numId w:val="22"/>
+          <w:ilvl w:val="1"/>
+          <w:numId w:val="9"/>
         </w:numPr>
         <w:rPr>
           <w:rFonts w:ascii="Times New Roman" w:hAnsi="Times New Roman" w:cs="Times New Roman"/>
@@ -12468,8 +12485,8 @@
           <w:szCs w:val="26"/>
         </w:rPr>
       </w:pPr>
-      <w:bookmarkStart w:id="41" w:name="_Toc339050862"/>
-      <w:bookmarkStart w:id="42" w:name="_Toc341906612"/>
+      <w:bookmarkStart w:id="42" w:name="_Toc339050862"/>
+      <w:bookmarkStart w:id="43" w:name="_Toc341906612"/>
       <w:r>
         <w:rPr>
           <w:rFonts w:ascii="Times New Roman" w:hAnsi="Times New Roman" w:cs="Times New Roman"/>
@@ -12478,8 +12495,8 @@
         </w:rPr>
         <w:t>Bảng usergroups</w:t>
       </w:r>
-      <w:bookmarkEnd w:id="41"/>
       <w:bookmarkEnd w:id="42"/>
+      <w:bookmarkEnd w:id="43"/>
     </w:p>
     <w:tbl>
       <w:tblPr>
@@ -12642,15 +12659,15 @@
           <w:rFonts w:ascii="Times New Roman" w:hAnsi="Times New Roman" w:cs="Times New Roman"/>
         </w:rPr>
       </w:pPr>
-      <w:bookmarkStart w:id="43" w:name="_Toc339050863"/>
-      <w:bookmarkStart w:id="44" w:name="_Toc341906613"/>
+      <w:bookmarkStart w:id="44" w:name="_Toc339050863"/>
+      <w:bookmarkStart w:id="45" w:name="_Toc341906613"/>
     </w:p>
     <w:p>
       <w:pPr>
         <w:pStyle w:val="Heading3"/>
         <w:numPr>
-          <w:ilvl w:val="0"/>
-          <w:numId w:val="22"/>
+          <w:ilvl w:val="1"/>
+          <w:numId w:val="9"/>
         </w:numPr>
         <w:spacing w:before="0"/>
         <w:rPr>
@@ -12667,8 +12684,8 @@
         </w:rPr>
         <w:t>Bảng books</w:t>
       </w:r>
-      <w:bookmarkEnd w:id="43"/>
       <w:bookmarkEnd w:id="44"/>
+      <w:bookmarkEnd w:id="45"/>
     </w:p>
     <w:tbl>
       <w:tblPr>
@@ -13064,8 +13081,8 @@
       <w:pPr>
         <w:pStyle w:val="Heading3"/>
         <w:numPr>
-          <w:ilvl w:val="0"/>
-          <w:numId w:val="22"/>
+          <w:ilvl w:val="1"/>
+          <w:numId w:val="9"/>
         </w:numPr>
         <w:rPr>
           <w:rFonts w:ascii="Times New Roman" w:hAnsi="Times New Roman" w:cs="Times New Roman"/>
@@ -13073,8 +13090,8 @@
           <w:szCs w:val="26"/>
         </w:rPr>
       </w:pPr>
-      <w:bookmarkStart w:id="45" w:name="_Toc339050864"/>
-      <w:bookmarkStart w:id="46" w:name="_Toc341906614"/>
+      <w:bookmarkStart w:id="46" w:name="_Toc339050864"/>
+      <w:bookmarkStart w:id="47" w:name="_Toc341906614"/>
       <w:r>
         <w:rPr>
           <w:rFonts w:ascii="Times New Roman" w:hAnsi="Times New Roman" w:cs="Times New Roman"/>
@@ -13083,8 +13100,8 @@
         </w:rPr>
         <w:t>Bảng transaction</w:t>
       </w:r>
-      <w:bookmarkEnd w:id="45"/>
       <w:bookmarkEnd w:id="46"/>
+      <w:bookmarkEnd w:id="47"/>
     </w:p>
     <w:tbl>
       <w:tblPr>
@@ -13112,7 +13129,7 @@
                 <w:b/>
               </w:rPr>
             </w:pPr>
-            <w:bookmarkStart w:id="47" w:name="_Hlk336931353"/>
+            <w:bookmarkStart w:id="48" w:name="_Hlk336931353"/>
             <w:r>
               <w:rPr>
                 <w:b/>
@@ -13158,7 +13175,7 @@
           </w:p>
         </w:tc>
       </w:tr>
-      <w:bookmarkEnd w:id="47"/>
+      <w:bookmarkEnd w:id="48"/>
       <w:tr>
         <w:trPr>
           <w:trHeight w:val="293"/>
@@ -13188,13 +13205,13 @@
             <w:tcW w:w="2790" w:type="dxa"/>
           </w:tcPr>
           <w:p>
-            <w:bookmarkStart w:id="48" w:name="OLE_LINK4"/>
-            <w:bookmarkStart w:id="49" w:name="OLE_LINK5"/>
+            <w:bookmarkStart w:id="49" w:name="OLE_LINK4"/>
+            <w:bookmarkStart w:id="50" w:name="OLE_LINK5"/>
             <w:r>
               <w:t>4 bytes (0 – 4294967295)</w:t>
             </w:r>
-            <w:bookmarkEnd w:id="48"/>
             <w:bookmarkEnd w:id="49"/>
+            <w:bookmarkEnd w:id="50"/>
           </w:p>
         </w:tc>
       </w:tr>
@@ -13378,21 +13395,21 @@
           <w:rFonts w:ascii="Times New Roman" w:hAnsi="Times New Roman" w:cs="Times New Roman"/>
         </w:rPr>
       </w:pPr>
-      <w:bookmarkStart w:id="50" w:name="_Toc341906615"/>
+      <w:bookmarkStart w:id="51" w:name="_Toc341906615"/>
       <w:r>
         <w:rPr>
           <w:rFonts w:ascii="Times New Roman" w:hAnsi="Times New Roman" w:cs="Times New Roman"/>
         </w:rPr>
         <w:t>Flow</w:t>
       </w:r>
-      <w:bookmarkEnd w:id="50"/>
+      <w:bookmarkEnd w:id="51"/>
     </w:p>
     <w:p>
       <w:pPr>
         <w:pStyle w:val="Heading3"/>
         <w:numPr>
-          <w:ilvl w:val="0"/>
-          <w:numId w:val="24"/>
+          <w:ilvl w:val="1"/>
+          <w:numId w:val="9"/>
         </w:numPr>
         <w:rPr>
           <w:rFonts w:ascii="Times New Roman" w:hAnsi="Times New Roman" w:cs="Times New Roman"/>
@@ -13401,8 +13418,8 @@
           <w:szCs w:val="26"/>
         </w:rPr>
       </w:pPr>
-      <w:bookmarkStart w:id="51" w:name="_Toc339050866"/>
-      <w:bookmarkStart w:id="52" w:name="_Toc341906616"/>
+      <w:bookmarkStart w:id="52" w:name="_Toc339050866"/>
+      <w:bookmarkStart w:id="53" w:name="_Toc341906616"/>
       <w:r>
         <w:rPr>
           <w:rFonts w:ascii="Times New Roman" w:hAnsi="Times New Roman" w:cs="Times New Roman"/>
@@ -13412,8 +13429,8 @@
         </w:rPr>
         <w:t>Tìm kiếm sách</w:t>
       </w:r>
-      <w:bookmarkEnd w:id="51"/>
       <w:bookmarkEnd w:id="52"/>
+      <w:bookmarkEnd w:id="53"/>
     </w:p>
     <w:p>
       <w:pPr>
@@ -13425,7 +13442,7 @@
           <w:lang w:eastAsia="en-US"/>
         </w:rPr>
         <w:drawing>
-          <wp:inline distT="0" distB="0" distL="0" distR="0" wp14:anchorId="52BD0C3E" wp14:editId="398B81C9">
+          <wp:inline distT="0" distB="0" distL="0" distR="0" wp14:anchorId="626A05F3" wp14:editId="18731A97">
             <wp:extent cx="3938312" cy="2923953"/>
             <wp:effectExtent l="0" t="0" r="5080" b="0"/>
             <wp:docPr id="12" name="Picture 12"/>
@@ -13465,16 +13482,16 @@
       <w:pPr>
         <w:pStyle w:val="Heading3"/>
         <w:numPr>
-          <w:ilvl w:val="0"/>
-          <w:numId w:val="24"/>
+          <w:ilvl w:val="1"/>
+          <w:numId w:val="9"/>
         </w:numPr>
         <w:rPr>
           <w:rFonts w:ascii="Times New Roman" w:hAnsi="Times New Roman" w:cs="Times New Roman"/>
           <w:noProof/>
         </w:rPr>
       </w:pPr>
-      <w:bookmarkStart w:id="53" w:name="_Toc339050867"/>
-      <w:bookmarkStart w:id="54" w:name="_Toc341906617"/>
+      <w:bookmarkStart w:id="54" w:name="_Toc339050867"/>
+      <w:bookmarkStart w:id="55" w:name="_Toc341906617"/>
       <w:r>
         <w:rPr>
           <w:rFonts w:ascii="Times New Roman" w:hAnsi="Times New Roman" w:cs="Times New Roman"/>
@@ -13482,7 +13499,7 @@
         </w:rPr>
         <w:t>Xem FAQ (</w:t>
       </w:r>
-      <w:bookmarkStart w:id="55" w:name="OLE_LINK14"/>
+      <w:bookmarkStart w:id="56" w:name="OLE_LINK14"/>
       <w:r>
         <w:rPr>
           <w:rFonts w:ascii="Times New Roman" w:hAnsi="Times New Roman" w:cs="Times New Roman"/>
@@ -13490,7 +13507,7 @@
         </w:rPr>
         <w:t>Frequently Asked Questions</w:t>
       </w:r>
-      <w:bookmarkEnd w:id="55"/>
+      <w:bookmarkEnd w:id="56"/>
       <w:r>
         <w:rPr>
           <w:rFonts w:ascii="Times New Roman" w:hAnsi="Times New Roman" w:cs="Times New Roman"/>
@@ -13498,8 +13515,8 @@
         </w:rPr>
         <w:t>), Rule</w:t>
       </w:r>
-      <w:bookmarkEnd w:id="53"/>
       <w:bookmarkEnd w:id="54"/>
+      <w:bookmarkEnd w:id="55"/>
     </w:p>
     <w:p>
       <w:pPr>
@@ -13511,7 +13528,7 @@
           <w:lang w:eastAsia="en-US"/>
         </w:rPr>
         <w:drawing>
-          <wp:inline distT="0" distB="0" distL="0" distR="0" wp14:anchorId="37FEDF00" wp14:editId="47BDDAD1">
+          <wp:inline distT="0" distB="0" distL="0" distR="0" wp14:anchorId="12CFC822" wp14:editId="483D7972">
             <wp:extent cx="4067175" cy="2552700"/>
             <wp:effectExtent l="0" t="0" r="9525" b="0"/>
             <wp:docPr id="1" name="Picture 1"/>
@@ -13551,16 +13568,16 @@
       <w:pPr>
         <w:pStyle w:val="Heading3"/>
         <w:numPr>
-          <w:ilvl w:val="0"/>
-          <w:numId w:val="24"/>
+          <w:ilvl w:val="1"/>
+          <w:numId w:val="9"/>
         </w:numPr>
         <w:rPr>
           <w:rFonts w:ascii="Times New Roman" w:hAnsi="Times New Roman" w:cs="Times New Roman"/>
           <w:noProof/>
         </w:rPr>
       </w:pPr>
-      <w:bookmarkStart w:id="56" w:name="_Toc339050868"/>
-      <w:bookmarkStart w:id="57" w:name="_Toc341906618"/>
+      <w:bookmarkStart w:id="57" w:name="_Toc339050868"/>
+      <w:bookmarkStart w:id="58" w:name="_Toc341906618"/>
       <w:r>
         <w:rPr>
           <w:rFonts w:ascii="Times New Roman" w:hAnsi="Times New Roman" w:cs="Times New Roman"/>
@@ -13569,8 +13586,8 @@
         <w:lastRenderedPageBreak/>
         <w:t>Mượn/hủy mượn</w:t>
       </w:r>
-      <w:bookmarkEnd w:id="56"/>
       <w:bookmarkEnd w:id="57"/>
+      <w:bookmarkEnd w:id="58"/>
     </w:p>
     <w:p>
       <w:pPr>
@@ -13582,7 +13599,7 @@
           <w:lang w:eastAsia="en-US"/>
         </w:rPr>
         <w:drawing>
-          <wp:inline distT="0" distB="0" distL="0" distR="0" wp14:anchorId="59805945" wp14:editId="2BED81A3">
+          <wp:inline distT="0" distB="0" distL="0" distR="0" wp14:anchorId="7968F3FC" wp14:editId="4A650820">
             <wp:extent cx="4562475" cy="2838450"/>
             <wp:effectExtent l="0" t="0" r="9525" b="0"/>
             <wp:docPr id="2" name="Picture 2"/>
@@ -13622,16 +13639,16 @@
       <w:pPr>
         <w:pStyle w:val="Heading3"/>
         <w:numPr>
-          <w:ilvl w:val="0"/>
-          <w:numId w:val="24"/>
+          <w:ilvl w:val="1"/>
+          <w:numId w:val="9"/>
         </w:numPr>
         <w:rPr>
           <w:rFonts w:ascii="Times New Roman" w:hAnsi="Times New Roman" w:cs="Times New Roman"/>
           <w:noProof/>
         </w:rPr>
       </w:pPr>
-      <w:bookmarkStart w:id="58" w:name="_Toc339050869"/>
-      <w:bookmarkStart w:id="59" w:name="_Toc341906619"/>
+      <w:bookmarkStart w:id="59" w:name="_Toc339050869"/>
+      <w:bookmarkStart w:id="60" w:name="_Toc341906619"/>
       <w:r>
         <w:rPr>
           <w:rFonts w:ascii="Times New Roman" w:hAnsi="Times New Roman" w:cs="Times New Roman"/>
@@ -13639,8 +13656,8 @@
         </w:rPr>
         <w:t>Đăng nhập</w:t>
       </w:r>
-      <w:bookmarkEnd w:id="58"/>
       <w:bookmarkEnd w:id="59"/>
+      <w:bookmarkEnd w:id="60"/>
     </w:p>
     <w:p>
       <w:pPr>
@@ -13653,7 +13670,7 @@
           <w14:ligatures w14:val="standard"/>
         </w:rPr>
         <w:drawing>
-          <wp:inline distT="0" distB="0" distL="0" distR="0">
+          <wp:inline distT="0" distB="0" distL="0" distR="0" wp14:anchorId="20F59DF3" wp14:editId="09B94374">
             <wp:extent cx="4529470" cy="3490696"/>
             <wp:effectExtent l="0" t="0" r="4445" b="0"/>
             <wp:docPr id="18" name="Picture 18"/>
@@ -13706,16 +13723,16 @@
       <w:pPr>
         <w:pStyle w:val="Heading3"/>
         <w:numPr>
-          <w:ilvl w:val="0"/>
-          <w:numId w:val="24"/>
+          <w:ilvl w:val="1"/>
+          <w:numId w:val="9"/>
         </w:numPr>
         <w:rPr>
           <w:rFonts w:ascii="Times New Roman" w:hAnsi="Times New Roman" w:cs="Times New Roman"/>
           <w:noProof/>
         </w:rPr>
       </w:pPr>
-      <w:bookmarkStart w:id="60" w:name="_Toc339050870"/>
-      <w:bookmarkStart w:id="61" w:name="_Toc341906620"/>
+      <w:bookmarkStart w:id="61" w:name="_Toc339050870"/>
+      <w:bookmarkStart w:id="62" w:name="_Toc341906620"/>
       <w:r>
         <w:rPr>
           <w:rFonts w:ascii="Times New Roman" w:hAnsi="Times New Roman" w:cs="Times New Roman"/>
@@ -13724,8 +13741,8 @@
         <w:lastRenderedPageBreak/>
         <w:t>Đăng xuất</w:t>
       </w:r>
-      <w:bookmarkEnd w:id="60"/>
       <w:bookmarkEnd w:id="61"/>
+      <w:bookmarkEnd w:id="62"/>
     </w:p>
     <w:p>
       <w:pPr>
@@ -13738,7 +13755,7 @@
           <w14:ligatures w14:val="standard"/>
         </w:rPr>
         <w:drawing>
-          <wp:inline distT="0" distB="0" distL="0" distR="0">
+          <wp:inline distT="0" distB="0" distL="0" distR="0" wp14:anchorId="235D7A41" wp14:editId="5427E388">
             <wp:extent cx="4125595" cy="3487420"/>
             <wp:effectExtent l="0" t="0" r="8255" b="0"/>
             <wp:docPr id="19" name="Picture 19"/>
@@ -13803,7 +13820,7 @@
           <w14:ligatures w14:val="standard"/>
         </w:rPr>
         <w:drawing>
-          <wp:inline distT="0" distB="0" distL="0" distR="0">
+          <wp:inline distT="0" distB="0" distL="0" distR="0" wp14:anchorId="1950C308" wp14:editId="4A56CF97">
             <wp:extent cx="4401820" cy="3540760"/>
             <wp:effectExtent l="0" t="0" r="0" b="2540"/>
             <wp:docPr id="20" name="Picture 20"/>
@@ -13861,8 +13878,8 @@
       <w:pPr>
         <w:pStyle w:val="Heading3"/>
         <w:numPr>
-          <w:ilvl w:val="0"/>
-          <w:numId w:val="24"/>
+          <w:ilvl w:val="1"/>
+          <w:numId w:val="9"/>
         </w:numPr>
         <w:rPr>
           <w:rFonts w:ascii="Times New Roman" w:hAnsi="Times New Roman" w:cs="Times New Roman"/>
@@ -13872,8 +13889,8 @@
           <w:szCs w:val="26"/>
         </w:rPr>
       </w:pPr>
-      <w:bookmarkStart w:id="62" w:name="_Toc339050871"/>
-      <w:bookmarkStart w:id="63" w:name="_Toc341906621"/>
+      <w:bookmarkStart w:id="63" w:name="_Toc339050871"/>
+      <w:bookmarkStart w:id="64" w:name="_Toc341906621"/>
       <w:r>
         <w:rPr>
           <w:rFonts w:ascii="Times New Roman" w:hAnsi="Times New Roman" w:cs="Times New Roman"/>
@@ -13884,8 +13901,8 @@
         <w:lastRenderedPageBreak/>
         <w:t>Đăng ký</w:t>
       </w:r>
-      <w:bookmarkEnd w:id="62"/>
       <w:bookmarkEnd w:id="63"/>
+      <w:bookmarkEnd w:id="64"/>
       <w:r>
         <w:rPr>
           <w:rFonts w:ascii="Times New Roman" w:hAnsi="Times New Roman" w:cs="Times New Roman"/>
@@ -13911,7 +13928,7 @@
           <w14:ligatures w14:val="standard"/>
         </w:rPr>
         <w:drawing>
-          <wp:inline distT="0" distB="0" distL="0" distR="0">
+          <wp:inline distT="0" distB="0" distL="0" distR="0" wp14:anchorId="7F66AAD8" wp14:editId="20B51C41">
             <wp:extent cx="4194804" cy="3030279"/>
             <wp:effectExtent l="0" t="0" r="0" b="0"/>
             <wp:docPr id="21" name="Picture 21"/>
@@ -13972,8 +13989,8 @@
       <w:pPr>
         <w:pStyle w:val="Heading3"/>
         <w:numPr>
-          <w:ilvl w:val="0"/>
-          <w:numId w:val="24"/>
+          <w:ilvl w:val="1"/>
+          <w:numId w:val="9"/>
         </w:numPr>
         <w:rPr>
           <w:rFonts w:ascii="Times New Roman" w:hAnsi="Times New Roman" w:cs="Times New Roman"/>
@@ -13982,8 +13999,8 @@
           <w:szCs w:val="26"/>
         </w:rPr>
       </w:pPr>
-      <w:bookmarkStart w:id="64" w:name="_Toc339050872"/>
-      <w:bookmarkStart w:id="65" w:name="_Toc341906622"/>
+      <w:bookmarkStart w:id="65" w:name="_Toc339050872"/>
+      <w:bookmarkStart w:id="66" w:name="_Toc341906622"/>
       <w:r>
         <w:rPr>
           <w:rFonts w:ascii="Times New Roman" w:hAnsi="Times New Roman" w:cs="Times New Roman"/>
@@ -13993,8 +14010,8 @@
         </w:rPr>
         <w:t>Hiển thị/Chỉnh sửa thông tin người dùng</w:t>
       </w:r>
-      <w:bookmarkEnd w:id="64"/>
       <w:bookmarkEnd w:id="65"/>
+      <w:bookmarkEnd w:id="66"/>
     </w:p>
     <w:p>
       <w:pPr>
@@ -14007,7 +14024,7 @@
           <w14:ligatures w14:val="standard"/>
         </w:rPr>
         <w:drawing>
-          <wp:inline distT="0" distB="0" distL="0" distR="0">
+          <wp:inline distT="0" distB="0" distL="0" distR="0" wp14:anchorId="5F099FC9" wp14:editId="0F43C860">
             <wp:extent cx="4678574" cy="3678865"/>
             <wp:effectExtent l="0" t="0" r="8255" b="0"/>
             <wp:docPr id="22" name="Picture 22"/>
@@ -14060,8 +14077,8 @@
       <w:pPr>
         <w:pStyle w:val="Heading3"/>
         <w:numPr>
-          <w:ilvl w:val="0"/>
-          <w:numId w:val="24"/>
+          <w:ilvl w:val="1"/>
+          <w:numId w:val="9"/>
         </w:numPr>
         <w:rPr>
           <w:rFonts w:ascii="Times New Roman" w:hAnsi="Times New Roman" w:cs="Times New Roman"/>
@@ -14070,8 +14087,8 @@
           <w:szCs w:val="26"/>
         </w:rPr>
       </w:pPr>
-      <w:bookmarkStart w:id="66" w:name="_Toc339050873"/>
-      <w:bookmarkStart w:id="67" w:name="_Toc341906623"/>
+      <w:bookmarkStart w:id="67" w:name="_Toc339050873"/>
+      <w:bookmarkStart w:id="68" w:name="_Toc341906623"/>
       <w:r>
         <w:rPr>
           <w:rFonts w:ascii="Times New Roman" w:hAnsi="Times New Roman" w:cs="Times New Roman"/>
@@ -14082,8 +14099,8 @@
         <w:lastRenderedPageBreak/>
         <w:t>Hỗ trợ đa ngôn ngữ</w:t>
       </w:r>
-      <w:bookmarkEnd w:id="66"/>
       <w:bookmarkEnd w:id="67"/>
+      <w:bookmarkEnd w:id="68"/>
     </w:p>
     <w:p>
       <w:pPr>
@@ -14096,7 +14113,7 @@
           <w14:ligatures w14:val="standard"/>
         </w:rPr>
         <w:drawing>
-          <wp:inline distT="0" distB="0" distL="0" distR="0">
+          <wp:inline distT="0" distB="0" distL="0" distR="0" wp14:anchorId="366AC2FF" wp14:editId="38C78C5A">
             <wp:extent cx="4103558" cy="3721396"/>
             <wp:effectExtent l="0" t="0" r="0" b="0"/>
             <wp:docPr id="23" name="Picture 23"/>
@@ -14154,8 +14171,8 @@
       <w:pPr>
         <w:pStyle w:val="Heading3"/>
         <w:numPr>
-          <w:ilvl w:val="0"/>
-          <w:numId w:val="24"/>
+          <w:ilvl w:val="1"/>
+          <w:numId w:val="9"/>
         </w:numPr>
         <w:rPr>
           <w:rFonts w:ascii="Times New Roman" w:hAnsi="Times New Roman" w:cs="Times New Roman"/>
@@ -14164,8 +14181,8 @@
           <w:szCs w:val="26"/>
         </w:rPr>
       </w:pPr>
-      <w:bookmarkStart w:id="68" w:name="_Toc339050874"/>
-      <w:bookmarkStart w:id="69" w:name="_Toc341906624"/>
+      <w:bookmarkStart w:id="69" w:name="_Toc339050874"/>
+      <w:bookmarkStart w:id="70" w:name="_Toc341906624"/>
       <w:r>
         <w:rPr>
           <w:rFonts w:ascii="Times New Roman" w:hAnsi="Times New Roman" w:cs="Times New Roman"/>
@@ -14175,8 +14192,8 @@
         </w:rPr>
         <w:t>Xem thông tin sách</w:t>
       </w:r>
-      <w:bookmarkEnd w:id="68"/>
       <w:bookmarkEnd w:id="69"/>
+      <w:bookmarkEnd w:id="70"/>
     </w:p>
     <w:p>
       <w:pPr>
@@ -14188,7 +14205,7 @@
           <w:lang w:eastAsia="en-US"/>
         </w:rPr>
         <w:drawing>
-          <wp:inline distT="0" distB="0" distL="0" distR="0" wp14:anchorId="125FE04E" wp14:editId="032CC4A4">
+          <wp:inline distT="0" distB="0" distL="0" distR="0" wp14:anchorId="5A6018C2" wp14:editId="33A2AFEE">
             <wp:extent cx="4657060" cy="2877579"/>
             <wp:effectExtent l="0" t="0" r="0" b="0"/>
             <wp:docPr id="24" name="Picture 24"/>
@@ -14241,8 +14258,8 @@
       <w:pPr>
         <w:pStyle w:val="Heading3"/>
         <w:numPr>
-          <w:ilvl w:val="0"/>
-          <w:numId w:val="24"/>
+          <w:ilvl w:val="1"/>
+          <w:numId w:val="9"/>
         </w:numPr>
         <w:rPr>
           <w:rFonts w:ascii="Times New Roman" w:hAnsi="Times New Roman" w:cs="Times New Roman"/>
@@ -14252,8 +14269,8 @@
           <w:szCs w:val="26"/>
         </w:rPr>
       </w:pPr>
-      <w:bookmarkStart w:id="70" w:name="_Toc339050875"/>
-      <w:bookmarkStart w:id="71" w:name="_Toc341906625"/>
+      <w:bookmarkStart w:id="71" w:name="_Toc339050875"/>
+      <w:bookmarkStart w:id="72" w:name="_Toc341906625"/>
       <w:r>
         <w:rPr>
           <w:rFonts w:ascii="Times New Roman" w:hAnsi="Times New Roman" w:cs="Times New Roman"/>
@@ -14264,8 +14281,8 @@
         <w:lastRenderedPageBreak/>
         <w:t>Thêm sách mới</w:t>
       </w:r>
-      <w:bookmarkEnd w:id="70"/>
       <w:bookmarkEnd w:id="71"/>
+      <w:bookmarkEnd w:id="72"/>
       <w:r>
         <w:rPr>
           <w:rFonts w:ascii="Times New Roman" w:hAnsi="Times New Roman" w:cs="Times New Roman"/>
@@ -14287,7 +14304,7 @@
           <w:lang w:eastAsia="en-US"/>
         </w:rPr>
         <w:drawing>
-          <wp:inline distT="0" distB="0" distL="0" distR="0" wp14:anchorId="3F1D4B0E" wp14:editId="61D53213">
+          <wp:inline distT="0" distB="0" distL="0" distR="0" wp14:anchorId="0344150E" wp14:editId="65E87A86">
             <wp:extent cx="4562475" cy="3257550"/>
             <wp:effectExtent l="0" t="0" r="9525" b="0"/>
             <wp:docPr id="4" name="Picture 4"/>
@@ -14327,8 +14344,8 @@
       <w:pPr>
         <w:pStyle w:val="Heading3"/>
         <w:numPr>
-          <w:ilvl w:val="0"/>
-          <w:numId w:val="24"/>
+          <w:ilvl w:val="1"/>
+          <w:numId w:val="9"/>
         </w:numPr>
         <w:rPr>
           <w:rFonts w:ascii="Times New Roman" w:hAnsi="Times New Roman" w:cs="Times New Roman"/>
@@ -14337,8 +14354,8 @@
           <w:szCs w:val="26"/>
         </w:rPr>
       </w:pPr>
-      <w:bookmarkStart w:id="72" w:name="_Toc339050876"/>
-      <w:bookmarkStart w:id="73" w:name="_Toc341906626"/>
+      <w:bookmarkStart w:id="73" w:name="_Toc339050876"/>
+      <w:bookmarkStart w:id="74" w:name="_Toc341906626"/>
       <w:r>
         <w:rPr>
           <w:rFonts w:ascii="Times New Roman" w:hAnsi="Times New Roman" w:cs="Times New Roman"/>
@@ -14348,8 +14365,8 @@
         </w:rPr>
         <w:t>Sửa thông tin sách</w:t>
       </w:r>
-      <w:bookmarkEnd w:id="72"/>
       <w:bookmarkEnd w:id="73"/>
+      <w:bookmarkEnd w:id="74"/>
     </w:p>
     <w:p>
       <w:pPr>
@@ -14362,7 +14379,7 @@
           <w14:ligatures w14:val="standard"/>
         </w:rPr>
         <w:drawing>
-          <wp:inline distT="0" distB="0" distL="0" distR="0">
+          <wp:inline distT="0" distB="0" distL="0" distR="0" wp14:anchorId="22B1489E" wp14:editId="063B8907">
             <wp:extent cx="4667693" cy="3168502"/>
             <wp:effectExtent l="0" t="0" r="0" b="0"/>
             <wp:docPr id="25" name="Picture 25"/>
@@ -14415,8 +14432,8 @@
       <w:pPr>
         <w:pStyle w:val="Heading3"/>
         <w:numPr>
-          <w:ilvl w:val="0"/>
-          <w:numId w:val="24"/>
+          <w:ilvl w:val="1"/>
+          <w:numId w:val="9"/>
         </w:numPr>
         <w:rPr>
           <w:rFonts w:ascii="Times New Roman" w:hAnsi="Times New Roman" w:cs="Times New Roman"/>
@@ -14425,8 +14442,8 @@
           <w:szCs w:val="26"/>
         </w:rPr>
       </w:pPr>
-      <w:bookmarkStart w:id="74" w:name="_Toc339050877"/>
-      <w:bookmarkStart w:id="75" w:name="_Toc341906627"/>
+      <w:bookmarkStart w:id="75" w:name="_Toc339050877"/>
+      <w:bookmarkStart w:id="76" w:name="_Toc341906627"/>
       <w:r>
         <w:rPr>
           <w:rFonts w:ascii="Times New Roman" w:hAnsi="Times New Roman" w:cs="Times New Roman"/>
@@ -14437,8 +14454,8 @@
         <w:lastRenderedPageBreak/>
         <w:t>Xóa sách</w:t>
       </w:r>
-      <w:bookmarkEnd w:id="74"/>
       <w:bookmarkEnd w:id="75"/>
+      <w:bookmarkEnd w:id="76"/>
     </w:p>
     <w:p>
       <w:pPr>
@@ -14451,7 +14468,7 @@
           <w14:ligatures w14:val="standard"/>
         </w:rPr>
         <w:drawing>
-          <wp:inline distT="0" distB="0" distL="0" distR="0">
+          <wp:inline distT="0" distB="0" distL="0" distR="0" wp14:anchorId="35048ACA" wp14:editId="0A4D3889">
             <wp:extent cx="5252720" cy="2774950"/>
             <wp:effectExtent l="0" t="0" r="5080" b="6350"/>
             <wp:docPr id="26" name="Picture 26"/>
@@ -14504,8 +14521,8 @@
       <w:pPr>
         <w:pStyle w:val="Heading3"/>
         <w:numPr>
-          <w:ilvl w:val="0"/>
-          <w:numId w:val="24"/>
+          <w:ilvl w:val="1"/>
+          <w:numId w:val="9"/>
         </w:numPr>
         <w:rPr>
           <w:rFonts w:ascii="Times New Roman" w:hAnsi="Times New Roman" w:cs="Times New Roman"/>
@@ -14514,8 +14531,8 @@
           <w:szCs w:val="26"/>
         </w:rPr>
       </w:pPr>
-      <w:bookmarkStart w:id="76" w:name="_Toc339050878"/>
-      <w:bookmarkStart w:id="77" w:name="_Toc341906628"/>
+      <w:bookmarkStart w:id="77" w:name="_Toc339050878"/>
+      <w:bookmarkStart w:id="78" w:name="_Toc341906628"/>
       <w:r>
         <w:rPr>
           <w:rFonts w:ascii="Times New Roman" w:eastAsia="Arial" w:hAnsi="Times New Roman" w:cs="Times New Roman"/>
@@ -14525,8 +14542,8 @@
         </w:rPr>
         <w:t>Xem thông tin mượn trả sách (dành cho thủ thư)</w:t>
       </w:r>
-      <w:bookmarkEnd w:id="76"/>
       <w:bookmarkEnd w:id="77"/>
+      <w:bookmarkEnd w:id="78"/>
       <w:r>
         <w:rPr>
           <w:rFonts w:ascii="Times New Roman" w:hAnsi="Times New Roman" w:cs="Times New Roman"/>
@@ -14549,7 +14566,7 @@
           <w:lang w:eastAsia="en-US"/>
         </w:rPr>
         <w:drawing>
-          <wp:inline distT="0" distB="0" distL="0" distR="0" wp14:anchorId="2D47BF3B" wp14:editId="347FF8B3">
+          <wp:inline distT="0" distB="0" distL="0" distR="0" wp14:anchorId="4F7E8861" wp14:editId="4442DC50">
             <wp:extent cx="5241851" cy="2998381"/>
             <wp:effectExtent l="0" t="0" r="0" b="0"/>
             <wp:docPr id="14" name="Picture 14"/>
@@ -14603,8 +14620,8 @@
       <w:pPr>
         <w:pStyle w:val="Heading3"/>
         <w:numPr>
-          <w:ilvl w:val="0"/>
-          <w:numId w:val="24"/>
+          <w:ilvl w:val="1"/>
+          <w:numId w:val="9"/>
         </w:numPr>
         <w:rPr>
           <w:rFonts w:ascii="Times New Roman" w:eastAsia="Arial" w:hAnsi="Times New Roman" w:cs="Times New Roman"/>
@@ -14613,8 +14630,8 @@
           <w:szCs w:val="26"/>
         </w:rPr>
       </w:pPr>
-      <w:bookmarkStart w:id="78" w:name="_Toc339050879"/>
-      <w:bookmarkStart w:id="79" w:name="_Toc341906629"/>
+      <w:bookmarkStart w:id="79" w:name="_Toc339050879"/>
+      <w:bookmarkStart w:id="80" w:name="_Toc341906629"/>
       <w:r>
         <w:rPr>
           <w:rFonts w:ascii="Times New Roman" w:eastAsia="Arial" w:hAnsi="Times New Roman" w:cs="Times New Roman"/>
@@ -14625,8 +14642,8 @@
         <w:lastRenderedPageBreak/>
         <w:t>Xem thống kê về hoạt động mượn trả sách trong tuần/tháng (dành cho thủ thư)</w:t>
       </w:r>
-      <w:bookmarkEnd w:id="78"/>
       <w:bookmarkEnd w:id="79"/>
+      <w:bookmarkEnd w:id="80"/>
     </w:p>
     <w:p>
       <w:pPr>
@@ -14638,7 +14655,7 @@
           <w:lang w:eastAsia="en-US"/>
         </w:rPr>
         <w:drawing>
-          <wp:inline distT="0" distB="0" distL="0" distR="0" wp14:anchorId="2C74C2B2" wp14:editId="165DEE13">
+          <wp:inline distT="0" distB="0" distL="0" distR="0" wp14:anchorId="540AB231" wp14:editId="3962E66E">
             <wp:extent cx="5071731" cy="3104707"/>
             <wp:effectExtent l="0" t="0" r="0" b="635"/>
             <wp:docPr id="15" name="Picture 15"/>
@@ -14695,8 +14712,8 @@
       <w:pPr>
         <w:pStyle w:val="Heading3"/>
         <w:numPr>
-          <w:ilvl w:val="0"/>
-          <w:numId w:val="24"/>
+          <w:ilvl w:val="1"/>
+          <w:numId w:val="9"/>
         </w:numPr>
         <w:rPr>
           <w:rFonts w:ascii="Times New Roman" w:hAnsi="Times New Roman" w:cs="Times New Roman"/>
@@ -14705,8 +14722,8 @@
           <w:szCs w:val="26"/>
         </w:rPr>
       </w:pPr>
-      <w:bookmarkStart w:id="80" w:name="_Toc339050880"/>
-      <w:bookmarkStart w:id="81" w:name="_Toc341906630"/>
+      <w:bookmarkStart w:id="81" w:name="_Toc339050880"/>
+      <w:bookmarkStart w:id="82" w:name="_Toc341906630"/>
       <w:r>
         <w:rPr>
           <w:rFonts w:ascii="Times New Roman" w:hAnsi="Times New Roman" w:cs="Times New Roman"/>
@@ -14716,8 +14733,8 @@
         </w:rPr>
         <w:t>Gửi email</w:t>
       </w:r>
-      <w:bookmarkEnd w:id="80"/>
       <w:bookmarkEnd w:id="81"/>
+      <w:bookmarkEnd w:id="82"/>
     </w:p>
     <w:p>
       <w:pPr>
@@ -14729,7 +14746,7 @@
           <w:lang w:eastAsia="en-US"/>
         </w:rPr>
         <w:drawing>
-          <wp:inline distT="0" distB="0" distL="0" distR="0" wp14:anchorId="2C83065A" wp14:editId="39976E0E">
+          <wp:inline distT="0" distB="0" distL="0" distR="0" wp14:anchorId="222EE1A1" wp14:editId="7B92A4E4">
             <wp:extent cx="4362764" cy="3444949"/>
             <wp:effectExtent l="0" t="0" r="0" b="3175"/>
             <wp:docPr id="16" name="Picture 16"/>
@@ -14781,8 +14798,8 @@
       <w:pPr>
         <w:pStyle w:val="Heading3"/>
         <w:numPr>
-          <w:ilvl w:val="0"/>
-          <w:numId w:val="24"/>
+          <w:ilvl w:val="1"/>
+          <w:numId w:val="9"/>
         </w:numPr>
         <w:rPr>
           <w:rFonts w:ascii="Times New Roman" w:hAnsi="Times New Roman" w:cs="Times New Roman"/>
@@ -14791,8 +14808,8 @@
           <w:szCs w:val="26"/>
         </w:rPr>
       </w:pPr>
-      <w:bookmarkStart w:id="82" w:name="_Toc339050881"/>
-      <w:bookmarkStart w:id="83" w:name="_Toc341906631"/>
+      <w:bookmarkStart w:id="83" w:name="_Toc339050881"/>
+      <w:bookmarkStart w:id="84" w:name="_Toc341906631"/>
       <w:r>
         <w:rPr>
           <w:rFonts w:ascii="Times New Roman" w:hAnsi="Times New Roman" w:cs="Times New Roman"/>
@@ -14803,8 +14820,8 @@
         <w:lastRenderedPageBreak/>
         <w:t>Thông tin mượn trả sách của người dùng</w:t>
       </w:r>
-      <w:bookmarkEnd w:id="82"/>
       <w:bookmarkEnd w:id="83"/>
+      <w:bookmarkEnd w:id="84"/>
     </w:p>
     <w:p>
       <w:pPr>
@@ -14876,14 +14893,14 @@
           <w:rFonts w:ascii="Times New Roman" w:hAnsi="Times New Roman" w:cs="Times New Roman"/>
         </w:rPr>
       </w:pPr>
-      <w:bookmarkStart w:id="84" w:name="_Toc341906632"/>
+      <w:bookmarkStart w:id="85" w:name="_Toc341906632"/>
       <w:r>
         <w:rPr>
           <w:rFonts w:ascii="Times New Roman" w:hAnsi="Times New Roman" w:cs="Times New Roman"/>
         </w:rPr>
         <w:t>Kế hoạch kiểm tra</w:t>
       </w:r>
-      <w:bookmarkEnd w:id="84"/>
+      <w:bookmarkEnd w:id="85"/>
     </w:p>
     <w:p/>
     <w:p>
@@ -14915,14 +14932,14 @@
           <w:rFonts w:ascii="Times New Roman" w:hAnsi="Times New Roman" w:cs="Times New Roman"/>
         </w:rPr>
       </w:pPr>
-      <w:bookmarkStart w:id="85" w:name="_Toc341906633"/>
+      <w:bookmarkStart w:id="86" w:name="_Toc341906633"/>
       <w:r>
         <w:rPr>
           <w:rFonts w:ascii="Times New Roman" w:hAnsi="Times New Roman" w:cs="Times New Roman"/>
         </w:rPr>
         <w:t>Báo cáo tổng kết</w:t>
       </w:r>
-      <w:bookmarkEnd w:id="85"/>
+      <w:bookmarkEnd w:id="86"/>
     </w:p>
     <w:p/>
     <w:p>
@@ -15017,7 +15034,7 @@
           <w:rFonts w:ascii="Times New Roman" w:hAnsi="Times New Roman" w:cs="Times New Roman"/>
         </w:rPr>
       </w:pPr>
-      <w:bookmarkStart w:id="86" w:name="_Toc341906634"/>
+      <w:bookmarkStart w:id="87" w:name="_Toc341906634"/>
       <w:r>
         <w:rPr>
           <w:rFonts w:ascii="Times New Roman" w:hAnsi="Times New Roman" w:cs="Times New Roman"/>
@@ -15025,7 +15042,7 @@
         <w:lastRenderedPageBreak/>
         <w:t>Phụ lục</w:t>
       </w:r>
-      <w:bookmarkEnd w:id="86"/>
+      <w:bookmarkEnd w:id="87"/>
     </w:p>
     <w:p>
       <w:pPr>
@@ -15054,7 +15071,6 @@
     <w:p/>
     <w:p/>
     <w:p>
-      <w:bookmarkStart w:id="87" w:name="_GoBack"/>
       <w:r>
         <w:rPr>
           <w:noProof/>
@@ -15110,7 +15126,6 @@
           </wp:inline>
         </w:drawing>
       </w:r>
-      <w:bookmarkEnd w:id="87"/>
     </w:p>
     <w:p/>
     <w:p>
@@ -16069,9 +16084,9 @@
   </w:abstractNum>
   <w:abstractNum w:abstractNumId="7">
     <w:nsid w:val="0CAA1469"/>
-    <w:multiLevelType w:val="hybridMultilevel"/>
-    <w:tmpl w:val="7B5E4294"/>
-    <w:lvl w:ilvl="0" w:tplc="0409000F">
+    <w:multiLevelType w:val="multilevel"/>
+    <w:tmpl w:val="27CE8B98"/>
+    <w:lvl w:ilvl="0">
       <w:start w:val="1"/>
       <w:numFmt w:val="decimal"/>
       <w:lvlText w:val="%1."/>
@@ -16083,77 +16098,109 @@
         <w:rFonts w:hint="default"/>
       </w:rPr>
     </w:lvl>
-    <w:lvl w:ilvl="1" w:tplc="04090019" w:tentative="1">
-      <w:start w:val="1"/>
-      <w:numFmt w:val="lowerLetter"/>
-      <w:lvlText w:val="%2."/>
-      <w:lvlJc w:val="left"/>
-      <w:pPr>
-        <w:ind w:left="1440" w:hanging="360"/>
-      </w:pPr>
-    </w:lvl>
-    <w:lvl w:ilvl="2" w:tplc="0409001B" w:tentative="1">
-      <w:start w:val="1"/>
-      <w:numFmt w:val="lowerRoman"/>
-      <w:lvlText w:val="%3."/>
-      <w:lvlJc w:val="right"/>
-      <w:pPr>
-        <w:ind w:left="2160" w:hanging="180"/>
-      </w:pPr>
-    </w:lvl>
-    <w:lvl w:ilvl="3" w:tplc="0409000F" w:tentative="1">
+    <w:lvl w:ilvl="1">
       <w:start w:val="1"/>
       <w:numFmt w:val="decimal"/>
-      <w:lvlText w:val="%4."/>
-      <w:lvlJc w:val="left"/>
-      <w:pPr>
-        <w:ind w:left="2880" w:hanging="360"/>
-      </w:pPr>
-    </w:lvl>
-    <w:lvl w:ilvl="4" w:tplc="04090019" w:tentative="1">
-      <w:start w:val="1"/>
-      <w:numFmt w:val="lowerLetter"/>
-      <w:lvlText w:val="%5."/>
-      <w:lvlJc w:val="left"/>
-      <w:pPr>
-        <w:ind w:left="3600" w:hanging="360"/>
-      </w:pPr>
-    </w:lvl>
-    <w:lvl w:ilvl="5" w:tplc="0409001B" w:tentative="1">
-      <w:start w:val="1"/>
-      <w:numFmt w:val="lowerRoman"/>
-      <w:lvlText w:val="%6."/>
-      <w:lvlJc w:val="right"/>
-      <w:pPr>
-        <w:ind w:left="4320" w:hanging="180"/>
-      </w:pPr>
-    </w:lvl>
-    <w:lvl w:ilvl="6" w:tplc="0409000F" w:tentative="1">
+      <w:isLgl/>
+      <w:lvlText w:val="%1.%2."/>
+      <w:lvlJc w:val="left"/>
+      <w:pPr>
+        <w:ind w:left="1080" w:hanging="720"/>
+      </w:pPr>
+      <w:rPr>
+        <w:rFonts w:hint="default"/>
+      </w:rPr>
+    </w:lvl>
+    <w:lvl w:ilvl="2">
       <w:start w:val="1"/>
       <w:numFmt w:val="decimal"/>
-      <w:lvlText w:val="%7."/>
-      <w:lvlJc w:val="left"/>
-      <w:pPr>
-        <w:ind w:left="5040" w:hanging="360"/>
-      </w:pPr>
-    </w:lvl>
-    <w:lvl w:ilvl="7" w:tplc="04090019" w:tentative="1">
-      <w:start w:val="1"/>
-      <w:numFmt w:val="lowerLetter"/>
-      <w:lvlText w:val="%8."/>
-      <w:lvlJc w:val="left"/>
-      <w:pPr>
-        <w:ind w:left="5760" w:hanging="360"/>
-      </w:pPr>
-    </w:lvl>
-    <w:lvl w:ilvl="8" w:tplc="0409001B" w:tentative="1">
-      <w:start w:val="1"/>
-      <w:numFmt w:val="lowerRoman"/>
-      <w:lvlText w:val="%9."/>
-      <w:lvlJc w:val="right"/>
-      <w:pPr>
-        <w:ind w:left="6480" w:hanging="180"/>
-      </w:pPr>
+      <w:isLgl/>
+      <w:lvlText w:val="%1.%2.%3."/>
+      <w:lvlJc w:val="left"/>
+      <w:pPr>
+        <w:ind w:left="1080" w:hanging="720"/>
+      </w:pPr>
+      <w:rPr>
+        <w:rFonts w:hint="default"/>
+      </w:rPr>
+    </w:lvl>
+    <w:lvl w:ilvl="3">
+      <w:start w:val="1"/>
+      <w:numFmt w:val="decimal"/>
+      <w:isLgl/>
+      <w:lvlText w:val="%1.%2.%3.%4."/>
+      <w:lvlJc w:val="left"/>
+      <w:pPr>
+        <w:ind w:left="1440" w:hanging="1080"/>
+      </w:pPr>
+      <w:rPr>
+        <w:rFonts w:hint="default"/>
+      </w:rPr>
+    </w:lvl>
+    <w:lvl w:ilvl="4">
+      <w:start w:val="1"/>
+      <w:numFmt w:val="decimal"/>
+      <w:isLgl/>
+      <w:lvlText w:val="%1.%2.%3.%4.%5."/>
+      <w:lvlJc w:val="left"/>
+      <w:pPr>
+        <w:ind w:left="1440" w:hanging="1080"/>
+      </w:pPr>
+      <w:rPr>
+        <w:rFonts w:hint="default"/>
+      </w:rPr>
+    </w:lvl>
+    <w:lvl w:ilvl="5">
+      <w:start w:val="1"/>
+      <w:numFmt w:val="decimal"/>
+      <w:isLgl/>
+      <w:lvlText w:val="%1.%2.%3.%4.%5.%6."/>
+      <w:lvlJc w:val="left"/>
+      <w:pPr>
+        <w:ind w:left="1800" w:hanging="1440"/>
+      </w:pPr>
+      <w:rPr>
+        <w:rFonts w:hint="default"/>
+      </w:rPr>
+    </w:lvl>
+    <w:lvl w:ilvl="6">
+      <w:start w:val="1"/>
+      <w:numFmt w:val="decimal"/>
+      <w:isLgl/>
+      <w:lvlText w:val="%1.%2.%3.%4.%5.%6.%7."/>
+      <w:lvlJc w:val="left"/>
+      <w:pPr>
+        <w:ind w:left="1800" w:hanging="1440"/>
+      </w:pPr>
+      <w:rPr>
+        <w:rFonts w:hint="default"/>
+      </w:rPr>
+    </w:lvl>
+    <w:lvl w:ilvl="7">
+      <w:start w:val="1"/>
+      <w:numFmt w:val="decimal"/>
+      <w:isLgl/>
+      <w:lvlText w:val="%1.%2.%3.%4.%5.%6.%7.%8."/>
+      <w:lvlJc w:val="left"/>
+      <w:pPr>
+        <w:ind w:left="2160" w:hanging="1800"/>
+      </w:pPr>
+      <w:rPr>
+        <w:rFonts w:hint="default"/>
+      </w:rPr>
+    </w:lvl>
+    <w:lvl w:ilvl="8">
+      <w:start w:val="1"/>
+      <w:numFmt w:val="decimal"/>
+      <w:isLgl/>
+      <w:lvlText w:val="%1.%2.%3.%4.%5.%6.%7.%8.%9."/>
+      <w:lvlJc w:val="left"/>
+      <w:pPr>
+        <w:ind w:left="2160" w:hanging="1800"/>
+      </w:pPr>
+      <w:rPr>
+        <w:rFonts w:hint="default"/>
+      </w:rPr>
     </w:lvl>
   </w:abstractNum>
   <w:abstractNum w:abstractNumId="8">
@@ -16920,6 +16967,95 @@
     </w:lvl>
   </w:abstractNum>
   <w:abstractNum w:abstractNumId="15">
+    <w:nsid w:val="21C82171"/>
+    <w:multiLevelType w:val="hybridMultilevel"/>
+    <w:tmpl w:val="17C2B6B6"/>
+    <w:lvl w:ilvl="0" w:tplc="7F52CBFC">
+      <w:start w:val="4"/>
+      <w:numFmt w:val="decimal"/>
+      <w:lvlText w:val="%1"/>
+      <w:lvlJc w:val="left"/>
+      <w:pPr>
+        <w:ind w:left="720" w:hanging="360"/>
+      </w:pPr>
+      <w:rPr>
+        <w:rFonts w:hint="default"/>
+      </w:rPr>
+    </w:lvl>
+    <w:lvl w:ilvl="1" w:tplc="04090019" w:tentative="1">
+      <w:start w:val="1"/>
+      <w:numFmt w:val="lowerLetter"/>
+      <w:lvlText w:val="%2."/>
+      <w:lvlJc w:val="left"/>
+      <w:pPr>
+        <w:ind w:left="1440" w:hanging="360"/>
+      </w:pPr>
+    </w:lvl>
+    <w:lvl w:ilvl="2" w:tplc="0409001B" w:tentative="1">
+      <w:start w:val="1"/>
+      <w:numFmt w:val="lowerRoman"/>
+      <w:lvlText w:val="%3."/>
+      <w:lvlJc w:val="right"/>
+      <w:pPr>
+        <w:ind w:left="2160" w:hanging="180"/>
+      </w:pPr>
+    </w:lvl>
+    <w:lvl w:ilvl="3" w:tplc="0409000F" w:tentative="1">
+      <w:start w:val="1"/>
+      <w:numFmt w:val="decimal"/>
+      <w:lvlText w:val="%4."/>
+      <w:lvlJc w:val="left"/>
+      <w:pPr>
+        <w:ind w:left="2880" w:hanging="360"/>
+      </w:pPr>
+    </w:lvl>
+    <w:lvl w:ilvl="4" w:tplc="04090019" w:tentative="1">
+      <w:start w:val="1"/>
+      <w:numFmt w:val="lowerLetter"/>
+      <w:lvlText w:val="%5."/>
+      <w:lvlJc w:val="left"/>
+      <w:pPr>
+        <w:ind w:left="3600" w:hanging="360"/>
+      </w:pPr>
+    </w:lvl>
+    <w:lvl w:ilvl="5" w:tplc="0409001B" w:tentative="1">
+      <w:start w:val="1"/>
+      <w:numFmt w:val="lowerRoman"/>
+      <w:lvlText w:val="%6."/>
+      <w:lvlJc w:val="right"/>
+      <w:pPr>
+        <w:ind w:left="4320" w:hanging="180"/>
+      </w:pPr>
+    </w:lvl>
+    <w:lvl w:ilvl="6" w:tplc="0409000F" w:tentative="1">
+      <w:start w:val="1"/>
+      <w:numFmt w:val="decimal"/>
+      <w:lvlText w:val="%7."/>
+      <w:lvlJc w:val="left"/>
+      <w:pPr>
+        <w:ind w:left="5040" w:hanging="360"/>
+      </w:pPr>
+    </w:lvl>
+    <w:lvl w:ilvl="7" w:tplc="04090019" w:tentative="1">
+      <w:start w:val="1"/>
+      <w:numFmt w:val="lowerLetter"/>
+      <w:lvlText w:val="%8."/>
+      <w:lvlJc w:val="left"/>
+      <w:pPr>
+        <w:ind w:left="5760" w:hanging="360"/>
+      </w:pPr>
+    </w:lvl>
+    <w:lvl w:ilvl="8" w:tplc="0409001B" w:tentative="1">
+      <w:start w:val="1"/>
+      <w:numFmt w:val="lowerRoman"/>
+      <w:lvlText w:val="%9."/>
+      <w:lvlJc w:val="right"/>
+      <w:pPr>
+        <w:ind w:left="6480" w:hanging="180"/>
+      </w:pPr>
+    </w:lvl>
+  </w:abstractNum>
+  <w:abstractNum w:abstractNumId="16">
     <w:nsid w:val="21FB4C1D"/>
     <w:multiLevelType w:val="hybridMultilevel"/>
     <w:tmpl w:val="207E00BC"/>
@@ -17005,7 +17141,7 @@
       </w:pPr>
     </w:lvl>
   </w:abstractNum>
-  <w:abstractNum w:abstractNumId="16">
+  <w:abstractNum w:abstractNumId="17">
     <w:nsid w:val="28755860"/>
     <w:multiLevelType w:val="hybridMultilevel"/>
     <w:tmpl w:val="1B029FC2"/>
@@ -17094,7 +17230,7 @@
       </w:pPr>
     </w:lvl>
   </w:abstractNum>
-  <w:abstractNum w:abstractNumId="17">
+  <w:abstractNum w:abstractNumId="18">
     <w:nsid w:val="2D0555B5"/>
     <w:multiLevelType w:val="hybridMultilevel"/>
     <w:tmpl w:val="C908ABA4"/>
@@ -17207,7 +17343,7 @@
       </w:rPr>
     </w:lvl>
   </w:abstractNum>
-  <w:abstractNum w:abstractNumId="18">
+  <w:abstractNum w:abstractNumId="19">
     <w:nsid w:val="2F0172A8"/>
     <w:multiLevelType w:val="hybridMultilevel"/>
     <w:tmpl w:val="47FC0D5E"/>
@@ -17296,7 +17432,7 @@
       </w:pPr>
     </w:lvl>
   </w:abstractNum>
-  <w:abstractNum w:abstractNumId="19">
+  <w:abstractNum w:abstractNumId="20">
     <w:nsid w:val="357E5966"/>
     <w:multiLevelType w:val="hybridMultilevel"/>
     <w:tmpl w:val="1B029FC2"/>
@@ -17385,7 +17521,7 @@
       </w:pPr>
     </w:lvl>
   </w:abstractNum>
-  <w:abstractNum w:abstractNumId="20">
+  <w:abstractNum w:abstractNumId="21">
     <w:nsid w:val="42847FDB"/>
     <w:multiLevelType w:val="hybridMultilevel"/>
     <w:tmpl w:val="71EA94C8"/>
@@ -17498,7 +17634,7 @@
       </w:rPr>
     </w:lvl>
   </w:abstractNum>
-  <w:abstractNum w:abstractNumId="21">
+  <w:abstractNum w:abstractNumId="22">
     <w:nsid w:val="44861DE0"/>
     <w:multiLevelType w:val="hybridMultilevel"/>
     <w:tmpl w:val="9342B210"/>
@@ -17587,7 +17723,7 @@
       </w:pPr>
     </w:lvl>
   </w:abstractNum>
-  <w:abstractNum w:abstractNumId="22">
+  <w:abstractNum w:abstractNumId="23">
     <w:nsid w:val="48534EAC"/>
     <w:multiLevelType w:val="hybridMultilevel"/>
     <w:tmpl w:val="CF72E7AA"/>
@@ -17673,7 +17809,7 @@
       </w:pPr>
     </w:lvl>
   </w:abstractNum>
-  <w:abstractNum w:abstractNumId="23">
+  <w:abstractNum w:abstractNumId="24">
     <w:nsid w:val="488C6B8C"/>
     <w:multiLevelType w:val="hybridMultilevel"/>
     <w:tmpl w:val="7652B606"/>
@@ -17786,7 +17922,7 @@
       </w:rPr>
     </w:lvl>
   </w:abstractNum>
-  <w:abstractNum w:abstractNumId="24">
+  <w:abstractNum w:abstractNumId="25">
     <w:nsid w:val="49982215"/>
     <w:multiLevelType w:val="hybridMultilevel"/>
     <w:tmpl w:val="7ED40436"/>
@@ -17899,7 +18035,7 @@
       </w:rPr>
     </w:lvl>
   </w:abstractNum>
-  <w:abstractNum w:abstractNumId="25">
+  <w:abstractNum w:abstractNumId="26">
     <w:nsid w:val="50896C74"/>
     <w:multiLevelType w:val="hybridMultilevel"/>
     <w:tmpl w:val="CB9467A2"/>
@@ -18012,7 +18148,7 @@
       </w:rPr>
     </w:lvl>
   </w:abstractNum>
-  <w:abstractNum w:abstractNumId="26">
+  <w:abstractNum w:abstractNumId="27">
     <w:nsid w:val="5101667B"/>
     <w:multiLevelType w:val="hybridMultilevel"/>
     <w:tmpl w:val="A8EE5F08"/>
@@ -18101,7 +18237,7 @@
       </w:pPr>
     </w:lvl>
   </w:abstractNum>
-  <w:abstractNum w:abstractNumId="27">
+  <w:abstractNum w:abstractNumId="28">
     <w:nsid w:val="51044435"/>
     <w:multiLevelType w:val="hybridMultilevel"/>
     <w:tmpl w:val="8FB82D20"/>
@@ -18190,7 +18326,7 @@
       </w:pPr>
     </w:lvl>
   </w:abstractNum>
-  <w:abstractNum w:abstractNumId="28">
+  <w:abstractNum w:abstractNumId="29">
     <w:nsid w:val="54342286"/>
     <w:multiLevelType w:val="hybridMultilevel"/>
     <w:tmpl w:val="0BD69512"/>
@@ -18279,7 +18415,7 @@
       </w:pPr>
     </w:lvl>
   </w:abstractNum>
-  <w:abstractNum w:abstractNumId="29">
+  <w:abstractNum w:abstractNumId="30">
     <w:nsid w:val="55D63B41"/>
     <w:multiLevelType w:val="multilevel"/>
     <w:tmpl w:val="FF760AE8"/>
@@ -18419,11 +18555,11 @@
       </w:rPr>
     </w:lvl>
   </w:abstractNum>
-  <w:abstractNum w:abstractNumId="30">
+  <w:abstractNum w:abstractNumId="31">
     <w:nsid w:val="5EA77914"/>
-    <w:multiLevelType w:val="hybridMultilevel"/>
-    <w:tmpl w:val="6158DA20"/>
-    <w:lvl w:ilvl="0" w:tplc="0409000F">
+    <w:multiLevelType w:val="multilevel"/>
+    <w:tmpl w:val="F5C64F46"/>
+    <w:lvl w:ilvl="0">
       <w:start w:val="1"/>
       <w:numFmt w:val="decimal"/>
       <w:lvlText w:val="%1."/>
@@ -18435,80 +18571,112 @@
         <w:rFonts w:hint="default"/>
       </w:rPr>
     </w:lvl>
-    <w:lvl w:ilvl="1" w:tplc="04090019" w:tentative="1">
-      <w:start w:val="1"/>
-      <w:numFmt w:val="lowerLetter"/>
-      <w:lvlText w:val="%2."/>
-      <w:lvlJc w:val="left"/>
-      <w:pPr>
-        <w:ind w:left="1440" w:hanging="360"/>
-      </w:pPr>
-    </w:lvl>
-    <w:lvl w:ilvl="2" w:tplc="0409001B" w:tentative="1">
-      <w:start w:val="1"/>
-      <w:numFmt w:val="lowerRoman"/>
-      <w:lvlText w:val="%3."/>
-      <w:lvlJc w:val="right"/>
-      <w:pPr>
-        <w:ind w:left="2160" w:hanging="180"/>
-      </w:pPr>
-    </w:lvl>
-    <w:lvl w:ilvl="3" w:tplc="0409000F" w:tentative="1">
+    <w:lvl w:ilvl="1">
       <w:start w:val="1"/>
       <w:numFmt w:val="decimal"/>
-      <w:lvlText w:val="%4."/>
-      <w:lvlJc w:val="left"/>
-      <w:pPr>
-        <w:ind w:left="2880" w:hanging="360"/>
-      </w:pPr>
-    </w:lvl>
-    <w:lvl w:ilvl="4" w:tplc="04090019" w:tentative="1">
-      <w:start w:val="1"/>
-      <w:numFmt w:val="lowerLetter"/>
-      <w:lvlText w:val="%5."/>
-      <w:lvlJc w:val="left"/>
-      <w:pPr>
-        <w:ind w:left="3600" w:hanging="360"/>
-      </w:pPr>
-    </w:lvl>
-    <w:lvl w:ilvl="5" w:tplc="0409001B" w:tentative="1">
-      <w:start w:val="1"/>
-      <w:numFmt w:val="lowerRoman"/>
-      <w:lvlText w:val="%6."/>
-      <w:lvlJc w:val="right"/>
-      <w:pPr>
-        <w:ind w:left="4320" w:hanging="180"/>
-      </w:pPr>
-    </w:lvl>
-    <w:lvl w:ilvl="6" w:tplc="0409000F" w:tentative="1">
+      <w:isLgl/>
+      <w:lvlText w:val="%1.%2."/>
+      <w:lvlJc w:val="left"/>
+      <w:pPr>
+        <w:ind w:left="1080" w:hanging="720"/>
+      </w:pPr>
+      <w:rPr>
+        <w:rFonts w:hint="default"/>
+      </w:rPr>
+    </w:lvl>
+    <w:lvl w:ilvl="2">
       <w:start w:val="1"/>
       <w:numFmt w:val="decimal"/>
-      <w:lvlText w:val="%7."/>
-      <w:lvlJc w:val="left"/>
-      <w:pPr>
-        <w:ind w:left="5040" w:hanging="360"/>
-      </w:pPr>
-    </w:lvl>
-    <w:lvl w:ilvl="7" w:tplc="04090019" w:tentative="1">
-      <w:start w:val="1"/>
-      <w:numFmt w:val="lowerLetter"/>
-      <w:lvlText w:val="%8."/>
-      <w:lvlJc w:val="left"/>
-      <w:pPr>
-        <w:ind w:left="5760" w:hanging="360"/>
-      </w:pPr>
-    </w:lvl>
-    <w:lvl w:ilvl="8" w:tplc="0409001B" w:tentative="1">
-      <w:start w:val="1"/>
-      <w:numFmt w:val="lowerRoman"/>
-      <w:lvlText w:val="%9."/>
-      <w:lvlJc w:val="right"/>
-      <w:pPr>
-        <w:ind w:left="6480" w:hanging="180"/>
-      </w:pPr>
+      <w:isLgl/>
+      <w:lvlText w:val="%1.%2.%3."/>
+      <w:lvlJc w:val="left"/>
+      <w:pPr>
+        <w:ind w:left="1080" w:hanging="720"/>
+      </w:pPr>
+      <w:rPr>
+        <w:rFonts w:hint="default"/>
+      </w:rPr>
+    </w:lvl>
+    <w:lvl w:ilvl="3">
+      <w:start w:val="1"/>
+      <w:numFmt w:val="decimal"/>
+      <w:isLgl/>
+      <w:lvlText w:val="%1.%2.%3.%4."/>
+      <w:lvlJc w:val="left"/>
+      <w:pPr>
+        <w:ind w:left="1440" w:hanging="1080"/>
+      </w:pPr>
+      <w:rPr>
+        <w:rFonts w:hint="default"/>
+      </w:rPr>
+    </w:lvl>
+    <w:lvl w:ilvl="4">
+      <w:start w:val="1"/>
+      <w:numFmt w:val="decimal"/>
+      <w:isLgl/>
+      <w:lvlText w:val="%1.%2.%3.%4.%5."/>
+      <w:lvlJc w:val="left"/>
+      <w:pPr>
+        <w:ind w:left="1440" w:hanging="1080"/>
+      </w:pPr>
+      <w:rPr>
+        <w:rFonts w:hint="default"/>
+      </w:rPr>
+    </w:lvl>
+    <w:lvl w:ilvl="5">
+      <w:start w:val="1"/>
+      <w:numFmt w:val="decimal"/>
+      <w:isLgl/>
+      <w:lvlText w:val="%1.%2.%3.%4.%5.%6."/>
+      <w:lvlJc w:val="left"/>
+      <w:pPr>
+        <w:ind w:left="1800" w:hanging="1440"/>
+      </w:pPr>
+      <w:rPr>
+        <w:rFonts w:hint="default"/>
+      </w:rPr>
+    </w:lvl>
+    <w:lvl w:ilvl="6">
+      <w:start w:val="1"/>
+      <w:numFmt w:val="decimal"/>
+      <w:isLgl/>
+      <w:lvlText w:val="%1.%2.%3.%4.%5.%6.%7."/>
+      <w:lvlJc w:val="left"/>
+      <w:pPr>
+        <w:ind w:left="1800" w:hanging="1440"/>
+      </w:pPr>
+      <w:rPr>
+        <w:rFonts w:hint="default"/>
+      </w:rPr>
+    </w:lvl>
+    <w:lvl w:ilvl="7">
+      <w:start w:val="1"/>
+      <w:numFmt w:val="decimal"/>
+      <w:isLgl/>
+      <w:lvlText w:val="%1.%2.%3.%4.%5.%6.%7.%8."/>
+      <w:lvlJc w:val="left"/>
+      <w:pPr>
+        <w:ind w:left="2160" w:hanging="1800"/>
+      </w:pPr>
+      <w:rPr>
+        <w:rFonts w:hint="default"/>
+      </w:rPr>
+    </w:lvl>
+    <w:lvl w:ilvl="8">
+      <w:start w:val="1"/>
+      <w:numFmt w:val="decimal"/>
+      <w:isLgl/>
+      <w:lvlText w:val="%1.%2.%3.%4.%5.%6.%7.%8.%9."/>
+      <w:lvlJc w:val="left"/>
+      <w:pPr>
+        <w:ind w:left="2160" w:hanging="1800"/>
+      </w:pPr>
+      <w:rPr>
+        <w:rFonts w:hint="default"/>
+      </w:rPr>
     </w:lvl>
   </w:abstractNum>
-  <w:abstractNum w:abstractNumId="31">
+  <w:abstractNum w:abstractNumId="32">
     <w:nsid w:val="5FEB0BE9"/>
     <w:multiLevelType w:val="hybridMultilevel"/>
     <w:tmpl w:val="41F024FA"/>
@@ -18621,7 +18789,7 @@
       </w:rPr>
     </w:lvl>
   </w:abstractNum>
-  <w:abstractNum w:abstractNumId="32">
+  <w:abstractNum w:abstractNumId="33">
     <w:nsid w:val="64902569"/>
     <w:multiLevelType w:val="hybridMultilevel"/>
     <w:tmpl w:val="B798C1A2"/>
@@ -18734,7 +18902,7 @@
       </w:rPr>
     </w:lvl>
   </w:abstractNum>
-  <w:abstractNum w:abstractNumId="33">
+  <w:abstractNum w:abstractNumId="34">
     <w:nsid w:val="64B8428F"/>
     <w:multiLevelType w:val="hybridMultilevel"/>
     <w:tmpl w:val="4AFE700C"/>
@@ -18847,7 +19015,7 @@
       </w:rPr>
     </w:lvl>
   </w:abstractNum>
-  <w:abstractNum w:abstractNumId="34">
+  <w:abstractNum w:abstractNumId="35">
     <w:nsid w:val="655C406E"/>
     <w:multiLevelType w:val="multilevel"/>
     <w:tmpl w:val="B59236E4"/>
@@ -18968,7 +19136,7 @@
       </w:rPr>
     </w:lvl>
   </w:abstractNum>
-  <w:abstractNum w:abstractNumId="35">
+  <w:abstractNum w:abstractNumId="36">
     <w:nsid w:val="667D1AB1"/>
     <w:multiLevelType w:val="hybridMultilevel"/>
     <w:tmpl w:val="B9DE089C"/>
@@ -19057,7 +19225,7 @@
       </w:pPr>
     </w:lvl>
   </w:abstractNum>
-  <w:abstractNum w:abstractNumId="36">
+  <w:abstractNum w:abstractNumId="37">
     <w:nsid w:val="66D07573"/>
     <w:multiLevelType w:val="hybridMultilevel"/>
     <w:tmpl w:val="3746D29E"/>
@@ -19170,7 +19338,7 @@
       </w:rPr>
     </w:lvl>
   </w:abstractNum>
-  <w:abstractNum w:abstractNumId="37">
+  <w:abstractNum w:abstractNumId="38">
     <w:nsid w:val="69372D5E"/>
     <w:multiLevelType w:val="hybridMultilevel"/>
     <w:tmpl w:val="59489E4A"/>
@@ -19259,7 +19427,7 @@
       </w:pPr>
     </w:lvl>
   </w:abstractNum>
-  <w:abstractNum w:abstractNumId="38">
+  <w:abstractNum w:abstractNumId="39">
     <w:nsid w:val="696639A1"/>
     <w:multiLevelType w:val="hybridMultilevel"/>
     <w:tmpl w:val="7E9A5F12"/>
@@ -19348,7 +19516,7 @@
       </w:pPr>
     </w:lvl>
   </w:abstractNum>
-  <w:abstractNum w:abstractNumId="39">
+  <w:abstractNum w:abstractNumId="40">
     <w:nsid w:val="6A993A78"/>
     <w:multiLevelType w:val="hybridMultilevel"/>
     <w:tmpl w:val="A8EE5F08"/>
@@ -19437,7 +19605,7 @@
       </w:pPr>
     </w:lvl>
   </w:abstractNum>
-  <w:abstractNum w:abstractNumId="40">
+  <w:abstractNum w:abstractNumId="41">
     <w:nsid w:val="6AD5468A"/>
     <w:multiLevelType w:val="hybridMultilevel"/>
     <w:tmpl w:val="D4DC8B88"/>
@@ -19526,7 +19694,7 @@
       </w:pPr>
     </w:lvl>
   </w:abstractNum>
-  <w:abstractNum w:abstractNumId="41">
+  <w:abstractNum w:abstractNumId="42">
     <w:nsid w:val="6E6746F5"/>
     <w:multiLevelType w:val="hybridMultilevel"/>
     <w:tmpl w:val="DEA644A0"/>
@@ -19639,7 +19807,7 @@
       </w:rPr>
     </w:lvl>
   </w:abstractNum>
-  <w:abstractNum w:abstractNumId="42">
+  <w:abstractNum w:abstractNumId="43">
     <w:nsid w:val="79F746D9"/>
     <w:multiLevelType w:val="hybridMultilevel"/>
     <w:tmpl w:val="82822416"/>
@@ -19753,7 +19921,7 @@
     </w:lvl>
   </w:abstractNum>
   <w:num w:numId="1">
-    <w:abstractNumId w:val="15"/>
+    <w:abstractNumId w:val="16"/>
     <w:lvlOverride w:ilvl="0">
       <w:startOverride w:val="1"/>
     </w:lvlOverride>
@@ -19783,37 +19951,37 @@
     </w:lvlOverride>
   </w:num>
   <w:num w:numId="2">
-    <w:abstractNumId w:val="20"/>
+    <w:abstractNumId w:val="21"/>
   </w:num>
   <w:num w:numId="3">
-    <w:abstractNumId w:val="34"/>
+    <w:abstractNumId w:val="35"/>
   </w:num>
   <w:num w:numId="4">
-    <w:abstractNumId w:val="27"/>
+    <w:abstractNumId w:val="28"/>
   </w:num>
   <w:num w:numId="5">
-    <w:abstractNumId w:val="30"/>
+    <w:abstractNumId w:val="31"/>
   </w:num>
   <w:num w:numId="6">
-    <w:abstractNumId w:val="38"/>
+    <w:abstractNumId w:val="39"/>
   </w:num>
   <w:num w:numId="7">
-    <w:abstractNumId w:val="35"/>
+    <w:abstractNumId w:val="36"/>
   </w:num>
   <w:num w:numId="8">
-    <w:abstractNumId w:val="40"/>
+    <w:abstractNumId w:val="41"/>
   </w:num>
   <w:num w:numId="9">
     <w:abstractNumId w:val="7"/>
   </w:num>
   <w:num w:numId="10">
-    <w:abstractNumId w:val="17"/>
+    <w:abstractNumId w:val="18"/>
   </w:num>
   <w:num w:numId="11">
-    <w:abstractNumId w:val="28"/>
+    <w:abstractNumId w:val="29"/>
   </w:num>
   <w:num w:numId="12">
-    <w:abstractNumId w:val="19"/>
+    <w:abstractNumId w:val="20"/>
   </w:num>
   <w:num w:numId="13">
     <w:abstractNumId w:val="4"/>
@@ -19822,16 +19990,16 @@
     <w:abstractNumId w:val="9"/>
   </w:num>
   <w:num w:numId="15">
-    <w:abstractNumId w:val="36"/>
+    <w:abstractNumId w:val="37"/>
   </w:num>
   <w:num w:numId="16">
     <w:abstractNumId w:val="8"/>
   </w:num>
   <w:num w:numId="17">
-    <w:abstractNumId w:val="25"/>
+    <w:abstractNumId w:val="26"/>
   </w:num>
   <w:num w:numId="18">
-    <w:abstractNumId w:val="16"/>
+    <w:abstractNumId w:val="17"/>
   </w:num>
   <w:num w:numId="19">
     <w:abstractNumId w:val="0"/>
@@ -19840,7 +20008,7 @@
     <w:abstractNumId w:val="1"/>
   </w:num>
   <w:num w:numId="21">
-    <w:abstractNumId w:val="22"/>
+    <w:abstractNumId w:val="23"/>
   </w:num>
   <w:num w:numId="22">
     <w:abstractNumId w:val="5"/>
@@ -19849,16 +20017,16 @@
     <w:abstractNumId w:val="14"/>
   </w:num>
   <w:num w:numId="24">
-    <w:abstractNumId w:val="18"/>
+    <w:abstractNumId w:val="19"/>
   </w:num>
   <w:num w:numId="25">
     <w:abstractNumId w:val="12"/>
   </w:num>
   <w:num w:numId="26">
-    <w:abstractNumId w:val="26"/>
+    <w:abstractNumId w:val="27"/>
   </w:num>
   <w:num w:numId="27">
-    <w:abstractNumId w:val="39"/>
+    <w:abstractNumId w:val="40"/>
   </w:num>
   <w:num w:numId="28">
     <w:abstractNumId w:val="3"/>
@@ -19873,40 +20041,43 @@
     <w:abstractNumId w:val="2"/>
   </w:num>
   <w:num w:numId="32">
-    <w:abstractNumId w:val="37"/>
+    <w:abstractNumId w:val="38"/>
   </w:num>
   <w:num w:numId="33">
-    <w:abstractNumId w:val="41"/>
+    <w:abstractNumId w:val="42"/>
   </w:num>
   <w:num w:numId="34">
-    <w:abstractNumId w:val="33"/>
+    <w:abstractNumId w:val="34"/>
   </w:num>
   <w:num w:numId="35">
     <w:abstractNumId w:val="13"/>
   </w:num>
   <w:num w:numId="36">
-    <w:abstractNumId w:val="31"/>
+    <w:abstractNumId w:val="32"/>
   </w:num>
   <w:num w:numId="37">
     <w:abstractNumId w:val="6"/>
   </w:num>
   <w:num w:numId="38">
-    <w:abstractNumId w:val="42"/>
+    <w:abstractNumId w:val="43"/>
   </w:num>
   <w:num w:numId="39">
-    <w:abstractNumId w:val="29"/>
+    <w:abstractNumId w:val="30"/>
   </w:num>
   <w:num w:numId="40">
-    <w:abstractNumId w:val="32"/>
+    <w:abstractNumId w:val="33"/>
   </w:num>
   <w:num w:numId="41">
+    <w:abstractNumId w:val="25"/>
+  </w:num>
+  <w:num w:numId="42">
     <w:abstractNumId w:val="24"/>
   </w:num>
-  <w:num w:numId="42">
-    <w:abstractNumId w:val="23"/>
+  <w:num w:numId="43">
+    <w:abstractNumId w:val="22"/>
   </w:num>
-  <w:num w:numId="43">
-    <w:abstractNumId w:val="21"/>
+  <w:num w:numId="44">
+    <w:abstractNumId w:val="15"/>
   </w:num>
 </w:numbering>
 </file>
@@ -22910,7 +23081,7 @@
   <a:extraClrSchemeLst/>
   <a:extLst>
     <a:ext uri="{05A4C25C-085E-4340-85A3-A5531E510DB2}">
-      <thm15:themeFamily xmlns="" xmlns:thm15="http://schemas.microsoft.com/office/thememl/2012/main" name="Office Theme" id="{62F939B6-93AF-4DB8-9C6B-D6C7DFDC589F}" vid="{4A3C46E8-61CC-4603-A589-7422A47A8E4A}"/>
+      <thm15:themeFamily xmlns:thm15="http://schemas.microsoft.com/office/thememl/2012/main" xmlns="" name="Office Theme" id="{62F939B6-93AF-4DB8-9C6B-D6C7DFDC589F}" vid="{4A3C46E8-61CC-4603-A589-7422A47A8E4A}"/>
     </a:ext>
   </a:extLst>
 </a:theme>
@@ -22940,7 +23111,7 @@
 </file>
 
 <file path=customXml/itemProps2.xml><?xml version="1.0" encoding="utf-8"?>
-<ds:datastoreItem xmlns:ds="http://schemas.openxmlformats.org/officeDocument/2006/customXml" ds:itemID="{2EF3F612-DE89-4566-BFE7-9938AE5EFBA4}">
+<ds:datastoreItem xmlns:ds="http://schemas.openxmlformats.org/officeDocument/2006/customXml" ds:itemID="{EAF97B50-8F56-4142-9465-F8A1456E9A37}">
   <ds:schemaRefs>
     <ds:schemaRef ds:uri="http://schemas.openxmlformats.org/officeDocument/2006/bibliography"/>
   </ds:schemaRefs>

</xml_diff>

<commit_message>
Bổ sung kết luân cho báo cáo (ai đọc coi có sến ko nha :-ss )
</commit_message>
<xml_diff>
--- a/BaoCaoNhom/FinalReport/Final Report.docx
+++ b/BaoCaoNhom/FinalReport/Final Report.docx
@@ -223,9 +223,6 @@
                 </w:rPr>
                 <w:alias w:val="Author"/>
                 <w:id w:val="15524260"/>
-                <w:placeholder>
-                  <w:docPart w:val="7C62D6C6BC784855A8F8BC7B1CD67E31"/>
-                </w:placeholder>
                 <w:dataBinding w:prefixMappings="xmlns:ns0='http://schemas.openxmlformats.org/package/2006/metadata/core-properties' xmlns:ns1='http://purl.org/dc/elements/1.1/'" w:xpath="/ns0:coreProperties[1]/ns1:creator[1]" w:storeItemID="{6C3C8BC8-F283-45AE-878A-BAB7291924A1}"/>
                 <w:text/>
               </w:sdtPr>
@@ -4494,8 +4491,6 @@
           <w:docGrid w:linePitch="360"/>
         </w:sectPr>
       </w:pPr>
-      <w:bookmarkStart w:id="0" w:name="_GoBack"/>
-      <w:bookmarkEnd w:id="0"/>
     </w:p>
     <w:p>
       <w:pPr>
@@ -4509,7 +4504,7 @@
           <w:rFonts w:ascii="Times New Roman" w:hAnsi="Times New Roman" w:cs="Times New Roman"/>
         </w:rPr>
       </w:pPr>
-      <w:bookmarkStart w:id="1" w:name="_Toc342594816"/>
+      <w:bookmarkStart w:id="0" w:name="_Toc342594816"/>
       <w:r>
         <w:rPr>
           <w:rFonts w:ascii="Times New Roman" w:hAnsi="Times New Roman" w:cs="Times New Roman"/>
@@ -4517,7 +4512,7 @@
         <w:lastRenderedPageBreak/>
         <w:t>Giới thiệu</w:t>
       </w:r>
-      <w:bookmarkEnd w:id="1"/>
+      <w:bookmarkEnd w:id="0"/>
     </w:p>
     <w:p>
       <w:pPr>
@@ -4530,14 +4525,14 @@
           <w:rFonts w:ascii="Times New Roman" w:hAnsi="Times New Roman" w:cs="Times New Roman"/>
         </w:rPr>
       </w:pPr>
-      <w:bookmarkStart w:id="2" w:name="_Toc342594817"/>
+      <w:bookmarkStart w:id="1" w:name="_Toc342594817"/>
       <w:r>
         <w:rPr>
           <w:rFonts w:ascii="Times New Roman" w:hAnsi="Times New Roman" w:cs="Times New Roman"/>
         </w:rPr>
         <w:t>Mô tả project</w:t>
       </w:r>
-      <w:bookmarkEnd w:id="2"/>
+      <w:bookmarkEnd w:id="1"/>
     </w:p>
     <w:p>
       <w:pPr>
@@ -4672,7 +4667,7 @@
           <w:rFonts w:ascii="Times New Roman" w:hAnsi="Times New Roman" w:cs="Times New Roman"/>
         </w:rPr>
       </w:pPr>
-      <w:bookmarkStart w:id="3" w:name="_Toc342594818"/>
+      <w:bookmarkStart w:id="2" w:name="_Toc342594818"/>
       <w:r>
         <w:rPr>
           <w:rFonts w:ascii="Times New Roman" w:hAnsi="Times New Roman" w:cs="Times New Roman"/>
@@ -4685,7 +4680,7 @@
         </w:rPr>
         <w:t>ope</w:t>
       </w:r>
-      <w:bookmarkEnd w:id="3"/>
+      <w:bookmarkEnd w:id="2"/>
     </w:p>
     <w:p>
       <w:pPr>
@@ -4849,14 +4844,14 @@
           <w:rFonts w:ascii="Times New Roman" w:hAnsi="Times New Roman" w:cs="Times New Roman"/>
         </w:rPr>
       </w:pPr>
-      <w:bookmarkStart w:id="4" w:name="_Toc342594819"/>
+      <w:bookmarkStart w:id="3" w:name="_Toc342594819"/>
       <w:r>
         <w:rPr>
           <w:rFonts w:ascii="Times New Roman" w:hAnsi="Times New Roman" w:cs="Times New Roman"/>
         </w:rPr>
         <w:t>Lý thuyết nền tảng</w:t>
       </w:r>
-      <w:bookmarkEnd w:id="4"/>
+      <w:bookmarkEnd w:id="3"/>
     </w:p>
     <w:p>
       <w:pPr>
@@ -4869,7 +4864,7 @@
           <w:rFonts w:ascii="Times New Roman" w:hAnsi="Times New Roman" w:cs="Times New Roman"/>
         </w:rPr>
       </w:pPr>
-      <w:bookmarkStart w:id="5" w:name="_Toc342594820"/>
+      <w:bookmarkStart w:id="4" w:name="_Toc342594820"/>
       <w:r>
         <w:rPr>
           <w:rFonts w:ascii="Times New Roman" w:hAnsi="Times New Roman" w:cs="Times New Roman"/>
@@ -4894,7 +4889,7 @@
         </w:rPr>
         <w:t>avascript</w:t>
       </w:r>
-      <w:bookmarkEnd w:id="5"/>
+      <w:bookmarkEnd w:id="4"/>
     </w:p>
     <w:p>
       <w:pPr>
@@ -4910,7 +4905,7 @@
           <w:szCs w:val="26"/>
         </w:rPr>
       </w:pPr>
-      <w:bookmarkStart w:id="6" w:name="_Toc342594821"/>
+      <w:bookmarkStart w:id="5" w:name="_Toc342594821"/>
       <w:r>
         <w:rPr>
           <w:rFonts w:ascii="Times New Roman" w:hAnsi="Times New Roman" w:cs="Times New Roman"/>
@@ -4919,7 +4914,7 @@
         </w:rPr>
         <w:t>HTML</w:t>
       </w:r>
-      <w:bookmarkEnd w:id="6"/>
+      <w:bookmarkEnd w:id="5"/>
     </w:p>
     <w:p>
       <w:pPr>
@@ -4983,7 +4978,7 @@
           <w:szCs w:val="26"/>
         </w:rPr>
       </w:pPr>
-      <w:bookmarkStart w:id="7" w:name="_Toc342594822"/>
+      <w:bookmarkStart w:id="6" w:name="_Toc342594822"/>
       <w:r>
         <w:rPr>
           <w:rFonts w:ascii="Times New Roman" w:hAnsi="Times New Roman" w:cs="Times New Roman"/>
@@ -4992,7 +4987,7 @@
         </w:rPr>
         <w:t>CSS</w:t>
       </w:r>
-      <w:bookmarkEnd w:id="7"/>
+      <w:bookmarkEnd w:id="6"/>
     </w:p>
     <w:p>
       <w:pPr>
@@ -5060,7 +5055,7 @@
           <w:szCs w:val="26"/>
         </w:rPr>
       </w:pPr>
-      <w:bookmarkStart w:id="8" w:name="_Toc342594823"/>
+      <w:bookmarkStart w:id="7" w:name="_Toc342594823"/>
       <w:r>
         <w:rPr>
           <w:rFonts w:ascii="Times New Roman" w:hAnsi="Times New Roman" w:cs="Times New Roman"/>
@@ -5069,7 +5064,7 @@
         </w:rPr>
         <w:t>Javascript</w:t>
       </w:r>
-      <w:bookmarkEnd w:id="8"/>
+      <w:bookmarkEnd w:id="7"/>
     </w:p>
     <w:p>
       <w:pPr>
@@ -5173,14 +5168,14 @@
           <w:rFonts w:ascii="Times New Roman" w:hAnsi="Times New Roman" w:cs="Times New Roman"/>
         </w:rPr>
       </w:pPr>
-      <w:bookmarkStart w:id="9" w:name="_Toc342594824"/>
+      <w:bookmarkStart w:id="8" w:name="_Toc342594824"/>
       <w:r>
         <w:rPr>
           <w:rFonts w:ascii="Times New Roman" w:hAnsi="Times New Roman" w:cs="Times New Roman"/>
         </w:rPr>
         <w:t>Ruby</w:t>
       </w:r>
-      <w:bookmarkEnd w:id="9"/>
+      <w:bookmarkEnd w:id="8"/>
     </w:p>
     <w:p>
       <w:pPr>
@@ -5258,14 +5253,14 @@
           <w:rFonts w:ascii="Times New Roman" w:hAnsi="Times New Roman" w:cs="Times New Roman"/>
         </w:rPr>
       </w:pPr>
-      <w:bookmarkStart w:id="10" w:name="_Toc342594825"/>
+      <w:bookmarkStart w:id="9" w:name="_Toc342594825"/>
       <w:r>
         <w:rPr>
           <w:rFonts w:ascii="Times New Roman" w:hAnsi="Times New Roman" w:cs="Times New Roman"/>
         </w:rPr>
         <w:t>Ruby on Rails</w:t>
       </w:r>
-      <w:bookmarkEnd w:id="10"/>
+      <w:bookmarkEnd w:id="9"/>
     </w:p>
     <w:p>
       <w:pPr>
@@ -5332,14 +5327,14 @@
           <w:rFonts w:ascii="Times New Roman" w:hAnsi="Times New Roman" w:cs="Times New Roman"/>
         </w:rPr>
       </w:pPr>
-      <w:bookmarkStart w:id="11" w:name="_Toc342594826"/>
+      <w:bookmarkStart w:id="10" w:name="_Toc342594826"/>
       <w:r>
         <w:rPr>
           <w:rFonts w:ascii="Times New Roman" w:hAnsi="Times New Roman" w:cs="Times New Roman"/>
         </w:rPr>
         <w:t>Các gem cho rails</w:t>
       </w:r>
-      <w:bookmarkEnd w:id="11"/>
+      <w:bookmarkEnd w:id="10"/>
     </w:p>
     <w:p>
       <w:pPr>
@@ -5747,7 +5742,7 @@
           <w:rFonts w:ascii="Times New Roman" w:hAnsi="Times New Roman" w:cs="Times New Roman"/>
         </w:rPr>
       </w:pPr>
-      <w:bookmarkStart w:id="12" w:name="_Toc342594827"/>
+      <w:bookmarkStart w:id="11" w:name="_Toc342594827"/>
       <w:r>
         <w:rPr>
           <w:rFonts w:ascii="Times New Roman" w:hAnsi="Times New Roman" w:cs="Times New Roman"/>
@@ -5755,7 +5750,7 @@
         <w:lastRenderedPageBreak/>
         <w:t>Nhật ký làm việc</w:t>
       </w:r>
-      <w:bookmarkEnd w:id="12"/>
+      <w:bookmarkEnd w:id="11"/>
     </w:p>
     <w:p/>
     <w:tbl>
@@ -6824,7 +6819,7 @@
           <w:rFonts w:ascii="Times New Roman" w:hAnsi="Times New Roman" w:cs="Times New Roman"/>
         </w:rPr>
       </w:pPr>
-      <w:bookmarkStart w:id="13" w:name="_Toc342594828"/>
+      <w:bookmarkStart w:id="12" w:name="_Toc342594828"/>
       <w:r>
         <w:rPr>
           <w:rFonts w:ascii="Times New Roman" w:hAnsi="Times New Roman" w:cs="Times New Roman"/>
@@ -6832,7 +6827,7 @@
         <w:lastRenderedPageBreak/>
         <w:t>Thiết kế chương trình</w:t>
       </w:r>
-      <w:bookmarkEnd w:id="13"/>
+      <w:bookmarkEnd w:id="12"/>
     </w:p>
     <w:p>
       <w:pPr>
@@ -6847,14 +6842,14 @@
           <w:rFonts w:ascii="Times New Roman" w:hAnsi="Times New Roman" w:cs="Times New Roman"/>
         </w:rPr>
       </w:pPr>
-      <w:bookmarkStart w:id="14" w:name="_Toc342594829"/>
+      <w:bookmarkStart w:id="13" w:name="_Toc342594829"/>
       <w:r>
         <w:rPr>
           <w:rFonts w:ascii="Times New Roman" w:hAnsi="Times New Roman" w:cs="Times New Roman"/>
         </w:rPr>
         <w:t>Lược đồ triển khai hệ thống</w:t>
       </w:r>
-      <w:bookmarkEnd w:id="14"/>
+      <w:bookmarkEnd w:id="13"/>
     </w:p>
     <w:p>
       <w:r>
@@ -6911,14 +6906,14 @@
           <w:rFonts w:ascii="Times New Roman" w:hAnsi="Times New Roman" w:cs="Times New Roman"/>
         </w:rPr>
       </w:pPr>
-      <w:bookmarkStart w:id="15" w:name="_Toc342594830"/>
+      <w:bookmarkStart w:id="14" w:name="_Toc342594830"/>
       <w:r>
         <w:rPr>
           <w:rFonts w:ascii="Times New Roman" w:hAnsi="Times New Roman" w:cs="Times New Roman"/>
         </w:rPr>
         <w:t>Thiết kế kiến trúc trang</w:t>
       </w:r>
-      <w:bookmarkEnd w:id="15"/>
+      <w:bookmarkEnd w:id="14"/>
     </w:p>
     <w:tbl>
       <w:tblPr>
@@ -7447,14 +7442,14 @@
           <w:rFonts w:ascii="Times New Roman" w:hAnsi="Times New Roman" w:cs="Times New Roman"/>
         </w:rPr>
       </w:pPr>
-      <w:bookmarkStart w:id="16" w:name="_Toc342594831"/>
+      <w:bookmarkStart w:id="15" w:name="_Toc342594831"/>
       <w:r>
         <w:rPr>
           <w:rFonts w:ascii="Times New Roman" w:hAnsi="Times New Roman" w:cs="Times New Roman"/>
         </w:rPr>
         <w:t>Thiết kế cơ sở dữ liệu</w:t>
       </w:r>
-      <w:bookmarkEnd w:id="16"/>
+      <w:bookmarkEnd w:id="15"/>
     </w:p>
     <w:p>
       <w:pPr>
@@ -7470,8 +7465,8 @@
           <w:szCs w:val="26"/>
         </w:rPr>
       </w:pPr>
-      <w:bookmarkStart w:id="17" w:name="_Toc339050861"/>
-      <w:bookmarkStart w:id="18" w:name="_Toc342594832"/>
+      <w:bookmarkStart w:id="16" w:name="_Toc339050861"/>
+      <w:bookmarkStart w:id="17" w:name="_Toc342594832"/>
       <w:r>
         <w:rPr>
           <w:rFonts w:ascii="Times New Roman" w:hAnsi="Times New Roman" w:cs="Times New Roman"/>
@@ -7480,8 +7475,8 @@
         </w:rPr>
         <w:t>Bảng users</w:t>
       </w:r>
+      <w:bookmarkEnd w:id="16"/>
       <w:bookmarkEnd w:id="17"/>
-      <w:bookmarkEnd w:id="18"/>
     </w:p>
     <w:tbl>
       <w:tblPr>
@@ -7586,13 +7581,13 @@
             <w:tcW w:w="2739" w:type="dxa"/>
           </w:tcPr>
           <w:p>
-            <w:bookmarkStart w:id="19" w:name="OLE_LINK6"/>
-            <w:bookmarkStart w:id="20" w:name="OLE_LINK7"/>
+            <w:bookmarkStart w:id="18" w:name="OLE_LINK6"/>
+            <w:bookmarkStart w:id="19" w:name="OLE_LINK7"/>
             <w:r>
               <w:t>4 bytes (0 – 4294967295)</w:t>
             </w:r>
+            <w:bookmarkEnd w:id="18"/>
             <w:bookmarkEnd w:id="19"/>
-            <w:bookmarkEnd w:id="20"/>
           </w:p>
         </w:tc>
       </w:tr>
@@ -7964,8 +7959,8 @@
           <w:szCs w:val="26"/>
         </w:rPr>
       </w:pPr>
-      <w:bookmarkStart w:id="21" w:name="_Toc339050862"/>
-      <w:bookmarkStart w:id="22" w:name="_Toc342594833"/>
+      <w:bookmarkStart w:id="20" w:name="_Toc339050862"/>
+      <w:bookmarkStart w:id="21" w:name="_Toc342594833"/>
       <w:r>
         <w:rPr>
           <w:rFonts w:ascii="Times New Roman" w:hAnsi="Times New Roman" w:cs="Times New Roman"/>
@@ -7974,8 +7969,8 @@
         </w:rPr>
         <w:t>Bảng usergroups</w:t>
       </w:r>
+      <w:bookmarkEnd w:id="20"/>
       <w:bookmarkEnd w:id="21"/>
-      <w:bookmarkEnd w:id="22"/>
     </w:p>
     <w:tbl>
       <w:tblPr>
@@ -8136,8 +8131,8 @@
           <w:szCs w:val="26"/>
         </w:rPr>
       </w:pPr>
-      <w:bookmarkStart w:id="23" w:name="_Toc339050863"/>
-      <w:bookmarkStart w:id="24" w:name="_Toc342594834"/>
+      <w:bookmarkStart w:id="22" w:name="_Toc339050863"/>
+      <w:bookmarkStart w:id="23" w:name="_Toc342594834"/>
       <w:r>
         <w:rPr>
           <w:rFonts w:ascii="Times New Roman" w:hAnsi="Times New Roman" w:cs="Times New Roman"/>
@@ -8146,8 +8141,8 @@
         </w:rPr>
         <w:t>Bảng books</w:t>
       </w:r>
+      <w:bookmarkEnd w:id="22"/>
       <w:bookmarkEnd w:id="23"/>
-      <w:bookmarkEnd w:id="24"/>
     </w:p>
     <w:tbl>
       <w:tblPr>
@@ -8554,8 +8549,8 @@
           <w:szCs w:val="26"/>
         </w:rPr>
       </w:pPr>
-      <w:bookmarkStart w:id="25" w:name="_Toc339050864"/>
-      <w:bookmarkStart w:id="26" w:name="_Toc342594835"/>
+      <w:bookmarkStart w:id="24" w:name="_Toc339050864"/>
+      <w:bookmarkStart w:id="25" w:name="_Toc342594835"/>
       <w:r>
         <w:rPr>
           <w:rFonts w:ascii="Times New Roman" w:hAnsi="Times New Roman" w:cs="Times New Roman"/>
@@ -8564,8 +8559,8 @@
         </w:rPr>
         <w:t>Bảng transaction</w:t>
       </w:r>
+      <w:bookmarkEnd w:id="24"/>
       <w:bookmarkEnd w:id="25"/>
-      <w:bookmarkEnd w:id="26"/>
     </w:p>
     <w:tbl>
       <w:tblPr>
@@ -8593,7 +8588,7 @@
                 <w:b/>
               </w:rPr>
             </w:pPr>
-            <w:bookmarkStart w:id="27" w:name="_Hlk336931353"/>
+            <w:bookmarkStart w:id="26" w:name="_Hlk336931353"/>
             <w:r>
               <w:rPr>
                 <w:b/>
@@ -8639,7 +8634,7 @@
           </w:p>
         </w:tc>
       </w:tr>
-      <w:bookmarkEnd w:id="27"/>
+      <w:bookmarkEnd w:id="26"/>
       <w:tr>
         <w:trPr>
           <w:trHeight w:val="293"/>
@@ -8669,13 +8664,13 @@
             <w:tcW w:w="2790" w:type="dxa"/>
           </w:tcPr>
           <w:p>
-            <w:bookmarkStart w:id="28" w:name="OLE_LINK4"/>
-            <w:bookmarkStart w:id="29" w:name="OLE_LINK5"/>
+            <w:bookmarkStart w:id="27" w:name="OLE_LINK4"/>
+            <w:bookmarkStart w:id="28" w:name="OLE_LINK5"/>
             <w:r>
               <w:t>4 bytes (0 – 4294967295)</w:t>
             </w:r>
+            <w:bookmarkEnd w:id="27"/>
             <w:bookmarkEnd w:id="28"/>
-            <w:bookmarkEnd w:id="29"/>
           </w:p>
         </w:tc>
       </w:tr>
@@ -8861,14 +8856,14 @@
           <w:rFonts w:ascii="Times New Roman" w:hAnsi="Times New Roman" w:cs="Times New Roman"/>
         </w:rPr>
       </w:pPr>
-      <w:bookmarkStart w:id="30" w:name="_Toc342594836"/>
+      <w:bookmarkStart w:id="29" w:name="_Toc342594836"/>
       <w:r>
         <w:rPr>
           <w:rFonts w:ascii="Times New Roman" w:hAnsi="Times New Roman" w:cs="Times New Roman"/>
         </w:rPr>
         <w:t>Báo cáo tổng kết</w:t>
       </w:r>
-      <w:bookmarkEnd w:id="30"/>
+      <w:bookmarkEnd w:id="29"/>
     </w:p>
     <w:p>
       <w:pPr>
@@ -8882,14 +8877,14 @@
           <w:rFonts w:ascii="Times New Roman" w:hAnsi="Times New Roman" w:cs="Times New Roman"/>
         </w:rPr>
       </w:pPr>
-      <w:bookmarkStart w:id="31" w:name="_Toc342594837"/>
+      <w:bookmarkStart w:id="30" w:name="_Toc342594837"/>
       <w:r>
         <w:rPr>
           <w:rFonts w:ascii="Times New Roman" w:hAnsi="Times New Roman" w:cs="Times New Roman"/>
         </w:rPr>
         <w:t>Tổng kết các chức năng của project</w:t>
       </w:r>
-      <w:bookmarkEnd w:id="31"/>
+      <w:bookmarkEnd w:id="30"/>
     </w:p>
     <w:tbl>
       <w:tblPr>
@@ -13350,14 +13345,14 @@
           <w:rFonts w:ascii="Times New Roman" w:hAnsi="Times New Roman" w:cs="Times New Roman"/>
         </w:rPr>
       </w:pPr>
-      <w:bookmarkStart w:id="32" w:name="_Toc342594838"/>
+      <w:bookmarkStart w:id="31" w:name="_Toc342594838"/>
       <w:r>
         <w:rPr>
           <w:rFonts w:ascii="Times New Roman" w:hAnsi="Times New Roman" w:cs="Times New Roman"/>
         </w:rPr>
         <w:t>Phụ lục</w:t>
       </w:r>
-      <w:bookmarkEnd w:id="32"/>
+      <w:bookmarkEnd w:id="31"/>
     </w:p>
     <w:p>
       <w:pPr>
@@ -13372,7 +13367,7 @@
           <w:rFonts w:ascii="Times New Roman" w:hAnsi="Times New Roman" w:cs="Times New Roman"/>
         </w:rPr>
       </w:pPr>
-      <w:bookmarkStart w:id="33" w:name="_Toc342594839"/>
+      <w:bookmarkStart w:id="32" w:name="_Toc342594839"/>
       <w:r>
         <w:rPr>
           <w:rFonts w:ascii="Times New Roman" w:hAnsi="Times New Roman" w:cs="Times New Roman"/>
@@ -13397,7 +13392,7 @@
         </w:rPr>
         <w:t xml:space="preserve"> user</w:t>
       </w:r>
-      <w:bookmarkEnd w:id="33"/>
+      <w:bookmarkEnd w:id="32"/>
     </w:p>
     <w:p>
       <w:pPr>
@@ -13599,14 +13594,14 @@
           <w:rFonts w:ascii="Times New Roman" w:hAnsi="Times New Roman" w:cs="Times New Roman"/>
         </w:rPr>
       </w:pPr>
-      <w:bookmarkStart w:id="34" w:name="_Toc342594840"/>
+      <w:bookmarkStart w:id="33" w:name="_Toc342594840"/>
       <w:r>
         <w:rPr>
           <w:rFonts w:ascii="Times New Roman" w:hAnsi="Times New Roman" w:cs="Times New Roman"/>
         </w:rPr>
         <w:t>Thông tin người dùng</w:t>
       </w:r>
-      <w:bookmarkEnd w:id="34"/>
+      <w:bookmarkEnd w:id="33"/>
     </w:p>
     <w:p/>
     <w:p>
@@ -13702,7 +13697,7 @@
           <w:rFonts w:ascii="Times New Roman" w:hAnsi="Times New Roman" w:cs="Times New Roman"/>
         </w:rPr>
       </w:pPr>
-      <w:bookmarkStart w:id="35" w:name="_Toc342594841"/>
+      <w:bookmarkStart w:id="34" w:name="_Toc342594841"/>
       <w:r>
         <w:rPr>
           <w:rFonts w:ascii="Times New Roman" w:hAnsi="Times New Roman" w:cs="Times New Roman"/>
@@ -13724,7 +13719,7 @@
         </w:rPr>
         <w:t xml:space="preserve"> viện</w:t>
       </w:r>
-      <w:bookmarkEnd w:id="35"/>
+      <w:bookmarkEnd w:id="34"/>
     </w:p>
     <w:p>
       <w:pPr>
@@ -13830,14 +13825,14 @@
           <w:rFonts w:ascii="Times New Roman" w:hAnsi="Times New Roman" w:cs="Times New Roman"/>
         </w:rPr>
       </w:pPr>
-      <w:bookmarkStart w:id="36" w:name="_Toc342594842"/>
+      <w:bookmarkStart w:id="35" w:name="_Toc342594842"/>
       <w:r>
         <w:rPr>
           <w:rFonts w:ascii="Times New Roman" w:hAnsi="Times New Roman" w:cs="Times New Roman"/>
         </w:rPr>
         <w:t>Tìm kiếm sách</w:t>
       </w:r>
-      <w:bookmarkEnd w:id="36"/>
+      <w:bookmarkEnd w:id="35"/>
     </w:p>
     <w:p>
       <w:pPr>
@@ -13935,7 +13930,7 @@
           <w:rFonts w:ascii="Times New Roman" w:hAnsi="Times New Roman" w:cs="Times New Roman"/>
         </w:rPr>
       </w:pPr>
-      <w:bookmarkStart w:id="37" w:name="_Toc342594843"/>
+      <w:bookmarkStart w:id="36" w:name="_Toc342594843"/>
       <w:r>
         <w:rPr>
           <w:rFonts w:ascii="Times New Roman" w:hAnsi="Times New Roman" w:cs="Times New Roman"/>
@@ -13943,7 +13938,7 @@
         <w:lastRenderedPageBreak/>
         <w:t>Xem thông tin chi tiết một cuốn sách</w:t>
       </w:r>
-      <w:bookmarkEnd w:id="37"/>
+      <w:bookmarkEnd w:id="36"/>
     </w:p>
     <w:p>
       <w:pPr>
@@ -14046,14 +14041,14 @@
           <w:rFonts w:ascii="Times New Roman" w:hAnsi="Times New Roman" w:cs="Times New Roman"/>
         </w:rPr>
       </w:pPr>
-      <w:bookmarkStart w:id="38" w:name="_Toc342594844"/>
+      <w:bookmarkStart w:id="37" w:name="_Toc342594844"/>
       <w:r>
         <w:rPr>
           <w:rFonts w:ascii="Times New Roman" w:hAnsi="Times New Roman" w:cs="Times New Roman"/>
         </w:rPr>
         <w:t>Hỗ trợ đa ngôn ngữ</w:t>
       </w:r>
-      <w:bookmarkEnd w:id="38"/>
+      <w:bookmarkEnd w:id="37"/>
     </w:p>
     <w:p>
       <w:pPr>
@@ -14130,7 +14125,7 @@
           <w:rFonts w:ascii="Times New Roman" w:hAnsi="Times New Roman" w:cs="Times New Roman"/>
         </w:rPr>
       </w:pPr>
-      <w:bookmarkStart w:id="39" w:name="_Toc342594845"/>
+      <w:bookmarkStart w:id="38" w:name="_Toc342594845"/>
       <w:r>
         <w:rPr>
           <w:rFonts w:ascii="Times New Roman" w:hAnsi="Times New Roman" w:cs="Times New Roman"/>
@@ -14144,7 +14139,7 @@
         </w:rPr>
         <w:t xml:space="preserve"> sách</w:t>
       </w:r>
-      <w:bookmarkEnd w:id="39"/>
+      <w:bookmarkEnd w:id="38"/>
     </w:p>
     <w:p>
       <w:pPr>
@@ -14481,7 +14476,7 @@
           <w:rFonts w:ascii="Times New Roman" w:hAnsi="Times New Roman" w:cs="Times New Roman"/>
         </w:rPr>
       </w:pPr>
-      <w:bookmarkStart w:id="40" w:name="_Toc342594846"/>
+      <w:bookmarkStart w:id="39" w:name="_Toc342594846"/>
       <w:r>
         <w:rPr>
           <w:rFonts w:ascii="Times New Roman" w:hAnsi="Times New Roman" w:cs="Times New Roman"/>
@@ -14508,7 +14503,7 @@
         </w:rPr>
         <w:t xml:space="preserve"> (admin)</w:t>
       </w:r>
-      <w:bookmarkEnd w:id="40"/>
+      <w:bookmarkEnd w:id="39"/>
     </w:p>
     <w:p>
       <w:pPr>
@@ -14596,7 +14591,7 @@
           <w:rFonts w:ascii="Times New Roman" w:hAnsi="Times New Roman" w:cs="Times New Roman"/>
         </w:rPr>
       </w:pPr>
-      <w:bookmarkStart w:id="41" w:name="_Toc342594847"/>
+      <w:bookmarkStart w:id="40" w:name="_Toc342594847"/>
       <w:r>
         <w:rPr>
           <w:rFonts w:ascii="Times New Roman" w:hAnsi="Times New Roman" w:cs="Times New Roman"/>
@@ -14604,7 +14599,7 @@
         <w:lastRenderedPageBreak/>
         <w:t>Nhận sách – Trả sách</w:t>
       </w:r>
-      <w:bookmarkEnd w:id="41"/>
+      <w:bookmarkEnd w:id="40"/>
     </w:p>
     <w:p>
       <w:pPr>
@@ -15195,7 +15190,7 @@
           <w:rFonts w:ascii="Times New Roman" w:hAnsi="Times New Roman" w:cs="Times New Roman"/>
         </w:rPr>
       </w:pPr>
-      <w:bookmarkStart w:id="42" w:name="_Toc342594848"/>
+      <w:bookmarkStart w:id="41" w:name="_Toc342594848"/>
       <w:r>
         <w:rPr>
           <w:rFonts w:ascii="Times New Roman" w:hAnsi="Times New Roman" w:cs="Times New Roman"/>
@@ -15226,7 +15221,7 @@
         </w:rPr>
         <w:t>hành viên</w:t>
       </w:r>
-      <w:bookmarkEnd w:id="42"/>
+      <w:bookmarkEnd w:id="41"/>
     </w:p>
     <w:p>
       <w:pPr>
@@ -15818,7 +15813,7 @@
           <w:rFonts w:ascii="Times New Roman" w:hAnsi="Times New Roman" w:cs="Times New Roman"/>
         </w:rPr>
       </w:pPr>
-      <w:bookmarkStart w:id="43" w:name="_Toc342594849"/>
+      <w:bookmarkStart w:id="42" w:name="_Toc342594849"/>
       <w:r>
         <w:rPr>
           <w:rFonts w:ascii="Times New Roman" w:hAnsi="Times New Roman" w:cs="Times New Roman"/>
@@ -15831,7 +15826,7 @@
         </w:rPr>
         <w:t>hỉnh sửa thông tin sách</w:t>
       </w:r>
-      <w:bookmarkEnd w:id="43"/>
+      <w:bookmarkEnd w:id="42"/>
     </w:p>
     <w:p>
       <w:pPr>
@@ -16171,7 +16166,7 @@
           <w:rFonts w:ascii="Times New Roman" w:hAnsi="Times New Roman" w:cs="Times New Roman"/>
         </w:rPr>
       </w:pPr>
-      <w:bookmarkStart w:id="44" w:name="_Toc342594850"/>
+      <w:bookmarkStart w:id="43" w:name="_Toc342594850"/>
       <w:r>
         <w:rPr>
           <w:rFonts w:ascii="Times New Roman" w:hAnsi="Times New Roman" w:cs="Times New Roman"/>
@@ -16179,7 +16174,7 @@
         <w:lastRenderedPageBreak/>
         <w:t>Thêm sách mới</w:t>
       </w:r>
-      <w:bookmarkEnd w:id="44"/>
+      <w:bookmarkEnd w:id="43"/>
     </w:p>
     <w:p>
       <w:pPr>
@@ -16243,6 +16238,83 @@
         <w:t xml:space="preserve"> Thêm sách mới</w:t>
       </w:r>
     </w:p>
+    <w:p>
+      <w:pPr>
+        <w:pStyle w:val="Heading1"/>
+        <w:numPr>
+          <w:ilvl w:val="0"/>
+          <w:numId w:val="3"/>
+        </w:numPr>
+        <w:ind w:left="720"/>
+      </w:pPr>
+      <w:r>
+        <w:t>Kết luận</w:t>
+      </w:r>
+    </w:p>
+    <w:p>
+      <w:pPr>
+        <w:ind w:left="360" w:firstLine="360"/>
+      </w:pPr>
+      <w:r>
+        <w:t xml:space="preserve">Sau quá trình hiện thực, sản phẩm mà nhóm Crazy tạo ra được là một trang web quản lý sách trong </w:t>
+      </w:r>
+      <w:proofErr w:type="gramStart"/>
+      <w:r>
+        <w:t>thư</w:t>
+      </w:r>
+      <w:proofErr w:type="gramEnd"/>
+      <w:r>
+        <w:t xml:space="preserve"> viện với đầy đủ các chức năng cơ bản đã được nêu ra lúc đầu. Bên cạnh đó, nhóm còn bổ sung thêm một số chức năng nâng cao nhằm hỗ trợ người dùng </w:t>
+      </w:r>
+      <w:proofErr w:type="gramStart"/>
+      <w:r>
+        <w:t>thư</w:t>
+      </w:r>
+      <w:proofErr w:type="gramEnd"/>
+      <w:r>
+        <w:t xml:space="preserve"> viện một cách tốt nhấ</w:t>
+      </w:r>
+      <w:r>
+        <w:t>t v</w:t>
+      </w:r>
+      <w:r>
+        <w:t>ới sự trợ giúp đắc lực của ngôn ngữ Ruby và framework Ruby on Rails</w:t>
+      </w:r>
+      <w:r>
+        <w:t>.</w:t>
+      </w:r>
+    </w:p>
+    <w:p>
+      <w:pPr>
+        <w:ind w:left="360" w:firstLine="360"/>
+      </w:pPr>
+      <w:r>
+        <w:t xml:space="preserve">Mục tiêu </w:t>
+      </w:r>
+      <w:proofErr w:type="gramStart"/>
+      <w:r>
+        <w:t>chung</w:t>
+      </w:r>
+      <w:proofErr w:type="gramEnd"/>
+      <w:r>
+        <w:t xml:space="preserve"> của nhóm là sẽ phát triển trang web thành một trang web quản lý thư viện hoàn chỉnh, với hy vọng sẽ giúp ích cho mô hình thư viện của nhà trường.</w:t>
+      </w:r>
+      <w:r>
+        <w:t xml:space="preserve"> </w:t>
+      </w:r>
+    </w:p>
+    <w:p>
+      <w:pPr>
+        <w:ind w:left="360" w:firstLine="360"/>
+      </w:pPr>
+      <w:proofErr w:type="gramStart"/>
+      <w:r>
+        <w:t>Nhóm Crazy xin gửi lời cảm ơn tới giáo viên hướng dẫn Nguyễn Thanh Tùng và những người đã hỗ trợ nhóm hoàn thành dự án này.</w:t>
+      </w:r>
+      <w:bookmarkStart w:id="44" w:name="_GoBack"/>
+      <w:bookmarkEnd w:id="44"/>
+      <w:proofErr w:type="gramEnd"/>
+    </w:p>
     <w:sectPr>
       <w:footerReference w:type="default" r:id="rId27"/>
       <w:pgSz w:w="12240" w:h="15840"/>
@@ -16339,7 +16411,7 @@
             <w:bCs/>
             <w:noProof/>
           </w:rPr>
-          <w:t>1</w:t>
+          <w:t>13</w:t>
         </w:r>
         <w:r>
           <w:rPr>
@@ -24262,37 +24334,6 @@
         </w:p>
       </w:docPartBody>
     </w:docPart>
-    <w:docPart>
-      <w:docPartPr>
-        <w:name w:val="AB47F7FBB1A94EFEB3FA85EA2DA50F55"/>
-        <w:category>
-          <w:name w:val="General"/>
-          <w:gallery w:val="placeholder"/>
-        </w:category>
-        <w:types>
-          <w:type w:val="bbPlcHdr"/>
-        </w:types>
-        <w:behaviors>
-          <w:behavior w:val="content"/>
-        </w:behaviors>
-        <w:guid w:val="{3DF42B88-FEF8-460B-BA5F-1DD687779C04}"/>
-      </w:docPartPr>
-      <w:docPartBody>
-        <w:p>
-          <w:pPr>
-            <w:pStyle w:val="AB47F7FBB1A94EFEB3FA85EA2DA50F55"/>
-          </w:pPr>
-          <w:r>
-            <w:rPr>
-              <w:rFonts w:asciiTheme="majorHAnsi" w:eastAsiaTheme="majorEastAsia" w:hAnsiTheme="majorHAnsi" w:cstheme="majorBidi"/>
-              <w:sz w:val="44"/>
-              <w:szCs w:val="44"/>
-            </w:rPr>
-            <w:t>[Type the document subtitle]</w:t>
-          </w:r>
-        </w:p>
-      </w:docPartBody>
-    </w:docPart>
   </w:docParts>
 </w:glossaryDocument>
 </file>
@@ -24396,6 +24437,7 @@
   </w:compat>
   <w:rsids>
     <w:rsidRoot w:val="006506B3"/>
+    <w:rsid w:val="003B42A7"/>
     <w:rsid w:val="006506B3"/>
     <w:rsid w:val="00B9644B"/>
     <w:rsid w:val="00BB58C3"/>
@@ -25165,7 +25207,7 @@
   <a:extraClrSchemeLst/>
   <a:extLst>
     <a:ext uri="{05A4C25C-085E-4340-85A3-A5531E510DB2}">
-      <thm15:themeFamily xmlns:thm15="http://schemas.microsoft.com/office/thememl/2012/main" xmlns="" name="Office Theme" id="{62F939B6-93AF-4DB8-9C6B-D6C7DFDC589F}" vid="{4A3C46E8-61CC-4603-A589-7422A47A8E4A}"/>
+      <thm15:themeFamily xmlns="" xmlns:thm15="http://schemas.microsoft.com/office/thememl/2012/main" name="Office Theme" id="{62F939B6-93AF-4DB8-9C6B-D6C7DFDC589F}" vid="{4A3C46E8-61CC-4603-A589-7422A47A8E4A}"/>
     </a:ext>
   </a:extLst>
 </a:theme>
@@ -25195,7 +25237,7 @@
 </file>
 
 <file path=customXml/itemProps2.xml><?xml version="1.0" encoding="utf-8"?>
-<ds:datastoreItem xmlns:ds="http://schemas.openxmlformats.org/officeDocument/2006/customXml" ds:itemID="{093931AD-474F-455F-B880-F308E15B191F}">
+<ds:datastoreItem xmlns:ds="http://schemas.openxmlformats.org/officeDocument/2006/customXml" ds:itemID="{509706F3-64A9-4AE4-9A89-A96CC5D03D89}">
   <ds:schemaRefs>
     <ds:schemaRef ds:uri="http://schemas.openxmlformats.org/officeDocument/2006/bibliography"/>
   </ds:schemaRefs>

</xml_diff>

<commit_message>
Bổ sung báo cáo + poster
</commit_message>
<xml_diff>
--- a/BaoCaoNhom/FinalReport/Final Report.docx
+++ b/BaoCaoNhom/FinalReport/Final Report.docx
@@ -2,8 +2,6 @@
 <file path=word/document.xml><?xml version="1.0" encoding="utf-8"?>
 <w:document xmlns:wpc="http://schemas.microsoft.com/office/word/2010/wordprocessingCanvas" xmlns:mc="http://schemas.openxmlformats.org/markup-compatibility/2006" xmlns:o="urn:schemas-microsoft-com:office:office" xmlns:r="http://schemas.openxmlformats.org/officeDocument/2006/relationships" xmlns:m="http://schemas.openxmlformats.org/officeDocument/2006/math" xmlns:v="urn:schemas-microsoft-com:vml" xmlns:wp14="http://schemas.microsoft.com/office/word/2010/wordprocessingDrawing" xmlns:wp="http://schemas.openxmlformats.org/drawingml/2006/wordprocessingDrawing" xmlns:w10="urn:schemas-microsoft-com:office:word" xmlns:w="http://schemas.openxmlformats.org/wordprocessingml/2006/main" xmlns:w14="http://schemas.microsoft.com/office/word/2010/wordml" xmlns:wpg="http://schemas.microsoft.com/office/word/2010/wordprocessingGroup" xmlns:wpi="http://schemas.microsoft.com/office/word/2010/wordprocessingInk" xmlns:wne="http://schemas.microsoft.com/office/word/2006/wordml" xmlns:wps="http://schemas.microsoft.com/office/word/2010/wordprocessingShape" mc:Ignorable="w14 wp14">
   <w:body>
-    <w:bookmarkStart w:id="0" w:name="_GoBack" w:displacedByCustomXml="next"/>
-    <w:bookmarkEnd w:id="0" w:displacedByCustomXml="next"/>
     <w:sdt>
       <w:sdtPr>
         <w:rPr>
@@ -58,7 +56,7 @@
           <w:r>
             <w:rPr>
               <w:noProof/>
-              <w:lang w:eastAsia="en-US"/>
+              <w:lang w:eastAsia="ja-JP"/>
               <w14:ligatures w14:val="standard"/>
             </w:rPr>
             <w:drawing>
@@ -217,7 +215,7 @@
               <w:b/>
               <w:noProof/>
               <w:sz w:val="28"/>
-              <w:lang w:eastAsia="en-US"/>
+              <w:lang w:eastAsia="ja-JP"/>
             </w:rPr>
             <mc:AlternateContent>
               <mc:Choice Requires="wps">
@@ -4474,7 +4472,7 @@
           <w:rFonts w:ascii="Times New Roman" w:hAnsi="Times New Roman" w:cs="Times New Roman"/>
         </w:rPr>
       </w:pPr>
-      <w:bookmarkStart w:id="1" w:name="_Toc342565309"/>
+      <w:bookmarkStart w:id="0" w:name="_Toc342565309"/>
       <w:r>
         <w:rPr>
           <w:rFonts w:ascii="Times New Roman" w:hAnsi="Times New Roman" w:cs="Times New Roman"/>
@@ -4482,7 +4480,7 @@
         <w:lastRenderedPageBreak/>
         <w:t>Giới thiệu</w:t>
       </w:r>
-      <w:bookmarkEnd w:id="1"/>
+      <w:bookmarkEnd w:id="0"/>
     </w:p>
     <w:p>
       <w:pPr>
@@ -4495,14 +4493,14 @@
           <w:rFonts w:ascii="Times New Roman" w:hAnsi="Times New Roman" w:cs="Times New Roman"/>
         </w:rPr>
       </w:pPr>
-      <w:bookmarkStart w:id="2" w:name="_Toc342565310"/>
+      <w:bookmarkStart w:id="1" w:name="_Toc342565310"/>
       <w:r>
         <w:rPr>
           <w:rFonts w:ascii="Times New Roman" w:hAnsi="Times New Roman" w:cs="Times New Roman"/>
         </w:rPr>
         <w:t>Mô tả project</w:t>
       </w:r>
-      <w:bookmarkEnd w:id="2"/>
+      <w:bookmarkEnd w:id="1"/>
     </w:p>
     <w:p>
       <w:pPr>
@@ -4637,7 +4635,7 @@
           <w:rFonts w:ascii="Times New Roman" w:hAnsi="Times New Roman" w:cs="Times New Roman"/>
         </w:rPr>
       </w:pPr>
-      <w:bookmarkStart w:id="3" w:name="_Toc342565311"/>
+      <w:bookmarkStart w:id="2" w:name="_Toc342565311"/>
       <w:r>
         <w:rPr>
           <w:rFonts w:ascii="Times New Roman" w:hAnsi="Times New Roman" w:cs="Times New Roman"/>
@@ -4650,7 +4648,7 @@
         </w:rPr>
         <w:t>ope</w:t>
       </w:r>
-      <w:bookmarkEnd w:id="3"/>
+      <w:bookmarkEnd w:id="2"/>
     </w:p>
     <w:p>
       <w:pPr>
@@ -4814,14 +4812,14 @@
           <w:rFonts w:ascii="Times New Roman" w:hAnsi="Times New Roman" w:cs="Times New Roman"/>
         </w:rPr>
       </w:pPr>
-      <w:bookmarkStart w:id="4" w:name="_Toc342565312"/>
+      <w:bookmarkStart w:id="3" w:name="_Toc342565312"/>
       <w:r>
         <w:rPr>
           <w:rFonts w:ascii="Times New Roman" w:hAnsi="Times New Roman" w:cs="Times New Roman"/>
         </w:rPr>
         <w:t>Lý thuyết nền tảng</w:t>
       </w:r>
-      <w:bookmarkEnd w:id="4"/>
+      <w:bookmarkEnd w:id="3"/>
     </w:p>
     <w:p>
       <w:pPr>
@@ -4834,7 +4832,7 @@
           <w:rFonts w:ascii="Times New Roman" w:hAnsi="Times New Roman" w:cs="Times New Roman"/>
         </w:rPr>
       </w:pPr>
-      <w:bookmarkStart w:id="5" w:name="_Toc342565313"/>
+      <w:bookmarkStart w:id="4" w:name="_Toc342565313"/>
       <w:r>
         <w:rPr>
           <w:rFonts w:ascii="Times New Roman" w:hAnsi="Times New Roman" w:cs="Times New Roman"/>
@@ -4859,7 +4857,7 @@
         </w:rPr>
         <w:t>avascript</w:t>
       </w:r>
-      <w:bookmarkEnd w:id="5"/>
+      <w:bookmarkEnd w:id="4"/>
     </w:p>
     <w:p>
       <w:pPr>
@@ -4875,7 +4873,7 @@
           <w:szCs w:val="26"/>
         </w:rPr>
       </w:pPr>
-      <w:bookmarkStart w:id="6" w:name="_Toc342565314"/>
+      <w:bookmarkStart w:id="5" w:name="_Toc342565314"/>
       <w:r>
         <w:rPr>
           <w:rFonts w:ascii="Times New Roman" w:hAnsi="Times New Roman" w:cs="Times New Roman"/>
@@ -4884,7 +4882,7 @@
         </w:rPr>
         <w:t>HTML</w:t>
       </w:r>
-      <w:bookmarkEnd w:id="6"/>
+      <w:bookmarkEnd w:id="5"/>
     </w:p>
     <w:p>
       <w:pPr>
@@ -4948,7 +4946,7 @@
           <w:szCs w:val="26"/>
         </w:rPr>
       </w:pPr>
-      <w:bookmarkStart w:id="7" w:name="_Toc342565315"/>
+      <w:bookmarkStart w:id="6" w:name="_Toc342565315"/>
       <w:r>
         <w:rPr>
           <w:rFonts w:ascii="Times New Roman" w:hAnsi="Times New Roman" w:cs="Times New Roman"/>
@@ -4957,7 +4955,7 @@
         </w:rPr>
         <w:t>CSS</w:t>
       </w:r>
-      <w:bookmarkEnd w:id="7"/>
+      <w:bookmarkEnd w:id="6"/>
     </w:p>
     <w:p>
       <w:pPr>
@@ -5025,7 +5023,7 @@
           <w:szCs w:val="26"/>
         </w:rPr>
       </w:pPr>
-      <w:bookmarkStart w:id="8" w:name="_Toc342565316"/>
+      <w:bookmarkStart w:id="7" w:name="_Toc342565316"/>
       <w:r>
         <w:rPr>
           <w:rFonts w:ascii="Times New Roman" w:hAnsi="Times New Roman" w:cs="Times New Roman"/>
@@ -5034,7 +5032,7 @@
         </w:rPr>
         <w:t>Javascript</w:t>
       </w:r>
-      <w:bookmarkEnd w:id="8"/>
+      <w:bookmarkEnd w:id="7"/>
     </w:p>
     <w:p>
       <w:pPr>
@@ -5138,14 +5136,14 @@
           <w:rFonts w:ascii="Times New Roman" w:hAnsi="Times New Roman" w:cs="Times New Roman"/>
         </w:rPr>
       </w:pPr>
-      <w:bookmarkStart w:id="9" w:name="_Toc342565317"/>
+      <w:bookmarkStart w:id="8" w:name="_Toc342565317"/>
       <w:r>
         <w:rPr>
           <w:rFonts w:ascii="Times New Roman" w:hAnsi="Times New Roman" w:cs="Times New Roman"/>
         </w:rPr>
         <w:t>Ruby</w:t>
       </w:r>
-      <w:bookmarkEnd w:id="9"/>
+      <w:bookmarkEnd w:id="8"/>
     </w:p>
     <w:p>
       <w:pPr>
@@ -5223,14 +5221,14 @@
           <w:rFonts w:ascii="Times New Roman" w:hAnsi="Times New Roman" w:cs="Times New Roman"/>
         </w:rPr>
       </w:pPr>
-      <w:bookmarkStart w:id="10" w:name="_Toc342565318"/>
+      <w:bookmarkStart w:id="9" w:name="_Toc342565318"/>
       <w:r>
         <w:rPr>
           <w:rFonts w:ascii="Times New Roman" w:hAnsi="Times New Roman" w:cs="Times New Roman"/>
         </w:rPr>
         <w:t>Ruby on Rails</w:t>
       </w:r>
-      <w:bookmarkEnd w:id="10"/>
+      <w:bookmarkEnd w:id="9"/>
     </w:p>
     <w:p>
       <w:pPr>
@@ -5297,14 +5295,14 @@
           <w:rFonts w:ascii="Times New Roman" w:hAnsi="Times New Roman" w:cs="Times New Roman"/>
         </w:rPr>
       </w:pPr>
-      <w:bookmarkStart w:id="11" w:name="_Toc342565319"/>
+      <w:bookmarkStart w:id="10" w:name="_Toc342565319"/>
       <w:r>
         <w:rPr>
           <w:rFonts w:ascii="Times New Roman" w:hAnsi="Times New Roman" w:cs="Times New Roman"/>
         </w:rPr>
         <w:t>Các gem cho rails</w:t>
       </w:r>
-      <w:bookmarkEnd w:id="11"/>
+      <w:bookmarkEnd w:id="10"/>
     </w:p>
     <w:p>
       <w:pPr>
@@ -5712,7 +5710,7 @@
           <w:rFonts w:ascii="Times New Roman" w:hAnsi="Times New Roman" w:cs="Times New Roman"/>
         </w:rPr>
       </w:pPr>
-      <w:bookmarkStart w:id="12" w:name="_Toc342565320"/>
+      <w:bookmarkStart w:id="11" w:name="_Toc342565320"/>
       <w:r>
         <w:rPr>
           <w:rFonts w:ascii="Times New Roman" w:hAnsi="Times New Roman" w:cs="Times New Roman"/>
@@ -5720,7 +5718,7 @@
         <w:lastRenderedPageBreak/>
         <w:t>Nhật ký làm việc</w:t>
       </w:r>
-      <w:bookmarkEnd w:id="12"/>
+      <w:bookmarkEnd w:id="11"/>
     </w:p>
     <w:p/>
     <w:tbl>
@@ -6786,7 +6784,7 @@
           <w:rFonts w:ascii="Times New Roman" w:hAnsi="Times New Roman" w:cs="Times New Roman"/>
         </w:rPr>
       </w:pPr>
-      <w:bookmarkStart w:id="13" w:name="_Toc342565321"/>
+      <w:bookmarkStart w:id="12" w:name="_Toc342565321"/>
       <w:r>
         <w:rPr>
           <w:rFonts w:ascii="Times New Roman" w:hAnsi="Times New Roman" w:cs="Times New Roman"/>
@@ -6794,7 +6792,7 @@
         <w:lastRenderedPageBreak/>
         <w:t>Thiết kế chương trình</w:t>
       </w:r>
-      <w:bookmarkEnd w:id="13"/>
+      <w:bookmarkEnd w:id="12"/>
     </w:p>
     <w:p>
       <w:pPr>
@@ -6809,20 +6807,20 @@
           <w:rFonts w:ascii="Times New Roman" w:hAnsi="Times New Roman" w:cs="Times New Roman"/>
         </w:rPr>
       </w:pPr>
-      <w:bookmarkStart w:id="14" w:name="_Toc342565322"/>
+      <w:bookmarkStart w:id="13" w:name="_Toc342565322"/>
       <w:r>
         <w:rPr>
           <w:rFonts w:ascii="Times New Roman" w:hAnsi="Times New Roman" w:cs="Times New Roman"/>
         </w:rPr>
         <w:t>Lược đồ triển khai hệ thống</w:t>
       </w:r>
-      <w:bookmarkEnd w:id="14"/>
+      <w:bookmarkEnd w:id="13"/>
     </w:p>
     <w:p>
       <w:r>
         <w:rPr>
           <w:noProof/>
-          <w:lang w:eastAsia="en-US"/>
+          <w:lang w:eastAsia="ja-JP"/>
         </w:rPr>
         <w:drawing>
           <wp:inline distT="0" distB="0" distL="0" distR="0" wp14:anchorId="150288FE" wp14:editId="1D4E314C">
@@ -6873,14 +6871,16 @@
           <w:rFonts w:ascii="Times New Roman" w:hAnsi="Times New Roman" w:cs="Times New Roman"/>
         </w:rPr>
       </w:pPr>
-      <w:bookmarkStart w:id="15" w:name="_Toc342565323"/>
+      <w:bookmarkStart w:id="14" w:name="_Toc342565323"/>
+      <w:bookmarkStart w:id="15" w:name="_GoBack"/>
+      <w:bookmarkEnd w:id="15"/>
       <w:r>
         <w:rPr>
           <w:rFonts w:ascii="Times New Roman" w:hAnsi="Times New Roman" w:cs="Times New Roman"/>
         </w:rPr>
         <w:t>Thiết kế kiến trúc trang</w:t>
       </w:r>
-      <w:bookmarkEnd w:id="15"/>
+      <w:bookmarkEnd w:id="14"/>
     </w:p>
     <w:tbl>
       <w:tblPr>
@@ -11266,7 +11266,7 @@
       <w:r>
         <w:rPr>
           <w:noProof/>
-          <w:lang w:eastAsia="en-US"/>
+          <w:lang w:eastAsia="ja-JP"/>
           <w14:ligatures w14:val="standard"/>
         </w:rPr>
         <w:drawing>
@@ -11365,7 +11365,7 @@
       <w:r>
         <w:rPr>
           <w:noProof/>
-          <w:lang w:eastAsia="en-US"/>
+          <w:lang w:eastAsia="ja-JP"/>
           <w14:ligatures w14:val="standard"/>
         </w:rPr>
         <w:lastRenderedPageBreak/>
@@ -11477,7 +11477,7 @@
       <w:r>
         <w:rPr>
           <w:noProof/>
-          <w:lang w:eastAsia="en-US"/>
+          <w:lang w:eastAsia="ja-JP"/>
         </w:rPr>
         <w:drawing>
           <wp:inline distT="0" distB="0" distL="0" distR="0" wp14:anchorId="50EACCE8" wp14:editId="5AC3B94B">
@@ -11595,7 +11595,7 @@
       <w:r>
         <w:rPr>
           <w:noProof/>
-          <w:lang w:eastAsia="en-US"/>
+          <w:lang w:eastAsia="ja-JP"/>
           <w14:ligatures w14:val="standard"/>
         </w:rPr>
         <w:drawing>
@@ -11708,7 +11708,7 @@
       <w:r>
         <w:rPr>
           <w:noProof/>
-          <w:lang w:eastAsia="en-US"/>
+          <w:lang w:eastAsia="ja-JP"/>
           <w14:ligatures w14:val="standard"/>
         </w:rPr>
         <w:drawing>
@@ -11813,7 +11813,7 @@
       <w:r>
         <w:rPr>
           <w:noProof/>
-          <w:lang w:eastAsia="en-US"/>
+          <w:lang w:eastAsia="ja-JP"/>
           <w14:ligatures w14:val="standard"/>
         </w:rPr>
         <w:drawing>
@@ -11924,7 +11924,7 @@
       <w:r>
         <w:rPr>
           <w:noProof/>
-          <w:lang w:eastAsia="en-US"/>
+          <w:lang w:eastAsia="ja-JP"/>
           <w14:ligatures w14:val="standard"/>
         </w:rPr>
         <w:drawing>
@@ -12015,7 +12015,7 @@
       <w:r>
         <w:rPr>
           <w:noProof/>
-          <w:lang w:eastAsia="en-US"/>
+          <w:lang w:eastAsia="ja-JP"/>
           <w14:ligatures w14:val="standard"/>
         </w:rPr>
         <mc:AlternateContent>
@@ -12117,7 +12117,7 @@
       <w:r>
         <w:rPr>
           <w:noProof/>
-          <w:lang w:eastAsia="en-US"/>
+          <w:lang w:eastAsia="ja-JP"/>
           <w14:ligatures w14:val="standard"/>
         </w:rPr>
         <mc:AlternateContent>
@@ -12198,7 +12198,7 @@
       <w:r>
         <w:rPr>
           <w:noProof/>
-          <w:lang w:eastAsia="en-US"/>
+          <w:lang w:eastAsia="ja-JP"/>
           <w14:ligatures w14:val="standard"/>
         </w:rPr>
         <mc:AlternateContent>
@@ -12276,7 +12276,7 @@
       <w:r>
         <w:rPr>
           <w:noProof/>
-          <w:lang w:eastAsia="en-US"/>
+          <w:lang w:eastAsia="ja-JP"/>
           <w14:ligatures w14:val="standard"/>
         </w:rPr>
         <w:drawing>
@@ -12388,7 +12388,7 @@
       <w:r>
         <w:rPr>
           <w:noProof/>
-          <w:lang w:eastAsia="en-US"/>
+          <w:lang w:eastAsia="ja-JP"/>
           <w14:ligatures w14:val="standard"/>
         </w:rPr>
         <w:drawing>
@@ -12475,7 +12475,7 @@
       <w:r>
         <w:rPr>
           <w:noProof/>
-          <w:lang w:eastAsia="en-US"/>
+          <w:lang w:eastAsia="ja-JP"/>
           <w14:ligatures w14:val="standard"/>
         </w:rPr>
         <mc:AlternateContent>
@@ -12552,7 +12552,7 @@
       <w:r>
         <w:rPr>
           <w:noProof/>
-          <w:lang w:eastAsia="en-US"/>
+          <w:lang w:eastAsia="ja-JP"/>
           <w14:ligatures w14:val="standard"/>
         </w:rPr>
         <mc:AlternateContent>
@@ -12650,7 +12650,7 @@
       <w:r>
         <w:rPr>
           <w:noProof/>
-          <w:lang w:eastAsia="en-US"/>
+          <w:lang w:eastAsia="ja-JP"/>
           <w14:ligatures w14:val="standard"/>
         </w:rPr>
         <mc:AlternateContent>
@@ -12748,7 +12748,7 @@
       <w:r>
         <w:rPr>
           <w:noProof/>
-          <w:lang w:eastAsia="en-US"/>
+          <w:lang w:eastAsia="ja-JP"/>
           <w14:ligatures w14:val="standard"/>
         </w:rPr>
         <mc:AlternateContent>
@@ -12825,7 +12825,7 @@
       <w:r>
         <w:rPr>
           <w:noProof/>
-          <w:lang w:eastAsia="en-US"/>
+          <w:lang w:eastAsia="ja-JP"/>
           <w14:ligatures w14:val="standard"/>
         </w:rPr>
         <mc:AlternateContent>
@@ -12906,7 +12906,7 @@
       <w:r>
         <w:rPr>
           <w:noProof/>
-          <w:lang w:eastAsia="en-US"/>
+          <w:lang w:eastAsia="ja-JP"/>
           <w14:ligatures w14:val="standard"/>
         </w:rPr>
         <mc:AlternateContent>
@@ -12984,7 +12984,7 @@
       <w:r>
         <w:rPr>
           <w:noProof/>
-          <w:lang w:eastAsia="en-US"/>
+          <w:lang w:eastAsia="ja-JP"/>
           <w14:ligatures w14:val="standard"/>
         </w:rPr>
         <w:drawing>
@@ -13097,7 +13097,7 @@
       <w:r>
         <w:rPr>
           <w:noProof/>
-          <w:lang w:eastAsia="en-US"/>
+          <w:lang w:eastAsia="ja-JP"/>
           <w14:ligatures w14:val="standard"/>
         </w:rPr>
         <mc:AlternateContent>
@@ -13174,7 +13174,7 @@
       <w:r>
         <w:rPr>
           <w:noProof/>
-          <w:lang w:eastAsia="en-US"/>
+          <w:lang w:eastAsia="ja-JP"/>
           <w14:ligatures w14:val="standard"/>
         </w:rPr>
         <mc:AlternateContent>
@@ -13251,7 +13251,7 @@
       <w:r>
         <w:rPr>
           <w:noProof/>
-          <w:lang w:eastAsia="en-US"/>
+          <w:lang w:eastAsia="ja-JP"/>
           <w14:ligatures w14:val="standard"/>
         </w:rPr>
         <mc:AlternateContent>
@@ -13346,7 +13346,7 @@
       <w:r>
         <w:rPr>
           <w:noProof/>
-          <w:lang w:eastAsia="en-US"/>
+          <w:lang w:eastAsia="ja-JP"/>
           <w14:ligatures w14:val="standard"/>
         </w:rPr>
         <mc:AlternateContent>
@@ -13441,7 +13441,7 @@
       <w:r>
         <w:rPr>
           <w:noProof/>
-          <w:lang w:eastAsia="en-US"/>
+          <w:lang w:eastAsia="ja-JP"/>
           <w14:ligatures w14:val="standard"/>
         </w:rPr>
         <mc:AlternateContent>
@@ -13522,7 +13522,7 @@
       <w:r>
         <w:rPr>
           <w:noProof/>
-          <w:lang w:eastAsia="en-US"/>
+          <w:lang w:eastAsia="ja-JP"/>
           <w14:ligatures w14:val="standard"/>
         </w:rPr>
         <mc:AlternateContent>
@@ -13606,7 +13606,7 @@
       <w:r>
         <w:rPr>
           <w:noProof/>
-          <w:lang w:eastAsia="en-US"/>
+          <w:lang w:eastAsia="ja-JP"/>
           <w14:ligatures w14:val="standard"/>
         </w:rPr>
         <w:drawing>
@@ -13705,7 +13705,7 @@
       <w:r>
         <w:rPr>
           <w:noProof/>
-          <w:lang w:eastAsia="en-US"/>
+          <w:lang w:eastAsia="ja-JP"/>
           <w14:ligatures w14:val="standard"/>
         </w:rPr>
         <mc:AlternateContent>
@@ -13782,7 +13782,7 @@
       <w:r>
         <w:rPr>
           <w:noProof/>
-          <w:lang w:eastAsia="en-US"/>
+          <w:lang w:eastAsia="ja-JP"/>
           <w14:ligatures w14:val="standard"/>
         </w:rPr>
         <mc:AlternateContent>
@@ -13860,7 +13860,7 @@
       <w:r>
         <w:rPr>
           <w:noProof/>
-          <w:lang w:eastAsia="en-US"/>
+          <w:lang w:eastAsia="ja-JP"/>
           <w14:ligatures w14:val="standard"/>
         </w:rPr>
         <mc:AlternateContent>
@@ -13966,7 +13966,7 @@
       <w:r>
         <w:rPr>
           <w:noProof/>
-          <w:lang w:eastAsia="en-US"/>
+          <w:lang w:eastAsia="ja-JP"/>
           <w14:ligatures w14:val="standard"/>
         </w:rPr>
         <w:drawing>
@@ -14050,7 +14050,7 @@
       <w:r>
         <w:rPr>
           <w:noProof/>
-          <w:lang w:eastAsia="en-US"/>
+          <w:lang w:eastAsia="ja-JP"/>
           <w14:ligatures w14:val="standard"/>
         </w:rPr>
         <w:drawing>
@@ -14301,7 +14301,7 @@
             <w:bCs/>
             <w:noProof/>
           </w:rPr>
-          <w:t>13</w:t>
+          <w:t>5</w:t>
         </w:r>
         <w:r>
           <w:rPr>
@@ -22602,7 +22602,7 @@
   <a:extraClrSchemeLst/>
   <a:extLst>
     <a:ext uri="{05A4C25C-085E-4340-85A3-A5531E510DB2}">
-      <thm15:themeFamily xmlns:thm15="http://schemas.microsoft.com/office/thememl/2012/main" xmlns="" name="Office Theme" id="{62F939B6-93AF-4DB8-9C6B-D6C7DFDC589F}" vid="{4A3C46E8-61CC-4603-A589-7422A47A8E4A}"/>
+      <thm15:themeFamily xmlns="" xmlns:thm15="http://schemas.microsoft.com/office/thememl/2012/main" name="Office Theme" id="{62F939B6-93AF-4DB8-9C6B-D6C7DFDC589F}" vid="{4A3C46E8-61CC-4603-A589-7422A47A8E4A}"/>
     </a:ext>
   </a:extLst>
 </a:theme>
@@ -22632,7 +22632,7 @@
 </file>
 
 <file path=customXml/itemProps2.xml><?xml version="1.0" encoding="utf-8"?>
-<ds:datastoreItem xmlns:ds="http://schemas.openxmlformats.org/officeDocument/2006/customXml" ds:itemID="{A07E0B28-3145-448E-8ED0-0CB65A371CE3}">
+<ds:datastoreItem xmlns:ds="http://schemas.openxmlformats.org/officeDocument/2006/customXml" ds:itemID="{48A4546B-99E6-4472-A4F0-E6512865E1BD}">
   <ds:schemaRefs>
     <ds:schemaRef ds:uri="http://schemas.openxmlformats.org/officeDocument/2006/bibliography"/>
   </ds:schemaRefs>

</xml_diff>